<commit_message>
Praca na odovzdani 2
</commit_message>
<xml_diff>
--- a/OZ_UFO_Z1.docx
+++ b/OZ_UFO_Z1.docx
@@ -1,6 +1,6 @@
 
 <file path=word/document.xml><?xml version="1.0" encoding="utf-8"?>
-<w:document xmlns:wpc="http://schemas.microsoft.com/office/word/2010/wordprocessingCanvas" xmlns:cx="http://schemas.microsoft.com/office/drawing/2014/chartex" xmlns:cx1="http://schemas.microsoft.com/office/drawing/2015/9/8/chartex" xmlns:cx2="http://schemas.microsoft.com/office/drawing/2015/10/21/chartex" xmlns:cx3="http://schemas.microsoft.com/office/drawing/2016/5/9/chartex" xmlns:cx4="http://schemas.microsoft.com/office/drawing/2016/5/10/chartex" xmlns:cx5="http://schemas.microsoft.com/office/drawing/2016/5/11/chartex" xmlns:cx6="http://schemas.microsoft.com/office/drawing/2016/5/12/chartex" xmlns:cx7="http://schemas.microsoft.com/office/drawing/2016/5/13/chartex" xmlns:cx8="http://schemas.microsoft.com/office/drawing/2016/5/14/chartex" xmlns:mc="http://schemas.openxmlformats.org/markup-compatibility/2006" xmlns:o="urn:schemas-microsoft-com:office:office" xmlns:r="http://schemas.openxmlformats.org/officeDocument/2006/relationships" xmlns:m="http://schemas.openxmlformats.org/officeDocument/2006/math" xmlns:v="urn:schemas-microsoft-com:vml" xmlns:wp14="http://schemas.microsoft.com/office/word/2010/wordprocessingDrawing" xmlns:wp="http://schemas.openxmlformats.org/drawingml/2006/wordprocessingDrawing" xmlns:w10="urn:schemas-microsoft-com:office:word" xmlns:w="http://schemas.openxmlformats.org/wordprocessingml/2006/main" xmlns:w14="http://schemas.microsoft.com/office/word/2010/wordml" xmlns:w15="http://schemas.microsoft.com/office/word/2012/wordml" xmlns:w16se="http://schemas.microsoft.com/office/word/2015/wordml/symex" xmlns:wpg="http://schemas.microsoft.com/office/word/2010/wordprocessingGroup" xmlns:wpi="http://schemas.microsoft.com/office/word/2010/wordprocessingInk" xmlns:wne="http://schemas.microsoft.com/office/word/2006/wordml" xmlns:wps="http://schemas.microsoft.com/office/word/2010/wordprocessingShape" mc:Ignorable="w14 w15 w16se wp14">
+<w:document xmlns:wpc="http://schemas.microsoft.com/office/word/2010/wordprocessingCanvas" xmlns:mc="http://schemas.openxmlformats.org/markup-compatibility/2006" xmlns:o="urn:schemas-microsoft-com:office:office" xmlns:r="http://schemas.openxmlformats.org/officeDocument/2006/relationships" xmlns:m="http://schemas.openxmlformats.org/officeDocument/2006/math" xmlns:v="urn:schemas-microsoft-com:vml" xmlns:wp14="http://schemas.microsoft.com/office/word/2010/wordprocessingDrawing" xmlns:wp="http://schemas.openxmlformats.org/drawingml/2006/wordprocessingDrawing" xmlns:w10="urn:schemas-microsoft-com:office:word" xmlns:w="http://schemas.openxmlformats.org/wordprocessingml/2006/main" xmlns:w14="http://schemas.microsoft.com/office/word/2010/wordml" xmlns:wpg="http://schemas.microsoft.com/office/word/2010/wordprocessingGroup" xmlns:wpi="http://schemas.microsoft.com/office/word/2010/wordprocessingInk" xmlns:wne="http://schemas.microsoft.com/office/word/2006/wordml" xmlns:wps="http://schemas.microsoft.com/office/word/2010/wordprocessingShape" mc:Ignorable="w14 wp14">
   <w:body>
     <w:p>
       <w:pPr>
@@ -176,15 +176,19 @@
         <w:rPr>
           <w:lang w:val="sk-SK"/>
         </w:rPr>
-        <w:t>Pozorovania neidentifikovateľných lietajúcich objektov (ďalej len UFO) sú napriek konšpiračnej a kontroverznej povahe relatívne časté. V našej práci sme sa snažili zistiť, či sa tieto pozorovania nedajú podľa ich parametrov zaradiť do niekoľko sku</w:t>
-      </w:r>
-      <w:bookmarkStart w:id="0" w:name="_GoBack"/>
-      <w:bookmarkEnd w:id="0"/>
-      <w:r>
-        <w:rPr>
-          <w:lang w:val="sk-SK"/>
-        </w:rPr>
-        <w:t>pín podľa spoločných vlastností. Vďaka zaradeniu viacerých pozorovaní do rovnakej skupiny budeme schopný identifikovať viacnásobné pozorovania jedného UFO aj na základe netriviálnych parametrov. Taktiež budeme vedieť lepšie stanoviť jav alebo objekt, ktorý ľudia skutočne videli - alebo naopak, zistíme že niektorá skupina bude príliš početná na jej zanedbanie a bude sa javiť ako príliš “skutočná”.</w:t>
+        <w:t>Pozorovania neidentifikovateľných lietajúcich objektov (ďalej len UFO) sú napriek konšpiračnej a kontroverznej povahe relatívne časté. V našej práci sme sa snažili zi</w:t>
+      </w:r>
+      <w:r>
+        <w:rPr>
+          <w:lang w:val="sk-SK"/>
+        </w:rPr>
+        <w:t>s</w:t>
+      </w:r>
+      <w:r>
+        <w:rPr>
+          <w:lang w:val="sk-SK"/>
+        </w:rPr>
+        <w:t>tiť, či sa tieto pozorovania nedajú podľa ich parametrov zaradiť do niekoľko skupín podľa spoločných vlastností. Vďaka zaradeniu viacerých pozorovaní do rovnakej skupiny budeme schopný identifikovať viacnásobné pozorovania jedného UFO aj na základe netriviálnych parametrov. Taktiež budeme vedieť lepšie stanoviť jav alebo objekt, ktorý ľudia skutočne videli - alebo naopak, zistíme že niektorá skupina bude príliš početná na jej zanedbanie a bude sa javiť ako príliš “skutočná”.</w:t>
       </w:r>
     </w:p>
     <w:p>
@@ -244,7 +248,43 @@
         <w:rPr>
           <w:lang w:val="sk-SK"/>
         </w:rPr>
-        <w:t xml:space="preserve">vodné zozbierané dáta a vyčistená verzia zbavená nepoužiteľných či nekompletných záznamov. Dáta hovoria najmä o mieste a čase úkazu a taktiež obsahujú opis pozorovaného objektu a krátky slovný opis svedka.  Základné charakteristiky týchto čŕt opisuje tabuľka 1.  </w:t>
+        <w:t>vodné z</w:t>
+      </w:r>
+      <w:r>
+        <w:rPr>
+          <w:lang w:val="sk-SK"/>
+        </w:rPr>
+        <w:t>o</w:t>
+      </w:r>
+      <w:r>
+        <w:rPr>
+          <w:lang w:val="sk-SK"/>
+        </w:rPr>
+        <w:t>zbierané dáta a vyčistená verzia zbavená nepoužiteľných či nekompletných zázn</w:t>
+      </w:r>
+      <w:r>
+        <w:rPr>
+          <w:lang w:val="sk-SK"/>
+        </w:rPr>
+        <w:t>a</w:t>
+      </w:r>
+      <w:r>
+        <w:rPr>
+          <w:lang w:val="sk-SK"/>
+        </w:rPr>
+        <w:t>mov. Dáta hovoria najmä o mieste a čase úkazu a taktiež obsahujú opis pozorovaného objektu a krátky slovný opis svedka.  Základné charakteristiky týchto čŕt opisuje t</w:t>
+      </w:r>
+      <w:r>
+        <w:rPr>
+          <w:lang w:val="sk-SK"/>
+        </w:rPr>
+        <w:t>a</w:t>
+      </w:r>
+      <w:r>
+        <w:rPr>
+          <w:lang w:val="sk-SK"/>
+        </w:rPr>
+        <w:t xml:space="preserve">buľka 1.  </w:t>
       </w:r>
     </w:p>
     <w:p>
@@ -1419,7 +1459,19 @@
         <w:rPr>
           <w:lang w:val="sk-SK"/>
         </w:rPr>
-        <w:t xml:space="preserve">coch alebo formátoch. Aby sme odhadli, akú veľkú časť dát nepoužijeme,  a taktiež aby sme si spravili prvotnú predstavu o samotných dátach, vykonali sme prieskumnú analýzu. Najzaujímavejšie pre nás vyšli stĺpce </w:t>
+        <w:t>coch al</w:t>
+      </w:r>
+      <w:r>
+        <w:rPr>
+          <w:lang w:val="sk-SK"/>
+        </w:rPr>
+        <w:t>e</w:t>
+      </w:r>
+      <w:r>
+        <w:rPr>
+          <w:lang w:val="sk-SK"/>
+        </w:rPr>
+        <w:t xml:space="preserve">bo formátoch. Aby sme odhadli, akú veľkú časť dát nepoužijeme,  a taktiež aby sme si spravili prvotnú predstavu o samotných dátach, vykonali sme prieskumnú analýzu. Najzaujímavejšie pre nás vyšli stĺpce </w:t>
       </w:r>
       <w:r>
         <w:rPr>
@@ -1521,7 +1573,7 @@
                     </pic:cNvPicPr>
                   </pic:nvPicPr>
                   <pic:blipFill>
-                    <a:blip r:embed="rId8" cstate="print">
+                    <a:blip r:embed="rId9" cstate="print">
                       <a:extLst>
                         <a:ext uri="{28A0092B-C50C-407E-A947-70E740481C1C}">
                           <a14:useLocalDpi xmlns:a14="http://schemas.microsoft.com/office/drawing/2010/main" val="0"/>
@@ -1660,7 +1712,21 @@
           <w:i/>
           <w:lang w:val="sk-SK"/>
         </w:rPr>
-        <w:t>Sphere</w:t>
+        <w:t>Sph</w:t>
+      </w:r>
+      <w:r>
+        <w:rPr>
+          <w:i/>
+          <w:lang w:val="sk-SK"/>
+        </w:rPr>
+        <w:t>e</w:t>
+      </w:r>
+      <w:r>
+        <w:rPr>
+          <w:i/>
+          <w:lang w:val="sk-SK"/>
+        </w:rPr>
+        <w:t>re</w:t>
       </w:r>
       <w:r>
         <w:rPr>
@@ -1734,7 +1800,7 @@
                     </pic:cNvPicPr>
                   </pic:nvPicPr>
                   <pic:blipFill>
-                    <a:blip r:embed="rId9" cstate="print">
+                    <a:blip r:embed="rId10" cstate="print">
                       <a:extLst>
                         <a:ext uri="{28A0092B-C50C-407E-A947-70E740481C1C}">
                           <a14:useLocalDpi xmlns:a14="http://schemas.microsoft.com/office/drawing/2010/main" val="0"/>
@@ -1918,56 +1984,49 @@
     </w:p>
     <w:p>
       <w:pPr>
-        <w:pStyle w:val="heading1"/>
-        <w:rPr>
-          <w:lang w:val="sk-SK"/>
-        </w:rPr>
-      </w:pPr>
-      <w:r>
-        <w:rPr>
-          <w:lang w:val="sk-SK"/>
-        </w:rPr>
-        <w:t>Definovanie úlohy objavovania znalostí</w:t>
+        <w:pStyle w:val="heading2"/>
+        <w:rPr>
+          <w:lang w:val="sk-SK"/>
+        </w:rPr>
+      </w:pPr>
+      <w:r>
+        <w:rPr>
+          <w:lang w:val="sk-SK"/>
+        </w:rPr>
+        <w:t>Opis prác iných autorov</w:t>
       </w:r>
     </w:p>
     <w:p>
       <w:pPr>
-        <w:pStyle w:val="p1a"/>
-        <w:rPr>
-          <w:lang w:val="sk-SK"/>
-        </w:rPr>
-      </w:pPr>
-      <w:r>
-        <w:rPr>
-          <w:lang w:val="sk-SK"/>
-        </w:rPr>
-        <w:t xml:space="preserve">V predošlej kapitole sme opísali črty nášho datasetu a ich potenciál pri určovaní podobností. Objavovať súvislosti medzi pozorovaniami sme sa rozhodli pomocou metódy zhlukovania. Hlavným problémom tejto práce je správne určenie dôležitosti jednotlivých </w:t>
-      </w:r>
-      <w:r>
-        <w:rPr>
-          <w:lang w:val="sk-SK"/>
-        </w:rPr>
-        <w:t>čŕt</w:t>
-      </w:r>
-      <w:r>
-        <w:rPr>
-          <w:lang w:val="sk-SK"/>
-        </w:rPr>
-        <w:t xml:space="preserve"> (tzv. feature engineering).</w:t>
+        <w:pStyle w:val="bulletitem"/>
+        <w:numPr>
+          <w:ilvl w:val="0"/>
+          <w:numId w:val="0"/>
+        </w:numPr>
+        <w:ind w:left="227" w:hanging="227"/>
+        <w:rPr>
+          <w:lang w:val="sk-SK"/>
+        </w:rPr>
+      </w:pPr>
+      <w:r>
+        <w:rPr>
+          <w:lang w:val="sk-SK"/>
+        </w:rPr>
+        <w:t>FIXME</w:t>
       </w:r>
     </w:p>
     <w:p>
       <w:pPr>
-        <w:pStyle w:val="heading2"/>
-        <w:rPr>
-          <w:lang w:val="sk-SK"/>
-        </w:rPr>
-      </w:pPr>
-      <w:r>
-        <w:rPr>
-          <w:lang w:val="sk-SK"/>
-        </w:rPr>
-        <w:t>Predpokladaný scenár riešenia</w:t>
+        <w:pStyle w:val="heading1"/>
+        <w:rPr>
+          <w:lang w:val="sk-SK"/>
+        </w:rPr>
+      </w:pPr>
+      <w:r>
+        <w:rPr>
+          <w:lang w:val="sk-SK"/>
+        </w:rPr>
+        <w:t>Definovanie úlohy objavovania znalostí</w:t>
       </w:r>
     </w:p>
     <w:p>
@@ -1981,31 +2040,55 @@
         <w:rPr>
           <w:lang w:val="sk-SK"/>
         </w:rPr>
-        <w:t>Prvý</w:t>
-      </w:r>
-      <w:r>
-        <w:rPr>
-          <w:lang w:val="sk-SK"/>
-        </w:rPr>
-        <w:t>m krokom riešenia</w:t>
-      </w:r>
-      <w:r>
-        <w:rPr>
-          <w:lang w:val="sk-SK"/>
-        </w:rPr>
-        <w:t xml:space="preserve"> je predspracovanie datasetu. Okrem vyčistenia dát od nepoužiteľných záznamov tiež potrebujeme napr. vyextrahovať kľúčové slová z popisu pozorovania, na základe ktorých vieme určiť </w:t>
-      </w:r>
-      <w:r>
-        <w:rPr>
-          <w:lang w:val="sk-SK"/>
-        </w:rPr>
-        <w:t>podobnosť jednotlivých pozorova</w:t>
-      </w:r>
-      <w:r>
-        <w:rPr>
-          <w:lang w:val="sk-SK"/>
-        </w:rPr>
-        <w:t>ní. Zaujíma nás aj vzťah tohto popisu a tvaru UFO, keďže predpokladáme, že tieto dve črty budú spolu korelovať</w:t>
+        <w:t>V predošlej kapitole sme opísali črty nášho datasetu a ich potenciál pri určovaní p</w:t>
+      </w:r>
+      <w:r>
+        <w:rPr>
+          <w:lang w:val="sk-SK"/>
+        </w:rPr>
+        <w:t>o</w:t>
+      </w:r>
+      <w:r>
+        <w:rPr>
+          <w:lang w:val="sk-SK"/>
+        </w:rPr>
+        <w:t>dobností. Objavovať súvislosti medzi pozorovaniami sme sa rozhodli pomocou met</w:t>
+      </w:r>
+      <w:r>
+        <w:rPr>
+          <w:lang w:val="sk-SK"/>
+        </w:rPr>
+        <w:t>ó</w:t>
+      </w:r>
+      <w:r>
+        <w:rPr>
+          <w:lang w:val="sk-SK"/>
+        </w:rPr>
+        <w:t>dy zhlukovania. Hlavným problémom tejto práce je správne určenie dôležitosti je</w:t>
+      </w:r>
+      <w:r>
+        <w:rPr>
+          <w:lang w:val="sk-SK"/>
+        </w:rPr>
+        <w:t>d</w:t>
+      </w:r>
+      <w:r>
+        <w:rPr>
+          <w:lang w:val="sk-SK"/>
+        </w:rPr>
+        <w:t xml:space="preserve">notlivých </w:t>
+      </w:r>
+      <w:r>
+        <w:rPr>
+          <w:lang w:val="sk-SK"/>
+        </w:rPr>
+        <w:t>čŕt</w:t>
+      </w:r>
+      <w:r>
+        <w:rPr>
+          <w:lang w:val="sk-SK"/>
+        </w:rPr>
+        <w:t xml:space="preserve"> (tzv. feature engineering).</w:t>
       </w:r>
     </w:p>
     <w:p>
@@ -2019,22 +2102,21 @@
         <w:rPr>
           <w:lang w:val="sk-SK"/>
         </w:rPr>
-        <w:lastRenderedPageBreak/>
-        <w:t>Predspracovanie a čistenie dát</w:t>
+        <w:t>Predspracovanie atribútov</w:t>
       </w:r>
     </w:p>
     <w:p>
       <w:pPr>
-        <w:pStyle w:val="p1a"/>
-        <w:rPr>
-          <w:lang w:val="sk-SK"/>
-        </w:rPr>
-      </w:pPr>
-      <w:r>
-        <w:rPr>
-          <w:lang w:val="sk-SK"/>
-        </w:rPr>
-        <w:t xml:space="preserve">Názvy miest pozorovania sú zadávané používateľom a často obsahujú aj iné slová a znaky, plánujeme preto využiť zemepisnú šírku a dĺžku na kontrolu alebo aj nahradenie parametrov </w:t>
+        <w:ind w:firstLine="0"/>
+        <w:rPr>
+          <w:lang w:val="sk-SK"/>
+        </w:rPr>
+      </w:pPr>
+      <w:r>
+        <w:rPr>
+          <w:lang w:val="sk-SK"/>
+        </w:rPr>
+        <w:t xml:space="preserve">V rámci predspracovania sme sa chceli zaoberať atribútmi </w:t>
       </w:r>
       <w:r>
         <w:rPr>
@@ -2045,15 +2127,22 @@
       </w:r>
       <w:r>
         <w:rPr>
-          <w:lang w:val="sk-SK"/>
-        </w:rPr>
-        <w:t xml:space="preserve">, </w:t>
-      </w:r>
-      <w:r>
-        <w:rPr>
           <w:i/>
           <w:lang w:val="sk-SK"/>
         </w:rPr>
+        <w:t>,</w:t>
+      </w:r>
+      <w:r>
+        <w:rPr>
+          <w:lang w:val="sk-SK"/>
+        </w:rPr>
+        <w:t xml:space="preserve"> </w:t>
+      </w:r>
+      <w:r>
+        <w:rPr>
+          <w:i/>
+          <w:lang w:val="sk-SK"/>
+        </w:rPr>
         <w:t>state</w:t>
       </w:r>
       <w:r>
@@ -2073,256 +2162,794 @@
         <w:rPr>
           <w:lang w:val="sk-SK"/>
         </w:rPr>
+        <w:t xml:space="preserve"> </w:t>
+      </w:r>
+      <w:r>
+        <w:rPr>
+          <w:lang w:val="sk-SK"/>
+        </w:rPr>
+        <w:t>a p</w:t>
+      </w:r>
+      <w:r>
+        <w:rPr>
+          <w:lang w:val="sk-SK"/>
+        </w:rPr>
+        <w:t>o</w:t>
+      </w:r>
+      <w:r>
+        <w:rPr>
+          <w:lang w:val="sk-SK"/>
+        </w:rPr>
+        <w:t xml:space="preserve">kúšať sa overiť ich správnosť pomocou atribútov </w:t>
+      </w:r>
+      <w:r>
+        <w:rPr>
+          <w:i/>
+          <w:lang w:val="sk-SK"/>
+        </w:rPr>
+        <w:t>latitude</w:t>
+      </w:r>
+      <w:r>
+        <w:rPr>
+          <w:lang w:val="sk-SK"/>
+        </w:rPr>
+        <w:t xml:space="preserve"> a</w:t>
+      </w:r>
+      <w:r>
+        <w:rPr>
+          <w:lang w:val="sk-SK"/>
+        </w:rPr>
+        <w:t> </w:t>
+      </w:r>
+      <w:r>
+        <w:rPr>
+          <w:i/>
+          <w:lang w:val="sk-SK"/>
+        </w:rPr>
+        <w:t>longitude</w:t>
+      </w:r>
+      <w:r>
+        <w:rPr>
+          <w:lang w:val="sk-SK"/>
+        </w:rPr>
         <w:t>.</w:t>
+      </w:r>
+      <w:r>
+        <w:rPr>
+          <w:lang w:val="sk-SK"/>
+        </w:rPr>
+        <w:t xml:space="preserve"> </w:t>
+      </w:r>
+      <w:r>
+        <w:rPr>
+          <w:lang w:val="sk-SK"/>
+        </w:rPr>
+        <w:t>Z</w:t>
+      </w:r>
+      <w:r>
+        <w:rPr>
+          <w:lang w:val="sk-SK"/>
+        </w:rPr>
+        <w:t>istili sme ale, že samot</w:t>
+      </w:r>
+      <w:r>
+        <w:rPr>
+          <w:lang w:val="sk-SK"/>
+        </w:rPr>
+        <w:t xml:space="preserve">né mesto, </w:t>
+      </w:r>
+      <w:r>
+        <w:rPr>
+          <w:lang w:val="sk-SK"/>
+        </w:rPr>
+        <w:t>štát</w:t>
+      </w:r>
+      <w:r>
+        <w:rPr>
+          <w:lang w:val="sk-SK"/>
+        </w:rPr>
+        <w:t xml:space="preserve"> a krajina by boli kategorické atribúty a nemali by dostatočnú </w:t>
+      </w:r>
+      <w:r>
+        <w:rPr>
+          <w:lang w:val="sk-SK"/>
+        </w:rPr>
+        <w:lastRenderedPageBreak/>
+        <w:t>v</w:t>
+      </w:r>
+      <w:r>
+        <w:rPr>
+          <w:lang w:val="sk-SK"/>
+        </w:rPr>
+        <w:t>ý</w:t>
+      </w:r>
+      <w:r>
+        <w:rPr>
+          <w:lang w:val="sk-SK"/>
+        </w:rPr>
+        <w:t>povednú hodnotu. Navyše geografická šírka a dĺžka sa dá priamočiaro previesť do intervalu požadovaného DM metódami a oveľa lepšie vypovedá o mieste pozorov</w:t>
+      </w:r>
+      <w:r>
+        <w:rPr>
+          <w:lang w:val="sk-SK"/>
+        </w:rPr>
+        <w:t>a</w:t>
+      </w:r>
+      <w:r>
+        <w:rPr>
+          <w:lang w:val="sk-SK"/>
+        </w:rPr>
+        <w:t xml:space="preserve">nia. Preto sme sa rozhodli pracovať len s atribútmi </w:t>
+      </w:r>
+      <w:r>
+        <w:rPr>
+          <w:i/>
+          <w:lang w:val="sk-SK"/>
+        </w:rPr>
+        <w:t>latitude</w:t>
+      </w:r>
+      <w:r>
+        <w:rPr>
+          <w:lang w:val="sk-SK"/>
+        </w:rPr>
+        <w:t xml:space="preserve"> a</w:t>
+      </w:r>
+      <w:r>
+        <w:rPr>
+          <w:lang w:val="sk-SK"/>
+        </w:rPr>
+        <w:t> </w:t>
+      </w:r>
+      <w:r>
+        <w:rPr>
+          <w:i/>
+          <w:lang w:val="sk-SK"/>
+        </w:rPr>
+        <w:t>longitude</w:t>
+      </w:r>
+      <w:r>
+        <w:rPr>
+          <w:i/>
+          <w:lang w:val="sk-SK"/>
+        </w:rPr>
+        <w:t xml:space="preserve"> </w:t>
+      </w:r>
+      <w:r>
+        <w:rPr>
+          <w:lang w:val="sk-SK"/>
+        </w:rPr>
+        <w:t xml:space="preserve">a atribúty </w:t>
+      </w:r>
+      <w:r>
+        <w:rPr>
+          <w:i/>
+          <w:lang w:val="sk-SK"/>
+        </w:rPr>
+        <w:t>city</w:t>
+      </w:r>
+      <w:r>
+        <w:rPr>
+          <w:i/>
+          <w:lang w:val="sk-SK"/>
+        </w:rPr>
+        <w:t>,</w:t>
+      </w:r>
+      <w:r>
+        <w:rPr>
+          <w:lang w:val="sk-SK"/>
+        </w:rPr>
+        <w:t xml:space="preserve"> </w:t>
+      </w:r>
+      <w:r>
+        <w:rPr>
+          <w:i/>
+          <w:lang w:val="sk-SK"/>
+        </w:rPr>
+        <w:t>state</w:t>
+      </w:r>
+      <w:r>
+        <w:rPr>
+          <w:lang w:val="sk-SK"/>
+        </w:rPr>
+        <w:t xml:space="preserve"> a </w:t>
+      </w:r>
+      <w:r>
+        <w:rPr>
+          <w:i/>
+          <w:lang w:val="sk-SK"/>
+        </w:rPr>
+        <w:t>country</w:t>
+      </w:r>
+      <w:r>
+        <w:rPr>
+          <w:lang w:val="sk-SK"/>
+        </w:rPr>
+        <w:t xml:space="preserve"> </w:t>
+      </w:r>
+      <w:r>
+        <w:rPr>
+          <w:lang w:val="sk-SK"/>
+        </w:rPr>
+        <w:t>zanedbať.</w:t>
       </w:r>
     </w:p>
     <w:p>
       <w:pPr>
-        <w:rPr>
-          <w:lang w:val="sk-SK"/>
-        </w:rPr>
-      </w:pPr>
-      <w:r>
-        <w:rPr>
-          <w:lang w:val="sk-SK"/>
-        </w:rPr>
-        <w:t>Dataset obsahuje dva atribúty týkajúce sa dĺžky pozorovania</w:t>
-      </w:r>
-      <w:r>
-        <w:rPr>
-          <w:lang w:val="sk-SK"/>
-        </w:rPr>
-        <w:t xml:space="preserve"> -</w:t>
-      </w:r>
-      <w:r>
-        <w:rPr>
-          <w:lang w:val="sk-SK"/>
-        </w:rPr>
-        <w:t xml:space="preserve"> </w:t>
+        <w:ind w:firstLine="284"/>
+        <w:rPr>
+          <w:lang w:val="sk-SK"/>
+        </w:rPr>
+      </w:pPr>
+      <w:r>
+        <w:rPr>
+          <w:lang w:val="sk-SK"/>
+        </w:rPr>
+        <w:t xml:space="preserve">Z atribútu </w:t>
       </w:r>
       <w:r>
         <w:rPr>
           <w:i/>
           <w:lang w:val="sk-SK"/>
         </w:rPr>
-        <w:t>duration (seconds)</w:t>
-      </w:r>
-      <w:r>
-        <w:rPr>
-          <w:lang w:val="sk-SK"/>
-        </w:rPr>
-        <w:t xml:space="preserve"> a </w:t>
-      </w:r>
-      <w:r>
-        <w:rPr>
-          <w:i/>
-          <w:lang w:val="sk-SK"/>
-        </w:rPr>
-        <w:t>duration (hours/min)</w:t>
-      </w:r>
-      <w:r>
-        <w:rPr>
-          <w:lang w:val="sk-SK"/>
-        </w:rPr>
-        <w:t>, pričom</w:t>
-      </w:r>
-      <w:r>
-        <w:rPr>
-          <w:lang w:val="sk-SK"/>
-        </w:rPr>
-        <w:t xml:space="preserve"> jeden z nich bol zadávaný používateľom ako voľný text, preto chceme skontrolovať konzistenciu týchto údajov a vybrať vhodnejší na ďalšie spracovanie.</w:t>
+        <w:t>datetime</w:t>
+      </w:r>
+      <w:r>
+        <w:rPr>
+          <w:lang w:val="sk-SK"/>
+        </w:rPr>
+        <w:t xml:space="preserve"> sme sa rozhodli vytvoriť kategorické atribúty, ktoré budú z</w:t>
+      </w:r>
+      <w:r>
+        <w:rPr>
+          <w:lang w:val="sk-SK"/>
+        </w:rPr>
+        <w:t>o</w:t>
+      </w:r>
+      <w:r>
+        <w:rPr>
+          <w:lang w:val="sk-SK"/>
+        </w:rPr>
+        <w:t xml:space="preserve">všeobecňovať čas pozorovania. Jeden z týchto atribútov hovorí o </w:t>
+      </w:r>
+      <w:r>
+        <w:rPr>
+          <w:lang w:val="sk-SK"/>
+        </w:rPr>
+        <w:t>časti dňa p</w:t>
+      </w:r>
+      <w:r>
+        <w:rPr>
+          <w:lang w:val="sk-SK"/>
+        </w:rPr>
+        <w:t>o</w:t>
+      </w:r>
+      <w:r>
+        <w:rPr>
+          <w:lang w:val="sk-SK"/>
+        </w:rPr>
+        <w:t>čas ktorej sa pozorovanie odohralo (doobedie, podvečer, večer, hlboká noc, ...)</w:t>
+      </w:r>
+      <w:r>
+        <w:rPr>
+          <w:lang w:val="sk-SK"/>
+        </w:rPr>
+        <w:t xml:space="preserve">. </w:t>
+      </w:r>
+      <w:commentRangeStart w:id="0"/>
+      <w:r>
+        <w:rPr>
+          <w:lang w:val="sk-SK"/>
+        </w:rPr>
+        <w:t>Iný o ročnom období počas ktorého pozorovanie nastalo.</w:t>
+      </w:r>
+      <w:commentRangeEnd w:id="0"/>
+      <w:r>
+        <w:rPr>
+          <w:rStyle w:val="Odkaznakomentr"/>
+        </w:rPr>
+        <w:commentReference w:id="0"/>
       </w:r>
     </w:p>
     <w:p>
       <w:pPr>
-        <w:rPr>
-          <w:lang w:val="sk-SK"/>
-        </w:rPr>
-      </w:pPr>
-      <w:r>
-        <w:rPr>
-          <w:lang w:val="sk-SK"/>
-        </w:rPr>
-        <w:t xml:space="preserve">Atribút </w:t>
-      </w:r>
-      <w:r>
-        <w:rPr>
-          <w:i/>
-          <w:lang w:val="sk-SK"/>
-        </w:rPr>
-        <w:t>shape</w:t>
-      </w:r>
-      <w:r>
-        <w:rPr>
-          <w:lang w:val="sk-SK"/>
-        </w:rPr>
-        <w:t xml:space="preserve"> obsahuje síce limitovaný počet hodnôt – 29 rôznych tvarov, z ktorých však viaceré sú synonymá. Chceme preto ich počet znížiť a manuálne vybrať nie</w:t>
-      </w:r>
-      <w:r>
-        <w:rPr>
-          <w:lang w:val="sk-SK"/>
-        </w:rPr>
-        <w:t>koľko najvhodnejších ‘tvarov’.</w:t>
-      </w:r>
-      <w:r>
-        <w:rPr>
-          <w:lang w:val="sk-SK"/>
-        </w:rPr>
-        <w:t xml:space="preserve"> </w:t>
-      </w:r>
-      <w:r>
-        <w:rPr>
-          <w:lang w:val="sk-SK"/>
-        </w:rPr>
-        <w:t>Z</w:t>
-      </w:r>
-      <w:r>
-        <w:rPr>
-          <w:lang w:val="sk-SK"/>
-        </w:rPr>
-        <w:t>ároveň</w:t>
-      </w:r>
-      <w:r>
-        <w:rPr>
-          <w:lang w:val="sk-SK"/>
-        </w:rPr>
-        <w:t>,</w:t>
-      </w:r>
-      <w:r>
-        <w:rPr>
-          <w:lang w:val="sk-SK"/>
-        </w:rPr>
-        <w:t xml:space="preserve"> pre pozorovania</w:t>
-      </w:r>
-      <w:r>
-        <w:rPr>
-          <w:lang w:val="sk-SK"/>
-        </w:rPr>
-        <w:t>,</w:t>
-      </w:r>
-      <w:r>
-        <w:rPr>
-          <w:lang w:val="sk-SK"/>
-        </w:rPr>
-        <w:t xml:space="preserve"> pre ktoré nebol nahlásený tvar</w:t>
-      </w:r>
-      <w:r>
-        <w:rPr>
-          <w:lang w:val="sk-SK"/>
-        </w:rPr>
-        <w:t>,</w:t>
-      </w:r>
-      <w:r>
-        <w:rPr>
-          <w:lang w:val="sk-SK"/>
-        </w:rPr>
-        <w:t xml:space="preserve"> </w:t>
-      </w:r>
-      <w:r>
-        <w:rPr>
-          <w:lang w:val="sk-SK"/>
-        </w:rPr>
-        <w:t>sa pokúsime chýbajúcu informáciu získať z</w:t>
-      </w:r>
-      <w:r>
-        <w:rPr>
-          <w:lang w:val="sk-SK"/>
-        </w:rPr>
-        <w:t xml:space="preserve"> atribút</w:t>
-      </w:r>
-      <w:r>
-        <w:rPr>
-          <w:lang w:val="sk-SK"/>
-        </w:rPr>
-        <w:t>u</w:t>
-      </w:r>
-      <w:r>
-        <w:rPr>
-          <w:lang w:val="sk-SK"/>
-        </w:rPr>
-        <w:t xml:space="preserve"> </w:t>
-      </w:r>
-      <w:r>
-        <w:rPr>
-          <w:i/>
-          <w:lang w:val="sk-SK"/>
-        </w:rPr>
-        <w:t>comment</w:t>
-      </w:r>
-      <w:r>
-        <w:rPr>
-          <w:lang w:val="sk-SK"/>
-        </w:rPr>
-        <w:t>, ktorý môže obsahovať zmienku o tvare - jedno z nami určených slov.</w:t>
+        <w:ind w:firstLine="284"/>
+        <w:rPr>
+          <w:lang w:val="sk-SK"/>
+        </w:rPr>
+      </w:pPr>
+      <w:r>
+        <w:rPr>
+          <w:lang w:val="sk-SK"/>
+        </w:rPr>
+        <w:t>Shape + comments – FIXME</w:t>
       </w:r>
     </w:p>
     <w:p>
       <w:pPr>
-        <w:rPr>
-          <w:lang w:val="sk-SK"/>
-        </w:rPr>
-      </w:pPr>
-      <w:r>
-        <w:rPr>
-          <w:lang w:val="sk-SK"/>
-        </w:rPr>
-        <w:t xml:space="preserve">Rozdiel medzi atribútmi </w:t>
-      </w:r>
-      <w:r>
-        <w:rPr>
-          <w:i/>
-          <w:lang w:val="sk-SK"/>
-        </w:rPr>
-        <w:t>datetime</w:t>
-      </w:r>
-      <w:r>
-        <w:rPr>
-          <w:lang w:val="sk-SK"/>
-        </w:rPr>
-        <w:t xml:space="preserve"> a </w:t>
-      </w:r>
-      <w:r>
-        <w:rPr>
-          <w:i/>
-          <w:lang w:val="sk-SK"/>
-        </w:rPr>
-        <w:t>date posted</w:t>
-      </w:r>
-      <w:r>
-        <w:rPr>
-          <w:lang w:val="sk-SK"/>
-        </w:rPr>
-        <w:t xml:space="preserve"> zn</w:t>
-      </w:r>
-      <w:r>
-        <w:rPr>
-          <w:lang w:val="sk-SK"/>
-        </w:rPr>
-        <w:t>ačí časový rozdiel medzi pozoro</w:t>
-      </w:r>
-      <w:r>
-        <w:rPr>
-          <w:lang w:val="sk-SK"/>
-        </w:rPr>
-        <w:t>vaním a jeho nahlásením. V prípadoch, keď je príliš veľký, nemusí byť pozorovanie nahlásené v dostatočnej kvalite a teda pre nás nie je významné.</w:t>
+        <w:ind w:firstLine="284"/>
+        <w:rPr>
+          <w:lang w:val="sk-SK"/>
+        </w:rPr>
+      </w:pPr>
+      <w:r>
+        <w:rPr>
+          <w:lang w:val="sk-SK"/>
+        </w:rPr>
+        <w:t>Duration text vs netext – jeden zanedbáme lebo sa nám to nechce overovať</w:t>
       </w:r>
     </w:p>
     <w:p>
       <w:pPr>
-        <w:pStyle w:val="heading2"/>
-        <w:rPr>
-          <w:lang w:val="sk-SK"/>
-        </w:rPr>
-      </w:pPr>
-      <w:r>
-        <w:rPr>
-          <w:lang w:val="sk-SK"/>
-        </w:rPr>
-        <w:t xml:space="preserve">Hľadanie súvislostí v dátach </w:t>
+        <w:ind w:firstLine="284"/>
+        <w:rPr>
+          <w:lang w:val="sk-SK"/>
+        </w:rPr>
+      </w:pPr>
+      <w:r>
+        <w:rPr>
+          <w:lang w:val="sk-SK"/>
+        </w:rPr>
+        <w:t xml:space="preserve">Atribút </w:t>
+      </w:r>
+      <w:r>
+        <w:rPr>
+          <w:i/>
+          <w:lang w:val="sk-SK"/>
+        </w:rPr>
+        <w:t>date posted</w:t>
+      </w:r>
+      <w:r>
+        <w:rPr>
+          <w:lang w:val="sk-SK"/>
+        </w:rPr>
+        <w:t xml:space="preserve"> sme sa rozhodli porovnať s atribútom </w:t>
+      </w:r>
+      <w:r>
+        <w:rPr>
+          <w:i/>
+          <w:lang w:val="sk-SK"/>
+        </w:rPr>
+        <w:t>datetime</w:t>
+      </w:r>
+      <w:r>
+        <w:rPr>
+          <w:lang w:val="sk-SK"/>
+        </w:rPr>
+        <w:t xml:space="preserve"> a zanedbať z</w:t>
+      </w:r>
+      <w:r>
+        <w:rPr>
+          <w:lang w:val="sk-SK"/>
+        </w:rPr>
+        <w:t>á</w:t>
+      </w:r>
+      <w:r>
+        <w:rPr>
+          <w:lang w:val="sk-SK"/>
+        </w:rPr>
+        <w:t xml:space="preserve">znamy, kde ich rozdiel dosahoval hodnôt </w:t>
+      </w:r>
+      <w:commentRangeStart w:id="1"/>
+      <w:r>
+        <w:rPr>
+          <w:lang w:val="sk-SK"/>
+        </w:rPr>
+        <w:t>vyše pár mesiacov</w:t>
+      </w:r>
+      <w:commentRangeEnd w:id="1"/>
+      <w:r>
+        <w:rPr>
+          <w:rStyle w:val="Odkaznakomentr"/>
+        </w:rPr>
+        <w:commentReference w:id="1"/>
+      </w:r>
+      <w:r>
+        <w:rPr>
+          <w:lang w:val="sk-SK"/>
+        </w:rPr>
+        <w:t>, pretože očakávame, že takéto záznamy nebudú dostatočne presné.</w:t>
       </w:r>
     </w:p>
     <w:p>
       <w:pPr>
+        <w:pStyle w:val="heading2"/>
+        <w:rPr>
+          <w:lang w:val="sk-SK"/>
+        </w:rPr>
+      </w:pPr>
+      <w:r>
+        <w:rPr>
+          <w:lang w:val="sk-SK"/>
+        </w:rPr>
+        <w:t>Výber</w:t>
+      </w:r>
+      <w:r>
+        <w:rPr>
+          <w:lang w:val="sk-SK"/>
+        </w:rPr>
+        <w:t xml:space="preserve"> atribútov</w:t>
+      </w:r>
+    </w:p>
+    <w:p>
+      <w:pPr>
+        <w:ind w:firstLine="0"/>
+        <w:rPr>
+          <w:lang w:val="sk-SK"/>
+        </w:rPr>
+      </w:pPr>
+      <w:r>
+        <w:rPr>
+          <w:lang w:val="sk-SK"/>
+        </w:rPr>
+        <w:t>Vyberieme všetky čo sme v predošlom odseku nezanedbali, pretože ich nemáme až tak veľa.</w:t>
+      </w:r>
+    </w:p>
+    <w:p>
+      <w:pPr>
+        <w:pStyle w:val="heading2"/>
+        <w:rPr>
+          <w:strike/>
+          <w:lang w:val="sk-SK"/>
+        </w:rPr>
+      </w:pPr>
+      <w:r>
+        <w:rPr>
+          <w:strike/>
+          <w:lang w:val="sk-SK"/>
+        </w:rPr>
+        <w:t>Predpokladaný scenár riešenia</w:t>
+      </w:r>
+    </w:p>
+    <w:p>
+      <w:pPr>
+        <w:pStyle w:val="p1a"/>
+        <w:rPr>
+          <w:strike/>
+          <w:lang w:val="sk-SK"/>
+        </w:rPr>
+      </w:pPr>
+      <w:r>
+        <w:rPr>
+          <w:strike/>
+          <w:lang w:val="sk-SK"/>
+        </w:rPr>
+        <w:t>Prvý</w:t>
+      </w:r>
+      <w:r>
+        <w:rPr>
+          <w:strike/>
+          <w:lang w:val="sk-SK"/>
+        </w:rPr>
+        <w:t>m krokom riešenia</w:t>
+      </w:r>
+      <w:r>
+        <w:rPr>
+          <w:strike/>
+          <w:lang w:val="sk-SK"/>
+        </w:rPr>
+        <w:t xml:space="preserve"> je predspracovanie datasetu. Okrem vyčistenia dát od nepo</w:t>
+      </w:r>
+      <w:r>
+        <w:rPr>
+          <w:strike/>
+          <w:lang w:val="sk-SK"/>
+        </w:rPr>
+        <w:t>u</w:t>
+      </w:r>
+      <w:r>
+        <w:rPr>
+          <w:strike/>
+          <w:lang w:val="sk-SK"/>
+        </w:rPr>
+        <w:t>žiteľných záznamov tiež potrebujeme napr. vyextrahovať kľúčové slová z popisu pozorovania, na základe ktorých vieme určiť podobnosť jednotlivých pozorovaní. Zaujíma nás aj vzťah tohto popisu a tvaru UFO, keďže predpokladáme, že tieto dve črty budú spolu korelovať</w:t>
+      </w:r>
+    </w:p>
+    <w:p>
+      <w:pPr>
+        <w:pStyle w:val="heading2"/>
+        <w:rPr>
+          <w:strike/>
+          <w:lang w:val="sk-SK"/>
+        </w:rPr>
+      </w:pPr>
+      <w:r>
+        <w:rPr>
+          <w:strike/>
+          <w:lang w:val="sk-SK"/>
+        </w:rPr>
+        <w:t>Predspracovanie a čistenie dát</w:t>
+      </w:r>
+    </w:p>
+    <w:p>
+      <w:pPr>
+        <w:pStyle w:val="p1a"/>
+        <w:rPr>
+          <w:strike/>
+          <w:lang w:val="sk-SK"/>
+        </w:rPr>
+      </w:pPr>
+      <w:r>
+        <w:rPr>
+          <w:strike/>
+          <w:lang w:val="sk-SK"/>
+        </w:rPr>
+        <w:t>Názvy miest pozorovania sú zadávané používateľom a často obsahujú aj iné slová a znaky, plánujeme preto využiť zemepisnú šírku a dĺžku na kontrolu alebo aj nahrad</w:t>
+      </w:r>
+      <w:r>
+        <w:rPr>
+          <w:strike/>
+          <w:lang w:val="sk-SK"/>
+        </w:rPr>
+        <w:t>e</w:t>
+      </w:r>
+      <w:r>
+        <w:rPr>
+          <w:strike/>
+          <w:lang w:val="sk-SK"/>
+        </w:rPr>
+        <w:t xml:space="preserve">nie parametrov </w:t>
+      </w:r>
+      <w:r>
+        <w:rPr>
+          <w:i/>
+          <w:strike/>
+          <w:lang w:val="sk-SK"/>
+        </w:rPr>
+        <w:t>city</w:t>
+      </w:r>
+      <w:r>
+        <w:rPr>
+          <w:strike/>
+          <w:lang w:val="sk-SK"/>
+        </w:rPr>
+        <w:t xml:space="preserve">, </w:t>
+      </w:r>
+      <w:r>
+        <w:rPr>
+          <w:i/>
+          <w:strike/>
+          <w:lang w:val="sk-SK"/>
+        </w:rPr>
+        <w:t>state</w:t>
+      </w:r>
+      <w:r>
+        <w:rPr>
+          <w:strike/>
+          <w:lang w:val="sk-SK"/>
+        </w:rPr>
+        <w:t xml:space="preserve"> a </w:t>
+      </w:r>
+      <w:r>
+        <w:rPr>
+          <w:i/>
+          <w:strike/>
+          <w:lang w:val="sk-SK"/>
+        </w:rPr>
+        <w:t>country</w:t>
+      </w:r>
+      <w:r>
+        <w:rPr>
+          <w:strike/>
+          <w:lang w:val="sk-SK"/>
+        </w:rPr>
+        <w:t>.</w:t>
+      </w:r>
+    </w:p>
+    <w:p>
+      <w:pPr>
+        <w:rPr>
+          <w:strike/>
+          <w:lang w:val="sk-SK"/>
+        </w:rPr>
+      </w:pPr>
+      <w:r>
+        <w:rPr>
+          <w:strike/>
+          <w:lang w:val="sk-SK"/>
+        </w:rPr>
+        <w:t>Dataset obsahuje dva atribúty týkajúce sa dĺžky pozorovania</w:t>
+      </w:r>
+      <w:r>
+        <w:rPr>
+          <w:strike/>
+          <w:lang w:val="sk-SK"/>
+        </w:rPr>
+        <w:t xml:space="preserve"> -</w:t>
+      </w:r>
+      <w:r>
+        <w:rPr>
+          <w:strike/>
+          <w:lang w:val="sk-SK"/>
+        </w:rPr>
+        <w:t xml:space="preserve"> </w:t>
+      </w:r>
+      <w:r>
+        <w:rPr>
+          <w:i/>
+          <w:strike/>
+          <w:lang w:val="sk-SK"/>
+        </w:rPr>
+        <w:t>duration (seconds)</w:t>
+      </w:r>
+      <w:r>
+        <w:rPr>
+          <w:strike/>
+          <w:lang w:val="sk-SK"/>
+        </w:rPr>
+        <w:t xml:space="preserve"> a </w:t>
+      </w:r>
+      <w:r>
+        <w:rPr>
+          <w:i/>
+          <w:strike/>
+          <w:lang w:val="sk-SK"/>
+        </w:rPr>
+        <w:t>duration (hours/min)</w:t>
+      </w:r>
+      <w:r>
+        <w:rPr>
+          <w:strike/>
+          <w:lang w:val="sk-SK"/>
+        </w:rPr>
+        <w:t>, pričom</w:t>
+      </w:r>
+      <w:r>
+        <w:rPr>
+          <w:strike/>
+          <w:lang w:val="sk-SK"/>
+        </w:rPr>
+        <w:t xml:space="preserve"> jeden z nich bol zadávaný používateľom ako voľný text, preto chceme skontrolovať konzistenciu týchto údajov a vybrať vhodnejší na ďalšie spracovanie.</w:t>
+      </w:r>
+    </w:p>
+    <w:p>
+      <w:pPr>
+        <w:rPr>
+          <w:strike/>
+          <w:lang w:val="sk-SK"/>
+        </w:rPr>
+      </w:pPr>
+      <w:r>
+        <w:rPr>
+          <w:strike/>
+          <w:lang w:val="sk-SK"/>
+        </w:rPr>
+        <w:t xml:space="preserve">Atribút </w:t>
+      </w:r>
+      <w:r>
+        <w:rPr>
+          <w:i/>
+          <w:strike/>
+          <w:lang w:val="sk-SK"/>
+        </w:rPr>
+        <w:t>shape</w:t>
+      </w:r>
+      <w:r>
+        <w:rPr>
+          <w:strike/>
+          <w:lang w:val="sk-SK"/>
+        </w:rPr>
+        <w:t xml:space="preserve"> obsahuje síce limitovaný počet hodnôt – 29 rôznych tvarov, z kt</w:t>
+      </w:r>
+      <w:r>
+        <w:rPr>
+          <w:strike/>
+          <w:lang w:val="sk-SK"/>
+        </w:rPr>
+        <w:t>o</w:t>
+      </w:r>
+      <w:r>
+        <w:rPr>
+          <w:strike/>
+          <w:lang w:val="sk-SK"/>
+        </w:rPr>
+        <w:t>rých však viaceré sú synonymá. Chceme preto ich počet znížiť a manuálne vybrať niekoľko najvhodnejších ‘tvarov’. Zároveň, pre pozorovania, pre ktoré nebol nahlás</w:t>
+      </w:r>
+      <w:r>
+        <w:rPr>
+          <w:strike/>
+          <w:lang w:val="sk-SK"/>
+        </w:rPr>
+        <w:t>e</w:t>
+      </w:r>
+      <w:r>
+        <w:rPr>
+          <w:strike/>
+          <w:lang w:val="sk-SK"/>
+        </w:rPr>
+        <w:t xml:space="preserve">ný tvar, sa pokúsime chýbajúcu informáciu získať z atribútu </w:t>
+      </w:r>
+      <w:r>
+        <w:rPr>
+          <w:i/>
+          <w:strike/>
+          <w:lang w:val="sk-SK"/>
+        </w:rPr>
+        <w:t>comment</w:t>
+      </w:r>
+      <w:r>
+        <w:rPr>
+          <w:strike/>
+          <w:lang w:val="sk-SK"/>
+        </w:rPr>
+        <w:t>, ktorý môže obsahovať zmienku o tvare - jedno z nami určených slov.</w:t>
+      </w:r>
+    </w:p>
+    <w:p>
+      <w:pPr>
+        <w:rPr>
+          <w:strike/>
+          <w:lang w:val="sk-SK"/>
+        </w:rPr>
+      </w:pPr>
+      <w:r>
+        <w:rPr>
+          <w:strike/>
+          <w:lang w:val="sk-SK"/>
+        </w:rPr>
+        <w:t xml:space="preserve">Rozdiel medzi atribútmi </w:t>
+      </w:r>
+      <w:r>
+        <w:rPr>
+          <w:i/>
+          <w:strike/>
+          <w:lang w:val="sk-SK"/>
+        </w:rPr>
+        <w:t>datetime</w:t>
+      </w:r>
+      <w:r>
+        <w:rPr>
+          <w:strike/>
+          <w:lang w:val="sk-SK"/>
+        </w:rPr>
+        <w:t xml:space="preserve"> a </w:t>
+      </w:r>
+      <w:r>
+        <w:rPr>
+          <w:i/>
+          <w:strike/>
+          <w:lang w:val="sk-SK"/>
+        </w:rPr>
+        <w:t>date posted</w:t>
+      </w:r>
+      <w:r>
+        <w:rPr>
+          <w:strike/>
+          <w:lang w:val="sk-SK"/>
+        </w:rPr>
+        <w:t xml:space="preserve"> značí časový rozdiel medzi poz</w:t>
+      </w:r>
+      <w:r>
+        <w:rPr>
+          <w:strike/>
+          <w:lang w:val="sk-SK"/>
+        </w:rPr>
+        <w:t>o</w:t>
+      </w:r>
+      <w:r>
+        <w:rPr>
+          <w:strike/>
+          <w:lang w:val="sk-SK"/>
+        </w:rPr>
+        <w:t>rovaním a jeho nahlásením. V prípadoch, keď je príliš veľký, nemusí byť pozorovanie nahlásené v dostatočnej kvalite a teda pre nás nie je významné.</w:t>
+      </w:r>
+    </w:p>
+    <w:p>
+      <w:pPr>
+        <w:pStyle w:val="heading2"/>
+        <w:rPr>
+          <w:lang w:val="sk-SK"/>
+        </w:rPr>
+      </w:pPr>
+      <w:r>
+        <w:rPr>
+          <w:lang w:val="sk-SK"/>
+        </w:rPr>
+        <w:lastRenderedPageBreak/>
+        <w:t xml:space="preserve">Hľadanie súvislostí v dátach </w:t>
+      </w:r>
+    </w:p>
+    <w:p>
+      <w:pPr>
         <w:rPr>
           <w:lang w:val="sk-SK"/>
         </w:rPr>
@@ -2337,7 +2964,19 @@
         <w:rPr>
           <w:lang w:val="sk-SK"/>
         </w:rPr>
-        <w:t>– tvar pozorovaného objektu</w:t>
+        <w:t>– tvar poz</w:t>
+      </w:r>
+      <w:r>
+        <w:rPr>
+          <w:lang w:val="sk-SK"/>
+        </w:rPr>
+        <w:t>o</w:t>
+      </w:r>
+      <w:r>
+        <w:rPr>
+          <w:lang w:val="sk-SK"/>
+        </w:rPr>
+        <w:t>rovaného objektu</w:t>
       </w:r>
       <w:r>
         <w:rPr>
@@ -2367,7 +3006,19 @@
         <w:rPr>
           <w:lang w:val="sk-SK"/>
         </w:rPr>
-        <w:t xml:space="preserve"> budeme pridávať ostatné atribúty a</w:t>
+        <w:t xml:space="preserve"> budeme pridávať ostatné atr</w:t>
+      </w:r>
+      <w:r>
+        <w:rPr>
+          <w:lang w:val="sk-SK"/>
+        </w:rPr>
+        <w:t>i</w:t>
+      </w:r>
+      <w:r>
+        <w:rPr>
+          <w:lang w:val="sk-SK"/>
+        </w:rPr>
+        <w:t>búty a</w:t>
       </w:r>
       <w:r>
         <w:rPr>
@@ -2403,7 +3054,19 @@
         <w:rPr>
           <w:lang w:val="sk-SK"/>
         </w:rPr>
-        <w:t xml:space="preserve"> odhaliť korelácie, ktoré pri určovaní </w:t>
+        <w:t xml:space="preserve"> odhaliť korel</w:t>
+      </w:r>
+      <w:r>
+        <w:rPr>
+          <w:lang w:val="sk-SK"/>
+        </w:rPr>
+        <w:t>á</w:t>
+      </w:r>
+      <w:r>
+        <w:rPr>
+          <w:lang w:val="sk-SK"/>
+        </w:rPr>
+        <w:t xml:space="preserve">cie, ktoré pri určovaní </w:t>
       </w:r>
       <w:r>
         <w:rPr>
@@ -2423,9 +3086,123 @@
         </w:rPr>
         <w:t>.</w:t>
       </w:r>
+    </w:p>
+    <w:p>
+      <w:pPr>
+        <w:pStyle w:val="heading2"/>
+        <w:rPr>
+          <w:lang w:val="sk-SK"/>
+        </w:rPr>
+      </w:pPr>
+      <w:r>
+        <w:rPr>
+          <w:lang w:val="sk-SK"/>
+        </w:rPr>
+        <w:t>DM metódy</w:t>
+      </w:r>
+    </w:p>
+    <w:p>
+      <w:pPr>
+        <w:rPr>
+          <w:lang w:val="sk-SK"/>
+        </w:rPr>
+      </w:pPr>
+      <w:r>
+        <w:rPr>
+          <w:lang w:val="sk-SK"/>
+        </w:rPr>
+        <w:t>FIXME O</w:t>
+      </w:r>
+      <w:r>
+        <w:rPr>
+          <w:lang w:val="sk-SK"/>
+        </w:rPr>
+        <w:t>pis použitých metód, alebo predpokladaný scenár použitia (je potrebné poznať DM metódy, ktoré plánujete použiť, aby ste vedeli, ako dáta predspracovať)</w:t>
+      </w:r>
+    </w:p>
+    <w:p>
+      <w:pPr>
+        <w:pStyle w:val="heading2"/>
+        <w:rPr>
+          <w:lang w:val="sk-SK"/>
+        </w:rPr>
+      </w:pPr>
+      <w:r>
+        <w:rPr>
+          <w:lang w:val="sk-SK"/>
+        </w:rPr>
+        <w:t>Prvotné experimenty</w:t>
+      </w:r>
+    </w:p>
+    <w:p>
+      <w:pPr>
+        <w:rPr>
+          <w:lang w:val="sk-SK"/>
+        </w:rPr>
+      </w:pPr>
+      <w:r>
+        <w:rPr>
+          <w:lang w:val="sk-SK"/>
+        </w:rPr>
+        <w:t>Podarilo sa nám pomocou metódy DBSCAN a súradníc dostať pozorovania v Amerike a v Európe do rôznych zhlukov.</w:t>
+      </w:r>
+    </w:p>
+    <w:p>
+      <w:pPr>
+        <w:pStyle w:val="heading2"/>
+        <w:rPr>
+          <w:lang w:val="sk-SK"/>
+        </w:rPr>
+      </w:pPr>
+      <w:r>
+        <w:rPr>
+          <w:lang w:val="sk-SK"/>
+        </w:rPr>
+        <w:t>Vyhodnocovanie</w:t>
+      </w:r>
+    </w:p>
+    <w:p>
+      <w:pPr>
+        <w:rPr>
+          <w:lang w:val="sk-SK"/>
+        </w:rPr>
+      </w:pPr>
+      <w:r>
+        <w:rPr>
+          <w:lang w:val="sk-SK"/>
+        </w:rPr>
+        <w:t>FIXME Č</w:t>
+      </w:r>
+      <w:r>
+        <w:rPr>
+          <w:lang w:val="sk-SK"/>
+        </w:rPr>
+        <w:t>o budete vyhodnocovať, aké miery, grafy, kritériá použijete</w:t>
+      </w:r>
+      <w:r>
+        <w:rPr>
+          <w:lang w:val="sk-SK"/>
+        </w:rPr>
+        <w:t>.</w:t>
+      </w:r>
+    </w:p>
+    <w:p>
+      <w:pPr>
+        <w:rPr>
+          <w:lang w:val="sk-SK"/>
+        </w:rPr>
+      </w:pPr>
+      <w:r>
+        <w:rPr>
+          <w:lang w:val="sk-SK"/>
+        </w:rPr>
+        <w:t>Vieme kresliť na mapu sveta</w:t>
+      </w:r>
+      <w:bookmarkStart w:id="2" w:name="_GoBack"/>
+      <w:bookmarkEnd w:id="2"/>
     </w:p>
     <w:sectPr>
-      <w:footerReference w:type="first" r:id="rId10"/>
+      <w:footerReference w:type="first" r:id="rId12"/>
       <w:pgSz w:w="11906" w:h="16838" w:code="9"/>
       <w:pgMar w:top="2948" w:right="2494" w:bottom="2948" w:left="2494" w:header="2381" w:footer="2324" w:gutter="0"/>
       <w:cols w:space="708"/>
@@ -2436,8 +3213,64 @@
 </w:document>
 </file>
 
+<file path=word/comments.xml><?xml version="1.0" encoding="utf-8"?>
+<w:comments xmlns:wpc="http://schemas.microsoft.com/office/word/2010/wordprocessingCanvas" xmlns:mc="http://schemas.openxmlformats.org/markup-compatibility/2006" xmlns:o="urn:schemas-microsoft-com:office:office" xmlns:r="http://schemas.openxmlformats.org/officeDocument/2006/relationships" xmlns:m="http://schemas.openxmlformats.org/officeDocument/2006/math" xmlns:v="urn:schemas-microsoft-com:vml" xmlns:wp14="http://schemas.microsoft.com/office/word/2010/wordprocessingDrawing" xmlns:wp="http://schemas.openxmlformats.org/drawingml/2006/wordprocessingDrawing" xmlns:w10="urn:schemas-microsoft-com:office:word" xmlns:w="http://schemas.openxmlformats.org/wordprocessingml/2006/main" xmlns:w14="http://schemas.microsoft.com/office/word/2010/wordml" xmlns:wpg="http://schemas.microsoft.com/office/word/2010/wordprocessingGroup" xmlns:wpi="http://schemas.microsoft.com/office/word/2010/wordprocessingInk" xmlns:wne="http://schemas.microsoft.com/office/word/2006/wordml" xmlns:wps="http://schemas.microsoft.com/office/word/2010/wordprocessingShape" mc:Ignorable="w14 wp14">
+  <w:comment w:id="0" w:author="Martin" w:date="2017-04-04T23:20:00Z" w:initials="MK">
+    <w:p>
+      <w:pPr>
+        <w:pStyle w:val="Textkomentra"/>
+      </w:pPr>
+      <w:r>
+        <w:rPr>
+          <w:rStyle w:val="Odkaznakomentr"/>
+        </w:rPr>
+        <w:annotationRef/>
+      </w:r>
+      <w:r>
+        <w:t>Toto ešte doimpl</w:t>
+      </w:r>
+      <w:r>
+        <w:t>e</w:t>
+      </w:r>
+      <w:r>
+        <w:t>mentujem ak odovzdávame aj kód</w:t>
+      </w:r>
+    </w:p>
+    <w:p>
+      <w:pPr>
+        <w:pStyle w:val="Textkomentra"/>
+      </w:pPr>
+    </w:p>
+    <w:p>
+      <w:pPr>
+        <w:pStyle w:val="Textkomentra"/>
+      </w:pPr>
+      <w:r>
+        <w:t>Prípadne doplniť tretí?</w:t>
+      </w:r>
+    </w:p>
+  </w:comment>
+  <w:comment w:id="1" w:author="Martin" w:date="2017-04-04T23:24:00Z" w:initials="MK">
+    <w:p>
+      <w:pPr>
+        <w:pStyle w:val="Textkomentra"/>
+      </w:pPr>
+      <w:r>
+        <w:rPr>
+          <w:rStyle w:val="Odkaznakomentr"/>
+        </w:rPr>
+        <w:annotationRef/>
+      </w:r>
+      <w:r>
+        <w:t>Implementovať a určiť presnejšie túto hranicu</w:t>
+      </w:r>
+    </w:p>
+  </w:comment>
+</w:comments>
+</file>
+
 <file path=word/endnotes.xml><?xml version="1.0" encoding="utf-8"?>
-<w:endnotes xmlns:wpc="http://schemas.microsoft.com/office/word/2010/wordprocessingCanvas" xmlns:cx="http://schemas.microsoft.com/office/drawing/2014/chartex" xmlns:cx1="http://schemas.microsoft.com/office/drawing/2015/9/8/chartex" xmlns:cx2="http://schemas.microsoft.com/office/drawing/2015/10/21/chartex" xmlns:cx3="http://schemas.microsoft.com/office/drawing/2016/5/9/chartex" xmlns:cx4="http://schemas.microsoft.com/office/drawing/2016/5/10/chartex" xmlns:cx5="http://schemas.microsoft.com/office/drawing/2016/5/11/chartex" xmlns:cx6="http://schemas.microsoft.com/office/drawing/2016/5/12/chartex" xmlns:cx7="http://schemas.microsoft.com/office/drawing/2016/5/13/chartex" xmlns:cx8="http://schemas.microsoft.com/office/drawing/2016/5/14/chartex" xmlns:mc="http://schemas.openxmlformats.org/markup-compatibility/2006" xmlns:o="urn:schemas-microsoft-com:office:office" xmlns:r="http://schemas.openxmlformats.org/officeDocument/2006/relationships" xmlns:m="http://schemas.openxmlformats.org/officeDocument/2006/math" xmlns:v="urn:schemas-microsoft-com:vml" xmlns:wp14="http://schemas.microsoft.com/office/word/2010/wordprocessingDrawing" xmlns:wp="http://schemas.openxmlformats.org/drawingml/2006/wordprocessingDrawing" xmlns:w10="urn:schemas-microsoft-com:office:word" xmlns:w="http://schemas.openxmlformats.org/wordprocessingml/2006/main" xmlns:w14="http://schemas.microsoft.com/office/word/2010/wordml" xmlns:w15="http://schemas.microsoft.com/office/word/2012/wordml" xmlns:w16se="http://schemas.microsoft.com/office/word/2015/wordml/symex" xmlns:wpg="http://schemas.microsoft.com/office/word/2010/wordprocessingGroup" xmlns:wpi="http://schemas.microsoft.com/office/word/2010/wordprocessingInk" xmlns:wne="http://schemas.microsoft.com/office/word/2006/wordml" xmlns:wps="http://schemas.microsoft.com/office/word/2010/wordprocessingShape" mc:Ignorable="w14 w15 w16se wp14">
+<w:endnotes xmlns:wpc="http://schemas.microsoft.com/office/word/2010/wordprocessingCanvas" xmlns:mc="http://schemas.openxmlformats.org/markup-compatibility/2006" xmlns:o="urn:schemas-microsoft-com:office:office" xmlns:r="http://schemas.openxmlformats.org/officeDocument/2006/relationships" xmlns:m="http://schemas.openxmlformats.org/officeDocument/2006/math" xmlns:v="urn:schemas-microsoft-com:vml" xmlns:wp14="http://schemas.microsoft.com/office/word/2010/wordprocessingDrawing" xmlns:wp="http://schemas.openxmlformats.org/drawingml/2006/wordprocessingDrawing" xmlns:w10="urn:schemas-microsoft-com:office:word" xmlns:w="http://schemas.openxmlformats.org/wordprocessingml/2006/main" xmlns:w14="http://schemas.microsoft.com/office/word/2010/wordml" xmlns:wpg="http://schemas.microsoft.com/office/word/2010/wordprocessingGroup" xmlns:wpi="http://schemas.microsoft.com/office/word/2010/wordprocessingInk" xmlns:wne="http://schemas.microsoft.com/office/word/2006/wordml" xmlns:wps="http://schemas.microsoft.com/office/word/2010/wordprocessingShape" mc:Ignorable="w14 wp14">
   <w:endnote w:type="separator" w:id="-1">
     <w:p>
       <w:r>
@@ -2456,7 +3289,7 @@
 </file>
 
 <file path=word/footer1.xml><?xml version="1.0" encoding="utf-8"?>
-<w:ftr xmlns:wpc="http://schemas.microsoft.com/office/word/2010/wordprocessingCanvas" xmlns:cx="http://schemas.microsoft.com/office/drawing/2014/chartex" xmlns:cx1="http://schemas.microsoft.com/office/drawing/2015/9/8/chartex" xmlns:cx2="http://schemas.microsoft.com/office/drawing/2015/10/21/chartex" xmlns:cx3="http://schemas.microsoft.com/office/drawing/2016/5/9/chartex" xmlns:cx4="http://schemas.microsoft.com/office/drawing/2016/5/10/chartex" xmlns:cx5="http://schemas.microsoft.com/office/drawing/2016/5/11/chartex" xmlns:cx6="http://schemas.microsoft.com/office/drawing/2016/5/12/chartex" xmlns:cx7="http://schemas.microsoft.com/office/drawing/2016/5/13/chartex" xmlns:cx8="http://schemas.microsoft.com/office/drawing/2016/5/14/chartex" xmlns:mc="http://schemas.openxmlformats.org/markup-compatibility/2006" xmlns:o="urn:schemas-microsoft-com:office:office" xmlns:r="http://schemas.openxmlformats.org/officeDocument/2006/relationships" xmlns:m="http://schemas.openxmlformats.org/officeDocument/2006/math" xmlns:v="urn:schemas-microsoft-com:vml" xmlns:wp14="http://schemas.microsoft.com/office/word/2010/wordprocessingDrawing" xmlns:wp="http://schemas.openxmlformats.org/drawingml/2006/wordprocessingDrawing" xmlns:w10="urn:schemas-microsoft-com:office:word" xmlns:w="http://schemas.openxmlformats.org/wordprocessingml/2006/main" xmlns:w14="http://schemas.microsoft.com/office/word/2010/wordml" xmlns:w15="http://schemas.microsoft.com/office/word/2012/wordml" xmlns:w16se="http://schemas.microsoft.com/office/word/2015/wordml/symex" xmlns:wpg="http://schemas.microsoft.com/office/word/2010/wordprocessingGroup" xmlns:wpi="http://schemas.microsoft.com/office/word/2010/wordprocessingInk" xmlns:wne="http://schemas.microsoft.com/office/word/2006/wordml" xmlns:wps="http://schemas.microsoft.com/office/word/2010/wordprocessingShape" mc:Ignorable="w14 w15 w16se wp14">
+<w:ftr xmlns:wpc="http://schemas.microsoft.com/office/word/2010/wordprocessingCanvas" xmlns:mc="http://schemas.openxmlformats.org/markup-compatibility/2006" xmlns:o="urn:schemas-microsoft-com:office:office" xmlns:r="http://schemas.openxmlformats.org/officeDocument/2006/relationships" xmlns:m="http://schemas.openxmlformats.org/officeDocument/2006/math" xmlns:v="urn:schemas-microsoft-com:vml" xmlns:wp14="http://schemas.microsoft.com/office/word/2010/wordprocessingDrawing" xmlns:wp="http://schemas.openxmlformats.org/drawingml/2006/wordprocessingDrawing" xmlns:w10="urn:schemas-microsoft-com:office:word" xmlns:w="http://schemas.openxmlformats.org/wordprocessingml/2006/main" xmlns:w14="http://schemas.microsoft.com/office/word/2010/wordml" xmlns:wpg="http://schemas.microsoft.com/office/word/2010/wordprocessingGroup" xmlns:wpi="http://schemas.microsoft.com/office/word/2010/wordprocessingInk" xmlns:wne="http://schemas.microsoft.com/office/word/2006/wordml" xmlns:wps="http://schemas.microsoft.com/office/word/2010/wordprocessingShape" mc:Ignorable="w14 wp14">
   <w:p>
     <w:pPr>
       <w:pStyle w:val="ReferenceLine"/>
@@ -2517,7 +3350,7 @@
 </file>
 
 <file path=word/footnotes.xml><?xml version="1.0" encoding="utf-8"?>
-<w:footnotes xmlns:wpc="http://schemas.microsoft.com/office/word/2010/wordprocessingCanvas" xmlns:cx="http://schemas.microsoft.com/office/drawing/2014/chartex" xmlns:cx1="http://schemas.microsoft.com/office/drawing/2015/9/8/chartex" xmlns:cx2="http://schemas.microsoft.com/office/drawing/2015/10/21/chartex" xmlns:cx3="http://schemas.microsoft.com/office/drawing/2016/5/9/chartex" xmlns:cx4="http://schemas.microsoft.com/office/drawing/2016/5/10/chartex" xmlns:cx5="http://schemas.microsoft.com/office/drawing/2016/5/11/chartex" xmlns:cx6="http://schemas.microsoft.com/office/drawing/2016/5/12/chartex" xmlns:cx7="http://schemas.microsoft.com/office/drawing/2016/5/13/chartex" xmlns:cx8="http://schemas.microsoft.com/office/drawing/2016/5/14/chartex" xmlns:mc="http://schemas.openxmlformats.org/markup-compatibility/2006" xmlns:o="urn:schemas-microsoft-com:office:office" xmlns:r="http://schemas.openxmlformats.org/officeDocument/2006/relationships" xmlns:m="http://schemas.openxmlformats.org/officeDocument/2006/math" xmlns:v="urn:schemas-microsoft-com:vml" xmlns:wp14="http://schemas.microsoft.com/office/word/2010/wordprocessingDrawing" xmlns:wp="http://schemas.openxmlformats.org/drawingml/2006/wordprocessingDrawing" xmlns:w10="urn:schemas-microsoft-com:office:word" xmlns:w="http://schemas.openxmlformats.org/wordprocessingml/2006/main" xmlns:w14="http://schemas.microsoft.com/office/word/2010/wordml" xmlns:w15="http://schemas.microsoft.com/office/word/2012/wordml" xmlns:w16se="http://schemas.microsoft.com/office/word/2015/wordml/symex" xmlns:wpg="http://schemas.microsoft.com/office/word/2010/wordprocessingGroup" xmlns:wpi="http://schemas.microsoft.com/office/word/2010/wordprocessingInk" xmlns:wne="http://schemas.microsoft.com/office/word/2006/wordml" xmlns:wps="http://schemas.microsoft.com/office/word/2010/wordprocessingShape" mc:Ignorable="w14 w15 w16se wp14">
+<w:footnotes xmlns:wpc="http://schemas.microsoft.com/office/word/2010/wordprocessingCanvas" xmlns:mc="http://schemas.openxmlformats.org/markup-compatibility/2006" xmlns:o="urn:schemas-microsoft-com:office:office" xmlns:r="http://schemas.openxmlformats.org/officeDocument/2006/relationships" xmlns:m="http://schemas.openxmlformats.org/officeDocument/2006/math" xmlns:v="urn:schemas-microsoft-com:vml" xmlns:wp14="http://schemas.microsoft.com/office/word/2010/wordprocessingDrawing" xmlns:wp="http://schemas.openxmlformats.org/drawingml/2006/wordprocessingDrawing" xmlns:w10="urn:schemas-microsoft-com:office:word" xmlns:w="http://schemas.openxmlformats.org/wordprocessingml/2006/main" xmlns:w14="http://schemas.microsoft.com/office/word/2010/wordml" xmlns:wpg="http://schemas.microsoft.com/office/word/2010/wordprocessingGroup" xmlns:wpi="http://schemas.microsoft.com/office/word/2010/wordprocessingInk" xmlns:wne="http://schemas.microsoft.com/office/word/2006/wordml" xmlns:wps="http://schemas.microsoft.com/office/word/2010/wordprocessingShape" mc:Ignorable="w14 wp14">
   <w:footnote w:type="separator" w:id="-1">
     <w:p>
       <w:pPr>
@@ -2565,8 +3398,8 @@
 </file>
 
 <file path=word/numbering.xml><?xml version="1.0" encoding="utf-8"?>
-<w:numbering xmlns:wpc="http://schemas.microsoft.com/office/word/2010/wordprocessingCanvas" xmlns:cx="http://schemas.microsoft.com/office/drawing/2014/chartex" xmlns:cx1="http://schemas.microsoft.com/office/drawing/2015/9/8/chartex" xmlns:cx2="http://schemas.microsoft.com/office/drawing/2015/10/21/chartex" xmlns:cx3="http://schemas.microsoft.com/office/drawing/2016/5/9/chartex" xmlns:cx4="http://schemas.microsoft.com/office/drawing/2016/5/10/chartex" xmlns:cx5="http://schemas.microsoft.com/office/drawing/2016/5/11/chartex" xmlns:cx6="http://schemas.microsoft.com/office/drawing/2016/5/12/chartex" xmlns:cx7="http://schemas.microsoft.com/office/drawing/2016/5/13/chartex" xmlns:cx8="http://schemas.microsoft.com/office/drawing/2016/5/14/chartex" xmlns:mc="http://schemas.openxmlformats.org/markup-compatibility/2006" xmlns:o="urn:schemas-microsoft-com:office:office" xmlns:r="http://schemas.openxmlformats.org/officeDocument/2006/relationships" xmlns:m="http://schemas.openxmlformats.org/officeDocument/2006/math" xmlns:v="urn:schemas-microsoft-com:vml" xmlns:wp14="http://schemas.microsoft.com/office/word/2010/wordprocessingDrawing" xmlns:wp="http://schemas.openxmlformats.org/drawingml/2006/wordprocessingDrawing" xmlns:w10="urn:schemas-microsoft-com:office:word" xmlns:w="http://schemas.openxmlformats.org/wordprocessingml/2006/main" xmlns:w14="http://schemas.microsoft.com/office/word/2010/wordml" xmlns:w15="http://schemas.microsoft.com/office/word/2012/wordml" xmlns:w16se="http://schemas.microsoft.com/office/word/2015/wordml/symex" xmlns:wpg="http://schemas.microsoft.com/office/word/2010/wordprocessingGroup" xmlns:wpi="http://schemas.microsoft.com/office/word/2010/wordprocessingInk" xmlns:wne="http://schemas.microsoft.com/office/word/2006/wordml" xmlns:wps="http://schemas.microsoft.com/office/word/2010/wordprocessingShape" mc:Ignorable="w14 w15 w16se wp14">
-  <w:abstractNum w:abstractNumId="0" w15:restartNumberingAfterBreak="0">
+<w:numbering xmlns:wpc="http://schemas.microsoft.com/office/word/2010/wordprocessingCanvas" xmlns:mc="http://schemas.openxmlformats.org/markup-compatibility/2006" xmlns:o="urn:schemas-microsoft-com:office:office" xmlns:r="http://schemas.openxmlformats.org/officeDocument/2006/relationships" xmlns:m="http://schemas.openxmlformats.org/officeDocument/2006/math" xmlns:v="urn:schemas-microsoft-com:vml" xmlns:wp14="http://schemas.microsoft.com/office/word/2010/wordprocessingDrawing" xmlns:wp="http://schemas.openxmlformats.org/drawingml/2006/wordprocessingDrawing" xmlns:w10="urn:schemas-microsoft-com:office:word" xmlns:w="http://schemas.openxmlformats.org/wordprocessingml/2006/main" xmlns:w14="http://schemas.microsoft.com/office/word/2010/wordml" xmlns:wpg="http://schemas.microsoft.com/office/word/2010/wordprocessingGroup" xmlns:wpi="http://schemas.microsoft.com/office/word/2010/wordprocessingInk" xmlns:wne="http://schemas.microsoft.com/office/word/2006/wordml" xmlns:wps="http://schemas.microsoft.com/office/word/2010/wordprocessingShape" mc:Ignorable="w14 wp14">
+  <w:abstractNum w:abstractNumId="0">
     <w:nsid w:val="FFFFFF7C"/>
     <w:multiLevelType w:val="singleLevel"/>
     <w:tmpl w:val="6FAC733C"/>
@@ -2583,7 +3416,7 @@
       </w:pPr>
     </w:lvl>
   </w:abstractNum>
-  <w:abstractNum w:abstractNumId="1" w15:restartNumberingAfterBreak="0">
+  <w:abstractNum w:abstractNumId="1">
     <w:nsid w:val="FFFFFF7D"/>
     <w:multiLevelType w:val="singleLevel"/>
     <w:tmpl w:val="71B49DFC"/>
@@ -2600,7 +3433,7 @@
       </w:pPr>
     </w:lvl>
   </w:abstractNum>
-  <w:abstractNum w:abstractNumId="2" w15:restartNumberingAfterBreak="0">
+  <w:abstractNum w:abstractNumId="2">
     <w:nsid w:val="FFFFFF7E"/>
     <w:multiLevelType w:val="singleLevel"/>
     <w:tmpl w:val="788E45C2"/>
@@ -2617,7 +3450,7 @@
       </w:pPr>
     </w:lvl>
   </w:abstractNum>
-  <w:abstractNum w:abstractNumId="3" w15:restartNumberingAfterBreak="0">
+  <w:abstractNum w:abstractNumId="3">
     <w:nsid w:val="FFFFFF7F"/>
     <w:multiLevelType w:val="singleLevel"/>
     <w:tmpl w:val="8618C808"/>
@@ -2634,7 +3467,7 @@
       </w:pPr>
     </w:lvl>
   </w:abstractNum>
-  <w:abstractNum w:abstractNumId="4" w15:restartNumberingAfterBreak="0">
+  <w:abstractNum w:abstractNumId="4">
     <w:nsid w:val="FFFFFF80"/>
     <w:multiLevelType w:val="singleLevel"/>
     <w:tmpl w:val="E5F2F6CE"/>
@@ -2654,7 +3487,7 @@
       </w:rPr>
     </w:lvl>
   </w:abstractNum>
-  <w:abstractNum w:abstractNumId="5" w15:restartNumberingAfterBreak="0">
+  <w:abstractNum w:abstractNumId="5">
     <w:nsid w:val="FFFFFF81"/>
     <w:multiLevelType w:val="singleLevel"/>
     <w:tmpl w:val="65BE8C3E"/>
@@ -2674,7 +3507,7 @@
       </w:rPr>
     </w:lvl>
   </w:abstractNum>
-  <w:abstractNum w:abstractNumId="6" w15:restartNumberingAfterBreak="0">
+  <w:abstractNum w:abstractNumId="6">
     <w:nsid w:val="FFFFFF82"/>
     <w:multiLevelType w:val="singleLevel"/>
     <w:tmpl w:val="95F09DA0"/>
@@ -2694,7 +3527,7 @@
       </w:rPr>
     </w:lvl>
   </w:abstractNum>
-  <w:abstractNum w:abstractNumId="7" w15:restartNumberingAfterBreak="0">
+  <w:abstractNum w:abstractNumId="7">
     <w:nsid w:val="FFFFFF83"/>
     <w:multiLevelType w:val="singleLevel"/>
     <w:tmpl w:val="157EC48A"/>
@@ -2714,7 +3547,7 @@
       </w:rPr>
     </w:lvl>
   </w:abstractNum>
-  <w:abstractNum w:abstractNumId="8" w15:restartNumberingAfterBreak="0">
+  <w:abstractNum w:abstractNumId="8">
     <w:nsid w:val="FFFFFF88"/>
     <w:multiLevelType w:val="singleLevel"/>
     <w:tmpl w:val="E8D26E8E"/>
@@ -2735,7 +3568,7 @@
       </w:rPr>
     </w:lvl>
   </w:abstractNum>
-  <w:abstractNum w:abstractNumId="9" w15:restartNumberingAfterBreak="0">
+  <w:abstractNum w:abstractNumId="9">
     <w:nsid w:val="FFFFFF89"/>
     <w:multiLevelType w:val="singleLevel"/>
     <w:tmpl w:val="05A4E3B6"/>
@@ -2756,7 +3589,7 @@
       </w:rPr>
     </w:lvl>
   </w:abstractNum>
-  <w:abstractNum w:abstractNumId="10" w15:restartNumberingAfterBreak="0">
+  <w:abstractNum w:abstractNumId="10">
     <w:nsid w:val="1F397F84"/>
     <w:multiLevelType w:val="multilevel"/>
     <w:tmpl w:val="77162394"/>
@@ -2898,7 +3731,7 @@
       </w:rPr>
     </w:lvl>
   </w:abstractNum>
-  <w:abstractNum w:abstractNumId="11" w15:restartNumberingAfterBreak="0">
+  <w:abstractNum w:abstractNumId="11">
     <w:nsid w:val="383504CB"/>
     <w:multiLevelType w:val="hybridMultilevel"/>
     <w:tmpl w:val="0324FB70"/>
@@ -3011,7 +3844,7 @@
       </w:rPr>
     </w:lvl>
   </w:abstractNum>
-  <w:abstractNum w:abstractNumId="12" w15:restartNumberingAfterBreak="0">
+  <w:abstractNum w:abstractNumId="12">
     <w:nsid w:val="393026D5"/>
     <w:multiLevelType w:val="multilevel"/>
     <w:tmpl w:val="2632941E"/>
@@ -3153,7 +3986,7 @@
       </w:rPr>
     </w:lvl>
   </w:abstractNum>
-  <w:abstractNum w:abstractNumId="13" w15:restartNumberingAfterBreak="0">
+  <w:abstractNum w:abstractNumId="13">
     <w:nsid w:val="4F0C3E05"/>
     <w:multiLevelType w:val="hybridMultilevel"/>
     <w:tmpl w:val="C8DE8854"/>
@@ -3265,7 +4098,7 @@
       </w:rPr>
     </w:lvl>
   </w:abstractNum>
-  <w:abstractNum w:abstractNumId="14" w15:restartNumberingAfterBreak="0">
+  <w:abstractNum w:abstractNumId="14">
     <w:nsid w:val="6C1B24C2"/>
     <w:multiLevelType w:val="multilevel"/>
     <w:tmpl w:val="30021730"/>
@@ -3405,7 +4238,7 @@
       </w:rPr>
     </w:lvl>
   </w:abstractNum>
-  <w:abstractNum w:abstractNumId="15" w15:restartNumberingAfterBreak="0">
+  <w:abstractNum w:abstractNumId="15">
     <w:nsid w:val="6F404C9F"/>
     <w:multiLevelType w:val="multilevel"/>
     <w:tmpl w:val="BEDA5F46"/>
@@ -3547,7 +4380,7 @@
       </w:rPr>
     </w:lvl>
   </w:abstractNum>
-  <w:abstractNum w:abstractNumId="16" w15:restartNumberingAfterBreak="0">
+  <w:abstractNum w:abstractNumId="16">
     <w:nsid w:val="7738779A"/>
     <w:multiLevelType w:val="multilevel"/>
     <w:tmpl w:val="77EC1FB2"/>
@@ -3693,7 +4526,7 @@
       </w:rPr>
     </w:lvl>
   </w:abstractNum>
-  <w:abstractNum w:abstractNumId="17" w15:restartNumberingAfterBreak="0">
+  <w:abstractNum w:abstractNumId="17">
     <w:nsid w:val="7B274BC8"/>
     <w:multiLevelType w:val="multilevel"/>
     <w:tmpl w:val="72E65396"/>
@@ -3834,7 +4667,7 @@
       </w:rPr>
     </w:lvl>
   </w:abstractNum>
-  <w:abstractNum w:abstractNumId="18" w15:restartNumberingAfterBreak="0">
+  <w:abstractNum w:abstractNumId="18">
     <w:nsid w:val="7D9521C8"/>
     <w:multiLevelType w:val="multilevel"/>
     <w:tmpl w:val="F35CB8F2"/>
@@ -4050,7 +4883,7 @@
 </file>
 
 <file path=word/styles.xml><?xml version="1.0" encoding="utf-8"?>
-<w:styles xmlns:mc="http://schemas.openxmlformats.org/markup-compatibility/2006" xmlns:r="http://schemas.openxmlformats.org/officeDocument/2006/relationships" xmlns:w="http://schemas.openxmlformats.org/wordprocessingml/2006/main" xmlns:w14="http://schemas.microsoft.com/office/word/2010/wordml" xmlns:w15="http://schemas.microsoft.com/office/word/2012/wordml" xmlns:w16se="http://schemas.microsoft.com/office/word/2015/wordml/symex" mc:Ignorable="w14 w15 w16se">
+<w:styles xmlns:mc="http://schemas.openxmlformats.org/markup-compatibility/2006" xmlns:r="http://schemas.openxmlformats.org/officeDocument/2006/relationships" xmlns:w="http://schemas.openxmlformats.org/wordprocessingml/2006/main" xmlns:w14="http://schemas.microsoft.com/office/word/2010/wordml" mc:Ignorable="w14">
   <w:docDefaults>
     <w:rPrDefault>
       <w:rPr>
@@ -4066,373 +4899,140 @@
       </w:pPr>
     </w:pPrDefault>
   </w:docDefaults>
-  <w:latentStyles w:defLockedState="0" w:defUIPriority="0" w:defSemiHidden="0" w:defUnhideWhenUsed="0" w:defQFormat="0" w:count="374">
-    <w:lsdException w:name="Normal" w:qFormat="1"/>
-    <w:lsdException w:name="heading 1" w:qFormat="1"/>
-    <w:lsdException w:name="heading 2" w:qFormat="1"/>
-    <w:lsdException w:name="heading 3" w:qFormat="1"/>
-    <w:lsdException w:name="heading 4" w:semiHidden="1" w:unhideWhenUsed="1" w:qFormat="1"/>
-    <w:lsdException w:name="heading 5" w:semiHidden="1" w:unhideWhenUsed="1" w:qFormat="1"/>
-    <w:lsdException w:name="heading 6" w:semiHidden="1" w:unhideWhenUsed="1" w:qFormat="1"/>
-    <w:lsdException w:name="heading 7" w:semiHidden="1" w:unhideWhenUsed="1" w:qFormat="1"/>
-    <w:lsdException w:name="heading 8" w:semiHidden="1" w:unhideWhenUsed="1" w:qFormat="1"/>
-    <w:lsdException w:name="heading 9" w:semiHidden="1" w:unhideWhenUsed="1" w:qFormat="1"/>
-    <w:lsdException w:name="index 1" w:semiHidden="1" w:unhideWhenUsed="1"/>
-    <w:lsdException w:name="index 2" w:semiHidden="1" w:unhideWhenUsed="1"/>
-    <w:lsdException w:name="index 3" w:semiHidden="1" w:unhideWhenUsed="1"/>
-    <w:lsdException w:name="index 4" w:semiHidden="1" w:unhideWhenUsed="1"/>
-    <w:lsdException w:name="index 5" w:semiHidden="1" w:unhideWhenUsed="1"/>
-    <w:lsdException w:name="index 6" w:semiHidden="1" w:unhideWhenUsed="1"/>
-    <w:lsdException w:name="index 7" w:semiHidden="1" w:unhideWhenUsed="1"/>
-    <w:lsdException w:name="index 8" w:semiHidden="1" w:unhideWhenUsed="1"/>
-    <w:lsdException w:name="index 9" w:semiHidden="1" w:unhideWhenUsed="1"/>
-    <w:lsdException w:name="toc 1" w:semiHidden="1" w:unhideWhenUsed="1"/>
-    <w:lsdException w:name="toc 2" w:semiHidden="1" w:unhideWhenUsed="1"/>
-    <w:lsdException w:name="toc 3" w:semiHidden="1" w:unhideWhenUsed="1"/>
-    <w:lsdException w:name="toc 4" w:semiHidden="1" w:unhideWhenUsed="1"/>
-    <w:lsdException w:name="toc 5" w:semiHidden="1" w:unhideWhenUsed="1"/>
-    <w:lsdException w:name="toc 6" w:semiHidden="1" w:unhideWhenUsed="1"/>
-    <w:lsdException w:name="toc 7" w:semiHidden="1" w:unhideWhenUsed="1"/>
-    <w:lsdException w:name="toc 8" w:semiHidden="1" w:unhideWhenUsed="1"/>
-    <w:lsdException w:name="toc 9" w:semiHidden="1" w:unhideWhenUsed="1"/>
-    <w:lsdException w:name="Normal Indent" w:semiHidden="1" w:unhideWhenUsed="1"/>
-    <w:lsdException w:name="footnote text" w:semiHidden="1" w:unhideWhenUsed="1"/>
-    <w:lsdException w:name="annotation text" w:semiHidden="1" w:unhideWhenUsed="1"/>
-    <w:lsdException w:name="header" w:semiHidden="1" w:unhideWhenUsed="1"/>
-    <w:lsdException w:name="footer" w:semiHidden="1" w:unhideWhenUsed="1"/>
-    <w:lsdException w:name="index heading" w:semiHidden="1" w:unhideWhenUsed="1"/>
-    <w:lsdException w:name="caption" w:semiHidden="1" w:unhideWhenUsed="1"/>
-    <w:lsdException w:name="table of figures" w:semiHidden="1" w:unhideWhenUsed="1"/>
-    <w:lsdException w:name="envelope address" w:semiHidden="1" w:unhideWhenUsed="1"/>
-    <w:lsdException w:name="envelope return" w:semiHidden="1" w:unhideWhenUsed="1"/>
-    <w:lsdException w:name="footnote reference" w:semiHidden="1" w:unhideWhenUsed="1"/>
-    <w:lsdException w:name="annotation reference" w:semiHidden="1" w:unhideWhenUsed="1"/>
-    <w:lsdException w:name="line number" w:semiHidden="1" w:unhideWhenUsed="1"/>
-    <w:lsdException w:name="page number" w:semiHidden="1" w:unhideWhenUsed="1"/>
-    <w:lsdException w:name="endnote reference" w:semiHidden="1" w:unhideWhenUsed="1"/>
-    <w:lsdException w:name="endnote text" w:semiHidden="1" w:unhideWhenUsed="1"/>
-    <w:lsdException w:name="table of authorities" w:semiHidden="1" w:unhideWhenUsed="1"/>
-    <w:lsdException w:name="macro" w:semiHidden="1" w:unhideWhenUsed="1"/>
-    <w:lsdException w:name="List" w:semiHidden="1" w:unhideWhenUsed="1"/>
-    <w:lsdException w:name="List Bullet" w:semiHidden="1" w:unhideWhenUsed="1"/>
-    <w:lsdException w:name="List 3" w:semiHidden="1" w:unhideWhenUsed="1"/>
-    <w:lsdException w:name="List 4" w:semiHidden="1" w:unhideWhenUsed="1"/>
-    <w:lsdException w:name="List 5" w:semiHidden="1" w:unhideWhenUsed="1"/>
-    <w:lsdException w:name="List Bullet 2" w:semiHidden="1" w:unhideWhenUsed="1"/>
-    <w:lsdException w:name="List Bullet 3" w:semiHidden="1" w:unhideWhenUsed="1"/>
-    <w:lsdException w:name="List Bullet 4" w:semiHidden="1" w:unhideWhenUsed="1"/>
-    <w:lsdException w:name="List Bullet 5" w:semiHidden="1" w:unhideWhenUsed="1"/>
-    <w:lsdException w:name="List Number 2" w:semiHidden="1" w:unhideWhenUsed="1"/>
-    <w:lsdException w:name="List Number 3" w:semiHidden="1" w:unhideWhenUsed="1"/>
-    <w:lsdException w:name="List Number 4" w:semiHidden="1" w:unhideWhenUsed="1"/>
-    <w:lsdException w:name="List Number 5" w:semiHidden="1" w:unhideWhenUsed="1"/>
-    <w:lsdException w:name="Title" w:uiPriority="10" w:qFormat="1"/>
-    <w:lsdException w:name="Closing" w:semiHidden="1" w:unhideWhenUsed="1"/>
-    <w:lsdException w:name="Signature" w:semiHidden="1" w:unhideWhenUsed="1"/>
-    <w:lsdException w:name="Default Paragraph Font" w:semiHidden="1" w:unhideWhenUsed="1"/>
-    <w:lsdException w:name="Body Text" w:semiHidden="1" w:unhideWhenUsed="1"/>
-    <w:lsdException w:name="Body Text Indent" w:semiHidden="1" w:unhideWhenUsed="1"/>
-    <w:lsdException w:name="List Continue" w:semiHidden="1" w:unhideWhenUsed="1"/>
-    <w:lsdException w:name="List Continue 2" w:semiHidden="1" w:unhideWhenUsed="1"/>
-    <w:lsdException w:name="List Continue 3" w:semiHidden="1" w:unhideWhenUsed="1"/>
-    <w:lsdException w:name="Subtitle" w:uiPriority="11" w:qFormat="1"/>
-    <w:lsdException w:name="Salutation" w:semiHidden="1" w:unhideWhenUsed="1"/>
-    <w:lsdException w:name="Date" w:semiHidden="1" w:unhideWhenUsed="1"/>
-    <w:lsdException w:name="Body Text First Indent" w:semiHidden="1" w:unhideWhenUsed="1"/>
-    <w:lsdException w:name="Body Text First Indent 2" w:semiHidden="1" w:unhideWhenUsed="1"/>
-    <w:lsdException w:name="Note Heading" w:semiHidden="1" w:unhideWhenUsed="1"/>
-    <w:lsdException w:name="Body Text 2" w:semiHidden="1" w:unhideWhenUsed="1"/>
-    <w:lsdException w:name="Body Text 3" w:semiHidden="1" w:unhideWhenUsed="1"/>
-    <w:lsdException w:name="Body Text Indent 2" w:semiHidden="1" w:unhideWhenUsed="1"/>
-    <w:lsdException w:name="Body Text Indent 3" w:semiHidden="1" w:unhideWhenUsed="1"/>
-    <w:lsdException w:name="Block Text" w:semiHidden="1" w:unhideWhenUsed="1"/>
-    <w:lsdException w:name="Hyperlink" w:semiHidden="1" w:unhideWhenUsed="1"/>
-    <w:lsdException w:name="FollowedHyperlink" w:semiHidden="1" w:unhideWhenUsed="1"/>
-    <w:lsdException w:name="Strong" w:uiPriority="22" w:qFormat="1"/>
-    <w:lsdException w:name="Emphasis" w:uiPriority="20" w:qFormat="1"/>
-    <w:lsdException w:name="Document Map" w:semiHidden="1" w:unhideWhenUsed="1"/>
-    <w:lsdException w:name="Plain Text" w:semiHidden="1" w:unhideWhenUsed="1"/>
-    <w:lsdException w:name="E-mail Signature" w:semiHidden="1" w:unhideWhenUsed="1"/>
-    <w:lsdException w:name="HTML Top of Form" w:semiHidden="1" w:unhideWhenUsed="1"/>
-    <w:lsdException w:name="HTML Bottom of Form" w:semiHidden="1" w:unhideWhenUsed="1"/>
-    <w:lsdException w:name="Normal (Web)" w:semiHidden="1" w:unhideWhenUsed="1"/>
-    <w:lsdException w:name="HTML Acronym" w:semiHidden="1" w:unhideWhenUsed="1"/>
-    <w:lsdException w:name="HTML Address" w:semiHidden="1" w:unhideWhenUsed="1"/>
-    <w:lsdException w:name="HTML Cite" w:semiHidden="1" w:unhideWhenUsed="1"/>
-    <w:lsdException w:name="HTML Code" w:semiHidden="1" w:unhideWhenUsed="1"/>
-    <w:lsdException w:name="HTML Definition" w:semiHidden="1" w:unhideWhenUsed="1"/>
-    <w:lsdException w:name="HTML Keyboard" w:semiHidden="1" w:unhideWhenUsed="1"/>
-    <w:lsdException w:name="HTML Preformatted" w:semiHidden="1" w:unhideWhenUsed="1"/>
-    <w:lsdException w:name="HTML Sample" w:semiHidden="1" w:unhideWhenUsed="1"/>
-    <w:lsdException w:name="HTML Typewriter" w:semiHidden="1" w:unhideWhenUsed="1"/>
-    <w:lsdException w:name="HTML Variable" w:semiHidden="1" w:unhideWhenUsed="1"/>
-    <w:lsdException w:name="Normal Table" w:semiHidden="1" w:unhideWhenUsed="1"/>
-    <w:lsdException w:name="annotation subject" w:semiHidden="1" w:unhideWhenUsed="1"/>
-    <w:lsdException w:name="No List" w:semiHidden="1" w:unhideWhenUsed="1"/>
-    <w:lsdException w:name="Outline List 1" w:semiHidden="1" w:unhideWhenUsed="1"/>
-    <w:lsdException w:name="Outline List 2" w:semiHidden="1" w:unhideWhenUsed="1"/>
-    <w:lsdException w:name="Outline List 3" w:semiHidden="1" w:unhideWhenUsed="1"/>
-    <w:lsdException w:name="Table Simple 1" w:semiHidden="1" w:unhideWhenUsed="1"/>
-    <w:lsdException w:name="Table Simple 2" w:semiHidden="1" w:unhideWhenUsed="1"/>
-    <w:lsdException w:name="Table Simple 3" w:semiHidden="1" w:unhideWhenUsed="1"/>
-    <w:lsdException w:name="Table Classic 1" w:semiHidden="1" w:unhideWhenUsed="1"/>
-    <w:lsdException w:name="Table Classic 2" w:semiHidden="1" w:unhideWhenUsed="1"/>
-    <w:lsdException w:name="Table Classic 3" w:semiHidden="1" w:unhideWhenUsed="1"/>
-    <w:lsdException w:name="Table Classic 4" w:semiHidden="1" w:unhideWhenUsed="1"/>
-    <w:lsdException w:name="Table Colorful 1" w:semiHidden="1" w:unhideWhenUsed="1"/>
-    <w:lsdException w:name="Table Colorful 2" w:semiHidden="1" w:unhideWhenUsed="1"/>
-    <w:lsdException w:name="Table Colorful 3" w:semiHidden="1" w:unhideWhenUsed="1"/>
-    <w:lsdException w:name="Table Columns 1" w:semiHidden="1" w:unhideWhenUsed="1"/>
-    <w:lsdException w:name="Table Columns 2" w:semiHidden="1" w:unhideWhenUsed="1"/>
-    <w:lsdException w:name="Table Columns 3" w:semiHidden="1" w:unhideWhenUsed="1"/>
-    <w:lsdException w:name="Table Columns 4" w:semiHidden="1" w:unhideWhenUsed="1"/>
-    <w:lsdException w:name="Table Columns 5" w:semiHidden="1" w:unhideWhenUsed="1"/>
-    <w:lsdException w:name="Table Grid 1" w:semiHidden="1" w:unhideWhenUsed="1"/>
-    <w:lsdException w:name="Table Grid 2" w:semiHidden="1" w:unhideWhenUsed="1"/>
-    <w:lsdException w:name="Table Grid 3" w:semiHidden="1" w:unhideWhenUsed="1"/>
-    <w:lsdException w:name="Table Grid 4" w:semiHidden="1" w:unhideWhenUsed="1"/>
-    <w:lsdException w:name="Table Grid 5" w:semiHidden="1" w:unhideWhenUsed="1"/>
-    <w:lsdException w:name="Table Grid 6" w:semiHidden="1" w:unhideWhenUsed="1"/>
-    <w:lsdException w:name="Table Grid 7" w:semiHidden="1" w:unhideWhenUsed="1"/>
-    <w:lsdException w:name="Table Grid 8" w:semiHidden="1" w:unhideWhenUsed="1"/>
-    <w:lsdException w:name="Table List 1" w:semiHidden="1" w:unhideWhenUsed="1"/>
-    <w:lsdException w:name="Table List 2" w:semiHidden="1" w:unhideWhenUsed="1"/>
-    <w:lsdException w:name="Table List 3" w:semiHidden="1" w:unhideWhenUsed="1"/>
-    <w:lsdException w:name="Table List 4" w:semiHidden="1" w:unhideWhenUsed="1"/>
-    <w:lsdException w:name="Table List 5" w:semiHidden="1" w:unhideWhenUsed="1"/>
-    <w:lsdException w:name="Table List 6" w:semiHidden="1" w:unhideWhenUsed="1"/>
-    <w:lsdException w:name="Table List 7" w:semiHidden="1" w:unhideWhenUsed="1"/>
-    <w:lsdException w:name="Table List 8" w:semiHidden="1" w:unhideWhenUsed="1"/>
-    <w:lsdException w:name="Table 3D effects 1" w:semiHidden="1" w:unhideWhenUsed="1"/>
-    <w:lsdException w:name="Table 3D effects 2" w:semiHidden="1" w:unhideWhenUsed="1"/>
-    <w:lsdException w:name="Table 3D effects 3" w:semiHidden="1" w:unhideWhenUsed="1"/>
-    <w:lsdException w:name="Table Contemporary" w:semiHidden="1" w:unhideWhenUsed="1"/>
-    <w:lsdException w:name="Table Elegant" w:semiHidden="1" w:unhideWhenUsed="1"/>
-    <w:lsdException w:name="Table Professional" w:semiHidden="1" w:unhideWhenUsed="1"/>
-    <w:lsdException w:name="Table Subtle 1" w:semiHidden="1" w:unhideWhenUsed="1"/>
-    <w:lsdException w:name="Table Subtle 2" w:semiHidden="1" w:unhideWhenUsed="1"/>
-    <w:lsdException w:name="Table Web 1" w:semiHidden="1" w:unhideWhenUsed="1"/>
-    <w:lsdException w:name="Table Web 2" w:semiHidden="1" w:unhideWhenUsed="1"/>
-    <w:lsdException w:name="Table Web 3" w:semiHidden="1" w:unhideWhenUsed="1"/>
-    <w:lsdException w:name="Table Theme" w:semiHidden="1" w:unhideWhenUsed="1"/>
-    <w:lsdException w:name="Placeholder Text" w:semiHidden="1" w:uiPriority="99"/>
-    <w:lsdException w:name="No Spacing" w:uiPriority="1" w:qFormat="1"/>
-    <w:lsdException w:name="Light Shading" w:uiPriority="60"/>
-    <w:lsdException w:name="Light List" w:uiPriority="61"/>
-    <w:lsdException w:name="Light Grid" w:uiPriority="62"/>
-    <w:lsdException w:name="Medium Shading 1" w:uiPriority="63"/>
-    <w:lsdException w:name="Medium Shading 2" w:uiPriority="64"/>
-    <w:lsdException w:name="Medium List 1" w:uiPriority="65"/>
-    <w:lsdException w:name="Medium List 2" w:uiPriority="66"/>
-    <w:lsdException w:name="Medium Grid 1" w:uiPriority="67"/>
-    <w:lsdException w:name="Medium Grid 2" w:uiPriority="68"/>
-    <w:lsdException w:name="Medium Grid 3" w:uiPriority="69"/>
-    <w:lsdException w:name="Dark List" w:uiPriority="70"/>
-    <w:lsdException w:name="Colorful Shading" w:uiPriority="71"/>
-    <w:lsdException w:name="Colorful List" w:uiPriority="72"/>
-    <w:lsdException w:name="Colorful Grid" w:uiPriority="73"/>
-    <w:lsdException w:name="Light Shading Accent 1" w:uiPriority="60"/>
-    <w:lsdException w:name="Light List Accent 1" w:uiPriority="61"/>
-    <w:lsdException w:name="Light Grid Accent 1" w:uiPriority="62"/>
-    <w:lsdException w:name="Medium Shading 1 Accent 1" w:uiPriority="63"/>
-    <w:lsdException w:name="Medium Shading 2 Accent 1" w:uiPriority="64"/>
-    <w:lsdException w:name="Medium List 1 Accent 1" w:uiPriority="65"/>
-    <w:lsdException w:name="Revision" w:semiHidden="1" w:uiPriority="99"/>
-    <w:lsdException w:name="List Paragraph" w:uiPriority="34" w:qFormat="1"/>
-    <w:lsdException w:name="Quote" w:uiPriority="29" w:qFormat="1"/>
-    <w:lsdException w:name="Intense Quote" w:uiPriority="30" w:qFormat="1"/>
-    <w:lsdException w:name="Medium List 2 Accent 1" w:uiPriority="66"/>
-    <w:lsdException w:name="Medium Grid 1 Accent 1" w:uiPriority="67"/>
-    <w:lsdException w:name="Medium Grid 2 Accent 1" w:uiPriority="68"/>
-    <w:lsdException w:name="Medium Grid 3 Accent 1" w:uiPriority="69"/>
-    <w:lsdException w:name="Dark List Accent 1" w:uiPriority="70"/>
-    <w:lsdException w:name="Colorful Shading Accent 1" w:uiPriority="71"/>
-    <w:lsdException w:name="Colorful List Accent 1" w:uiPriority="72"/>
-    <w:lsdException w:name="Colorful Grid Accent 1" w:uiPriority="73"/>
-    <w:lsdException w:name="Light Shading Accent 2" w:uiPriority="60"/>
-    <w:lsdException w:name="Light List Accent 2" w:uiPriority="61"/>
-    <w:lsdException w:name="Light Grid Accent 2" w:uiPriority="62"/>
-    <w:lsdException w:name="Medium Shading 1 Accent 2" w:uiPriority="63"/>
-    <w:lsdException w:name="Medium Shading 2 Accent 2" w:uiPriority="64"/>
-    <w:lsdException w:name="Medium List 1 Accent 2" w:uiPriority="65"/>
-    <w:lsdException w:name="Medium List 2 Accent 2" w:uiPriority="66"/>
-    <w:lsdException w:name="Medium Grid 1 Accent 2" w:uiPriority="67"/>
-    <w:lsdException w:name="Medium Grid 2 Accent 2" w:uiPriority="68"/>
-    <w:lsdException w:name="Medium Grid 3 Accent 2" w:uiPriority="69"/>
-    <w:lsdException w:name="Dark List Accent 2" w:uiPriority="70"/>
-    <w:lsdException w:name="Colorful Shading Accent 2" w:uiPriority="71"/>
-    <w:lsdException w:name="Colorful List Accent 2" w:uiPriority="72"/>
-    <w:lsdException w:name="Colorful Grid Accent 2" w:uiPriority="73"/>
-    <w:lsdException w:name="Light Shading Accent 3" w:uiPriority="60"/>
-    <w:lsdException w:name="Light List Accent 3" w:uiPriority="61"/>
-    <w:lsdException w:name="Light Grid Accent 3" w:uiPriority="62"/>
-    <w:lsdException w:name="Medium Shading 1 Accent 3" w:uiPriority="63"/>
-    <w:lsdException w:name="Medium Shading 2 Accent 3" w:uiPriority="64"/>
-    <w:lsdException w:name="Medium List 1 Accent 3" w:uiPriority="65"/>
-    <w:lsdException w:name="Medium List 2 Accent 3" w:uiPriority="66"/>
-    <w:lsdException w:name="Medium Grid 1 Accent 3" w:uiPriority="67"/>
-    <w:lsdException w:name="Medium Grid 2 Accent 3" w:uiPriority="68"/>
-    <w:lsdException w:name="Medium Grid 3 Accent 3" w:uiPriority="69"/>
-    <w:lsdException w:name="Dark List Accent 3" w:uiPriority="70"/>
-    <w:lsdException w:name="Colorful Shading Accent 3" w:uiPriority="71"/>
-    <w:lsdException w:name="Colorful List Accent 3" w:uiPriority="72"/>
-    <w:lsdException w:name="Colorful Grid Accent 3" w:uiPriority="73"/>
-    <w:lsdException w:name="Light Shading Accent 4" w:uiPriority="60"/>
-    <w:lsdException w:name="Light List Accent 4" w:uiPriority="61"/>
-    <w:lsdException w:name="Light Grid Accent 4" w:uiPriority="62"/>
-    <w:lsdException w:name="Medium Shading 1 Accent 4" w:uiPriority="63"/>
-    <w:lsdException w:name="Medium Shading 2 Accent 4" w:uiPriority="64"/>
-    <w:lsdException w:name="Medium List 1 Accent 4" w:uiPriority="65"/>
-    <w:lsdException w:name="Medium List 2 Accent 4" w:uiPriority="66"/>
-    <w:lsdException w:name="Medium Grid 1 Accent 4" w:uiPriority="67"/>
-    <w:lsdException w:name="Medium Grid 2 Accent 4" w:uiPriority="68"/>
-    <w:lsdException w:name="Medium Grid 3 Accent 4" w:uiPriority="69"/>
-    <w:lsdException w:name="Dark List Accent 4" w:uiPriority="70"/>
-    <w:lsdException w:name="Colorful Shading Accent 4" w:uiPriority="71"/>
-    <w:lsdException w:name="Colorful List Accent 4" w:uiPriority="72"/>
-    <w:lsdException w:name="Colorful Grid Accent 4" w:uiPriority="73"/>
-    <w:lsdException w:name="Light Shading Accent 5" w:uiPriority="60"/>
-    <w:lsdException w:name="Light List Accent 5" w:uiPriority="61"/>
-    <w:lsdException w:name="Light Grid Accent 5" w:uiPriority="62"/>
-    <w:lsdException w:name="Medium Shading 1 Accent 5" w:uiPriority="63"/>
-    <w:lsdException w:name="Medium Shading 2 Accent 5" w:uiPriority="64"/>
-    <w:lsdException w:name="Medium List 1 Accent 5" w:uiPriority="65"/>
-    <w:lsdException w:name="Medium List 2 Accent 5" w:uiPriority="66"/>
-    <w:lsdException w:name="Medium Grid 1 Accent 5" w:uiPriority="67"/>
-    <w:lsdException w:name="Medium Grid 2 Accent 5" w:uiPriority="68"/>
-    <w:lsdException w:name="Medium Grid 3 Accent 5" w:uiPriority="69"/>
-    <w:lsdException w:name="Dark List Accent 5" w:uiPriority="70"/>
-    <w:lsdException w:name="Colorful Shading Accent 5" w:uiPriority="71"/>
-    <w:lsdException w:name="Colorful List Accent 5" w:uiPriority="72"/>
-    <w:lsdException w:name="Colorful Grid Accent 5" w:uiPriority="73"/>
-    <w:lsdException w:name="Light Shading Accent 6" w:uiPriority="60"/>
-    <w:lsdException w:name="Light List Accent 6" w:uiPriority="61"/>
-    <w:lsdException w:name="Light Grid Accent 6" w:uiPriority="62"/>
-    <w:lsdException w:name="Medium Shading 1 Accent 6" w:uiPriority="63"/>
-    <w:lsdException w:name="Medium Shading 2 Accent 6" w:uiPriority="64"/>
-    <w:lsdException w:name="Medium List 1 Accent 6" w:uiPriority="65"/>
-    <w:lsdException w:name="Medium List 2 Accent 6" w:uiPriority="66"/>
-    <w:lsdException w:name="Medium Grid 1 Accent 6" w:uiPriority="67"/>
-    <w:lsdException w:name="Medium Grid 2 Accent 6" w:uiPriority="68"/>
-    <w:lsdException w:name="Medium Grid 3 Accent 6" w:uiPriority="69"/>
-    <w:lsdException w:name="Dark List Accent 6" w:uiPriority="70"/>
-    <w:lsdException w:name="Colorful Shading Accent 6" w:uiPriority="71"/>
-    <w:lsdException w:name="Colorful List Accent 6" w:uiPriority="72"/>
-    <w:lsdException w:name="Colorful Grid Accent 6" w:uiPriority="73"/>
-    <w:lsdException w:name="Subtle Emphasis" w:uiPriority="19" w:qFormat="1"/>
-    <w:lsdException w:name="Intense Emphasis" w:uiPriority="21" w:qFormat="1"/>
-    <w:lsdException w:name="Subtle Reference" w:uiPriority="31" w:qFormat="1"/>
-    <w:lsdException w:name="Intense Reference" w:uiPriority="32" w:qFormat="1"/>
-    <w:lsdException w:name="Book Title" w:uiPriority="33" w:qFormat="1"/>
-    <w:lsdException w:name="Bibliography" w:semiHidden="1" w:uiPriority="37" w:unhideWhenUsed="1"/>
-    <w:lsdException w:name="TOC Heading" w:semiHidden="1" w:uiPriority="39" w:unhideWhenUsed="1" w:qFormat="1"/>
-    <w:lsdException w:name="Plain Table 1" w:uiPriority="41"/>
-    <w:lsdException w:name="Plain Table 2" w:uiPriority="42"/>
-    <w:lsdException w:name="Plain Table 3" w:uiPriority="43"/>
-    <w:lsdException w:name="Plain Table 4" w:uiPriority="44"/>
-    <w:lsdException w:name="Plain Table 5" w:uiPriority="45"/>
-    <w:lsdException w:name="Grid Table Light" w:uiPriority="40"/>
-    <w:lsdException w:name="Grid Table 1 Light" w:uiPriority="46"/>
-    <w:lsdException w:name="Grid Table 2" w:uiPriority="47"/>
-    <w:lsdException w:name="Grid Table 3" w:uiPriority="48"/>
-    <w:lsdException w:name="Grid Table 4" w:uiPriority="49"/>
-    <w:lsdException w:name="Grid Table 5 Dark" w:uiPriority="50"/>
-    <w:lsdException w:name="Grid Table 6 Colorful" w:uiPriority="51"/>
-    <w:lsdException w:name="Grid Table 7 Colorful" w:uiPriority="52"/>
-    <w:lsdException w:name="Grid Table 1 Light Accent 1" w:uiPriority="46"/>
-    <w:lsdException w:name="Grid Table 2 Accent 1" w:uiPriority="47"/>
-    <w:lsdException w:name="Grid Table 3 Accent 1" w:uiPriority="48"/>
-    <w:lsdException w:name="Grid Table 4 Accent 1" w:uiPriority="49"/>
-    <w:lsdException w:name="Grid Table 5 Dark Accent 1" w:uiPriority="50"/>
-    <w:lsdException w:name="Grid Table 6 Colorful Accent 1" w:uiPriority="51"/>
-    <w:lsdException w:name="Grid Table 7 Colorful Accent 1" w:uiPriority="52"/>
-    <w:lsdException w:name="Grid Table 1 Light Accent 2" w:uiPriority="46"/>
-    <w:lsdException w:name="Grid Table 2 Accent 2" w:uiPriority="47"/>
-    <w:lsdException w:name="Grid Table 3 Accent 2" w:uiPriority="48"/>
-    <w:lsdException w:name="Grid Table 4 Accent 2" w:uiPriority="49"/>
-    <w:lsdException w:name="Grid Table 5 Dark Accent 2" w:uiPriority="50"/>
-    <w:lsdException w:name="Grid Table 6 Colorful Accent 2" w:uiPriority="51"/>
-    <w:lsdException w:name="Grid Table 7 Colorful Accent 2" w:uiPriority="52"/>
-    <w:lsdException w:name="Grid Table 1 Light Accent 3" w:uiPriority="46"/>
-    <w:lsdException w:name="Grid Table 2 Accent 3" w:uiPriority="47"/>
-    <w:lsdException w:name="Grid Table 3 Accent 3" w:uiPriority="48"/>
-    <w:lsdException w:name="Grid Table 4 Accent 3" w:uiPriority="49"/>
-    <w:lsdException w:name="Grid Table 5 Dark Accent 3" w:uiPriority="50"/>
-    <w:lsdException w:name="Grid Table 6 Colorful Accent 3" w:uiPriority="51"/>
-    <w:lsdException w:name="Grid Table 7 Colorful Accent 3" w:uiPriority="52"/>
-    <w:lsdException w:name="Grid Table 1 Light Accent 4" w:uiPriority="46"/>
-    <w:lsdException w:name="Grid Table 2 Accent 4" w:uiPriority="47"/>
-    <w:lsdException w:name="Grid Table 3 Accent 4" w:uiPriority="48"/>
-    <w:lsdException w:name="Grid Table 4 Accent 4" w:uiPriority="49"/>
-    <w:lsdException w:name="Grid Table 5 Dark Accent 4" w:uiPriority="50"/>
-    <w:lsdException w:name="Grid Table 6 Colorful Accent 4" w:uiPriority="51"/>
-    <w:lsdException w:name="Grid Table 7 Colorful Accent 4" w:uiPriority="52"/>
-    <w:lsdException w:name="Grid Table 1 Light Accent 5" w:uiPriority="46"/>
-    <w:lsdException w:name="Grid Table 2 Accent 5" w:uiPriority="47"/>
-    <w:lsdException w:name="Grid Table 3 Accent 5" w:uiPriority="48"/>
-    <w:lsdException w:name="Grid Table 4 Accent 5" w:uiPriority="49"/>
-    <w:lsdException w:name="Grid Table 5 Dark Accent 5" w:uiPriority="50"/>
-    <w:lsdException w:name="Grid Table 6 Colorful Accent 5" w:uiPriority="51"/>
-    <w:lsdException w:name="Grid Table 7 Colorful Accent 5" w:uiPriority="52"/>
-    <w:lsdException w:name="Grid Table 1 Light Accent 6" w:uiPriority="46"/>
-    <w:lsdException w:name="Grid Table 2 Accent 6" w:uiPriority="47"/>
-    <w:lsdException w:name="Grid Table 3 Accent 6" w:uiPriority="48"/>
-    <w:lsdException w:name="Grid Table 4 Accent 6" w:uiPriority="49"/>
-    <w:lsdException w:name="Grid Table 5 Dark Accent 6" w:uiPriority="50"/>
-    <w:lsdException w:name="Grid Table 6 Colorful Accent 6" w:uiPriority="51"/>
-    <w:lsdException w:name="Grid Table 7 Colorful Accent 6" w:uiPriority="52"/>
-    <w:lsdException w:name="List Table 1 Light" w:uiPriority="46"/>
-    <w:lsdException w:name="List Table 2" w:uiPriority="47"/>
-    <w:lsdException w:name="List Table 3" w:uiPriority="48"/>
-    <w:lsdException w:name="List Table 4" w:uiPriority="49"/>
-    <w:lsdException w:name="List Table 5 Dark" w:uiPriority="50"/>
-    <w:lsdException w:name="List Table 6 Colorful" w:uiPriority="51"/>
-    <w:lsdException w:name="List Table 7 Colorful" w:uiPriority="52"/>
-    <w:lsdException w:name="List Table 1 Light Accent 1" w:uiPriority="46"/>
-    <w:lsdException w:name="List Table 2 Accent 1" w:uiPriority="47"/>
-    <w:lsdException w:name="List Table 3 Accent 1" w:uiPriority="48"/>
-    <w:lsdException w:name="List Table 4 Accent 1" w:uiPriority="49"/>
-    <w:lsdException w:name="List Table 5 Dark Accent 1" w:uiPriority="50"/>
-    <w:lsdException w:name="List Table 6 Colorful Accent 1" w:uiPriority="51"/>
-    <w:lsdException w:name="List Table 7 Colorful Accent 1" w:uiPriority="52"/>
-    <w:lsdException w:name="List Table 1 Light Accent 2" w:uiPriority="46"/>
-    <w:lsdException w:name="List Table 2 Accent 2" w:uiPriority="47"/>
-    <w:lsdException w:name="List Table 3 Accent 2" w:uiPriority="48"/>
-    <w:lsdException w:name="List Table 4 Accent 2" w:uiPriority="49"/>
-    <w:lsdException w:name="List Table 5 Dark Accent 2" w:uiPriority="50"/>
-    <w:lsdException w:name="List Table 6 Colorful Accent 2" w:uiPriority="51"/>
-    <w:lsdException w:name="List Table 7 Colorful Accent 2" w:uiPriority="52"/>
-    <w:lsdException w:name="List Table 1 Light Accent 3" w:uiPriority="46"/>
-    <w:lsdException w:name="List Table 2 Accent 3" w:uiPriority="47"/>
-    <w:lsdException w:name="List Table 3 Accent 3" w:uiPriority="48"/>
-    <w:lsdException w:name="List Table 4 Accent 3" w:uiPriority="49"/>
-    <w:lsdException w:name="List Table 5 Dark Accent 3" w:uiPriority="50"/>
-    <w:lsdException w:name="List Table 6 Colorful Accent 3" w:uiPriority="51"/>
-    <w:lsdException w:name="List Table 7 Colorful Accent 3" w:uiPriority="52"/>
-    <w:lsdException w:name="List Table 1 Light Accent 4" w:uiPriority="46"/>
-    <w:lsdException w:name="List Table 2 Accent 4" w:uiPriority="47"/>
-    <w:lsdException w:name="List Table 3 Accent 4" w:uiPriority="48"/>
-    <w:lsdException w:name="List Table 4 Accent 4" w:uiPriority="49"/>
-    <w:lsdException w:name="List Table 5 Dark Accent 4" w:uiPriority="50"/>
-    <w:lsdException w:name="List Table 6 Colorful Accent 4" w:uiPriority="51"/>
-    <w:lsdException w:name="List Table 7 Colorful Accent 4" w:uiPriority="52"/>
-    <w:lsdException w:name="List Table 1 Light Accent 5" w:uiPriority="46"/>
-    <w:lsdException w:name="List Table 2 Accent 5" w:uiPriority="47"/>
-    <w:lsdException w:name="List Table 3 Accent 5" w:uiPriority="48"/>
-    <w:lsdException w:name="List Table 4 Accent 5" w:uiPriority="49"/>
-    <w:lsdException w:name="List Table 5 Dark Accent 5" w:uiPriority="50"/>
-    <w:lsdException w:name="List Table 6 Colorful Accent 5" w:uiPriority="51"/>
-    <w:lsdException w:name="List Table 7 Colorful Accent 5" w:uiPriority="52"/>
-    <w:lsdException w:name="List Table 1 Light Accent 6" w:uiPriority="46"/>
-    <w:lsdException w:name="List Table 2 Accent 6" w:uiPriority="47"/>
-    <w:lsdException w:name="List Table 3 Accent 6" w:uiPriority="48"/>
-    <w:lsdException w:name="List Table 4 Accent 6" w:uiPriority="49"/>
-    <w:lsdException w:name="List Table 5 Dark Accent 6" w:uiPriority="50"/>
-    <w:lsdException w:name="List Table 6 Colorful Accent 6" w:uiPriority="51"/>
-    <w:lsdException w:name="List Table 7 Colorful Accent 6" w:uiPriority="52"/>
-    <w:lsdException w:name="Mention" w:semiHidden="1" w:uiPriority="99" w:unhideWhenUsed="1"/>
-    <w:lsdException w:name="Smart Hyperlink" w:semiHidden="1" w:uiPriority="99" w:unhideWhenUsed="1"/>
-    <w:lsdException w:name="Hashtag" w:semiHidden="1" w:uiPriority="99" w:unhideWhenUsed="1"/>
+  <w:latentStyles w:defLockedState="0" w:defUIPriority="0" w:defSemiHidden="1" w:defUnhideWhenUsed="1" w:defQFormat="0" w:count="267">
+    <w:lsdException w:name="Normal" w:semiHidden="0" w:unhideWhenUsed="0" w:qFormat="1"/>
+    <w:lsdException w:name="heading 1" w:semiHidden="0" w:unhideWhenUsed="0" w:qFormat="1"/>
+    <w:lsdException w:name="heading 2" w:semiHidden="0" w:unhideWhenUsed="0" w:qFormat="1"/>
+    <w:lsdException w:name="heading 3" w:semiHidden="0" w:unhideWhenUsed="0" w:qFormat="1"/>
+    <w:lsdException w:name="heading 4" w:qFormat="1"/>
+    <w:lsdException w:name="heading 5" w:qFormat="1"/>
+    <w:lsdException w:name="heading 6" w:qFormat="1"/>
+    <w:lsdException w:name="heading 7" w:qFormat="1"/>
+    <w:lsdException w:name="heading 8" w:qFormat="1"/>
+    <w:lsdException w:name="heading 9" w:qFormat="1"/>
+    <w:lsdException w:name="toa heading" w:semiHidden="0" w:unhideWhenUsed="0"/>
+    <w:lsdException w:name="List Number" w:semiHidden="0" w:unhideWhenUsed="0"/>
+    <w:lsdException w:name="List 2" w:semiHidden="0" w:unhideWhenUsed="0"/>
+    <w:lsdException w:name="Title" w:semiHidden="0" w:uiPriority="10" w:unhideWhenUsed="0" w:qFormat="1"/>
+    <w:lsdException w:name="List Continue 4" w:semiHidden="0" w:unhideWhenUsed="0"/>
+    <w:lsdException w:name="List Continue 5" w:semiHidden="0" w:unhideWhenUsed="0"/>
+    <w:lsdException w:name="Message Header" w:semiHidden="0" w:unhideWhenUsed="0"/>
+    <w:lsdException w:name="Subtitle" w:semiHidden="0" w:uiPriority="11" w:unhideWhenUsed="0" w:qFormat="1"/>
+    <w:lsdException w:name="Strong" w:semiHidden="0" w:uiPriority="22" w:unhideWhenUsed="0" w:qFormat="1"/>
+    <w:lsdException w:name="Emphasis" w:semiHidden="0" w:uiPriority="20" w:unhideWhenUsed="0" w:qFormat="1"/>
+    <w:lsdException w:name="Balloon Text" w:semiHidden="0" w:unhideWhenUsed="0"/>
+    <w:lsdException w:name="Table Grid" w:semiHidden="0" w:unhideWhenUsed="0"/>
+    <w:lsdException w:name="Placeholder Text" w:uiPriority="99" w:unhideWhenUsed="0"/>
+    <w:lsdException w:name="No Spacing" w:semiHidden="0" w:uiPriority="1" w:unhideWhenUsed="0" w:qFormat="1"/>
+    <w:lsdException w:name="Light Shading" w:semiHidden="0" w:uiPriority="60" w:unhideWhenUsed="0"/>
+    <w:lsdException w:name="Light List" w:semiHidden="0" w:uiPriority="61" w:unhideWhenUsed="0"/>
+    <w:lsdException w:name="Light Grid" w:semiHidden="0" w:uiPriority="62" w:unhideWhenUsed="0"/>
+    <w:lsdException w:name="Medium Shading 1" w:semiHidden="0" w:uiPriority="63" w:unhideWhenUsed="0"/>
+    <w:lsdException w:name="Medium Shading 2" w:semiHidden="0" w:uiPriority="64" w:unhideWhenUsed="0"/>
+    <w:lsdException w:name="Medium List 1" w:semiHidden="0" w:uiPriority="65" w:unhideWhenUsed="0"/>
+    <w:lsdException w:name="Medium List 2" w:semiHidden="0" w:uiPriority="66" w:unhideWhenUsed="0"/>
+    <w:lsdException w:name="Medium Grid 1" w:semiHidden="0" w:uiPriority="67" w:unhideWhenUsed="0"/>
+    <w:lsdException w:name="Medium Grid 2" w:semiHidden="0" w:uiPriority="68" w:unhideWhenUsed="0"/>
+    <w:lsdException w:name="Medium Grid 3" w:semiHidden="0" w:uiPriority="69" w:unhideWhenUsed="0"/>
+    <w:lsdException w:name="Dark List" w:semiHidden="0" w:uiPriority="70" w:unhideWhenUsed="0"/>
+    <w:lsdException w:name="Colorful Shading" w:semiHidden="0" w:uiPriority="71" w:unhideWhenUsed="0"/>
+    <w:lsdException w:name="Colorful List" w:semiHidden="0" w:uiPriority="72" w:unhideWhenUsed="0"/>
+    <w:lsdException w:name="Colorful Grid" w:semiHidden="0" w:uiPriority="73" w:unhideWhenUsed="0"/>
+    <w:lsdException w:name="Light Shading Accent 1" w:semiHidden="0" w:uiPriority="60" w:unhideWhenUsed="0"/>
+    <w:lsdException w:name="Light List Accent 1" w:semiHidden="0" w:uiPriority="61" w:unhideWhenUsed="0"/>
+    <w:lsdException w:name="Light Grid Accent 1" w:semiHidden="0" w:uiPriority="62" w:unhideWhenUsed="0"/>
+    <w:lsdException w:name="Medium Shading 1 Accent 1" w:semiHidden="0" w:uiPriority="63" w:unhideWhenUsed="0"/>
+    <w:lsdException w:name="Medium Shading 2 Accent 1" w:semiHidden="0" w:uiPriority="64" w:unhideWhenUsed="0"/>
+    <w:lsdException w:name="Medium List 1 Accent 1" w:semiHidden="0" w:uiPriority="65" w:unhideWhenUsed="0"/>
+    <w:lsdException w:name="Revision" w:uiPriority="99" w:unhideWhenUsed="0"/>
+    <w:lsdException w:name="List Paragraph" w:semiHidden="0" w:uiPriority="34" w:unhideWhenUsed="0" w:qFormat="1"/>
+    <w:lsdException w:name="Quote" w:semiHidden="0" w:uiPriority="29" w:unhideWhenUsed="0" w:qFormat="1"/>
+    <w:lsdException w:name="Intense Quote" w:semiHidden="0" w:uiPriority="30" w:unhideWhenUsed="0" w:qFormat="1"/>
+    <w:lsdException w:name="Medium List 2 Accent 1" w:semiHidden="0" w:uiPriority="66" w:unhideWhenUsed="0"/>
+    <w:lsdException w:name="Medium Grid 1 Accent 1" w:semiHidden="0" w:uiPriority="67" w:unhideWhenUsed="0"/>
+    <w:lsdException w:name="Medium Grid 2 Accent 1" w:semiHidden="0" w:uiPriority="68" w:unhideWhenUsed="0"/>
+    <w:lsdException w:name="Medium Grid 3 Accent 1" w:semiHidden="0" w:uiPriority="69" w:unhideWhenUsed="0"/>
+    <w:lsdException w:name="Dark List Accent 1" w:semiHidden="0" w:uiPriority="70" w:unhideWhenUsed="0"/>
+    <w:lsdException w:name="Colorful Shading Accent 1" w:semiHidden="0" w:uiPriority="71" w:unhideWhenUsed="0"/>
+    <w:lsdException w:name="Colorful List Accent 1" w:semiHidden="0" w:uiPriority="72" w:unhideWhenUsed="0"/>
+    <w:lsdException w:name="Colorful Grid Accent 1" w:semiHidden="0" w:uiPriority="73" w:unhideWhenUsed="0"/>
+    <w:lsdException w:name="Light Shading Accent 2" w:semiHidden="0" w:uiPriority="60" w:unhideWhenUsed="0"/>
+    <w:lsdException w:name="Light List Accent 2" w:semiHidden="0" w:uiPriority="61" w:unhideWhenUsed="0"/>
+    <w:lsdException w:name="Light Grid Accent 2" w:semiHidden="0" w:uiPriority="62" w:unhideWhenUsed="0"/>
+    <w:lsdException w:name="Medium Shading 1 Accent 2" w:semiHidden="0" w:uiPriority="63" w:unhideWhenUsed="0"/>
+    <w:lsdException w:name="Medium Shading 2 Accent 2" w:semiHidden="0" w:uiPriority="64" w:unhideWhenUsed="0"/>
+    <w:lsdException w:name="Medium List 1 Accent 2" w:semiHidden="0" w:uiPriority="65" w:unhideWhenUsed="0"/>
+    <w:lsdException w:name="Medium List 2 Accent 2" w:semiHidden="0" w:uiPriority="66" w:unhideWhenUsed="0"/>
+    <w:lsdException w:name="Medium Grid 1 Accent 2" w:semiHidden="0" w:uiPriority="67" w:unhideWhenUsed="0"/>
+    <w:lsdException w:name="Medium Grid 2 Accent 2" w:semiHidden="0" w:uiPriority="68" w:unhideWhenUsed="0"/>
+    <w:lsdException w:name="Medium Grid 3 Accent 2" w:semiHidden="0" w:uiPriority="69" w:unhideWhenUsed="0"/>
+    <w:lsdException w:name="Dark List Accent 2" w:semiHidden="0" w:uiPriority="70" w:unhideWhenUsed="0"/>
+    <w:lsdException w:name="Colorful Shading Accent 2" w:semiHidden="0" w:uiPriority="71" w:unhideWhenUsed="0"/>
+    <w:lsdException w:name="Colorful List Accent 2" w:semiHidden="0" w:uiPriority="72" w:unhideWhenUsed="0"/>
+    <w:lsdException w:name="Colorful Grid Accent 2" w:semiHidden="0" w:uiPriority="73" w:unhideWhenUsed="0"/>
+    <w:lsdException w:name="Light Shading Accent 3" w:semiHidden="0" w:uiPriority="60" w:unhideWhenUsed="0"/>
+    <w:lsdException w:name="Light List Accent 3" w:semiHidden="0" w:uiPriority="61" w:unhideWhenUsed="0"/>
+    <w:lsdException w:name="Light Grid Accent 3" w:semiHidden="0" w:uiPriority="62" w:unhideWhenUsed="0"/>
+    <w:lsdException w:name="Medium Shading 1 Accent 3" w:semiHidden="0" w:uiPriority="63" w:unhideWhenUsed="0"/>
+    <w:lsdException w:name="Medium Shading 2 Accent 3" w:semiHidden="0" w:uiPriority="64" w:unhideWhenUsed="0"/>
+    <w:lsdException w:name="Medium List 1 Accent 3" w:semiHidden="0" w:uiPriority="65" w:unhideWhenUsed="0"/>
+    <w:lsdException w:name="Medium List 2 Accent 3" w:semiHidden="0" w:uiPriority="66" w:unhideWhenUsed="0"/>
+    <w:lsdException w:name="Medium Grid 1 Accent 3" w:semiHidden="0" w:uiPriority="67" w:unhideWhenUsed="0"/>
+    <w:lsdException w:name="Medium Grid 2 Accent 3" w:semiHidden="0" w:uiPriority="68" w:unhideWhenUsed="0"/>
+    <w:lsdException w:name="Medium Grid 3 Accent 3" w:semiHidden="0" w:uiPriority="69" w:unhideWhenUsed="0"/>
+    <w:lsdException w:name="Dark List Accent 3" w:semiHidden="0" w:uiPriority="70" w:unhideWhenUsed="0"/>
+    <w:lsdException w:name="Colorful Shading Accent 3" w:semiHidden="0" w:uiPriority="71" w:unhideWhenUsed="0"/>
+    <w:lsdException w:name="Colorful List Accent 3" w:semiHidden="0" w:uiPriority="72" w:unhideWhenUsed="0"/>
+    <w:lsdException w:name="Colorful Grid Accent 3" w:semiHidden="0" w:uiPriority="73" w:unhideWhenUsed="0"/>
+    <w:lsdException w:name="Light Shading Accent 4" w:semiHidden="0" w:uiPriority="60" w:unhideWhenUsed="0"/>
+    <w:lsdException w:name="Light List Accent 4" w:semiHidden="0" w:uiPriority="61" w:unhideWhenUsed="0"/>
+    <w:lsdException w:name="Light Grid Accent 4" w:semiHidden="0" w:uiPriority="62" w:unhideWhenUsed="0"/>
+    <w:lsdException w:name="Medium Shading 1 Accent 4" w:semiHidden="0" w:uiPriority="63" w:unhideWhenUsed="0"/>
+    <w:lsdException w:name="Medium Shading 2 Accent 4" w:semiHidden="0" w:uiPriority="64" w:unhideWhenUsed="0"/>
+    <w:lsdException w:name="Medium List 1 Accent 4" w:semiHidden="0" w:uiPriority="65" w:unhideWhenUsed="0"/>
+    <w:lsdException w:name="Medium List 2 Accent 4" w:semiHidden="0" w:uiPriority="66" w:unhideWhenUsed="0"/>
+    <w:lsdException w:name="Medium Grid 1 Accent 4" w:semiHidden="0" w:uiPriority="67" w:unhideWhenUsed="0"/>
+    <w:lsdException w:name="Medium Grid 2 Accent 4" w:semiHidden="0" w:uiPriority="68" w:unhideWhenUsed="0"/>
+    <w:lsdException w:name="Medium Grid 3 Accent 4" w:semiHidden="0" w:uiPriority="69" w:unhideWhenUsed="0"/>
+    <w:lsdException w:name="Dark List Accent 4" w:semiHidden="0" w:uiPriority="70" w:unhideWhenUsed="0"/>
+    <w:lsdException w:name="Colorful Shading Accent 4" w:semiHidden="0" w:uiPriority="71" w:unhideWhenUsed="0"/>
+    <w:lsdException w:name="Colorful List Accent 4" w:semiHidden="0" w:uiPriority="72" w:unhideWhenUsed="0"/>
+    <w:lsdException w:name="Colorful Grid Accent 4" w:semiHidden="0" w:uiPriority="73" w:unhideWhenUsed="0"/>
+    <w:lsdException w:name="Light Shading Accent 5" w:semiHidden="0" w:uiPriority="60" w:unhideWhenUsed="0"/>
+    <w:lsdException w:name="Light List Accent 5" w:semiHidden="0" w:uiPriority="61" w:unhideWhenUsed="0"/>
+    <w:lsdException w:name="Light Grid Accent 5" w:semiHidden="0" w:uiPriority="62" w:unhideWhenUsed="0"/>
+    <w:lsdException w:name="Medium Shading 1 Accent 5" w:semiHidden="0" w:uiPriority="63" w:unhideWhenUsed="0"/>
+    <w:lsdException w:name="Medium Shading 2 Accent 5" w:semiHidden="0" w:uiPriority="64" w:unhideWhenUsed="0"/>
+    <w:lsdException w:name="Medium List 1 Accent 5" w:semiHidden="0" w:uiPriority="65" w:unhideWhenUsed="0"/>
+    <w:lsdException w:name="Medium List 2 Accent 5" w:semiHidden="0" w:uiPriority="66" w:unhideWhenUsed="0"/>
+    <w:lsdException w:name="Medium Grid 1 Accent 5" w:semiHidden="0" w:uiPriority="67" w:unhideWhenUsed="0"/>
+    <w:lsdException w:name="Medium Grid 2 Accent 5" w:semiHidden="0" w:uiPriority="68" w:unhideWhenUsed="0"/>
+    <w:lsdException w:name="Medium Grid 3 Accent 5" w:semiHidden="0" w:uiPriority="69" w:unhideWhenUsed="0"/>
+    <w:lsdException w:name="Dark List Accent 5" w:semiHidden="0" w:uiPriority="70" w:unhideWhenUsed="0"/>
+    <w:lsdException w:name="Colorful Shading Accent 5" w:semiHidden="0" w:uiPriority="71" w:unhideWhenUsed="0"/>
+    <w:lsdException w:name="Colorful List Accent 5" w:semiHidden="0" w:uiPriority="72" w:unhideWhenUsed="0"/>
+    <w:lsdException w:name="Colorful Grid Accent 5" w:semiHidden="0" w:uiPriority="73" w:unhideWhenUsed="0"/>
+    <w:lsdException w:name="Light Shading Accent 6" w:semiHidden="0" w:uiPriority="60" w:unhideWhenUsed="0"/>
+    <w:lsdException w:name="Light List Accent 6" w:semiHidden="0" w:uiPriority="61" w:unhideWhenUsed="0"/>
+    <w:lsdException w:name="Light Grid Accent 6" w:semiHidden="0" w:uiPriority="62" w:unhideWhenUsed="0"/>
+    <w:lsdException w:name="Medium Shading 1 Accent 6" w:semiHidden="0" w:uiPriority="63" w:unhideWhenUsed="0"/>
+    <w:lsdException w:name="Medium Shading 2 Accent 6" w:semiHidden="0" w:uiPriority="64" w:unhideWhenUsed="0"/>
+    <w:lsdException w:name="Medium List 1 Accent 6" w:semiHidden="0" w:uiPriority="65" w:unhideWhenUsed="0"/>
+    <w:lsdException w:name="Medium List 2 Accent 6" w:semiHidden="0" w:uiPriority="66" w:unhideWhenUsed="0"/>
+    <w:lsdException w:name="Medium Grid 1 Accent 6" w:semiHidden="0" w:uiPriority="67" w:unhideWhenUsed="0"/>
+    <w:lsdException w:name="Medium Grid 2 Accent 6" w:semiHidden="0" w:uiPriority="68" w:unhideWhenUsed="0"/>
+    <w:lsdException w:name="Medium Grid 3 Accent 6" w:semiHidden="0" w:uiPriority="69" w:unhideWhenUsed="0"/>
+    <w:lsdException w:name="Dark List Accent 6" w:semiHidden="0" w:uiPriority="70" w:unhideWhenUsed="0"/>
+    <w:lsdException w:name="Colorful Shading Accent 6" w:semiHidden="0" w:uiPriority="71" w:unhideWhenUsed="0"/>
+    <w:lsdException w:name="Colorful List Accent 6" w:semiHidden="0" w:uiPriority="72" w:unhideWhenUsed="0"/>
+    <w:lsdException w:name="Colorful Grid Accent 6" w:semiHidden="0" w:uiPriority="73" w:unhideWhenUsed="0"/>
+    <w:lsdException w:name="Subtle Emphasis" w:semiHidden="0" w:uiPriority="19" w:unhideWhenUsed="0" w:qFormat="1"/>
+    <w:lsdException w:name="Intense Emphasis" w:semiHidden="0" w:uiPriority="21" w:unhideWhenUsed="0" w:qFormat="1"/>
+    <w:lsdException w:name="Subtle Reference" w:semiHidden="0" w:uiPriority="31" w:unhideWhenUsed="0" w:qFormat="1"/>
+    <w:lsdException w:name="Intense Reference" w:semiHidden="0" w:uiPriority="32" w:unhideWhenUsed="0" w:qFormat="1"/>
+    <w:lsdException w:name="Book Title" w:semiHidden="0" w:uiPriority="33" w:unhideWhenUsed="0" w:qFormat="1"/>
+    <w:lsdException w:name="Bibliography" w:uiPriority="37"/>
+    <w:lsdException w:name="TOC Heading" w:uiPriority="39" w:qFormat="1"/>
   </w:latentStyles>
   <w:style w:type="paragraph" w:default="1" w:styleId="Normlny">
     <w:name w:val="Normal"/>
@@ -5290,6 +5890,1144 @@
       <w:ind w:left="720"/>
       <w:contextualSpacing/>
     </w:pPr>
+  </w:style>
+  <w:style w:type="character" w:styleId="Odkaznakomentr">
+    <w:name w:val="annotation reference"/>
+    <w:basedOn w:val="Predvolenpsmoodseku"/>
+    <w:semiHidden/>
+    <w:unhideWhenUsed/>
+    <w:rsid w:val="00B66DE3"/>
+    <w:rPr>
+      <w:sz w:val="16"/>
+      <w:szCs w:val="16"/>
+    </w:rPr>
+  </w:style>
+  <w:style w:type="paragraph" w:styleId="Textkomentra">
+    <w:name w:val="annotation text"/>
+    <w:basedOn w:val="Normlny"/>
+    <w:link w:val="TextkomentraChar"/>
+    <w:semiHidden/>
+    <w:unhideWhenUsed/>
+    <w:rsid w:val="00B66DE3"/>
+    <w:pPr>
+      <w:spacing w:line="240" w:lineRule="auto"/>
+    </w:pPr>
+  </w:style>
+  <w:style w:type="character" w:customStyle="1" w:styleId="TextkomentraChar">
+    <w:name w:val="Text komentára Char"/>
+    <w:basedOn w:val="Predvolenpsmoodseku"/>
+    <w:link w:val="Textkomentra"/>
+    <w:semiHidden/>
+    <w:rsid w:val="00B66DE3"/>
+    <w:rPr>
+      <w:rFonts w:ascii="Times New Roman" w:eastAsia="Times New Roman" w:hAnsi="Times New Roman"/>
+      <w:sz w:val="20"/>
+      <w:szCs w:val="20"/>
+      <w:lang w:eastAsia="de-DE" w:bidi="ar-SA"/>
+    </w:rPr>
+  </w:style>
+  <w:style w:type="paragraph" w:styleId="Predmetkomentra">
+    <w:name w:val="annotation subject"/>
+    <w:basedOn w:val="Textkomentra"/>
+    <w:next w:val="Textkomentra"/>
+    <w:link w:val="PredmetkomentraChar"/>
+    <w:semiHidden/>
+    <w:unhideWhenUsed/>
+    <w:rsid w:val="00B66DE3"/>
+    <w:rPr>
+      <w:b/>
+      <w:bCs/>
+    </w:rPr>
+  </w:style>
+  <w:style w:type="character" w:customStyle="1" w:styleId="PredmetkomentraChar">
+    <w:name w:val="Predmet komentára Char"/>
+    <w:basedOn w:val="TextkomentraChar"/>
+    <w:link w:val="Predmetkomentra"/>
+    <w:semiHidden/>
+    <w:rsid w:val="00B66DE3"/>
+    <w:rPr>
+      <w:rFonts w:ascii="Times New Roman" w:eastAsia="Times New Roman" w:hAnsi="Times New Roman"/>
+      <w:b/>
+      <w:bCs/>
+      <w:sz w:val="20"/>
+      <w:szCs w:val="20"/>
+      <w:lang w:eastAsia="de-DE" w:bidi="ar-SA"/>
+    </w:rPr>
+  </w:style>
+</w:styles>
+</file>
+
+<file path=word/stylesWithEffects.xml><?xml version="1.0" encoding="utf-8"?>
+<w:styles xmlns:wpc="http://schemas.microsoft.com/office/word/2010/wordprocessingCanvas" xmlns:mc="http://schemas.openxmlformats.org/markup-compatibility/2006" xmlns:o="urn:schemas-microsoft-com:office:office" xmlns:r="http://schemas.openxmlformats.org/officeDocument/2006/relationships" xmlns:m="http://schemas.openxmlformats.org/officeDocument/2006/math" xmlns:v="urn:schemas-microsoft-com:vml" xmlns:wp14="http://schemas.microsoft.com/office/word/2010/wordprocessingDrawing" xmlns:wp="http://schemas.openxmlformats.org/drawingml/2006/wordprocessingDrawing" xmlns:w10="urn:schemas-microsoft-com:office:word" xmlns:w="http://schemas.openxmlformats.org/wordprocessingml/2006/main" xmlns:w14="http://schemas.microsoft.com/office/word/2010/wordml" xmlns:wpg="http://schemas.microsoft.com/office/word/2010/wordprocessingGroup" xmlns:wpi="http://schemas.microsoft.com/office/word/2010/wordprocessingInk" xmlns:wne="http://schemas.microsoft.com/office/word/2006/wordml" xmlns:wps="http://schemas.microsoft.com/office/word/2010/wordprocessingShape" mc:Ignorable="w14 wp14">
+  <w:docDefaults>
+    <w:rPrDefault>
+      <w:rPr>
+        <w:rFonts w:asciiTheme="minorHAnsi" w:eastAsiaTheme="minorEastAsia" w:hAnsiTheme="minorHAnsi" w:cs="Times New Roman"/>
+        <w:sz w:val="22"/>
+        <w:szCs w:val="22"/>
+        <w:lang w:val="en-US" w:eastAsia="en-US" w:bidi="en-US"/>
+      </w:rPr>
+    </w:rPrDefault>
+    <w:pPrDefault>
+      <w:pPr>
+        <w:spacing w:after="200" w:line="276" w:lineRule="auto"/>
+      </w:pPr>
+    </w:pPrDefault>
+  </w:docDefaults>
+  <w:latentStyles w:defLockedState="0" w:defUIPriority="0" w:defSemiHidden="1" w:defUnhideWhenUsed="1" w:defQFormat="0" w:count="267">
+    <w:lsdException w:name="Normal" w:semiHidden="0" w:unhideWhenUsed="0" w:qFormat="1"/>
+    <w:lsdException w:name="heading 1" w:semiHidden="0" w:unhideWhenUsed="0" w:qFormat="1"/>
+    <w:lsdException w:name="heading 2" w:semiHidden="0" w:unhideWhenUsed="0" w:qFormat="1"/>
+    <w:lsdException w:name="heading 3" w:semiHidden="0" w:unhideWhenUsed="0" w:qFormat="1"/>
+    <w:lsdException w:name="heading 4" w:qFormat="1"/>
+    <w:lsdException w:name="heading 5" w:qFormat="1"/>
+    <w:lsdException w:name="heading 6" w:qFormat="1"/>
+    <w:lsdException w:name="heading 7" w:qFormat="1"/>
+    <w:lsdException w:name="heading 8" w:qFormat="1"/>
+    <w:lsdException w:name="heading 9" w:qFormat="1"/>
+    <w:lsdException w:name="toa heading" w:semiHidden="0" w:unhideWhenUsed="0"/>
+    <w:lsdException w:name="List Number" w:semiHidden="0" w:unhideWhenUsed="0"/>
+    <w:lsdException w:name="List 2" w:semiHidden="0" w:unhideWhenUsed="0"/>
+    <w:lsdException w:name="Title" w:semiHidden="0" w:uiPriority="10" w:unhideWhenUsed="0" w:qFormat="1"/>
+    <w:lsdException w:name="List Continue 4" w:semiHidden="0" w:unhideWhenUsed="0"/>
+    <w:lsdException w:name="List Continue 5" w:semiHidden="0" w:unhideWhenUsed="0"/>
+    <w:lsdException w:name="Message Header" w:semiHidden="0" w:unhideWhenUsed="0"/>
+    <w:lsdException w:name="Subtitle" w:semiHidden="0" w:uiPriority="11" w:unhideWhenUsed="0" w:qFormat="1"/>
+    <w:lsdException w:name="Strong" w:semiHidden="0" w:uiPriority="22" w:unhideWhenUsed="0" w:qFormat="1"/>
+    <w:lsdException w:name="Emphasis" w:semiHidden="0" w:uiPriority="20" w:unhideWhenUsed="0" w:qFormat="1"/>
+    <w:lsdException w:name="Balloon Text" w:semiHidden="0" w:unhideWhenUsed="0"/>
+    <w:lsdException w:name="Table Grid" w:semiHidden="0" w:unhideWhenUsed="0"/>
+    <w:lsdException w:name="Placeholder Text" w:uiPriority="99" w:unhideWhenUsed="0"/>
+    <w:lsdException w:name="No Spacing" w:semiHidden="0" w:uiPriority="1" w:unhideWhenUsed="0" w:qFormat="1"/>
+    <w:lsdException w:name="Light Shading" w:semiHidden="0" w:uiPriority="60" w:unhideWhenUsed="0"/>
+    <w:lsdException w:name="Light List" w:semiHidden="0" w:uiPriority="61" w:unhideWhenUsed="0"/>
+    <w:lsdException w:name="Light Grid" w:semiHidden="0" w:uiPriority="62" w:unhideWhenUsed="0"/>
+    <w:lsdException w:name="Medium Shading 1" w:semiHidden="0" w:uiPriority="63" w:unhideWhenUsed="0"/>
+    <w:lsdException w:name="Medium Shading 2" w:semiHidden="0" w:uiPriority="64" w:unhideWhenUsed="0"/>
+    <w:lsdException w:name="Medium List 1" w:semiHidden="0" w:uiPriority="65" w:unhideWhenUsed="0"/>
+    <w:lsdException w:name="Medium List 2" w:semiHidden="0" w:uiPriority="66" w:unhideWhenUsed="0"/>
+    <w:lsdException w:name="Medium Grid 1" w:semiHidden="0" w:uiPriority="67" w:unhideWhenUsed="0"/>
+    <w:lsdException w:name="Medium Grid 2" w:semiHidden="0" w:uiPriority="68" w:unhideWhenUsed="0"/>
+    <w:lsdException w:name="Medium Grid 3" w:semiHidden="0" w:uiPriority="69" w:unhideWhenUsed="0"/>
+    <w:lsdException w:name="Dark List" w:semiHidden="0" w:uiPriority="70" w:unhideWhenUsed="0"/>
+    <w:lsdException w:name="Colorful Shading" w:semiHidden="0" w:uiPriority="71" w:unhideWhenUsed="0"/>
+    <w:lsdException w:name="Colorful List" w:semiHidden="0" w:uiPriority="72" w:unhideWhenUsed="0"/>
+    <w:lsdException w:name="Colorful Grid" w:semiHidden="0" w:uiPriority="73" w:unhideWhenUsed="0"/>
+    <w:lsdException w:name="Light Shading Accent 1" w:semiHidden="0" w:uiPriority="60" w:unhideWhenUsed="0"/>
+    <w:lsdException w:name="Light List Accent 1" w:semiHidden="0" w:uiPriority="61" w:unhideWhenUsed="0"/>
+    <w:lsdException w:name="Light Grid Accent 1" w:semiHidden="0" w:uiPriority="62" w:unhideWhenUsed="0"/>
+    <w:lsdException w:name="Medium Shading 1 Accent 1" w:semiHidden="0" w:uiPriority="63" w:unhideWhenUsed="0"/>
+    <w:lsdException w:name="Medium Shading 2 Accent 1" w:semiHidden="0" w:uiPriority="64" w:unhideWhenUsed="0"/>
+    <w:lsdException w:name="Medium List 1 Accent 1" w:semiHidden="0" w:uiPriority="65" w:unhideWhenUsed="0"/>
+    <w:lsdException w:name="Revision" w:uiPriority="99" w:unhideWhenUsed="0"/>
+    <w:lsdException w:name="List Paragraph" w:semiHidden="0" w:uiPriority="34" w:unhideWhenUsed="0" w:qFormat="1"/>
+    <w:lsdException w:name="Quote" w:semiHidden="0" w:uiPriority="29" w:unhideWhenUsed="0" w:qFormat="1"/>
+    <w:lsdException w:name="Intense Quote" w:semiHidden="0" w:uiPriority="30" w:unhideWhenUsed="0" w:qFormat="1"/>
+    <w:lsdException w:name="Medium List 2 Accent 1" w:semiHidden="0" w:uiPriority="66" w:unhideWhenUsed="0"/>
+    <w:lsdException w:name="Medium Grid 1 Accent 1" w:semiHidden="0" w:uiPriority="67" w:unhideWhenUsed="0"/>
+    <w:lsdException w:name="Medium Grid 2 Accent 1" w:semiHidden="0" w:uiPriority="68" w:unhideWhenUsed="0"/>
+    <w:lsdException w:name="Medium Grid 3 Accent 1" w:semiHidden="0" w:uiPriority="69" w:unhideWhenUsed="0"/>
+    <w:lsdException w:name="Dark List Accent 1" w:semiHidden="0" w:uiPriority="70" w:unhideWhenUsed="0"/>
+    <w:lsdException w:name="Colorful Shading Accent 1" w:semiHidden="0" w:uiPriority="71" w:unhideWhenUsed="0"/>
+    <w:lsdException w:name="Colorful List Accent 1" w:semiHidden="0" w:uiPriority="72" w:unhideWhenUsed="0"/>
+    <w:lsdException w:name="Colorful Grid Accent 1" w:semiHidden="0" w:uiPriority="73" w:unhideWhenUsed="0"/>
+    <w:lsdException w:name="Light Shading Accent 2" w:semiHidden="0" w:uiPriority="60" w:unhideWhenUsed="0"/>
+    <w:lsdException w:name="Light List Accent 2" w:semiHidden="0" w:uiPriority="61" w:unhideWhenUsed="0"/>
+    <w:lsdException w:name="Light Grid Accent 2" w:semiHidden="0" w:uiPriority="62" w:unhideWhenUsed="0"/>
+    <w:lsdException w:name="Medium Shading 1 Accent 2" w:semiHidden="0" w:uiPriority="63" w:unhideWhenUsed="0"/>
+    <w:lsdException w:name="Medium Shading 2 Accent 2" w:semiHidden="0" w:uiPriority="64" w:unhideWhenUsed="0"/>
+    <w:lsdException w:name="Medium List 1 Accent 2" w:semiHidden="0" w:uiPriority="65" w:unhideWhenUsed="0"/>
+    <w:lsdException w:name="Medium List 2 Accent 2" w:semiHidden="0" w:uiPriority="66" w:unhideWhenUsed="0"/>
+    <w:lsdException w:name="Medium Grid 1 Accent 2" w:semiHidden="0" w:uiPriority="67" w:unhideWhenUsed="0"/>
+    <w:lsdException w:name="Medium Grid 2 Accent 2" w:semiHidden="0" w:uiPriority="68" w:unhideWhenUsed="0"/>
+    <w:lsdException w:name="Medium Grid 3 Accent 2" w:semiHidden="0" w:uiPriority="69" w:unhideWhenUsed="0"/>
+    <w:lsdException w:name="Dark List Accent 2" w:semiHidden="0" w:uiPriority="70" w:unhideWhenUsed="0"/>
+    <w:lsdException w:name="Colorful Shading Accent 2" w:semiHidden="0" w:uiPriority="71" w:unhideWhenUsed="0"/>
+    <w:lsdException w:name="Colorful List Accent 2" w:semiHidden="0" w:uiPriority="72" w:unhideWhenUsed="0"/>
+    <w:lsdException w:name="Colorful Grid Accent 2" w:semiHidden="0" w:uiPriority="73" w:unhideWhenUsed="0"/>
+    <w:lsdException w:name="Light Shading Accent 3" w:semiHidden="0" w:uiPriority="60" w:unhideWhenUsed="0"/>
+    <w:lsdException w:name="Light List Accent 3" w:semiHidden="0" w:uiPriority="61" w:unhideWhenUsed="0"/>
+    <w:lsdException w:name="Light Grid Accent 3" w:semiHidden="0" w:uiPriority="62" w:unhideWhenUsed="0"/>
+    <w:lsdException w:name="Medium Shading 1 Accent 3" w:semiHidden="0" w:uiPriority="63" w:unhideWhenUsed="0"/>
+    <w:lsdException w:name="Medium Shading 2 Accent 3" w:semiHidden="0" w:uiPriority="64" w:unhideWhenUsed="0"/>
+    <w:lsdException w:name="Medium List 1 Accent 3" w:semiHidden="0" w:uiPriority="65" w:unhideWhenUsed="0"/>
+    <w:lsdException w:name="Medium List 2 Accent 3" w:semiHidden="0" w:uiPriority="66" w:unhideWhenUsed="0"/>
+    <w:lsdException w:name="Medium Grid 1 Accent 3" w:semiHidden="0" w:uiPriority="67" w:unhideWhenUsed="0"/>
+    <w:lsdException w:name="Medium Grid 2 Accent 3" w:semiHidden="0" w:uiPriority="68" w:unhideWhenUsed="0"/>
+    <w:lsdException w:name="Medium Grid 3 Accent 3" w:semiHidden="0" w:uiPriority="69" w:unhideWhenUsed="0"/>
+    <w:lsdException w:name="Dark List Accent 3" w:semiHidden="0" w:uiPriority="70" w:unhideWhenUsed="0"/>
+    <w:lsdException w:name="Colorful Shading Accent 3" w:semiHidden="0" w:uiPriority="71" w:unhideWhenUsed="0"/>
+    <w:lsdException w:name="Colorful List Accent 3" w:semiHidden="0" w:uiPriority="72" w:unhideWhenUsed="0"/>
+    <w:lsdException w:name="Colorful Grid Accent 3" w:semiHidden="0" w:uiPriority="73" w:unhideWhenUsed="0"/>
+    <w:lsdException w:name="Light Shading Accent 4" w:semiHidden="0" w:uiPriority="60" w:unhideWhenUsed="0"/>
+    <w:lsdException w:name="Light List Accent 4" w:semiHidden="0" w:uiPriority="61" w:unhideWhenUsed="0"/>
+    <w:lsdException w:name="Light Grid Accent 4" w:semiHidden="0" w:uiPriority="62" w:unhideWhenUsed="0"/>
+    <w:lsdException w:name="Medium Shading 1 Accent 4" w:semiHidden="0" w:uiPriority="63" w:unhideWhenUsed="0"/>
+    <w:lsdException w:name="Medium Shading 2 Accent 4" w:semiHidden="0" w:uiPriority="64" w:unhideWhenUsed="0"/>
+    <w:lsdException w:name="Medium List 1 Accent 4" w:semiHidden="0" w:uiPriority="65" w:unhideWhenUsed="0"/>
+    <w:lsdException w:name="Medium List 2 Accent 4" w:semiHidden="0" w:uiPriority="66" w:unhideWhenUsed="0"/>
+    <w:lsdException w:name="Medium Grid 1 Accent 4" w:semiHidden="0" w:uiPriority="67" w:unhideWhenUsed="0"/>
+    <w:lsdException w:name="Medium Grid 2 Accent 4" w:semiHidden="0" w:uiPriority="68" w:unhideWhenUsed="0"/>
+    <w:lsdException w:name="Medium Grid 3 Accent 4" w:semiHidden="0" w:uiPriority="69" w:unhideWhenUsed="0"/>
+    <w:lsdException w:name="Dark List Accent 4" w:semiHidden="0" w:uiPriority="70" w:unhideWhenUsed="0"/>
+    <w:lsdException w:name="Colorful Shading Accent 4" w:semiHidden="0" w:uiPriority="71" w:unhideWhenUsed="0"/>
+    <w:lsdException w:name="Colorful List Accent 4" w:semiHidden="0" w:uiPriority="72" w:unhideWhenUsed="0"/>
+    <w:lsdException w:name="Colorful Grid Accent 4" w:semiHidden="0" w:uiPriority="73" w:unhideWhenUsed="0"/>
+    <w:lsdException w:name="Light Shading Accent 5" w:semiHidden="0" w:uiPriority="60" w:unhideWhenUsed="0"/>
+    <w:lsdException w:name="Light List Accent 5" w:semiHidden="0" w:uiPriority="61" w:unhideWhenUsed="0"/>
+    <w:lsdException w:name="Light Grid Accent 5" w:semiHidden="0" w:uiPriority="62" w:unhideWhenUsed="0"/>
+    <w:lsdException w:name="Medium Shading 1 Accent 5" w:semiHidden="0" w:uiPriority="63" w:unhideWhenUsed="0"/>
+    <w:lsdException w:name="Medium Shading 2 Accent 5" w:semiHidden="0" w:uiPriority="64" w:unhideWhenUsed="0"/>
+    <w:lsdException w:name="Medium List 1 Accent 5" w:semiHidden="0" w:uiPriority="65" w:unhideWhenUsed="0"/>
+    <w:lsdException w:name="Medium List 2 Accent 5" w:semiHidden="0" w:uiPriority="66" w:unhideWhenUsed="0"/>
+    <w:lsdException w:name="Medium Grid 1 Accent 5" w:semiHidden="0" w:uiPriority="67" w:unhideWhenUsed="0"/>
+    <w:lsdException w:name="Medium Grid 2 Accent 5" w:semiHidden="0" w:uiPriority="68" w:unhideWhenUsed="0"/>
+    <w:lsdException w:name="Medium Grid 3 Accent 5" w:semiHidden="0" w:uiPriority="69" w:unhideWhenUsed="0"/>
+    <w:lsdException w:name="Dark List Accent 5" w:semiHidden="0" w:uiPriority="70" w:unhideWhenUsed="0"/>
+    <w:lsdException w:name="Colorful Shading Accent 5" w:semiHidden="0" w:uiPriority="71" w:unhideWhenUsed="0"/>
+    <w:lsdException w:name="Colorful List Accent 5" w:semiHidden="0" w:uiPriority="72" w:unhideWhenUsed="0"/>
+    <w:lsdException w:name="Colorful Grid Accent 5" w:semiHidden="0" w:uiPriority="73" w:unhideWhenUsed="0"/>
+    <w:lsdException w:name="Light Shading Accent 6" w:semiHidden="0" w:uiPriority="60" w:unhideWhenUsed="0"/>
+    <w:lsdException w:name="Light List Accent 6" w:semiHidden="0" w:uiPriority="61" w:unhideWhenUsed="0"/>
+    <w:lsdException w:name="Light Grid Accent 6" w:semiHidden="0" w:uiPriority="62" w:unhideWhenUsed="0"/>
+    <w:lsdException w:name="Medium Shading 1 Accent 6" w:semiHidden="0" w:uiPriority="63" w:unhideWhenUsed="0"/>
+    <w:lsdException w:name="Medium Shading 2 Accent 6" w:semiHidden="0" w:uiPriority="64" w:unhideWhenUsed="0"/>
+    <w:lsdException w:name="Medium List 1 Accent 6" w:semiHidden="0" w:uiPriority="65" w:unhideWhenUsed="0"/>
+    <w:lsdException w:name="Medium List 2 Accent 6" w:semiHidden="0" w:uiPriority="66" w:unhideWhenUsed="0"/>
+    <w:lsdException w:name="Medium Grid 1 Accent 6" w:semiHidden="0" w:uiPriority="67" w:unhideWhenUsed="0"/>
+    <w:lsdException w:name="Medium Grid 2 Accent 6" w:semiHidden="0" w:uiPriority="68" w:unhideWhenUsed="0"/>
+    <w:lsdException w:name="Medium Grid 3 Accent 6" w:semiHidden="0" w:uiPriority="69" w:unhideWhenUsed="0"/>
+    <w:lsdException w:name="Dark List Accent 6" w:semiHidden="0" w:uiPriority="70" w:unhideWhenUsed="0"/>
+    <w:lsdException w:name="Colorful Shading Accent 6" w:semiHidden="0" w:uiPriority="71" w:unhideWhenUsed="0"/>
+    <w:lsdException w:name="Colorful List Accent 6" w:semiHidden="0" w:uiPriority="72" w:unhideWhenUsed="0"/>
+    <w:lsdException w:name="Colorful Grid Accent 6" w:semiHidden="0" w:uiPriority="73" w:unhideWhenUsed="0"/>
+    <w:lsdException w:name="Subtle Emphasis" w:semiHidden="0" w:uiPriority="19" w:unhideWhenUsed="0" w:qFormat="1"/>
+    <w:lsdException w:name="Intense Emphasis" w:semiHidden="0" w:uiPriority="21" w:unhideWhenUsed="0" w:qFormat="1"/>
+    <w:lsdException w:name="Subtle Reference" w:semiHidden="0" w:uiPriority="31" w:unhideWhenUsed="0" w:qFormat="1"/>
+    <w:lsdException w:name="Intense Reference" w:semiHidden="0" w:uiPriority="32" w:unhideWhenUsed="0" w:qFormat="1"/>
+    <w:lsdException w:name="Book Title" w:semiHidden="0" w:uiPriority="33" w:unhideWhenUsed="0" w:qFormat="1"/>
+    <w:lsdException w:name="Bibliography" w:uiPriority="37"/>
+    <w:lsdException w:name="TOC Heading" w:uiPriority="39" w:qFormat="1"/>
+  </w:latentStyles>
+  <w:style w:type="paragraph" w:default="1" w:styleId="Normlny">
+    <w:name w:val="Normal"/>
+    <w:qFormat/>
+    <w:rsid w:val="009F7FCE"/>
+    <w:pPr>
+      <w:overflowPunct w:val="0"/>
+      <w:autoSpaceDE w:val="0"/>
+      <w:autoSpaceDN w:val="0"/>
+      <w:adjustRightInd w:val="0"/>
+      <w:spacing w:after="0" w:line="240" w:lineRule="atLeast"/>
+      <w:ind w:firstLine="227"/>
+      <w:jc w:val="both"/>
+      <w:textAlignment w:val="baseline"/>
+    </w:pPr>
+    <w:rPr>
+      <w:rFonts w:ascii="Times New Roman" w:eastAsia="Times New Roman" w:hAnsi="Times New Roman"/>
+      <w:sz w:val="20"/>
+      <w:szCs w:val="20"/>
+      <w:lang w:eastAsia="de-DE" w:bidi="ar-SA"/>
+    </w:rPr>
+  </w:style>
+  <w:style w:type="paragraph" w:styleId="Nadpis1">
+    <w:name w:val="heading 1"/>
+    <w:basedOn w:val="Normlny"/>
+    <w:next w:val="Normlny"/>
+    <w:link w:val="Nadpis1Char"/>
+    <w:qFormat/>
+    <w:rsid w:val="00B17E0A"/>
+    <w:pPr>
+      <w:keepNext/>
+      <w:keepLines/>
+      <w:suppressAutoHyphens/>
+      <w:spacing w:before="360" w:after="240" w:line="300" w:lineRule="atLeast"/>
+      <w:ind w:left="567" w:hanging="567"/>
+      <w:jc w:val="left"/>
+      <w:outlineLvl w:val="0"/>
+    </w:pPr>
+    <w:rPr>
+      <w:b/>
+      <w:sz w:val="24"/>
+    </w:rPr>
+  </w:style>
+  <w:style w:type="paragraph" w:styleId="Nadpis2">
+    <w:name w:val="heading 2"/>
+    <w:basedOn w:val="Normlny"/>
+    <w:next w:val="Normlny"/>
+    <w:link w:val="Nadpis2Char"/>
+    <w:qFormat/>
+    <w:rsid w:val="00B17E0A"/>
+    <w:pPr>
+      <w:keepNext/>
+      <w:keepLines/>
+      <w:suppressAutoHyphens/>
+      <w:spacing w:before="360" w:after="160"/>
+      <w:ind w:left="567" w:hanging="567"/>
+      <w:outlineLvl w:val="1"/>
+    </w:pPr>
+    <w:rPr>
+      <w:b/>
+    </w:rPr>
+  </w:style>
+  <w:style w:type="paragraph" w:styleId="Nadpis3">
+    <w:name w:val="heading 3"/>
+    <w:basedOn w:val="Normlny"/>
+    <w:next w:val="Normlny"/>
+    <w:link w:val="Nadpis3Char"/>
+    <w:qFormat/>
+    <w:rsid w:val="00B17E0A"/>
+    <w:pPr>
+      <w:spacing w:before="360"/>
+      <w:ind w:firstLine="0"/>
+      <w:outlineLvl w:val="2"/>
+    </w:pPr>
+  </w:style>
+  <w:style w:type="paragraph" w:styleId="Nadpis4">
+    <w:name w:val="heading 4"/>
+    <w:basedOn w:val="Normlny"/>
+    <w:next w:val="Normlny"/>
+    <w:link w:val="Nadpis4Char"/>
+    <w:qFormat/>
+    <w:rsid w:val="00B17E0A"/>
+    <w:pPr>
+      <w:spacing w:before="240"/>
+      <w:ind w:firstLine="0"/>
+      <w:outlineLvl w:val="3"/>
+    </w:pPr>
+  </w:style>
+  <w:style w:type="paragraph" w:styleId="Nadpis5">
+    <w:name w:val="heading 5"/>
+    <w:basedOn w:val="Normlny"/>
+    <w:next w:val="Normlny"/>
+    <w:link w:val="Nadpis5Char"/>
+    <w:qFormat/>
+    <w:rsid w:val="00B17E0A"/>
+    <w:pPr>
+      <w:spacing w:before="240"/>
+      <w:ind w:firstLine="0"/>
+      <w:outlineLvl w:val="4"/>
+    </w:pPr>
+  </w:style>
+  <w:style w:type="paragraph" w:styleId="Nadpis6">
+    <w:name w:val="heading 6"/>
+    <w:basedOn w:val="Normlny"/>
+    <w:next w:val="Normlny"/>
+    <w:link w:val="Nadpis6Char"/>
+    <w:qFormat/>
+    <w:rsid w:val="00B17E0A"/>
+    <w:pPr>
+      <w:spacing w:before="240"/>
+      <w:ind w:firstLine="0"/>
+      <w:outlineLvl w:val="5"/>
+    </w:pPr>
+  </w:style>
+  <w:style w:type="paragraph" w:styleId="Nadpis7">
+    <w:name w:val="heading 7"/>
+    <w:basedOn w:val="Normlny"/>
+    <w:next w:val="Normlny"/>
+    <w:link w:val="Nadpis7Char"/>
+    <w:qFormat/>
+    <w:rsid w:val="00B17E0A"/>
+    <w:pPr>
+      <w:spacing w:before="240"/>
+      <w:ind w:firstLine="0"/>
+      <w:outlineLvl w:val="6"/>
+    </w:pPr>
+  </w:style>
+  <w:style w:type="paragraph" w:styleId="Nadpis8">
+    <w:name w:val="heading 8"/>
+    <w:basedOn w:val="Normlny"/>
+    <w:next w:val="Normlny"/>
+    <w:link w:val="Nadpis8Char"/>
+    <w:qFormat/>
+    <w:rsid w:val="00B17E0A"/>
+    <w:pPr>
+      <w:spacing w:before="240"/>
+      <w:ind w:firstLine="0"/>
+      <w:outlineLvl w:val="7"/>
+    </w:pPr>
+  </w:style>
+  <w:style w:type="paragraph" w:styleId="Nadpis9">
+    <w:name w:val="heading 9"/>
+    <w:basedOn w:val="Normlny"/>
+    <w:next w:val="Normlny"/>
+    <w:link w:val="Nadpis9Char"/>
+    <w:qFormat/>
+    <w:rsid w:val="00B17E0A"/>
+    <w:pPr>
+      <w:spacing w:before="240"/>
+      <w:ind w:firstLine="0"/>
+      <w:outlineLvl w:val="8"/>
+    </w:pPr>
+  </w:style>
+  <w:style w:type="character" w:default="1" w:styleId="Predvolenpsmoodseku">
+    <w:name w:val="Default Paragraph Font"/>
+    <w:uiPriority w:val="1"/>
+    <w:semiHidden/>
+    <w:unhideWhenUsed/>
+  </w:style>
+  <w:style w:type="table" w:default="1" w:styleId="Normlnatabuka">
+    <w:name w:val="Normal Table"/>
+    <w:uiPriority w:val="99"/>
+    <w:semiHidden/>
+    <w:unhideWhenUsed/>
+    <w:tblPr>
+      <w:tblInd w:w="0" w:type="dxa"/>
+      <w:tblCellMar>
+        <w:top w:w="0" w:type="dxa"/>
+        <w:left w:w="108" w:type="dxa"/>
+        <w:bottom w:w="0" w:type="dxa"/>
+        <w:right w:w="108" w:type="dxa"/>
+      </w:tblCellMar>
+    </w:tblPr>
+  </w:style>
+  <w:style w:type="numbering" w:default="1" w:styleId="Bezzoznamu">
+    <w:name w:val="No List"/>
+    <w:uiPriority w:val="99"/>
+    <w:semiHidden/>
+    <w:unhideWhenUsed/>
+  </w:style>
+  <w:style w:type="paragraph" w:customStyle="1" w:styleId="abstract">
+    <w:name w:val="abstract"/>
+    <w:basedOn w:val="Normlny"/>
+    <w:rsid w:val="00B17E0A"/>
+    <w:pPr>
+      <w:spacing w:before="600" w:after="360" w:line="220" w:lineRule="atLeast"/>
+      <w:ind w:left="567" w:right="567"/>
+      <w:contextualSpacing/>
+    </w:pPr>
+    <w:rPr>
+      <w:sz w:val="18"/>
+    </w:rPr>
+  </w:style>
+  <w:style w:type="paragraph" w:customStyle="1" w:styleId="address">
+    <w:name w:val="address"/>
+    <w:basedOn w:val="Normlny"/>
+    <w:rsid w:val="00B17E0A"/>
+    <w:pPr>
+      <w:spacing w:after="200" w:line="220" w:lineRule="atLeast"/>
+      <w:ind w:firstLine="0"/>
+      <w:contextualSpacing/>
+      <w:jc w:val="center"/>
+    </w:pPr>
+    <w:rPr>
+      <w:sz w:val="18"/>
+    </w:rPr>
+  </w:style>
+  <w:style w:type="numbering" w:customStyle="1" w:styleId="arabnumitem">
+    <w:name w:val="arabnumitem"/>
+    <w:basedOn w:val="Bezzoznamu"/>
+    <w:rsid w:val="00B17E0A"/>
+    <w:pPr>
+      <w:numPr>
+        <w:numId w:val="1"/>
+      </w:numPr>
+    </w:pPr>
+  </w:style>
+  <w:style w:type="paragraph" w:styleId="Zoznamsodrkami">
+    <w:name w:val="List Bullet"/>
+    <w:basedOn w:val="Normlny"/>
+    <w:rsid w:val="00B17E0A"/>
+    <w:pPr>
+      <w:numPr>
+        <w:numId w:val="7"/>
+      </w:numPr>
+      <w:spacing w:before="120" w:after="120"/>
+      <w:contextualSpacing/>
+    </w:pPr>
+  </w:style>
+  <w:style w:type="paragraph" w:customStyle="1" w:styleId="author">
+    <w:name w:val="author"/>
+    <w:basedOn w:val="Normlny"/>
+    <w:next w:val="address"/>
+    <w:rsid w:val="00B17E0A"/>
+    <w:pPr>
+      <w:spacing w:after="200"/>
+      <w:ind w:firstLine="0"/>
+      <w:jc w:val="center"/>
+    </w:pPr>
+  </w:style>
+  <w:style w:type="paragraph" w:customStyle="1" w:styleId="bulletitem">
+    <w:name w:val="bulletitem"/>
+    <w:basedOn w:val="Normlny"/>
+    <w:rsid w:val="00B17E0A"/>
+    <w:pPr>
+      <w:numPr>
+        <w:numId w:val="11"/>
+      </w:numPr>
+      <w:spacing w:before="160" w:after="160"/>
+      <w:contextualSpacing/>
+    </w:pPr>
+  </w:style>
+  <w:style w:type="paragraph" w:customStyle="1" w:styleId="dashitem">
+    <w:name w:val="dashitem"/>
+    <w:basedOn w:val="Normlny"/>
+    <w:rsid w:val="00B17E0A"/>
+    <w:pPr>
+      <w:numPr>
+        <w:numId w:val="12"/>
+      </w:numPr>
+      <w:spacing w:before="160" w:after="160"/>
+      <w:contextualSpacing/>
+    </w:pPr>
+  </w:style>
+  <w:style w:type="character" w:customStyle="1" w:styleId="e-mail">
+    <w:name w:val="e-mail"/>
+    <w:basedOn w:val="Predvolenpsmoodseku"/>
+    <w:rsid w:val="00B17E0A"/>
+    <w:rPr>
+      <w:rFonts w:ascii="Courier" w:hAnsi="Courier"/>
+      <w:noProof/>
+      <w:lang w:val="en-US"/>
+    </w:rPr>
+  </w:style>
+  <w:style w:type="paragraph" w:customStyle="1" w:styleId="equation">
+    <w:name w:val="equation"/>
+    <w:basedOn w:val="Normlny"/>
+    <w:next w:val="Normlny"/>
+    <w:rsid w:val="00B17E0A"/>
+    <w:pPr>
+      <w:tabs>
+        <w:tab w:val="center" w:pos="3289"/>
+        <w:tab w:val="right" w:pos="6917"/>
+      </w:tabs>
+      <w:spacing w:before="160" w:after="160"/>
+      <w:ind w:firstLine="0"/>
+    </w:pPr>
+  </w:style>
+  <w:style w:type="paragraph" w:customStyle="1" w:styleId="figurecaption">
+    <w:name w:val="figurecaption"/>
+    <w:basedOn w:val="Normlny"/>
+    <w:next w:val="Normlny"/>
+    <w:rsid w:val="00B17E0A"/>
+    <w:pPr>
+      <w:keepLines/>
+      <w:spacing w:before="120" w:after="240" w:line="220" w:lineRule="atLeast"/>
+      <w:ind w:firstLine="0"/>
+      <w:jc w:val="center"/>
+    </w:pPr>
+    <w:rPr>
+      <w:sz w:val="18"/>
+    </w:rPr>
+  </w:style>
+  <w:style w:type="character" w:styleId="Odkaznapoznmkupodiarou">
+    <w:name w:val="footnote reference"/>
+    <w:basedOn w:val="Predvolenpsmoodseku"/>
+    <w:rsid w:val="00B17E0A"/>
+    <w:rPr>
+      <w:position w:val="0"/>
+      <w:vertAlign w:val="superscript"/>
+    </w:rPr>
+  </w:style>
+  <w:style w:type="paragraph" w:styleId="Pta">
+    <w:name w:val="footer"/>
+    <w:basedOn w:val="Normlny"/>
+    <w:link w:val="PtaChar"/>
+    <w:rsid w:val="00B17E0A"/>
+    <w:pPr>
+      <w:tabs>
+        <w:tab w:val="center" w:pos="4536"/>
+        <w:tab w:val="right" w:pos="9072"/>
+      </w:tabs>
+    </w:pPr>
+  </w:style>
+  <w:style w:type="character" w:customStyle="1" w:styleId="PtaChar">
+    <w:name w:val="Päta Char"/>
+    <w:basedOn w:val="Predvolenpsmoodseku"/>
+    <w:link w:val="Pta"/>
+    <w:rsid w:val="0090666A"/>
+    <w:rPr>
+      <w:rFonts w:ascii="Times New Roman" w:eastAsia="Times New Roman" w:hAnsi="Times New Roman"/>
+      <w:sz w:val="20"/>
+      <w:szCs w:val="20"/>
+      <w:lang w:eastAsia="de-DE" w:bidi="ar-SA"/>
+    </w:rPr>
+  </w:style>
+  <w:style w:type="paragraph" w:customStyle="1" w:styleId="heading1">
+    <w:name w:val="heading1"/>
+    <w:basedOn w:val="Nadpis1"/>
+    <w:next w:val="Normlny"/>
+    <w:rsid w:val="00B17E0A"/>
+    <w:pPr>
+      <w:numPr>
+        <w:numId w:val="8"/>
+      </w:numPr>
+    </w:pPr>
+    <w:rPr>
+      <w:bCs/>
+    </w:rPr>
+  </w:style>
+  <w:style w:type="paragraph" w:customStyle="1" w:styleId="heading2">
+    <w:name w:val="heading2"/>
+    <w:basedOn w:val="Nadpis2"/>
+    <w:next w:val="Normlny"/>
+    <w:rsid w:val="00B17E0A"/>
+    <w:pPr>
+      <w:numPr>
+        <w:ilvl w:val="1"/>
+        <w:numId w:val="8"/>
+      </w:numPr>
+    </w:pPr>
+    <w:rPr>
+      <w:bCs/>
+      <w:iCs/>
+    </w:rPr>
+  </w:style>
+  <w:style w:type="character" w:customStyle="1" w:styleId="heading3">
+    <w:name w:val="heading3"/>
+    <w:basedOn w:val="Predvolenpsmoodseku"/>
+    <w:rsid w:val="00B17E0A"/>
+    <w:rPr>
+      <w:b/>
+    </w:rPr>
+  </w:style>
+  <w:style w:type="character" w:customStyle="1" w:styleId="heading4">
+    <w:name w:val="heading4"/>
+    <w:basedOn w:val="Predvolenpsmoodseku"/>
+    <w:rsid w:val="00B17E0A"/>
+    <w:rPr>
+      <w:i/>
+    </w:rPr>
+  </w:style>
+  <w:style w:type="numbering" w:customStyle="1" w:styleId="headings">
+    <w:name w:val="headings"/>
+    <w:basedOn w:val="arabnumitem"/>
+    <w:rsid w:val="00B17E0A"/>
+    <w:pPr>
+      <w:numPr>
+        <w:numId w:val="4"/>
+      </w:numPr>
+    </w:pPr>
+  </w:style>
+  <w:style w:type="character" w:styleId="Hypertextovprepojenie">
+    <w:name w:val="Hyperlink"/>
+    <w:basedOn w:val="Predvolenpsmoodseku"/>
+    <w:rsid w:val="00B17E0A"/>
+    <w:rPr>
+      <w:color w:val="auto"/>
+      <w:u w:val="none"/>
+    </w:rPr>
+  </w:style>
+  <w:style w:type="paragraph" w:customStyle="1" w:styleId="image">
+    <w:name w:val="image"/>
+    <w:basedOn w:val="Normlny"/>
+    <w:next w:val="Normlny"/>
+    <w:rsid w:val="00B17E0A"/>
+    <w:pPr>
+      <w:spacing w:before="240" w:after="120"/>
+      <w:ind w:firstLine="0"/>
+      <w:jc w:val="center"/>
+    </w:pPr>
+  </w:style>
+  <w:style w:type="numbering" w:customStyle="1" w:styleId="itemization">
+    <w:name w:val="itemization"/>
+    <w:basedOn w:val="Bezzoznamu"/>
+    <w:semiHidden/>
+    <w:rsid w:val="00B17E0A"/>
+  </w:style>
+  <w:style w:type="numbering" w:customStyle="1" w:styleId="itemization1">
+    <w:name w:val="itemization1"/>
+    <w:basedOn w:val="Bezzoznamu"/>
+    <w:rsid w:val="00B17E0A"/>
+    <w:pPr>
+      <w:numPr>
+        <w:numId w:val="2"/>
+      </w:numPr>
+    </w:pPr>
+  </w:style>
+  <w:style w:type="numbering" w:customStyle="1" w:styleId="itemization2">
+    <w:name w:val="itemization2"/>
+    <w:basedOn w:val="Bezzoznamu"/>
+    <w:rsid w:val="00B17E0A"/>
+    <w:pPr>
+      <w:numPr>
+        <w:numId w:val="3"/>
+      </w:numPr>
+    </w:pPr>
+  </w:style>
+  <w:style w:type="paragraph" w:customStyle="1" w:styleId="keywords">
+    <w:name w:val="keywords"/>
+    <w:basedOn w:val="abstract"/>
+    <w:next w:val="heading1"/>
+    <w:rsid w:val="007809D1"/>
+    <w:pPr>
+      <w:spacing w:before="220"/>
+      <w:ind w:firstLine="0"/>
+      <w:contextualSpacing w:val="0"/>
+      <w:jc w:val="left"/>
+    </w:pPr>
+  </w:style>
+  <w:style w:type="paragraph" w:styleId="Hlavika">
+    <w:name w:val="header"/>
+    <w:basedOn w:val="Normlny"/>
+    <w:link w:val="HlavikaChar"/>
+    <w:rsid w:val="00B17E0A"/>
+    <w:pPr>
+      <w:tabs>
+        <w:tab w:val="center" w:pos="4536"/>
+        <w:tab w:val="right" w:pos="9072"/>
+      </w:tabs>
+      <w:ind w:firstLine="0"/>
+    </w:pPr>
+    <w:rPr>
+      <w:sz w:val="18"/>
+    </w:rPr>
+  </w:style>
+  <w:style w:type="character" w:customStyle="1" w:styleId="HlavikaChar">
+    <w:name w:val="Hlavička Char"/>
+    <w:basedOn w:val="Predvolenpsmoodseku"/>
+    <w:link w:val="Hlavika"/>
+    <w:rsid w:val="0090666A"/>
+    <w:rPr>
+      <w:rFonts w:ascii="Times New Roman" w:eastAsia="Times New Roman" w:hAnsi="Times New Roman"/>
+      <w:sz w:val="18"/>
+      <w:szCs w:val="20"/>
+      <w:lang w:eastAsia="de-DE" w:bidi="ar-SA"/>
+    </w:rPr>
+  </w:style>
+  <w:style w:type="paragraph" w:styleId="slovanzoznam">
+    <w:name w:val="List Number"/>
+    <w:basedOn w:val="Normlny"/>
+    <w:rsid w:val="00B17E0A"/>
+    <w:pPr>
+      <w:numPr>
+        <w:numId w:val="9"/>
+      </w:numPr>
+    </w:pPr>
+  </w:style>
+  <w:style w:type="paragraph" w:customStyle="1" w:styleId="numitem">
+    <w:name w:val="numitem"/>
+    <w:basedOn w:val="Normlny"/>
+    <w:rsid w:val="00B17E0A"/>
+    <w:pPr>
+      <w:numPr>
+        <w:numId w:val="13"/>
+      </w:numPr>
+      <w:spacing w:before="160" w:after="160"/>
+      <w:contextualSpacing/>
+    </w:pPr>
+  </w:style>
+  <w:style w:type="paragraph" w:customStyle="1" w:styleId="p1a">
+    <w:name w:val="p1a"/>
+    <w:basedOn w:val="Normlny"/>
+    <w:rsid w:val="00B17E0A"/>
+    <w:pPr>
+      <w:ind w:firstLine="0"/>
+    </w:pPr>
+  </w:style>
+  <w:style w:type="paragraph" w:customStyle="1" w:styleId="programcode">
+    <w:name w:val="programcode"/>
+    <w:basedOn w:val="Normlny"/>
+    <w:rsid w:val="00B17E0A"/>
+    <w:pPr>
+      <w:tabs>
+        <w:tab w:val="left" w:pos="227"/>
+        <w:tab w:val="left" w:pos="454"/>
+        <w:tab w:val="left" w:pos="680"/>
+        <w:tab w:val="left" w:pos="907"/>
+        <w:tab w:val="left" w:pos="1134"/>
+        <w:tab w:val="left" w:pos="1361"/>
+        <w:tab w:val="left" w:pos="1588"/>
+        <w:tab w:val="left" w:pos="1814"/>
+        <w:tab w:val="left" w:pos="2041"/>
+        <w:tab w:val="left" w:pos="2268"/>
+        <w:tab w:val="left" w:pos="2495"/>
+        <w:tab w:val="left" w:pos="2722"/>
+        <w:tab w:val="left" w:pos="2948"/>
+        <w:tab w:val="left" w:pos="3175"/>
+        <w:tab w:val="left" w:pos="3402"/>
+        <w:tab w:val="left" w:pos="3629"/>
+        <w:tab w:val="left" w:pos="3856"/>
+        <w:tab w:val="left" w:pos="4082"/>
+        <w:tab w:val="left" w:pos="4309"/>
+        <w:tab w:val="left" w:pos="4536"/>
+        <w:tab w:val="left" w:pos="4763"/>
+        <w:tab w:val="left" w:pos="4990"/>
+        <w:tab w:val="left" w:pos="5216"/>
+        <w:tab w:val="left" w:pos="5443"/>
+        <w:tab w:val="left" w:pos="5670"/>
+        <w:tab w:val="left" w:pos="5897"/>
+        <w:tab w:val="left" w:pos="6124"/>
+        <w:tab w:val="left" w:pos="6350"/>
+        <w:tab w:val="left" w:pos="6577"/>
+      </w:tabs>
+      <w:spacing w:before="160" w:after="160"/>
+      <w:ind w:firstLine="0"/>
+      <w:contextualSpacing/>
+      <w:jc w:val="left"/>
+    </w:pPr>
+    <w:rPr>
+      <w:rFonts w:ascii="Courier" w:hAnsi="Courier"/>
+    </w:rPr>
+  </w:style>
+  <w:style w:type="paragraph" w:customStyle="1" w:styleId="referenceitem">
+    <w:name w:val="referenceitem"/>
+    <w:basedOn w:val="Normlny"/>
+    <w:rsid w:val="00B4592B"/>
+    <w:pPr>
+      <w:numPr>
+        <w:numId w:val="10"/>
+      </w:numPr>
+      <w:spacing w:line="220" w:lineRule="atLeast"/>
+    </w:pPr>
+    <w:rPr>
+      <w:sz w:val="18"/>
+    </w:rPr>
+  </w:style>
+  <w:style w:type="numbering" w:customStyle="1" w:styleId="referencelist">
+    <w:name w:val="referencelist"/>
+    <w:basedOn w:val="Bezzoznamu"/>
+    <w:semiHidden/>
+    <w:rsid w:val="00B17E0A"/>
+    <w:pPr>
+      <w:numPr>
+        <w:numId w:val="5"/>
+      </w:numPr>
+    </w:pPr>
+  </w:style>
+  <w:style w:type="paragraph" w:customStyle="1" w:styleId="runninghead-left">
+    <w:name w:val="running head - left"/>
+    <w:basedOn w:val="Normlny"/>
+    <w:rsid w:val="00B17E0A"/>
+    <w:pPr>
+      <w:ind w:firstLine="0"/>
+      <w:jc w:val="left"/>
+    </w:pPr>
+    <w:rPr>
+      <w:sz w:val="18"/>
+      <w:szCs w:val="18"/>
+    </w:rPr>
+  </w:style>
+  <w:style w:type="character" w:customStyle="1" w:styleId="Nadpis1Char">
+    <w:name w:val="Nadpis 1 Char"/>
+    <w:basedOn w:val="Predvolenpsmoodseku"/>
+    <w:link w:val="Nadpis1"/>
+    <w:rsid w:val="0090666A"/>
+    <w:rPr>
+      <w:rFonts w:ascii="Times New Roman" w:eastAsia="Times New Roman" w:hAnsi="Times New Roman"/>
+      <w:b/>
+      <w:sz w:val="24"/>
+      <w:szCs w:val="20"/>
+      <w:lang w:eastAsia="de-DE" w:bidi="ar-SA"/>
+    </w:rPr>
+  </w:style>
+  <w:style w:type="character" w:customStyle="1" w:styleId="Nadpis2Char">
+    <w:name w:val="Nadpis 2 Char"/>
+    <w:basedOn w:val="Predvolenpsmoodseku"/>
+    <w:link w:val="Nadpis2"/>
+    <w:rsid w:val="0090666A"/>
+    <w:rPr>
+      <w:rFonts w:ascii="Times New Roman" w:eastAsia="Times New Roman" w:hAnsi="Times New Roman"/>
+      <w:b/>
+      <w:sz w:val="20"/>
+      <w:szCs w:val="20"/>
+      <w:lang w:eastAsia="de-DE" w:bidi="ar-SA"/>
+    </w:rPr>
+  </w:style>
+  <w:style w:type="character" w:customStyle="1" w:styleId="Nadpis3Char">
+    <w:name w:val="Nadpis 3 Char"/>
+    <w:basedOn w:val="Predvolenpsmoodseku"/>
+    <w:link w:val="Nadpis3"/>
+    <w:rsid w:val="0090666A"/>
+    <w:rPr>
+      <w:rFonts w:ascii="Times New Roman" w:eastAsia="Times New Roman" w:hAnsi="Times New Roman"/>
+      <w:sz w:val="20"/>
+      <w:szCs w:val="20"/>
+      <w:lang w:eastAsia="de-DE" w:bidi="ar-SA"/>
+    </w:rPr>
+  </w:style>
+  <w:style w:type="character" w:customStyle="1" w:styleId="Nadpis4Char">
+    <w:name w:val="Nadpis 4 Char"/>
+    <w:basedOn w:val="Predvolenpsmoodseku"/>
+    <w:link w:val="Nadpis4"/>
+    <w:rsid w:val="0090666A"/>
+    <w:rPr>
+      <w:rFonts w:ascii="Times New Roman" w:eastAsia="Times New Roman" w:hAnsi="Times New Roman"/>
+      <w:sz w:val="20"/>
+      <w:szCs w:val="20"/>
+      <w:lang w:eastAsia="de-DE" w:bidi="ar-SA"/>
+    </w:rPr>
+  </w:style>
+  <w:style w:type="character" w:customStyle="1" w:styleId="Nadpis5Char">
+    <w:name w:val="Nadpis 5 Char"/>
+    <w:basedOn w:val="Predvolenpsmoodseku"/>
+    <w:link w:val="Nadpis5"/>
+    <w:rsid w:val="0090666A"/>
+    <w:rPr>
+      <w:rFonts w:ascii="Times New Roman" w:eastAsia="Times New Roman" w:hAnsi="Times New Roman"/>
+      <w:sz w:val="20"/>
+      <w:szCs w:val="20"/>
+      <w:lang w:eastAsia="de-DE" w:bidi="ar-SA"/>
+    </w:rPr>
+  </w:style>
+  <w:style w:type="character" w:customStyle="1" w:styleId="Nadpis6Char">
+    <w:name w:val="Nadpis 6 Char"/>
+    <w:basedOn w:val="Predvolenpsmoodseku"/>
+    <w:link w:val="Nadpis6"/>
+    <w:rsid w:val="0090666A"/>
+    <w:rPr>
+      <w:rFonts w:ascii="Times New Roman" w:eastAsia="Times New Roman" w:hAnsi="Times New Roman"/>
+      <w:sz w:val="20"/>
+      <w:szCs w:val="20"/>
+      <w:lang w:eastAsia="de-DE" w:bidi="ar-SA"/>
+    </w:rPr>
+  </w:style>
+  <w:style w:type="character" w:customStyle="1" w:styleId="Nadpis7Char">
+    <w:name w:val="Nadpis 7 Char"/>
+    <w:basedOn w:val="Predvolenpsmoodseku"/>
+    <w:link w:val="Nadpis7"/>
+    <w:rsid w:val="0090666A"/>
+    <w:rPr>
+      <w:rFonts w:ascii="Times New Roman" w:eastAsia="Times New Roman" w:hAnsi="Times New Roman"/>
+      <w:sz w:val="20"/>
+      <w:szCs w:val="20"/>
+      <w:lang w:eastAsia="de-DE" w:bidi="ar-SA"/>
+    </w:rPr>
+  </w:style>
+  <w:style w:type="character" w:customStyle="1" w:styleId="Nadpis8Char">
+    <w:name w:val="Nadpis 8 Char"/>
+    <w:basedOn w:val="Predvolenpsmoodseku"/>
+    <w:link w:val="Nadpis8"/>
+    <w:rsid w:val="0090666A"/>
+    <w:rPr>
+      <w:rFonts w:ascii="Times New Roman" w:eastAsia="Times New Roman" w:hAnsi="Times New Roman"/>
+      <w:sz w:val="20"/>
+      <w:szCs w:val="20"/>
+      <w:lang w:eastAsia="de-DE" w:bidi="ar-SA"/>
+    </w:rPr>
+  </w:style>
+  <w:style w:type="character" w:customStyle="1" w:styleId="Nadpis9Char">
+    <w:name w:val="Nadpis 9 Char"/>
+    <w:basedOn w:val="Predvolenpsmoodseku"/>
+    <w:link w:val="Nadpis9"/>
+    <w:rsid w:val="0090666A"/>
+    <w:rPr>
+      <w:rFonts w:ascii="Times New Roman" w:eastAsia="Times New Roman" w:hAnsi="Times New Roman"/>
+      <w:sz w:val="20"/>
+      <w:szCs w:val="20"/>
+      <w:lang w:eastAsia="de-DE" w:bidi="ar-SA"/>
+    </w:rPr>
+  </w:style>
+  <w:style w:type="paragraph" w:customStyle="1" w:styleId="runninghead-right">
+    <w:name w:val="running head - right"/>
+    <w:basedOn w:val="Normlny"/>
+    <w:rsid w:val="00B17E0A"/>
+    <w:pPr>
+      <w:ind w:firstLine="0"/>
+      <w:jc w:val="right"/>
+    </w:pPr>
+    <w:rPr>
+      <w:bCs/>
+      <w:sz w:val="18"/>
+      <w:szCs w:val="18"/>
+    </w:rPr>
+  </w:style>
+  <w:style w:type="character" w:styleId="slostrany">
+    <w:name w:val="page number"/>
+    <w:basedOn w:val="Predvolenpsmoodseku"/>
+    <w:rsid w:val="00B17E0A"/>
+    <w:rPr>
+      <w:sz w:val="18"/>
+    </w:rPr>
+  </w:style>
+  <w:style w:type="paragraph" w:customStyle="1" w:styleId="papertitle">
+    <w:name w:val="papertitle"/>
+    <w:basedOn w:val="Normlny"/>
+    <w:next w:val="author"/>
+    <w:rsid w:val="00B17E0A"/>
+    <w:pPr>
+      <w:keepNext/>
+      <w:keepLines/>
+      <w:suppressAutoHyphens/>
+      <w:spacing w:after="480" w:line="360" w:lineRule="atLeast"/>
+      <w:ind w:firstLine="0"/>
+      <w:jc w:val="center"/>
+    </w:pPr>
+    <w:rPr>
+      <w:b/>
+      <w:sz w:val="28"/>
+    </w:rPr>
+  </w:style>
+  <w:style w:type="paragraph" w:customStyle="1" w:styleId="papersubtitle">
+    <w:name w:val="papersubtitle"/>
+    <w:basedOn w:val="papertitle"/>
+    <w:next w:val="author"/>
+    <w:rsid w:val="00B17E0A"/>
+    <w:pPr>
+      <w:spacing w:before="120" w:line="280" w:lineRule="atLeast"/>
+    </w:pPr>
+    <w:rPr>
+      <w:sz w:val="24"/>
+    </w:rPr>
+  </w:style>
+  <w:style w:type="paragraph" w:customStyle="1" w:styleId="tablecaption">
+    <w:name w:val="tablecaption"/>
+    <w:basedOn w:val="Normlny"/>
+    <w:next w:val="Normlny"/>
+    <w:rsid w:val="00B17E0A"/>
+    <w:pPr>
+      <w:keepNext/>
+      <w:keepLines/>
+      <w:spacing w:before="240" w:after="120" w:line="220" w:lineRule="atLeast"/>
+      <w:ind w:firstLine="0"/>
+      <w:jc w:val="center"/>
+    </w:pPr>
+    <w:rPr>
+      <w:sz w:val="18"/>
+      <w:lang w:val="de-DE"/>
+    </w:rPr>
+  </w:style>
+  <w:style w:type="character" w:customStyle="1" w:styleId="url">
+    <w:name w:val="url"/>
+    <w:basedOn w:val="Predvolenpsmoodseku"/>
+    <w:rsid w:val="00B17E0A"/>
+    <w:rPr>
+      <w:rFonts w:ascii="Courier" w:hAnsi="Courier"/>
+      <w:noProof/>
+      <w:lang w:val="en-US"/>
+    </w:rPr>
+  </w:style>
+  <w:style w:type="paragraph" w:styleId="Textpoznmkypodiarou">
+    <w:name w:val="footnote text"/>
+    <w:basedOn w:val="Normlny"/>
+    <w:link w:val="TextpoznmkypodiarouChar"/>
+    <w:rsid w:val="00B17E0A"/>
+    <w:pPr>
+      <w:spacing w:line="220" w:lineRule="atLeast"/>
+      <w:ind w:left="227" w:hanging="227"/>
+    </w:pPr>
+    <w:rPr>
+      <w:sz w:val="18"/>
+    </w:rPr>
+  </w:style>
+  <w:style w:type="character" w:customStyle="1" w:styleId="TextpoznmkypodiarouChar">
+    <w:name w:val="Text poznámky pod čiarou Char"/>
+    <w:basedOn w:val="Predvolenpsmoodseku"/>
+    <w:link w:val="Textpoznmkypodiarou"/>
+    <w:rsid w:val="00364275"/>
+    <w:rPr>
+      <w:rFonts w:ascii="Times New Roman" w:eastAsia="Times New Roman" w:hAnsi="Times New Roman"/>
+      <w:sz w:val="18"/>
+      <w:szCs w:val="20"/>
+      <w:lang w:eastAsia="de-DE" w:bidi="ar-SA"/>
+    </w:rPr>
+  </w:style>
+  <w:style w:type="paragraph" w:styleId="Textbubliny">
+    <w:name w:val="Balloon Text"/>
+    <w:basedOn w:val="Normlny"/>
+    <w:link w:val="TextbublinyChar"/>
+    <w:rsid w:val="007D3F01"/>
+    <w:pPr>
+      <w:spacing w:line="240" w:lineRule="auto"/>
+    </w:pPr>
+    <w:rPr>
+      <w:rFonts w:ascii="Tahoma" w:hAnsi="Tahoma" w:cs="Tahoma"/>
+      <w:sz w:val="16"/>
+      <w:szCs w:val="16"/>
+    </w:rPr>
+  </w:style>
+  <w:style w:type="character" w:customStyle="1" w:styleId="TextbublinyChar">
+    <w:name w:val="Text bubliny Char"/>
+    <w:basedOn w:val="Predvolenpsmoodseku"/>
+    <w:link w:val="Textbubliny"/>
+    <w:rsid w:val="007D3F01"/>
+    <w:rPr>
+      <w:rFonts w:ascii="Tahoma" w:eastAsia="Times New Roman" w:hAnsi="Tahoma" w:cs="Tahoma"/>
+      <w:sz w:val="16"/>
+      <w:szCs w:val="16"/>
+      <w:lang w:eastAsia="de-DE" w:bidi="ar-SA"/>
+    </w:rPr>
+  </w:style>
+  <w:style w:type="character" w:customStyle="1" w:styleId="RH">
+    <w:name w:val="RH"/>
+    <w:basedOn w:val="Predvolenpsmoodseku"/>
+    <w:rsid w:val="000F1F28"/>
+  </w:style>
+  <w:style w:type="paragraph" w:customStyle="1" w:styleId="ReferenceLine">
+    <w:name w:val="ReferenceLine"/>
+    <w:basedOn w:val="p1a"/>
+    <w:rsid w:val="00B17E0A"/>
+    <w:pPr>
+      <w:spacing w:line="200" w:lineRule="exact"/>
+    </w:pPr>
+    <w:rPr>
+      <w:sz w:val="16"/>
+    </w:rPr>
+  </w:style>
+  <w:style w:type="paragraph" w:styleId="Odsekzoznamu">
+    <w:name w:val="List Paragraph"/>
+    <w:basedOn w:val="Normlny"/>
+    <w:uiPriority w:val="34"/>
+    <w:qFormat/>
+    <w:rsid w:val="003A7DB1"/>
+    <w:pPr>
+      <w:ind w:left="720"/>
+      <w:contextualSpacing/>
+    </w:pPr>
+  </w:style>
+  <w:style w:type="character" w:styleId="Odkaznakomentr">
+    <w:name w:val="annotation reference"/>
+    <w:basedOn w:val="Predvolenpsmoodseku"/>
+    <w:semiHidden/>
+    <w:unhideWhenUsed/>
+    <w:rsid w:val="00B66DE3"/>
+    <w:rPr>
+      <w:sz w:val="16"/>
+      <w:szCs w:val="16"/>
+    </w:rPr>
+  </w:style>
+  <w:style w:type="paragraph" w:styleId="Textkomentra">
+    <w:name w:val="annotation text"/>
+    <w:basedOn w:val="Normlny"/>
+    <w:link w:val="TextkomentraChar"/>
+    <w:semiHidden/>
+    <w:unhideWhenUsed/>
+    <w:rsid w:val="00B66DE3"/>
+    <w:pPr>
+      <w:spacing w:line="240" w:lineRule="auto"/>
+    </w:pPr>
+  </w:style>
+  <w:style w:type="character" w:customStyle="1" w:styleId="TextkomentraChar">
+    <w:name w:val="Text komentára Char"/>
+    <w:basedOn w:val="Predvolenpsmoodseku"/>
+    <w:link w:val="Textkomentra"/>
+    <w:semiHidden/>
+    <w:rsid w:val="00B66DE3"/>
+    <w:rPr>
+      <w:rFonts w:ascii="Times New Roman" w:eastAsia="Times New Roman" w:hAnsi="Times New Roman"/>
+      <w:sz w:val="20"/>
+      <w:szCs w:val="20"/>
+      <w:lang w:eastAsia="de-DE" w:bidi="ar-SA"/>
+    </w:rPr>
+  </w:style>
+  <w:style w:type="paragraph" w:styleId="Predmetkomentra">
+    <w:name w:val="annotation subject"/>
+    <w:basedOn w:val="Textkomentra"/>
+    <w:next w:val="Textkomentra"/>
+    <w:link w:val="PredmetkomentraChar"/>
+    <w:semiHidden/>
+    <w:unhideWhenUsed/>
+    <w:rsid w:val="00B66DE3"/>
+    <w:rPr>
+      <w:b/>
+      <w:bCs/>
+    </w:rPr>
+  </w:style>
+  <w:style w:type="character" w:customStyle="1" w:styleId="PredmetkomentraChar">
+    <w:name w:val="Predmet komentára Char"/>
+    <w:basedOn w:val="TextkomentraChar"/>
+    <w:link w:val="Predmetkomentra"/>
+    <w:semiHidden/>
+    <w:rsid w:val="00B66DE3"/>
+    <w:rPr>
+      <w:rFonts w:ascii="Times New Roman" w:eastAsia="Times New Roman" w:hAnsi="Times New Roman"/>
+      <w:b/>
+      <w:bCs/>
+      <w:sz w:val="20"/>
+      <w:szCs w:val="20"/>
+      <w:lang w:eastAsia="de-DE" w:bidi="ar-SA"/>
+    </w:rPr>
   </w:style>
 </w:styles>
 </file>
@@ -5637,7 +7375,7 @@
 </file>
 
 <file path=customXml/itemProps1.xml><?xml version="1.0" encoding="utf-8"?>
-<ds:datastoreItem xmlns:ds="http://schemas.openxmlformats.org/officeDocument/2006/customXml" ds:itemID="{4B6EA89C-830B-4CC5-9431-521ACDDFFB6A}">
+<ds:datastoreItem xmlns:ds="http://schemas.openxmlformats.org/officeDocument/2006/customXml" ds:itemID="{1F3B05C3-137E-4567-96F8-87C507211897}">
   <ds:schemaRefs>
     <ds:schemaRef ds:uri="http://schemas.openxmlformats.org/officeDocument/2006/bibliography"/>
   </ds:schemaRefs>

</xml_diff>

<commit_message>
Add some related work
</commit_message>
<xml_diff>
--- a/OZ_UFO_Z1.docx
+++ b/OZ_UFO_Z1.docx
@@ -1,6 +1,6 @@
 
 <file path=word/document.xml><?xml version="1.0" encoding="utf-8"?>
-<w:document xmlns:wpc="http://schemas.microsoft.com/office/word/2010/wordprocessingCanvas" xmlns:mc="http://schemas.openxmlformats.org/markup-compatibility/2006" xmlns:o="urn:schemas-microsoft-com:office:office" xmlns:r="http://schemas.openxmlformats.org/officeDocument/2006/relationships" xmlns:m="http://schemas.openxmlformats.org/officeDocument/2006/math" xmlns:v="urn:schemas-microsoft-com:vml" xmlns:wp14="http://schemas.microsoft.com/office/word/2010/wordprocessingDrawing" xmlns:wp="http://schemas.openxmlformats.org/drawingml/2006/wordprocessingDrawing" xmlns:w10="urn:schemas-microsoft-com:office:word" xmlns:w="http://schemas.openxmlformats.org/wordprocessingml/2006/main" xmlns:w14="http://schemas.microsoft.com/office/word/2010/wordml" xmlns:wpg="http://schemas.microsoft.com/office/word/2010/wordprocessingGroup" xmlns:wpi="http://schemas.microsoft.com/office/word/2010/wordprocessingInk" xmlns:wne="http://schemas.microsoft.com/office/word/2006/wordml" xmlns:wps="http://schemas.microsoft.com/office/word/2010/wordprocessingShape" mc:Ignorable="w14 wp14">
+<w:document xmlns:wpc="http://schemas.microsoft.com/office/word/2010/wordprocessingCanvas" xmlns:cx="http://schemas.microsoft.com/office/drawing/2014/chartex" xmlns:cx1="http://schemas.microsoft.com/office/drawing/2015/9/8/chartex" xmlns:cx2="http://schemas.microsoft.com/office/drawing/2015/10/21/chartex" xmlns:cx3="http://schemas.microsoft.com/office/drawing/2016/5/9/chartex" xmlns:cx4="http://schemas.microsoft.com/office/drawing/2016/5/10/chartex" xmlns:cx5="http://schemas.microsoft.com/office/drawing/2016/5/11/chartex" xmlns:cx6="http://schemas.microsoft.com/office/drawing/2016/5/12/chartex" xmlns:cx7="http://schemas.microsoft.com/office/drawing/2016/5/13/chartex" xmlns:cx8="http://schemas.microsoft.com/office/drawing/2016/5/14/chartex" xmlns:mc="http://schemas.openxmlformats.org/markup-compatibility/2006" xmlns:o="urn:schemas-microsoft-com:office:office" xmlns:r="http://schemas.openxmlformats.org/officeDocument/2006/relationships" xmlns:m="http://schemas.openxmlformats.org/officeDocument/2006/math" xmlns:v="urn:schemas-microsoft-com:vml" xmlns:wp14="http://schemas.microsoft.com/office/word/2010/wordprocessingDrawing" xmlns:wp="http://schemas.openxmlformats.org/drawingml/2006/wordprocessingDrawing" xmlns:w10="urn:schemas-microsoft-com:office:word" xmlns:w="http://schemas.openxmlformats.org/wordprocessingml/2006/main" xmlns:w14="http://schemas.microsoft.com/office/word/2010/wordml" xmlns:w15="http://schemas.microsoft.com/office/word/2012/wordml" xmlns:w16se="http://schemas.microsoft.com/office/word/2015/wordml/symex" xmlns:wpg="http://schemas.microsoft.com/office/word/2010/wordprocessingGroup" xmlns:wpi="http://schemas.microsoft.com/office/word/2010/wordprocessingInk" xmlns:wne="http://schemas.microsoft.com/office/word/2006/wordml" xmlns:wps="http://schemas.microsoft.com/office/word/2010/wordprocessingShape" mc:Ignorable="w14 w15 w16se wp14">
   <w:body>
     <w:p>
       <w:pPr>
@@ -27,7 +27,21 @@
         <w:rPr>
           <w:lang w:val="sk-SK"/>
         </w:rPr>
-        <w:t>Martin Kalužník, Michal Kren</w:t>
+        <w:t xml:space="preserve">Martin </w:t>
+      </w:r>
+      <w:proofErr w:type="spellStart"/>
+      <w:r>
+        <w:rPr>
+          <w:lang w:val="sk-SK"/>
+        </w:rPr>
+        <w:t>Kalužník</w:t>
+      </w:r>
+      <w:proofErr w:type="spellEnd"/>
+      <w:r>
+        <w:rPr>
+          <w:lang w:val="sk-SK"/>
+        </w:rPr>
+        <w:t>, Michal Kren</w:t>
       </w:r>
     </w:p>
     <w:p>
@@ -52,12 +66,21 @@
           <w:lang w:val="sk-SK"/>
         </w:rPr>
       </w:pPr>
+      <w:proofErr w:type="spellStart"/>
       <w:r>
         <w:rPr>
           <w:b/>
           <w:lang w:val="sk-SK"/>
         </w:rPr>
-        <w:t>Abstract.</w:t>
+        <w:t>Abstract</w:t>
+      </w:r>
+      <w:proofErr w:type="spellEnd"/>
+      <w:r>
+        <w:rPr>
+          <w:b/>
+          <w:lang w:val="sk-SK"/>
+        </w:rPr>
+        <w:t>.</w:t>
       </w:r>
       <w:r>
         <w:rPr>
@@ -87,7 +110,21 @@
         <w:rPr>
           <w:lang w:val="sk-SK"/>
         </w:rPr>
-        <w:t xml:space="preserve"> aby sme v datasete 80 000 pozorovaní UFO z celého sveta našli medzi týmito pozorovaniami určité súvislosti. Z prieskumnej analýzy nám vyplynulo, že hlavné črty, podľa ktorých </w:t>
+        <w:t xml:space="preserve"> aby sme v </w:t>
+      </w:r>
+      <w:proofErr w:type="spellStart"/>
+      <w:r>
+        <w:rPr>
+          <w:lang w:val="sk-SK"/>
+        </w:rPr>
+        <w:t>datasete</w:t>
+      </w:r>
+      <w:proofErr w:type="spellEnd"/>
+      <w:r>
+        <w:rPr>
+          <w:lang w:val="sk-SK"/>
+        </w:rPr>
+        <w:t xml:space="preserve"> 80 000 pozorovaní UFO z celého sveta našli medzi týmito pozorovaniami určité súvislosti. Z prieskumnej analýzy nám vyplynulo, že hlavné črty, podľa ktorých </w:t>
       </w:r>
       <w:r>
         <w:rPr>
@@ -137,19 +174,66 @@
           <w:lang w:val="sk-SK"/>
         </w:rPr>
       </w:pPr>
+      <w:proofErr w:type="spellStart"/>
       <w:r>
         <w:rPr>
           <w:b/>
           <w:lang w:val="sk-SK"/>
         </w:rPr>
-        <w:t>Keywords:</w:t>
-      </w:r>
-      <w:r>
-        <w:rPr>
-          <w:lang w:val="sk-SK"/>
-        </w:rPr>
-        <w:t xml:space="preserve"> analýza dát, zhlukovanie, feature engineering</w:t>
-      </w:r>
+        <w:t>Keywords</w:t>
+      </w:r>
+      <w:proofErr w:type="spellEnd"/>
+      <w:r>
+        <w:rPr>
+          <w:b/>
+          <w:lang w:val="sk-SK"/>
+        </w:rPr>
+        <w:t>:</w:t>
+      </w:r>
+      <w:r>
+        <w:rPr>
+          <w:lang w:val="sk-SK"/>
+        </w:rPr>
+        <w:t xml:space="preserve"> analýza dát, zhlukovanie, </w:t>
+      </w:r>
+      <w:proofErr w:type="spellStart"/>
+      <w:r>
+        <w:rPr>
+          <w:lang w:val="sk-SK"/>
+        </w:rPr>
+        <w:t>dbscan</w:t>
+      </w:r>
+      <w:proofErr w:type="spellEnd"/>
+      <w:r>
+        <w:rPr>
+          <w:lang w:val="sk-SK"/>
+        </w:rPr>
+        <w:t xml:space="preserve">, </w:t>
+      </w:r>
+      <w:proofErr w:type="spellStart"/>
+      <w:r>
+        <w:rPr>
+          <w:lang w:val="sk-SK"/>
+        </w:rPr>
+        <w:t>space-time</w:t>
+      </w:r>
+      <w:proofErr w:type="spellEnd"/>
+      <w:r>
+        <w:rPr>
+          <w:lang w:val="sk-SK"/>
+        </w:rPr>
+        <w:t xml:space="preserve"> </w:t>
+      </w:r>
+      <w:proofErr w:type="spellStart"/>
+      <w:r>
+        <w:rPr>
+          <w:lang w:val="sk-SK"/>
+        </w:rPr>
+        <w:t>clustering</w:t>
+      </w:r>
+      <w:bookmarkStart w:id="0" w:name="_GoBack"/>
+      <w:bookmarkEnd w:id="0"/>
+      <w:proofErr w:type="spellEnd"/>
     </w:p>
     <w:p>
       <w:pPr>
@@ -176,19 +260,7 @@
         <w:rPr>
           <w:lang w:val="sk-SK"/>
         </w:rPr>
-        <w:t>Pozorovania neidentifikovateľných lietajúcich objektov (ďalej len UFO) sú napriek konšpiračnej a kontroverznej povahe relatívne časté. V našej práci sme sa snažili zi</w:t>
-      </w:r>
-      <w:r>
-        <w:rPr>
-          <w:lang w:val="sk-SK"/>
-        </w:rPr>
-        <w:t>s</w:t>
-      </w:r>
-      <w:r>
-        <w:rPr>
-          <w:lang w:val="sk-SK"/>
-        </w:rPr>
-        <w:t>tiť, či sa tieto pozorovania nedajú podľa ich parametrov zaradiť do niekoľko skupín podľa spoločných vlastností. Vďaka zaradeniu viacerých pozorovaní do rovnakej skupiny budeme schopný identifikovať viacnásobné pozorovania jedného UFO aj na základe netriviálnych parametrov. Taktiež budeme vedieť lepšie stanoviť jav alebo objekt, ktorý ľudia skutočne videli - alebo naopak, zistíme že niektorá skupina bude príliš početná na jej zanedbanie a bude sa javiť ako príliš “skutočná”.</w:t>
+        <w:t>Pozorovania neidentifikovateľných lietajúcich objektov (ďalej len UFO) sú napriek konšpiračnej a kontroverznej povahe relatívne časté. V našej práci sme sa snažili zistiť, či sa tieto pozorovania nedajú podľa ich parametrov zaradiť do niekoľko skupín podľa spoločných vlastností. Vďaka zaradeniu viacerých pozorovaní do rovnakej skupiny budeme schopný identifikovať viacnásobné pozorovania jedného UFO aj na základe netriviálnych parametrov. Taktiež budeme vedieť lepšie stanoviť jav alebo objekt, ktorý ľudia skutočne videli - alebo naopak, zistíme že niektorá skupina bude príliš početná na jej zanedbanie a bude sa javiť ako príliš “skutočná”.</w:t>
       </w:r>
     </w:p>
     <w:p>
@@ -220,12 +292,28 @@
           <w:lang w:val="sk-SK"/>
         </w:rPr>
       </w:pPr>
-      <w:r>
-        <w:rPr>
-          <w:lang w:val="sk-SK"/>
-        </w:rPr>
-        <w:t>Dataset pozorovaní UFO sme získali z portálu Kaggle</w:t>
-      </w:r>
+      <w:proofErr w:type="spellStart"/>
+      <w:r>
+        <w:rPr>
+          <w:lang w:val="sk-SK"/>
+        </w:rPr>
+        <w:t>Dataset</w:t>
+      </w:r>
+      <w:proofErr w:type="spellEnd"/>
+      <w:r>
+        <w:rPr>
+          <w:lang w:val="sk-SK"/>
+        </w:rPr>
+        <w:t xml:space="preserve"> pozorovaní UFO sme získali z portálu </w:t>
+      </w:r>
+      <w:proofErr w:type="spellStart"/>
+      <w:r>
+        <w:rPr>
+          <w:lang w:val="sk-SK"/>
+        </w:rPr>
+        <w:t>Kaggle</w:t>
+      </w:r>
+      <w:proofErr w:type="spellEnd"/>
       <w:r>
         <w:rPr>
           <w:lang w:val="sk-SK"/>
@@ -236,7 +324,21 @@
         <w:rPr>
           <w:lang w:val="sk-SK"/>
         </w:rPr>
-        <w:t xml:space="preserve"> . Dáta obsahujú 11 čŕt, resp. stĺpcov a vyše 80,000 záznamov. Dataset obsahuje záznamy z celého sveta od 70tych rokov minulého storočia po súčasnosť. Do</w:t>
+        <w:t xml:space="preserve"> . Dáta obsahujú 11 čŕt, resp. stĺpcov a vyše 80,000 záznamov. </w:t>
+      </w:r>
+      <w:proofErr w:type="spellStart"/>
+      <w:r>
+        <w:rPr>
+          <w:lang w:val="sk-SK"/>
+        </w:rPr>
+        <w:t>Dataset</w:t>
+      </w:r>
+      <w:proofErr w:type="spellEnd"/>
+      <w:r>
+        <w:rPr>
+          <w:lang w:val="sk-SK"/>
+        </w:rPr>
+        <w:t xml:space="preserve"> obsahuje záznamy z celého sveta od 70tych rokov minulého storočia po súčasnosť. Do</w:t>
       </w:r>
       <w:r>
         <w:rPr>
@@ -248,43 +350,7 @@
         <w:rPr>
           <w:lang w:val="sk-SK"/>
         </w:rPr>
-        <w:t>vodné z</w:t>
-      </w:r>
-      <w:r>
-        <w:rPr>
-          <w:lang w:val="sk-SK"/>
-        </w:rPr>
-        <w:t>o</w:t>
-      </w:r>
-      <w:r>
-        <w:rPr>
-          <w:lang w:val="sk-SK"/>
-        </w:rPr>
-        <w:t>zbierané dáta a vyčistená verzia zbavená nepoužiteľných či nekompletných zázn</w:t>
-      </w:r>
-      <w:r>
-        <w:rPr>
-          <w:lang w:val="sk-SK"/>
-        </w:rPr>
-        <w:t>a</w:t>
-      </w:r>
-      <w:r>
-        <w:rPr>
-          <w:lang w:val="sk-SK"/>
-        </w:rPr>
-        <w:t>mov. Dáta hovoria najmä o mieste a čase úkazu a taktiež obsahujú opis pozorovaného objektu a krátky slovný opis svedka.  Základné charakteristiky týchto čŕt opisuje t</w:t>
-      </w:r>
-      <w:r>
-        <w:rPr>
-          <w:lang w:val="sk-SK"/>
-        </w:rPr>
-        <w:t>a</w:t>
-      </w:r>
-      <w:r>
-        <w:rPr>
-          <w:lang w:val="sk-SK"/>
-        </w:rPr>
-        <w:t xml:space="preserve">buľka 1.  </w:t>
+        <w:t xml:space="preserve">vodné zozbierané dáta a vyčistená verzia zbavená nepoužiteľných či nekompletných záznamov. Dáta hovoria najmä o mieste a čase úkazu a taktiež obsahujú opis pozorovaného objektu a krátky slovný opis svedka.  Základné charakteristiky týchto čŕt opisuje tabuľka 1.  </w:t>
       </w:r>
     </w:p>
     <w:p>
@@ -530,12 +596,14 @@
                 <w:lang w:val="sk-SK"/>
               </w:rPr>
             </w:pPr>
+            <w:proofErr w:type="spellStart"/>
             <w:r>
               <w:rPr>
                 <w:lang w:val="sk-SK"/>
               </w:rPr>
               <w:t>datetime</w:t>
             </w:r>
+            <w:proofErr w:type="spellEnd"/>
           </w:p>
         </w:tc>
         <w:tc>
@@ -559,12 +627,14 @@
                 <w:lang w:val="sk-SK"/>
               </w:rPr>
             </w:pPr>
+            <w:proofErr w:type="spellStart"/>
             <w:r>
               <w:rPr>
                 <w:lang w:val="sk-SK"/>
               </w:rPr>
               <w:t>DateTime</w:t>
             </w:r>
+            <w:proofErr w:type="spellEnd"/>
           </w:p>
         </w:tc>
         <w:tc>
@@ -645,12 +715,14 @@
                 <w:lang w:val="sk-SK"/>
               </w:rPr>
             </w:pPr>
+            <w:proofErr w:type="spellStart"/>
             <w:r>
               <w:rPr>
                 <w:lang w:val="sk-SK"/>
               </w:rPr>
               <w:t>String</w:t>
             </w:r>
+            <w:proofErr w:type="spellEnd"/>
           </w:p>
         </w:tc>
         <w:tc>
@@ -728,12 +800,14 @@
                 <w:lang w:val="sk-SK"/>
               </w:rPr>
             </w:pPr>
+            <w:proofErr w:type="spellStart"/>
             <w:r>
               <w:rPr>
                 <w:lang w:val="sk-SK"/>
               </w:rPr>
               <w:t>String</w:t>
             </w:r>
+            <w:proofErr w:type="spellEnd"/>
           </w:p>
         </w:tc>
         <w:tc>
@@ -811,12 +885,14 @@
                 <w:lang w:val="sk-SK"/>
               </w:rPr>
             </w:pPr>
+            <w:proofErr w:type="spellStart"/>
             <w:r>
               <w:rPr>
                 <w:lang w:val="sk-SK"/>
               </w:rPr>
               <w:t>String</w:t>
             </w:r>
+            <w:proofErr w:type="spellEnd"/>
           </w:p>
         </w:tc>
         <w:tc>
@@ -868,12 +944,14 @@
                 <w:lang w:val="sk-SK"/>
               </w:rPr>
             </w:pPr>
+            <w:proofErr w:type="spellStart"/>
             <w:r>
               <w:rPr>
                 <w:lang w:val="sk-SK"/>
               </w:rPr>
               <w:t>shape</w:t>
             </w:r>
+            <w:proofErr w:type="spellEnd"/>
           </w:p>
         </w:tc>
         <w:tc>
@@ -894,12 +972,14 @@
                 <w:lang w:val="sk-SK"/>
               </w:rPr>
             </w:pPr>
+            <w:proofErr w:type="spellStart"/>
             <w:r>
               <w:rPr>
                 <w:lang w:val="sk-SK"/>
               </w:rPr>
               <w:t>String</w:t>
             </w:r>
+            <w:proofErr w:type="spellEnd"/>
           </w:p>
         </w:tc>
         <w:tc>
@@ -951,11 +1031,33 @@
                 <w:lang w:val="sk-SK"/>
               </w:rPr>
             </w:pPr>
+            <w:proofErr w:type="spellStart"/>
             <w:r>
               <w:rPr>
                 <w:lang w:val="sk-SK"/>
               </w:rPr>
-              <w:t>duration (seconds)</w:t>
+              <w:t>duration</w:t>
+            </w:r>
+            <w:proofErr w:type="spellEnd"/>
+            <w:r>
+              <w:rPr>
+                <w:lang w:val="sk-SK"/>
+              </w:rPr>
+              <w:t xml:space="preserve"> (</w:t>
+            </w:r>
+            <w:proofErr w:type="spellStart"/>
+            <w:r>
+              <w:rPr>
+                <w:lang w:val="sk-SK"/>
+              </w:rPr>
+              <w:t>seconds</w:t>
+            </w:r>
+            <w:proofErr w:type="spellEnd"/>
+            <w:r>
+              <w:rPr>
+                <w:lang w:val="sk-SK"/>
+              </w:rPr>
+              <w:t>)</w:t>
             </w:r>
           </w:p>
         </w:tc>
@@ -977,12 +1079,14 @@
                 <w:lang w:val="sk-SK"/>
               </w:rPr>
             </w:pPr>
+            <w:proofErr w:type="spellStart"/>
             <w:r>
               <w:rPr>
                 <w:lang w:val="sk-SK"/>
               </w:rPr>
               <w:t>Numeric</w:t>
             </w:r>
+            <w:proofErr w:type="spellEnd"/>
           </w:p>
         </w:tc>
         <w:tc>
@@ -1034,11 +1138,33 @@
                 <w:lang w:val="sk-SK"/>
               </w:rPr>
             </w:pPr>
+            <w:proofErr w:type="spellStart"/>
             <w:r>
               <w:rPr>
                 <w:lang w:val="sk-SK"/>
               </w:rPr>
-              <w:t>duration (hours/min)</w:t>
+              <w:t>duration</w:t>
+            </w:r>
+            <w:proofErr w:type="spellEnd"/>
+            <w:r>
+              <w:rPr>
+                <w:lang w:val="sk-SK"/>
+              </w:rPr>
+              <w:t xml:space="preserve"> (</w:t>
+            </w:r>
+            <w:proofErr w:type="spellStart"/>
+            <w:r>
+              <w:rPr>
+                <w:lang w:val="sk-SK"/>
+              </w:rPr>
+              <w:t>hours</w:t>
+            </w:r>
+            <w:proofErr w:type="spellEnd"/>
+            <w:r>
+              <w:rPr>
+                <w:lang w:val="sk-SK"/>
+              </w:rPr>
+              <w:t>/min)</w:t>
             </w:r>
           </w:p>
         </w:tc>
@@ -1060,12 +1186,14 @@
                 <w:lang w:val="sk-SK"/>
               </w:rPr>
             </w:pPr>
+            <w:proofErr w:type="spellStart"/>
             <w:r>
               <w:rPr>
                 <w:lang w:val="sk-SK"/>
               </w:rPr>
               <w:t>String</w:t>
             </w:r>
+            <w:proofErr w:type="spellEnd"/>
           </w:p>
         </w:tc>
         <w:tc>
@@ -1117,12 +1245,14 @@
                 <w:lang w:val="sk-SK"/>
               </w:rPr>
             </w:pPr>
+            <w:proofErr w:type="spellStart"/>
             <w:r>
               <w:rPr>
                 <w:lang w:val="sk-SK"/>
               </w:rPr>
               <w:t>comments</w:t>
             </w:r>
+            <w:proofErr w:type="spellEnd"/>
           </w:p>
         </w:tc>
         <w:tc>
@@ -1143,12 +1273,14 @@
                 <w:lang w:val="sk-SK"/>
               </w:rPr>
             </w:pPr>
+            <w:proofErr w:type="spellStart"/>
             <w:r>
               <w:rPr>
                 <w:lang w:val="sk-SK"/>
               </w:rPr>
               <w:t>String</w:t>
             </w:r>
+            <w:proofErr w:type="spellEnd"/>
           </w:p>
         </w:tc>
         <w:tc>
@@ -1200,12 +1332,28 @@
                 <w:lang w:val="sk-SK"/>
               </w:rPr>
             </w:pPr>
+            <w:proofErr w:type="spellStart"/>
             <w:r>
               <w:rPr>
                 <w:lang w:val="sk-SK"/>
               </w:rPr>
-              <w:t>date posted</w:t>
+              <w:t>date</w:t>
             </w:r>
+            <w:proofErr w:type="spellEnd"/>
+            <w:r>
+              <w:rPr>
+                <w:lang w:val="sk-SK"/>
+              </w:rPr>
+              <w:t xml:space="preserve"> </w:t>
+            </w:r>
+            <w:proofErr w:type="spellStart"/>
+            <w:r>
+              <w:rPr>
+                <w:lang w:val="sk-SK"/>
+              </w:rPr>
+              <w:t>posted</w:t>
+            </w:r>
+            <w:proofErr w:type="spellEnd"/>
           </w:p>
         </w:tc>
         <w:tc>
@@ -1226,12 +1374,14 @@
                 <w:lang w:val="sk-SK"/>
               </w:rPr>
             </w:pPr>
+            <w:proofErr w:type="spellStart"/>
             <w:r>
               <w:rPr>
                 <w:lang w:val="sk-SK"/>
               </w:rPr>
               <w:t>DateTime</w:t>
             </w:r>
+            <w:proofErr w:type="spellEnd"/>
           </w:p>
         </w:tc>
         <w:tc>
@@ -1283,12 +1433,14 @@
                 <w:lang w:val="sk-SK"/>
               </w:rPr>
             </w:pPr>
+            <w:proofErr w:type="spellStart"/>
             <w:r>
               <w:rPr>
                 <w:lang w:val="sk-SK"/>
               </w:rPr>
               <w:t>latitude</w:t>
             </w:r>
+            <w:proofErr w:type="spellEnd"/>
           </w:p>
         </w:tc>
         <w:tc>
@@ -1309,12 +1461,14 @@
                 <w:lang w:val="sk-SK"/>
               </w:rPr>
             </w:pPr>
+            <w:proofErr w:type="spellStart"/>
             <w:r>
               <w:rPr>
                 <w:lang w:val="sk-SK"/>
               </w:rPr>
               <w:t>Numeric</w:t>
             </w:r>
+            <w:proofErr w:type="spellEnd"/>
           </w:p>
         </w:tc>
         <w:tc>
@@ -1366,12 +1520,14 @@
                 <w:lang w:val="sk-SK"/>
               </w:rPr>
             </w:pPr>
+            <w:proofErr w:type="spellStart"/>
             <w:r>
               <w:rPr>
                 <w:lang w:val="sk-SK"/>
               </w:rPr>
               <w:t>longitude</w:t>
             </w:r>
+            <w:proofErr w:type="spellEnd"/>
           </w:p>
         </w:tc>
         <w:tc>
@@ -1392,12 +1548,14 @@
                 <w:lang w:val="sk-SK"/>
               </w:rPr>
             </w:pPr>
+            <w:proofErr w:type="spellStart"/>
             <w:r>
               <w:rPr>
                 <w:lang w:val="sk-SK"/>
               </w:rPr>
               <w:t>Numeric</w:t>
             </w:r>
+            <w:proofErr w:type="spellEnd"/>
           </w:p>
         </w:tc>
         <w:tc>
@@ -1459,19 +1617,7 @@
         <w:rPr>
           <w:lang w:val="sk-SK"/>
         </w:rPr>
-        <w:t>coch al</w:t>
-      </w:r>
-      <w:r>
-        <w:rPr>
-          <w:lang w:val="sk-SK"/>
-        </w:rPr>
-        <w:t>e</w:t>
-      </w:r>
-      <w:r>
-        <w:rPr>
-          <w:lang w:val="sk-SK"/>
-        </w:rPr>
-        <w:t xml:space="preserve">bo formátoch. Aby sme odhadli, akú veľkú časť dát nepoužijeme,  a taktiež aby sme si spravili prvotnú predstavu o samotných dátach, vykonali sme prieskumnú analýzu. Najzaujímavejšie pre nás vyšli stĺpce </w:t>
+        <w:t xml:space="preserve">coch alebo formátoch. Aby sme odhadli, akú veľkú časť dát nepoužijeme,  a taktiež aby sme si spravili prvotnú predstavu o samotných dátach, vykonali sme prieskumnú analýzu. Najzaujímavejšie pre nás vyšli stĺpce </w:t>
       </w:r>
       <w:r>
         <w:rPr>
@@ -1505,6 +1651,7 @@
         </w:rPr>
         <w:t xml:space="preserve"> </w:t>
       </w:r>
+      <w:proofErr w:type="spellStart"/>
       <w:r>
         <w:rPr>
           <w:i/>
@@ -1512,6 +1659,7 @@
         </w:rPr>
         <w:t>shape</w:t>
       </w:r>
+      <w:proofErr w:type="spellEnd"/>
       <w:r>
         <w:rPr>
           <w:lang w:val="sk-SK"/>
@@ -1522,7 +1670,21 @@
         <w:rPr>
           <w:lang w:val="sk-SK"/>
         </w:rPr>
-        <w:t xml:space="preserve"> Vytvorili sme pre tieto črty histogramy počtu pozorovaní (obr. 1 – </w:t>
+        <w:t xml:space="preserve"> Vytvorili sme pre tieto črty </w:t>
+      </w:r>
+      <w:proofErr w:type="spellStart"/>
+      <w:r>
+        <w:rPr>
+          <w:lang w:val="sk-SK"/>
+        </w:rPr>
+        <w:t>histogramy</w:t>
+      </w:r>
+      <w:proofErr w:type="spellEnd"/>
+      <w:r>
+        <w:rPr>
+          <w:lang w:val="sk-SK"/>
+        </w:rPr>
+        <w:t xml:space="preserve"> počtu pozorovaní (obr. 1 – </w:t>
       </w:r>
       <w:r>
         <w:rPr>
@@ -1573,7 +1735,7 @@
                     </pic:cNvPicPr>
                   </pic:nvPicPr>
                   <pic:blipFill>
-                    <a:blip r:embed="rId9" cstate="print">
+                    <a:blip r:embed="rId8" cstate="print">
                       <a:extLst>
                         <a:ext uri="{28A0092B-C50C-407E-A947-70E740481C1C}">
                           <a14:useLocalDpi xmlns:a14="http://schemas.microsoft.com/office/drawing/2010/main" val="0"/>
@@ -1612,12 +1774,21 @@
           <w:lang w:val="sk-SK"/>
         </w:rPr>
       </w:pPr>
+      <w:proofErr w:type="spellStart"/>
       <w:r>
         <w:rPr>
           <w:b/>
           <w:lang w:val="sk-SK"/>
         </w:rPr>
-        <w:t xml:space="preserve">Fig. </w:t>
+        <w:t>Fig</w:t>
+      </w:r>
+      <w:proofErr w:type="spellEnd"/>
+      <w:r>
+        <w:rPr>
+          <w:b/>
+          <w:lang w:val="sk-SK"/>
+        </w:rPr>
+        <w:t xml:space="preserve">. </w:t>
       </w:r>
       <w:r>
         <w:rPr>
@@ -1707,40 +1878,30 @@
         </w:rPr>
         <w:t xml:space="preserve"> je vidno, že dáta si budú vyžadovať predspracovanie, keďže napr. “</w:t>
       </w:r>
+      <w:proofErr w:type="spellStart"/>
       <w:r>
         <w:rPr>
           <w:i/>
           <w:lang w:val="sk-SK"/>
         </w:rPr>
-        <w:t>Sph</w:t>
-      </w:r>
+        <w:t>Sphere</w:t>
+      </w:r>
+      <w:proofErr w:type="spellEnd"/>
+      <w:r>
+        <w:rPr>
+          <w:lang w:val="sk-SK"/>
+        </w:rPr>
+        <w:t>”, “</w:t>
+      </w:r>
+      <w:proofErr w:type="spellStart"/>
       <w:r>
         <w:rPr>
           <w:i/>
           <w:lang w:val="sk-SK"/>
         </w:rPr>
-        <w:t>e</w:t>
-      </w:r>
-      <w:r>
-        <w:rPr>
-          <w:i/>
-          <w:lang w:val="sk-SK"/>
-        </w:rPr>
-        <w:t>re</w:t>
-      </w:r>
-      <w:r>
-        <w:rPr>
-          <w:lang w:val="sk-SK"/>
-        </w:rPr>
-        <w:t>”, “</w:t>
-      </w:r>
-      <w:r>
-        <w:rPr>
-          <w:i/>
-          <w:lang w:val="sk-SK"/>
-        </w:rPr>
         <w:t>Circle</w:t>
       </w:r>
+      <w:proofErr w:type="spellEnd"/>
       <w:r>
         <w:rPr>
           <w:lang w:val="sk-SK"/>
@@ -1800,7 +1961,7 @@
                     </pic:cNvPicPr>
                   </pic:nvPicPr>
                   <pic:blipFill>
-                    <a:blip r:embed="rId10" cstate="print">
+                    <a:blip r:embed="rId9" cstate="print">
                       <a:extLst>
                         <a:ext uri="{28A0092B-C50C-407E-A947-70E740481C1C}">
                           <a14:useLocalDpi xmlns:a14="http://schemas.microsoft.com/office/drawing/2010/main" val="0"/>
@@ -1843,12 +2004,21 @@
           <w:lang w:val="sk-SK"/>
         </w:rPr>
       </w:pPr>
+      <w:proofErr w:type="spellStart"/>
       <w:r>
         <w:rPr>
           <w:b/>
           <w:lang w:val="sk-SK"/>
         </w:rPr>
-        <w:t xml:space="preserve">Fig. </w:t>
+        <w:t>Fig</w:t>
+      </w:r>
+      <w:proofErr w:type="spellEnd"/>
+      <w:r>
+        <w:rPr>
+          <w:b/>
+          <w:lang w:val="sk-SK"/>
+        </w:rPr>
+        <w:t xml:space="preserve">. </w:t>
       </w:r>
       <w:r>
         <w:rPr>
@@ -1998,470 +2168,527 @@
     </w:p>
     <w:p>
       <w:pPr>
-        <w:pStyle w:val="bulletitem"/>
-        <w:numPr>
-          <w:ilvl w:val="0"/>
-          <w:numId w:val="0"/>
-        </w:numPr>
-        <w:ind w:left="227" w:hanging="227"/>
-        <w:rPr>
-          <w:lang w:val="sk-SK"/>
-        </w:rPr>
-      </w:pPr>
-      <w:r>
-        <w:rPr>
-          <w:lang w:val="sk-SK"/>
-        </w:rPr>
-        <w:t>FIXME</w:t>
+        <w:rPr>
+          <w:lang w:val="sk-SK"/>
+        </w:rPr>
+      </w:pPr>
+      <w:r>
+        <w:rPr>
+          <w:lang w:val="sk-SK"/>
+        </w:rPr>
+        <w:t xml:space="preserve">Zhlukovanie pozorovaní UFO bolo predmetov skúmania už dávnejšie. </w:t>
+      </w:r>
+      <w:r>
+        <w:rPr>
+          <w:lang w:val="sk-SK"/>
+        </w:rPr>
+        <w:t>(</w:t>
+      </w:r>
+      <w:r>
+        <w:rPr>
+          <w:lang w:val="sk-SK"/>
+        </w:rPr>
+        <w:t xml:space="preserve">Alex J </w:t>
+      </w:r>
+      <w:proofErr w:type="spellStart"/>
+      <w:r>
+        <w:rPr>
+          <w:lang w:val="sk-SK"/>
+        </w:rPr>
+        <w:t>Malozemoff</w:t>
+      </w:r>
+      <w:proofErr w:type="spellEnd"/>
+      <w:r>
+        <w:rPr>
+          <w:lang w:val="sk-SK"/>
+        </w:rPr>
+        <w:t>)</w:t>
+      </w:r>
+      <w:r>
+        <w:rPr>
+          <w:lang w:val="sk-SK"/>
+        </w:rPr>
+        <w:t xml:space="preserve"> vykonali skúmali aplikovanie viacerých metód strojového učenia, okrem iného aj zhlukovanie. Využili algoritmus K-</w:t>
+      </w:r>
+      <w:proofErr w:type="spellStart"/>
+      <w:r>
+        <w:rPr>
+          <w:lang w:val="sk-SK"/>
+        </w:rPr>
+        <w:t>Means</w:t>
+      </w:r>
+      <w:proofErr w:type="spellEnd"/>
+      <w:r>
+        <w:rPr>
+          <w:lang w:val="sk-SK"/>
+        </w:rPr>
+        <w:t xml:space="preserve"> pri k=8. Použili takmer rovnaké atribúty ako sme využili my.</w:t>
+      </w:r>
+      <w:r>
+        <w:rPr>
+          <w:lang w:val="sk-SK"/>
+        </w:rPr>
+        <w:t xml:space="preserve"> Z </w:t>
+      </w:r>
+      <w:proofErr w:type="spellStart"/>
+      <w:r>
+        <w:rPr>
+          <w:lang w:val="sk-SK"/>
+        </w:rPr>
+        <w:t>datasetu</w:t>
+      </w:r>
+      <w:proofErr w:type="spellEnd"/>
+      <w:r>
+        <w:rPr>
+          <w:lang w:val="sk-SK"/>
+        </w:rPr>
+        <w:t xml:space="preserve"> uvažovali len pozorovania v intervale január 2000 – november 2012 (dátum písania práce). Pozorovania UFO sa snažili klasifikovať ako planéty, satelity, ISS apod. Z ich experimentu vyplynulo, že trénovanie bez učiteľa, </w:t>
+      </w:r>
+      <w:proofErr w:type="spellStart"/>
+      <w:r>
+        <w:rPr>
+          <w:lang w:val="sk-SK"/>
+        </w:rPr>
+        <w:t>t.j</w:t>
+      </w:r>
+      <w:proofErr w:type="spellEnd"/>
+      <w:r>
+        <w:rPr>
+          <w:lang w:val="sk-SK"/>
+        </w:rPr>
+        <w:t xml:space="preserve">. zhlukovanie, neprinieslo požadované výsledky. Oveľa úspešnejšia bola klasifikácia, pri ktorej využili dodatočné informácie o pozorovaniach z NASA. Tieto informácie predstavovali vysvetlenie pozorovania, </w:t>
+      </w:r>
+      <w:proofErr w:type="spellStart"/>
+      <w:r>
+        <w:rPr>
+          <w:lang w:val="sk-SK"/>
+        </w:rPr>
+        <w:t>t.j</w:t>
+      </w:r>
+      <w:proofErr w:type="spellEnd"/>
+      <w:r>
+        <w:rPr>
+          <w:lang w:val="sk-SK"/>
+        </w:rPr>
+        <w:t xml:space="preserve">. vopred zmienené planéty, satelity, ISS. Tieto informácie však boli poskytnutú iba k 4.4% záznamom </w:t>
+      </w:r>
+      <w:proofErr w:type="spellStart"/>
+      <w:r>
+        <w:rPr>
+          <w:lang w:val="sk-SK"/>
+        </w:rPr>
+        <w:t>datasetu</w:t>
+      </w:r>
+      <w:proofErr w:type="spellEnd"/>
+      <w:r>
+        <w:rPr>
+          <w:lang w:val="sk-SK"/>
+        </w:rPr>
+        <w:t xml:space="preserve">. Na tejto podmnožine dosiahla ich klasifikácia úspešnosť 43%.    </w:t>
+      </w:r>
+      <w:r>
+        <w:rPr>
+          <w:lang w:val="sk-SK"/>
+        </w:rPr>
+        <w:t xml:space="preserve"> </w:t>
       </w:r>
     </w:p>
     <w:p>
       <w:pPr>
-        <w:pStyle w:val="heading1"/>
-        <w:rPr>
-          <w:lang w:val="sk-SK"/>
-        </w:rPr>
-      </w:pPr>
-      <w:r>
-        <w:rPr>
-          <w:lang w:val="sk-SK"/>
-        </w:rPr>
-        <w:t>Definovanie úlohy objavovania znalostí</w:t>
+        <w:rPr>
+          <w:lang w:val="sk-SK"/>
+        </w:rPr>
+      </w:pPr>
+      <w:r>
+        <w:rPr>
+          <w:lang w:val="sk-SK"/>
+        </w:rPr>
+        <w:t xml:space="preserve">Problém, ktorý riešime, sa vo všeobecnosti označuje ako </w:t>
+      </w:r>
+      <w:proofErr w:type="spellStart"/>
+      <w:r>
+        <w:rPr>
+          <w:lang w:val="sk-SK"/>
+        </w:rPr>
+        <w:t>časo</w:t>
+      </w:r>
+      <w:proofErr w:type="spellEnd"/>
+      <w:r>
+        <w:rPr>
+          <w:lang w:val="sk-SK"/>
+        </w:rPr>
+        <w:t>-priestorové zhlukovanie (</w:t>
+      </w:r>
+      <w:proofErr w:type="spellStart"/>
+      <w:r>
+        <w:rPr>
+          <w:lang w:val="sk-SK"/>
+        </w:rPr>
+        <w:t>ang</w:t>
+      </w:r>
+      <w:proofErr w:type="spellEnd"/>
+      <w:r>
+        <w:rPr>
+          <w:lang w:val="sk-SK"/>
+        </w:rPr>
+        <w:t xml:space="preserve">. </w:t>
+      </w:r>
+      <w:proofErr w:type="spellStart"/>
+      <w:r>
+        <w:rPr>
+          <w:lang w:val="sk-SK"/>
+        </w:rPr>
+        <w:t>Space-time</w:t>
+      </w:r>
+      <w:proofErr w:type="spellEnd"/>
+      <w:r>
+        <w:rPr>
+          <w:lang w:val="sk-SK"/>
+        </w:rPr>
+        <w:t xml:space="preserve"> </w:t>
+      </w:r>
+      <w:proofErr w:type="spellStart"/>
+      <w:r>
+        <w:rPr>
+          <w:lang w:val="sk-SK"/>
+        </w:rPr>
+        <w:t>clustering</w:t>
+      </w:r>
+      <w:proofErr w:type="spellEnd"/>
+      <w:r>
+        <w:rPr>
+          <w:lang w:val="sk-SK"/>
+        </w:rPr>
+        <w:t>). Analýza pozorovaní UFO je iba jednou z mála aplikácií tejto metódy. Oveľa častejšie využitie nachádza v oblasti medicíny</w:t>
+      </w:r>
+      <w:r>
+        <w:rPr>
+          <w:lang w:val="sk-SK"/>
+        </w:rPr>
+        <w:t>, pri analýze šírenia rôznych chorôb.  FIXME – doplniť podrobnosti</w:t>
       </w:r>
     </w:p>
     <w:p>
       <w:pPr>
-        <w:pStyle w:val="p1a"/>
-        <w:rPr>
-          <w:lang w:val="sk-SK"/>
-        </w:rPr>
-      </w:pPr>
-      <w:r>
-        <w:rPr>
-          <w:lang w:val="sk-SK"/>
-        </w:rPr>
-        <w:t>V predošlej kapitole sme opísali črty nášho datasetu a ich potenciál pri určovaní p</w:t>
-      </w:r>
-      <w:r>
-        <w:rPr>
-          <w:lang w:val="sk-SK"/>
-        </w:rPr>
-        <w:t>o</w:t>
-      </w:r>
-      <w:r>
-        <w:rPr>
-          <w:lang w:val="sk-SK"/>
-        </w:rPr>
-        <w:t>dobností. Objavovať súvislosti medzi pozorovaniami sme sa rozhodli pomocou met</w:t>
-      </w:r>
-      <w:r>
-        <w:rPr>
-          <w:lang w:val="sk-SK"/>
-        </w:rPr>
-        <w:t>ó</w:t>
-      </w:r>
-      <w:r>
-        <w:rPr>
-          <w:lang w:val="sk-SK"/>
-        </w:rPr>
-        <w:t>dy zhlukovania. Hlavným problémom tejto práce je správne určenie dôležitosti je</w:t>
-      </w:r>
-      <w:r>
-        <w:rPr>
-          <w:lang w:val="sk-SK"/>
-        </w:rPr>
-        <w:t>d</w:t>
-      </w:r>
-      <w:r>
-        <w:rPr>
-          <w:lang w:val="sk-SK"/>
-        </w:rPr>
-        <w:t xml:space="preserve">notlivých </w:t>
-      </w:r>
-      <w:r>
-        <w:rPr>
-          <w:lang w:val="sk-SK"/>
-        </w:rPr>
-        <w:t>čŕt</w:t>
-      </w:r>
-      <w:r>
-        <w:rPr>
-          <w:lang w:val="sk-SK"/>
-        </w:rPr>
-        <w:t xml:space="preserve"> (tzv. feature engineering).</w:t>
+        <w:rPr>
+          <w:lang w:val="sk-SK"/>
+        </w:rPr>
+      </w:pPr>
+      <w:r>
+        <w:rPr>
+          <w:lang w:val="sk-SK"/>
+        </w:rPr>
+        <w:lastRenderedPageBreak/>
+        <w:t>Taktiež sa takéto zhlukovanie používa na analýzu prírodných javov, napr. hurikánov. FIXME – doplniť podrobnosti</w:t>
       </w:r>
     </w:p>
     <w:p>
       <w:pPr>
-        <w:pStyle w:val="heading2"/>
-        <w:rPr>
-          <w:lang w:val="sk-SK"/>
-        </w:rPr>
-      </w:pPr>
-      <w:r>
-        <w:rPr>
-          <w:lang w:val="sk-SK"/>
-        </w:rPr>
-        <w:t>Predspracovanie atribútov</w:t>
+        <w:pStyle w:val="heading1"/>
+        <w:rPr>
+          <w:lang w:val="sk-SK"/>
+        </w:rPr>
+      </w:pPr>
+      <w:r>
+        <w:rPr>
+          <w:lang w:val="sk-SK"/>
+        </w:rPr>
+        <w:t>Definovanie úlohy objavovania znalostí</w:t>
       </w:r>
     </w:p>
     <w:p>
       <w:pPr>
-        <w:ind w:firstLine="0"/>
-        <w:rPr>
-          <w:lang w:val="sk-SK"/>
-        </w:rPr>
-      </w:pPr>
-      <w:r>
-        <w:rPr>
-          <w:lang w:val="sk-SK"/>
-        </w:rPr>
-        <w:t xml:space="preserve">V rámci predspracovania sme sa chceli zaoberať atribútmi </w:t>
-      </w:r>
-      <w:r>
-        <w:rPr>
-          <w:i/>
-          <w:lang w:val="sk-SK"/>
-        </w:rPr>
-        <w:t>city</w:t>
-      </w:r>
-      <w:r>
-        <w:rPr>
-          <w:i/>
-          <w:lang w:val="sk-SK"/>
-        </w:rPr>
-        <w:t>,</w:t>
-      </w:r>
-      <w:r>
-        <w:rPr>
-          <w:lang w:val="sk-SK"/>
-        </w:rPr>
-        <w:t xml:space="preserve"> </w:t>
-      </w:r>
-      <w:r>
-        <w:rPr>
-          <w:i/>
-          <w:lang w:val="sk-SK"/>
-        </w:rPr>
-        <w:t>state</w:t>
-      </w:r>
-      <w:r>
-        <w:rPr>
-          <w:lang w:val="sk-SK"/>
-        </w:rPr>
-        <w:t xml:space="preserve"> a </w:t>
-      </w:r>
-      <w:r>
-        <w:rPr>
-          <w:i/>
-          <w:lang w:val="sk-SK"/>
-        </w:rPr>
-        <w:t>country</w:t>
-      </w:r>
-      <w:r>
-        <w:rPr>
-          <w:lang w:val="sk-SK"/>
-        </w:rPr>
-        <w:t xml:space="preserve"> </w:t>
-      </w:r>
-      <w:r>
-        <w:rPr>
-          <w:lang w:val="sk-SK"/>
-        </w:rPr>
-        <w:t>a p</w:t>
-      </w:r>
-      <w:r>
-        <w:rPr>
-          <w:lang w:val="sk-SK"/>
-        </w:rPr>
-        <w:t>o</w:t>
-      </w:r>
-      <w:r>
-        <w:rPr>
-          <w:lang w:val="sk-SK"/>
-        </w:rPr>
-        <w:t xml:space="preserve">kúšať sa overiť ich správnosť pomocou atribútov </w:t>
-      </w:r>
-      <w:r>
-        <w:rPr>
-          <w:i/>
-          <w:lang w:val="sk-SK"/>
-        </w:rPr>
-        <w:t>latitude</w:t>
-      </w:r>
-      <w:r>
-        <w:rPr>
-          <w:lang w:val="sk-SK"/>
-        </w:rPr>
-        <w:t xml:space="preserve"> a</w:t>
-      </w:r>
-      <w:r>
-        <w:rPr>
-          <w:lang w:val="sk-SK"/>
-        </w:rPr>
-        <w:t> </w:t>
-      </w:r>
-      <w:r>
-        <w:rPr>
-          <w:i/>
-          <w:lang w:val="sk-SK"/>
-        </w:rPr>
-        <w:t>longitude</w:t>
-      </w:r>
-      <w:r>
-        <w:rPr>
-          <w:lang w:val="sk-SK"/>
-        </w:rPr>
-        <w:t>.</w:t>
-      </w:r>
-      <w:r>
-        <w:rPr>
-          <w:lang w:val="sk-SK"/>
-        </w:rPr>
-        <w:t xml:space="preserve"> </w:t>
-      </w:r>
-      <w:r>
-        <w:rPr>
-          <w:lang w:val="sk-SK"/>
-        </w:rPr>
-        <w:t>Z</w:t>
-      </w:r>
-      <w:r>
-        <w:rPr>
-          <w:lang w:val="sk-SK"/>
-        </w:rPr>
-        <w:t>istili sme ale, že samot</w:t>
-      </w:r>
-      <w:r>
-        <w:rPr>
-          <w:lang w:val="sk-SK"/>
-        </w:rPr>
-        <w:t xml:space="preserve">né mesto, </w:t>
-      </w:r>
-      <w:r>
-        <w:rPr>
-          <w:lang w:val="sk-SK"/>
-        </w:rPr>
-        <w:t>štát</w:t>
-      </w:r>
-      <w:r>
-        <w:rPr>
-          <w:lang w:val="sk-SK"/>
-        </w:rPr>
-        <w:t xml:space="preserve"> a krajina by boli kategorické atribúty a nemali by dostatočnú </w:t>
-      </w:r>
-      <w:r>
-        <w:rPr>
-          <w:lang w:val="sk-SK"/>
-        </w:rPr>
-        <w:lastRenderedPageBreak/>
-        <w:t>v</w:t>
-      </w:r>
-      <w:r>
-        <w:rPr>
-          <w:lang w:val="sk-SK"/>
-        </w:rPr>
-        <w:t>ý</w:t>
-      </w:r>
-      <w:r>
-        <w:rPr>
-          <w:lang w:val="sk-SK"/>
-        </w:rPr>
-        <w:t>povednú hodnotu. Navyše geografická šírka a dĺžka sa dá priamočiaro previesť do intervalu požadovaného DM metódami a oveľa lepšie vypovedá o mieste pozorov</w:t>
-      </w:r>
-      <w:r>
-        <w:rPr>
-          <w:lang w:val="sk-SK"/>
-        </w:rPr>
-        <w:t>a</w:t>
-      </w:r>
-      <w:r>
-        <w:rPr>
-          <w:lang w:val="sk-SK"/>
-        </w:rPr>
-        <w:t xml:space="preserve">nia. Preto sme sa rozhodli pracovať len s atribútmi </w:t>
-      </w:r>
-      <w:r>
-        <w:rPr>
-          <w:i/>
-          <w:lang w:val="sk-SK"/>
-        </w:rPr>
-        <w:t>latitude</w:t>
-      </w:r>
-      <w:r>
-        <w:rPr>
-          <w:lang w:val="sk-SK"/>
-        </w:rPr>
-        <w:t xml:space="preserve"> a</w:t>
-      </w:r>
-      <w:r>
-        <w:rPr>
-          <w:lang w:val="sk-SK"/>
-        </w:rPr>
-        <w:t> </w:t>
-      </w:r>
-      <w:r>
-        <w:rPr>
-          <w:i/>
-          <w:lang w:val="sk-SK"/>
-        </w:rPr>
-        <w:t>longitude</w:t>
-      </w:r>
-      <w:r>
-        <w:rPr>
-          <w:i/>
-          <w:lang w:val="sk-SK"/>
-        </w:rPr>
-        <w:t xml:space="preserve"> </w:t>
-      </w:r>
-      <w:r>
-        <w:rPr>
-          <w:lang w:val="sk-SK"/>
-        </w:rPr>
-        <w:t xml:space="preserve">a atribúty </w:t>
-      </w:r>
-      <w:r>
-        <w:rPr>
-          <w:i/>
-          <w:lang w:val="sk-SK"/>
-        </w:rPr>
-        <w:t>city</w:t>
-      </w:r>
-      <w:r>
-        <w:rPr>
-          <w:i/>
-          <w:lang w:val="sk-SK"/>
-        </w:rPr>
-        <w:t>,</w:t>
-      </w:r>
-      <w:r>
-        <w:rPr>
-          <w:lang w:val="sk-SK"/>
-        </w:rPr>
-        <w:t xml:space="preserve"> </w:t>
-      </w:r>
-      <w:r>
-        <w:rPr>
-          <w:i/>
-          <w:lang w:val="sk-SK"/>
-        </w:rPr>
-        <w:t>state</w:t>
-      </w:r>
-      <w:r>
-        <w:rPr>
-          <w:lang w:val="sk-SK"/>
-        </w:rPr>
-        <w:t xml:space="preserve"> a </w:t>
-      </w:r>
-      <w:r>
-        <w:rPr>
-          <w:i/>
-          <w:lang w:val="sk-SK"/>
-        </w:rPr>
-        <w:t>country</w:t>
-      </w:r>
-      <w:r>
-        <w:rPr>
-          <w:lang w:val="sk-SK"/>
-        </w:rPr>
-        <w:t xml:space="preserve"> </w:t>
-      </w:r>
-      <w:r>
-        <w:rPr>
-          <w:lang w:val="sk-SK"/>
-        </w:rPr>
-        <w:t>zanedbať.</w:t>
+        <w:pStyle w:val="p1a"/>
+        <w:rPr>
+          <w:lang w:val="sk-SK"/>
+        </w:rPr>
+      </w:pPr>
+      <w:r>
+        <w:rPr>
+          <w:lang w:val="sk-SK"/>
+        </w:rPr>
+        <w:t xml:space="preserve">V predošlej kapitole sme opísali črty nášho </w:t>
+      </w:r>
+      <w:proofErr w:type="spellStart"/>
+      <w:r>
+        <w:rPr>
+          <w:lang w:val="sk-SK"/>
+        </w:rPr>
+        <w:t>datasetu</w:t>
+      </w:r>
+      <w:proofErr w:type="spellEnd"/>
+      <w:r>
+        <w:rPr>
+          <w:lang w:val="sk-SK"/>
+        </w:rPr>
+        <w:t xml:space="preserve"> a ich potenciál pri určovaní podobností. Objavovať súvislosti medzi pozorovaniami sme sa rozhodli pomocou metódy zhlukovania. Hlavným problémom tejto práce je správne určenie dôležitosti jednotlivých </w:t>
+      </w:r>
+      <w:r>
+        <w:rPr>
+          <w:lang w:val="sk-SK"/>
+        </w:rPr>
+        <w:t>čŕt</w:t>
+      </w:r>
+      <w:r>
+        <w:rPr>
+          <w:lang w:val="sk-SK"/>
+        </w:rPr>
+        <w:t xml:space="preserve"> (tzv. feature </w:t>
+      </w:r>
+      <w:proofErr w:type="spellStart"/>
+      <w:r>
+        <w:rPr>
+          <w:lang w:val="sk-SK"/>
+        </w:rPr>
+        <w:t>engineering</w:t>
+      </w:r>
+      <w:proofErr w:type="spellEnd"/>
+      <w:r>
+        <w:rPr>
+          <w:lang w:val="sk-SK"/>
+        </w:rPr>
+        <w:t>).</w:t>
       </w:r>
     </w:p>
     <w:p>
       <w:pPr>
-        <w:ind w:firstLine="284"/>
-        <w:rPr>
-          <w:lang w:val="sk-SK"/>
-        </w:rPr>
-      </w:pPr>
-      <w:r>
-        <w:rPr>
-          <w:lang w:val="sk-SK"/>
-        </w:rPr>
-        <w:t xml:space="preserve">Z atribútu </w:t>
-      </w:r>
-      <w:r>
-        <w:rPr>
-          <w:i/>
-          <w:lang w:val="sk-SK"/>
-        </w:rPr>
-        <w:t>datetime</w:t>
-      </w:r>
-      <w:r>
-        <w:rPr>
-          <w:lang w:val="sk-SK"/>
-        </w:rPr>
-        <w:t xml:space="preserve"> sme sa rozhodli vytvoriť kategorické atribúty, ktoré budú z</w:t>
-      </w:r>
-      <w:r>
-        <w:rPr>
-          <w:lang w:val="sk-SK"/>
-        </w:rPr>
-        <w:t>o</w:t>
-      </w:r>
-      <w:r>
-        <w:rPr>
-          <w:lang w:val="sk-SK"/>
-        </w:rPr>
-        <w:t xml:space="preserve">všeobecňovať čas pozorovania. Jeden z týchto atribútov hovorí o </w:t>
-      </w:r>
-      <w:r>
-        <w:rPr>
-          <w:lang w:val="sk-SK"/>
-        </w:rPr>
-        <w:t>časti dňa p</w:t>
-      </w:r>
-      <w:r>
-        <w:rPr>
-          <w:lang w:val="sk-SK"/>
-        </w:rPr>
-        <w:t>o</w:t>
-      </w:r>
-      <w:r>
-        <w:rPr>
-          <w:lang w:val="sk-SK"/>
-        </w:rPr>
-        <w:t>čas ktorej sa pozorovanie odohralo (doobedie, podvečer, večer, hlboká noc, ...)</w:t>
-      </w:r>
-      <w:r>
-        <w:rPr>
-          <w:lang w:val="sk-SK"/>
-        </w:rPr>
-        <w:t xml:space="preserve">. </w:t>
-      </w:r>
-      <w:commentRangeStart w:id="0"/>
-      <w:r>
-        <w:rPr>
-          <w:lang w:val="sk-SK"/>
-        </w:rPr>
-        <w:t>Iný o ročnom období počas ktorého pozorovanie nastalo.</w:t>
-      </w:r>
-      <w:commentRangeEnd w:id="0"/>
-      <w:r>
-        <w:rPr>
-          <w:rStyle w:val="Odkaznakomentr"/>
-        </w:rPr>
-        <w:commentReference w:id="0"/>
+        <w:pStyle w:val="heading2"/>
+        <w:rPr>
+          <w:lang w:val="sk-SK"/>
+        </w:rPr>
+      </w:pPr>
+      <w:r>
+        <w:rPr>
+          <w:lang w:val="sk-SK"/>
+        </w:rPr>
+        <w:t>Predspracovanie atribútov</w:t>
       </w:r>
     </w:p>
     <w:p>
       <w:pPr>
-        <w:ind w:firstLine="284"/>
-        <w:rPr>
-          <w:lang w:val="sk-SK"/>
-        </w:rPr>
-      </w:pPr>
-      <w:r>
-        <w:rPr>
-          <w:lang w:val="sk-SK"/>
-        </w:rPr>
-        <w:t>Shape + comments – FIXME</w:t>
+        <w:ind w:firstLine="0"/>
+        <w:rPr>
+          <w:lang w:val="sk-SK"/>
+        </w:rPr>
+      </w:pPr>
+      <w:r>
+        <w:rPr>
+          <w:lang w:val="sk-SK"/>
+        </w:rPr>
+        <w:t xml:space="preserve">V rámci predspracovania sme sa chceli zaoberať atribútmi </w:t>
+      </w:r>
+      <w:r>
+        <w:rPr>
+          <w:i/>
+          <w:lang w:val="sk-SK"/>
+        </w:rPr>
+        <w:t>city</w:t>
+      </w:r>
+      <w:r>
+        <w:rPr>
+          <w:i/>
+          <w:lang w:val="sk-SK"/>
+        </w:rPr>
+        <w:t>,</w:t>
+      </w:r>
+      <w:r>
+        <w:rPr>
+          <w:lang w:val="sk-SK"/>
+        </w:rPr>
+        <w:t xml:space="preserve"> </w:t>
+      </w:r>
+      <w:r>
+        <w:rPr>
+          <w:i/>
+          <w:lang w:val="sk-SK"/>
+        </w:rPr>
+        <w:t>state</w:t>
+      </w:r>
+      <w:r>
+        <w:rPr>
+          <w:lang w:val="sk-SK"/>
+        </w:rPr>
+        <w:t xml:space="preserve"> a </w:t>
+      </w:r>
+      <w:r>
+        <w:rPr>
+          <w:i/>
+          <w:lang w:val="sk-SK"/>
+        </w:rPr>
+        <w:t>country</w:t>
+      </w:r>
+      <w:r>
+        <w:rPr>
+          <w:lang w:val="sk-SK"/>
+        </w:rPr>
+        <w:t xml:space="preserve"> </w:t>
+      </w:r>
+      <w:r>
+        <w:rPr>
+          <w:lang w:val="sk-SK"/>
+        </w:rPr>
+        <w:t xml:space="preserve">a pokúšať sa overiť ich správnosť pomocou atribútov </w:t>
+      </w:r>
+      <w:proofErr w:type="spellStart"/>
+      <w:r>
+        <w:rPr>
+          <w:i/>
+          <w:lang w:val="sk-SK"/>
+        </w:rPr>
+        <w:t>latitude</w:t>
+      </w:r>
+      <w:proofErr w:type="spellEnd"/>
+      <w:r>
+        <w:rPr>
+          <w:lang w:val="sk-SK"/>
+        </w:rPr>
+        <w:t xml:space="preserve"> a</w:t>
+      </w:r>
+      <w:r>
+        <w:rPr>
+          <w:lang w:val="sk-SK"/>
+        </w:rPr>
+        <w:t> </w:t>
+      </w:r>
+      <w:proofErr w:type="spellStart"/>
+      <w:r>
+        <w:rPr>
+          <w:i/>
+          <w:lang w:val="sk-SK"/>
+        </w:rPr>
+        <w:t>longitude</w:t>
+      </w:r>
+      <w:proofErr w:type="spellEnd"/>
+      <w:r>
+        <w:rPr>
+          <w:lang w:val="sk-SK"/>
+        </w:rPr>
+        <w:t>.</w:t>
+      </w:r>
+      <w:r>
+        <w:rPr>
+          <w:lang w:val="sk-SK"/>
+        </w:rPr>
+        <w:t xml:space="preserve"> </w:t>
+      </w:r>
+      <w:r>
+        <w:rPr>
+          <w:lang w:val="sk-SK"/>
+        </w:rPr>
+        <w:t>Z</w:t>
+      </w:r>
+      <w:r>
+        <w:rPr>
+          <w:lang w:val="sk-SK"/>
+        </w:rPr>
+        <w:t>istili sme ale, že samot</w:t>
+      </w:r>
+      <w:r>
+        <w:rPr>
+          <w:lang w:val="sk-SK"/>
+        </w:rPr>
+        <w:t xml:space="preserve">né mesto, </w:t>
+      </w:r>
+      <w:r>
+        <w:rPr>
+          <w:lang w:val="sk-SK"/>
+        </w:rPr>
+        <w:t>štát</w:t>
+      </w:r>
+      <w:r>
+        <w:rPr>
+          <w:lang w:val="sk-SK"/>
+        </w:rPr>
+        <w:t xml:space="preserve"> a krajina by boli kategorické atribúty a nemali by dostatočnú výpovednú hodnotu. Navyše geografická šírka a dĺžka sa dá priamočiaro previesť do intervalu požadovaného DM metódami a oveľa lepšie vypovedá o mieste pozorovania. Preto sme sa rozhodli pracovať len s atribútmi </w:t>
+      </w:r>
+      <w:proofErr w:type="spellStart"/>
+      <w:r>
+        <w:rPr>
+          <w:i/>
+          <w:lang w:val="sk-SK"/>
+        </w:rPr>
+        <w:t>latitude</w:t>
+      </w:r>
+      <w:proofErr w:type="spellEnd"/>
+      <w:r>
+        <w:rPr>
+          <w:lang w:val="sk-SK"/>
+        </w:rPr>
+        <w:t xml:space="preserve"> a </w:t>
+      </w:r>
+      <w:proofErr w:type="spellStart"/>
+      <w:r>
+        <w:rPr>
+          <w:i/>
+          <w:lang w:val="sk-SK"/>
+        </w:rPr>
+        <w:t>longitude</w:t>
+      </w:r>
+      <w:proofErr w:type="spellEnd"/>
+      <w:r>
+        <w:rPr>
+          <w:i/>
+          <w:lang w:val="sk-SK"/>
+        </w:rPr>
+        <w:t xml:space="preserve"> </w:t>
+      </w:r>
+      <w:r>
+        <w:rPr>
+          <w:lang w:val="sk-SK"/>
+        </w:rPr>
+        <w:t xml:space="preserve">a atribúty </w:t>
+      </w:r>
+      <w:r>
+        <w:rPr>
+          <w:i/>
+          <w:lang w:val="sk-SK"/>
+        </w:rPr>
+        <w:t>city</w:t>
+      </w:r>
+      <w:r>
+        <w:rPr>
+          <w:i/>
+          <w:lang w:val="sk-SK"/>
+        </w:rPr>
+        <w:t>,</w:t>
+      </w:r>
+      <w:r>
+        <w:rPr>
+          <w:lang w:val="sk-SK"/>
+        </w:rPr>
+        <w:t xml:space="preserve"> </w:t>
+      </w:r>
+      <w:r>
+        <w:rPr>
+          <w:i/>
+          <w:lang w:val="sk-SK"/>
+        </w:rPr>
+        <w:t>state</w:t>
+      </w:r>
+      <w:r>
+        <w:rPr>
+          <w:lang w:val="sk-SK"/>
+        </w:rPr>
+        <w:t xml:space="preserve"> a </w:t>
+      </w:r>
+      <w:r>
+        <w:rPr>
+          <w:i/>
+          <w:lang w:val="sk-SK"/>
+        </w:rPr>
+        <w:t>country</w:t>
+      </w:r>
+      <w:r>
+        <w:rPr>
+          <w:lang w:val="sk-SK"/>
+        </w:rPr>
+        <w:t xml:space="preserve"> </w:t>
+      </w:r>
+      <w:r>
+        <w:rPr>
+          <w:lang w:val="sk-SK"/>
+        </w:rPr>
+        <w:t>zanedbať.</w:t>
       </w:r>
     </w:p>
     <w:p>
@@ -2475,7 +2702,54 @@
         <w:rPr>
           <w:lang w:val="sk-SK"/>
         </w:rPr>
-        <w:t>Duration text vs netext – jeden zanedbáme lebo sa nám to nechce overovať</w:t>
+        <w:t xml:space="preserve">Z atribútu </w:t>
+      </w:r>
+      <w:proofErr w:type="spellStart"/>
+      <w:r>
+        <w:rPr>
+          <w:i/>
+          <w:lang w:val="sk-SK"/>
+        </w:rPr>
+        <w:t>datetime</w:t>
+      </w:r>
+      <w:proofErr w:type="spellEnd"/>
+      <w:r>
+        <w:rPr>
+          <w:lang w:val="sk-SK"/>
+        </w:rPr>
+        <w:t xml:space="preserve"> sme sa rozhodli vytvoriť kategorické atribúty, ktoré budú zo</w:t>
+      </w:r>
+      <w:r>
+        <w:rPr>
+          <w:lang w:val="sk-SK"/>
+        </w:rPr>
+        <w:t xml:space="preserve">všeobecňovať čas pozorovania. Jeden z týchto atribútov hovorí o </w:t>
+      </w:r>
+      <w:r>
+        <w:rPr>
+          <w:lang w:val="sk-SK"/>
+        </w:rPr>
+        <w:t>časti dňa počas ktorej sa pozorovanie odohralo (doobedie, podvečer, večer, hlboká noc, ...)</w:t>
+      </w:r>
+      <w:r>
+        <w:rPr>
+          <w:lang w:val="sk-SK"/>
+        </w:rPr>
+        <w:t xml:space="preserve">. </w:t>
+      </w:r>
+      <w:commentRangeStart w:id="1"/>
+      <w:r>
+        <w:rPr>
+          <w:lang w:val="sk-SK"/>
+        </w:rPr>
+        <w:t>Iný o ročnom období počas ktorého pozorovanie nastalo.</w:t>
+      </w:r>
+      <w:commentRangeEnd w:id="1"/>
+      <w:r>
+        <w:rPr>
+          <w:rStyle w:val="Odkaznakomentr"/>
+        </w:rPr>
+        <w:commentReference w:id="1"/>
       </w:r>
     </w:p>
     <w:p>
@@ -2489,159 +2763,254 @@
         <w:rPr>
           <w:lang w:val="sk-SK"/>
         </w:rPr>
-        <w:t xml:space="preserve">Atribút </w:t>
-      </w:r>
+        <w:t xml:space="preserve">Kategorický atribút </w:t>
+      </w:r>
+      <w:proofErr w:type="spellStart"/>
       <w:r>
         <w:rPr>
           <w:i/>
           <w:lang w:val="sk-SK"/>
         </w:rPr>
-        <w:t>date posted</w:t>
-      </w:r>
-      <w:r>
-        <w:rPr>
-          <w:lang w:val="sk-SK"/>
-        </w:rPr>
-        <w:t xml:space="preserve"> sme sa rozhodli porovnať s atribútom </w:t>
-      </w:r>
+        <w:t>shape</w:t>
+      </w:r>
+      <w:proofErr w:type="spellEnd"/>
       <w:r>
         <w:rPr>
           <w:i/>
           <w:lang w:val="sk-SK"/>
         </w:rPr>
-        <w:t>datetime</w:t>
-      </w:r>
-      <w:r>
-        <w:rPr>
-          <w:lang w:val="sk-SK"/>
-        </w:rPr>
-        <w:t xml:space="preserve"> a zanedbať z</w:t>
-      </w:r>
-      <w:r>
-        <w:rPr>
-          <w:lang w:val="sk-SK"/>
-        </w:rPr>
-        <w:t>á</w:t>
-      </w:r>
-      <w:r>
-        <w:rPr>
-          <w:lang w:val="sk-SK"/>
-        </w:rPr>
-        <w:t xml:space="preserve">znamy, kde ich rozdiel dosahoval hodnôt </w:t>
-      </w:r>
-      <w:commentRangeStart w:id="1"/>
-      <w:r>
-        <w:rPr>
-          <w:lang w:val="sk-SK"/>
-        </w:rPr>
-        <w:t>vyše pár mesiacov</w:t>
-      </w:r>
-      <w:commentRangeEnd w:id="1"/>
-      <w:r>
-        <w:rPr>
-          <w:rStyle w:val="Odkaznakomentr"/>
-        </w:rPr>
-        <w:commentReference w:id="1"/>
-      </w:r>
-      <w:r>
-        <w:rPr>
-          <w:lang w:val="sk-SK"/>
-        </w:rPr>
-        <w:t>, pretože očakávame, že takéto záznamy nebudú dostatočne presné.</w:t>
+        <w:t xml:space="preserve"> </w:t>
+      </w:r>
+      <w:r>
+        <w:rPr>
+          <w:lang w:val="sk-SK"/>
+        </w:rPr>
+        <w:t>bolo potrebné pretransformovať na num</w:t>
+      </w:r>
+      <w:r>
+        <w:rPr>
+          <w:lang w:val="sk-SK"/>
+        </w:rPr>
+        <w:t xml:space="preserve">erický atribút. Vytvorili sme binárne stĺpce pre každú unikátnu hodnotu v tomto stĺpci, čím vzniklo  26 nových atribútov. Pokúsili sme sa chýbajúce hodnoty odvodiť zo stĺpca </w:t>
+      </w:r>
+      <w:proofErr w:type="spellStart"/>
+      <w:r>
+        <w:rPr>
+          <w:i/>
+          <w:lang w:val="sk-SK"/>
+        </w:rPr>
+        <w:t>comments</w:t>
+      </w:r>
+      <w:proofErr w:type="spellEnd"/>
+      <w:r>
+        <w:rPr>
+          <w:lang w:val="sk-SK"/>
+        </w:rPr>
+        <w:t xml:space="preserve">, avšak hľadanie hodnoty stĺpca </w:t>
+      </w:r>
+      <w:proofErr w:type="spellStart"/>
+      <w:r>
+        <w:rPr>
+          <w:i/>
+          <w:lang w:val="sk-SK"/>
+        </w:rPr>
+        <w:t>shape</w:t>
+      </w:r>
+      <w:proofErr w:type="spellEnd"/>
+      <w:r>
+        <w:rPr>
+          <w:lang w:val="sk-SK"/>
+        </w:rPr>
+        <w:t xml:space="preserve"> pomocou metódou </w:t>
+      </w:r>
+      <w:proofErr w:type="spellStart"/>
+      <w:r>
+        <w:rPr>
+          <w:i/>
+          <w:lang w:val="sk-SK"/>
+        </w:rPr>
+        <w:t>bag</w:t>
+      </w:r>
+      <w:proofErr w:type="spellEnd"/>
+      <w:r>
+        <w:rPr>
+          <w:i/>
+          <w:lang w:val="sk-SK"/>
+        </w:rPr>
+        <w:t>-of-</w:t>
+      </w:r>
+      <w:proofErr w:type="spellStart"/>
+      <w:r>
+        <w:rPr>
+          <w:i/>
+          <w:lang w:val="sk-SK"/>
+        </w:rPr>
+        <w:t>words</w:t>
+      </w:r>
+      <w:proofErr w:type="spellEnd"/>
+      <w:r>
+        <w:rPr>
+          <w:lang w:val="sk-SK"/>
+        </w:rPr>
+        <w:t xml:space="preserve"> neprinieslo žiadne výsledky. Sémantická analýza komentárov presahuje rozsah tejto práce.</w:t>
       </w:r>
     </w:p>
     <w:p>
       <w:pPr>
-        <w:pStyle w:val="heading2"/>
-        <w:rPr>
-          <w:lang w:val="sk-SK"/>
-        </w:rPr>
-      </w:pPr>
-      <w:r>
-        <w:rPr>
-          <w:lang w:val="sk-SK"/>
-        </w:rPr>
-        <w:t>Výber</w:t>
-      </w:r>
-      <w:r>
-        <w:rPr>
-          <w:lang w:val="sk-SK"/>
-        </w:rPr>
-        <w:t xml:space="preserve"> atribútov</w:t>
+        <w:ind w:firstLine="284"/>
+        <w:rPr>
+          <w:lang w:val="sk-SK"/>
+        </w:rPr>
+      </w:pPr>
+      <w:proofErr w:type="spellStart"/>
+      <w:r>
+        <w:rPr>
+          <w:lang w:val="sk-SK"/>
+        </w:rPr>
+        <w:t>Duration</w:t>
+      </w:r>
+      <w:proofErr w:type="spellEnd"/>
+      <w:r>
+        <w:rPr>
+          <w:lang w:val="sk-SK"/>
+        </w:rPr>
+        <w:t xml:space="preserve"> text </w:t>
+      </w:r>
+      <w:proofErr w:type="spellStart"/>
+      <w:r>
+        <w:rPr>
+          <w:lang w:val="sk-SK"/>
+        </w:rPr>
+        <w:t>vs</w:t>
+      </w:r>
+      <w:proofErr w:type="spellEnd"/>
+      <w:r>
+        <w:rPr>
+          <w:lang w:val="sk-SK"/>
+        </w:rPr>
+        <w:t xml:space="preserve"> </w:t>
+      </w:r>
+      <w:proofErr w:type="spellStart"/>
+      <w:r>
+        <w:rPr>
+          <w:lang w:val="sk-SK"/>
+        </w:rPr>
+        <w:t>netext</w:t>
+      </w:r>
+      <w:proofErr w:type="spellEnd"/>
+      <w:r>
+        <w:rPr>
+          <w:lang w:val="sk-SK"/>
+        </w:rPr>
+        <w:t xml:space="preserve"> – jeden zanedbáme lebo sa nám to nechce overovať</w:t>
       </w:r>
     </w:p>
     <w:p>
       <w:pPr>
-        <w:ind w:firstLine="0"/>
-        <w:rPr>
-          <w:lang w:val="sk-SK"/>
-        </w:rPr>
-      </w:pPr>
-      <w:r>
-        <w:rPr>
-          <w:lang w:val="sk-SK"/>
-        </w:rPr>
-        <w:t>Vyberieme všetky čo sme v predošlom odseku nezanedbali, pretože ich nemáme až tak veľa.</w:t>
+        <w:ind w:firstLine="284"/>
+        <w:rPr>
+          <w:lang w:val="sk-SK"/>
+        </w:rPr>
+      </w:pPr>
+      <w:r>
+        <w:rPr>
+          <w:lang w:val="sk-SK"/>
+        </w:rPr>
+        <w:t xml:space="preserve">Atribút </w:t>
+      </w:r>
+      <w:proofErr w:type="spellStart"/>
+      <w:r>
+        <w:rPr>
+          <w:i/>
+          <w:lang w:val="sk-SK"/>
+        </w:rPr>
+        <w:t>date</w:t>
+      </w:r>
+      <w:proofErr w:type="spellEnd"/>
+      <w:r>
+        <w:rPr>
+          <w:i/>
+          <w:lang w:val="sk-SK"/>
+        </w:rPr>
+        <w:t xml:space="preserve"> </w:t>
+      </w:r>
+      <w:proofErr w:type="spellStart"/>
+      <w:r>
+        <w:rPr>
+          <w:i/>
+          <w:lang w:val="sk-SK"/>
+        </w:rPr>
+        <w:t>posted</w:t>
+      </w:r>
+      <w:proofErr w:type="spellEnd"/>
+      <w:r>
+        <w:rPr>
+          <w:lang w:val="sk-SK"/>
+        </w:rPr>
+        <w:t xml:space="preserve"> sme sa rozhodli porovnať s atribútom </w:t>
+      </w:r>
+      <w:proofErr w:type="spellStart"/>
+      <w:r>
+        <w:rPr>
+          <w:i/>
+          <w:lang w:val="sk-SK"/>
+        </w:rPr>
+        <w:t>datetime</w:t>
+      </w:r>
+      <w:proofErr w:type="spellEnd"/>
+      <w:r>
+        <w:rPr>
+          <w:lang w:val="sk-SK"/>
+        </w:rPr>
+        <w:t xml:space="preserve"> a zanedbať záznamy, kde ich rozdiel dosahoval hodnôt </w:t>
+      </w:r>
+      <w:commentRangeStart w:id="2"/>
+      <w:r>
+        <w:rPr>
+          <w:lang w:val="sk-SK"/>
+        </w:rPr>
+        <w:t>vyše pár mesiacov</w:t>
+      </w:r>
+      <w:commentRangeEnd w:id="2"/>
+      <w:r>
+        <w:rPr>
+          <w:rStyle w:val="Odkaznakomentr"/>
+        </w:rPr>
+        <w:commentReference w:id="2"/>
+      </w:r>
+      <w:r>
+        <w:rPr>
+          <w:lang w:val="sk-SK"/>
+        </w:rPr>
+        <w:t>, pretože očakávame, že takéto záznamy nebudú dostatočne presné.</w:t>
       </w:r>
     </w:p>
     <w:p>
       <w:pPr>
         <w:pStyle w:val="heading2"/>
         <w:rPr>
-          <w:strike/>
-          <w:lang w:val="sk-SK"/>
-        </w:rPr>
-      </w:pPr>
-      <w:r>
-        <w:rPr>
-          <w:strike/>
-          <w:lang w:val="sk-SK"/>
-        </w:rPr>
-        <w:t>Predpokladaný scenár riešenia</w:t>
+          <w:lang w:val="sk-SK"/>
+        </w:rPr>
+      </w:pPr>
+      <w:r>
+        <w:rPr>
+          <w:lang w:val="sk-SK"/>
+        </w:rPr>
+        <w:t>Výber atribútov</w:t>
       </w:r>
     </w:p>
     <w:p>
       <w:pPr>
-        <w:pStyle w:val="p1a"/>
-        <w:rPr>
-          <w:strike/>
-          <w:lang w:val="sk-SK"/>
-        </w:rPr>
-      </w:pPr>
-      <w:r>
-        <w:rPr>
-          <w:strike/>
-          <w:lang w:val="sk-SK"/>
-        </w:rPr>
-        <w:t>Prvý</w:t>
-      </w:r>
-      <w:r>
-        <w:rPr>
-          <w:strike/>
-          <w:lang w:val="sk-SK"/>
-        </w:rPr>
-        <w:t>m krokom riešenia</w:t>
-      </w:r>
-      <w:r>
-        <w:rPr>
-          <w:strike/>
-          <w:lang w:val="sk-SK"/>
-        </w:rPr>
-        <w:t xml:space="preserve"> je predspracovanie datasetu. Okrem vyčistenia dát od nepo</w:t>
-      </w:r>
-      <w:r>
-        <w:rPr>
-          <w:strike/>
-          <w:lang w:val="sk-SK"/>
-        </w:rPr>
-        <w:t>u</w:t>
-      </w:r>
-      <w:r>
-        <w:rPr>
-          <w:strike/>
-          <w:lang w:val="sk-SK"/>
-        </w:rPr>
-        <w:t>žiteľných záznamov tiež potrebujeme napr. vyextrahovať kľúčové slová z popisu pozorovania, na základe ktorých vieme určiť podobnosť jednotlivých pozorovaní. Zaujíma nás aj vzťah tohto popisu a tvaru UFO, keďže predpokladáme, že tieto dve črty budú spolu korelovať</w:t>
+        <w:ind w:firstLine="0"/>
+        <w:rPr>
+          <w:lang w:val="sk-SK"/>
+        </w:rPr>
+      </w:pPr>
+      <w:r>
+        <w:rPr>
+          <w:lang w:val="sk-SK"/>
+        </w:rPr>
+        <w:t>Vyberieme všetky čo sme v predošlom odseku nezanedbali, pretože ich nemáme až tak veľa.</w:t>
       </w:r>
     </w:p>
     <w:p>
@@ -2657,7 +3026,7 @@
           <w:strike/>
           <w:lang w:val="sk-SK"/>
         </w:rPr>
-        <w:t>Predspracovanie a čistenie dát</w:t>
+        <w:t>Predpokladaný scenár riešenia</w:t>
       </w:r>
     </w:p>
     <w:p>
@@ -2673,21 +3042,77 @@
           <w:strike/>
           <w:lang w:val="sk-SK"/>
         </w:rPr>
-        <w:t>Názvy miest pozorovania sú zadávané používateľom a často obsahujú aj iné slová a znaky, plánujeme preto využiť zemepisnú šírku a dĺžku na kontrolu alebo aj nahrad</w:t>
+        <w:t>Prvý</w:t>
       </w:r>
       <w:r>
         <w:rPr>
           <w:strike/>
           <w:lang w:val="sk-SK"/>
         </w:rPr>
-        <w:t>e</w:t>
+        <w:t>m krokom riešenia</w:t>
       </w:r>
       <w:r>
         <w:rPr>
           <w:strike/>
           <w:lang w:val="sk-SK"/>
         </w:rPr>
-        <w:t xml:space="preserve">nie parametrov </w:t>
+        <w:t xml:space="preserve"> je predspracovanie </w:t>
+      </w:r>
+      <w:proofErr w:type="spellStart"/>
+      <w:r>
+        <w:rPr>
+          <w:strike/>
+          <w:lang w:val="sk-SK"/>
+        </w:rPr>
+        <w:t>datasetu</w:t>
+      </w:r>
+      <w:proofErr w:type="spellEnd"/>
+      <w:r>
+        <w:rPr>
+          <w:strike/>
+          <w:lang w:val="sk-SK"/>
+        </w:rPr>
+        <w:t xml:space="preserve">. Okrem vyčistenia dát od nepoužiteľných záznamov tiež potrebujeme napr. vyextrahovať kľúčové slová z popisu pozorovania, na základe ktorých vieme určiť podobnosť jednotlivých pozorovaní. </w:t>
+      </w:r>
+      <w:r>
+        <w:rPr>
+          <w:strike/>
+          <w:lang w:val="sk-SK"/>
+        </w:rPr>
+        <w:lastRenderedPageBreak/>
+        <w:t>Zaujíma nás aj vzťah tohto popisu a tvaru UFO, keďže predpokladáme, že tieto dve črty budú spolu korelovať</w:t>
+      </w:r>
+    </w:p>
+    <w:p>
+      <w:pPr>
+        <w:pStyle w:val="heading2"/>
+        <w:rPr>
+          <w:strike/>
+          <w:lang w:val="sk-SK"/>
+        </w:rPr>
+      </w:pPr>
+      <w:r>
+        <w:rPr>
+          <w:strike/>
+          <w:lang w:val="sk-SK"/>
+        </w:rPr>
+        <w:t>Predspracovanie a čistenie dát</w:t>
+      </w:r>
+    </w:p>
+    <w:p>
+      <w:pPr>
+        <w:pStyle w:val="p1a"/>
+        <w:rPr>
+          <w:strike/>
+          <w:lang w:val="sk-SK"/>
+        </w:rPr>
+      </w:pPr>
+      <w:r>
+        <w:rPr>
+          <w:strike/>
+          <w:lang w:val="sk-SK"/>
+        </w:rPr>
+        <w:t xml:space="preserve">Názvy miest pozorovania sú zadávané používateľom a často obsahujú aj iné slová a znaky, plánujeme preto využiť zemepisnú šírku a dĺžku na kontrolu alebo aj nahradenie parametrov </w:t>
       </w:r>
       <w:r>
         <w:rPr>
@@ -2742,18 +3167,27 @@
           <w:lang w:val="sk-SK"/>
         </w:rPr>
       </w:pPr>
+      <w:proofErr w:type="spellStart"/>
       <w:r>
         <w:rPr>
           <w:strike/>
           <w:lang w:val="sk-SK"/>
         </w:rPr>
-        <w:t>Dataset obsahuje dva atribúty týkajúce sa dĺžky pozorovania</w:t>
-      </w:r>
+        <w:t>Dataset</w:t>
+      </w:r>
+      <w:proofErr w:type="spellEnd"/>
       <w:r>
         <w:rPr>
           <w:strike/>
           <w:lang w:val="sk-SK"/>
         </w:rPr>
+        <w:t xml:space="preserve"> obsahuje dva atribúty týkajúce sa dĺžky pozorovania</w:t>
+      </w:r>
+      <w:r>
+        <w:rPr>
+          <w:strike/>
+          <w:lang w:val="sk-SK"/>
+        </w:rPr>
         <w:t xml:space="preserve"> -</w:t>
       </w:r>
       <w:r>
@@ -2763,28 +3197,84 @@
         </w:rPr>
         <w:t xml:space="preserve"> </w:t>
       </w:r>
+      <w:proofErr w:type="spellStart"/>
       <w:r>
         <w:rPr>
           <w:i/>
           <w:strike/>
           <w:lang w:val="sk-SK"/>
         </w:rPr>
-        <w:t>duration (seconds)</w:t>
-      </w:r>
-      <w:r>
-        <w:rPr>
-          <w:strike/>
-          <w:lang w:val="sk-SK"/>
-        </w:rPr>
-        <w:t xml:space="preserve"> a </w:t>
-      </w:r>
+        <w:t>duration</w:t>
+      </w:r>
+      <w:proofErr w:type="spellEnd"/>
       <w:r>
         <w:rPr>
           <w:i/>
           <w:strike/>
           <w:lang w:val="sk-SK"/>
         </w:rPr>
-        <w:t>duration (hours/min)</w:t>
+        <w:t xml:space="preserve"> (</w:t>
+      </w:r>
+      <w:proofErr w:type="spellStart"/>
+      <w:r>
+        <w:rPr>
+          <w:i/>
+          <w:strike/>
+          <w:lang w:val="sk-SK"/>
+        </w:rPr>
+        <w:t>seconds</w:t>
+      </w:r>
+      <w:proofErr w:type="spellEnd"/>
+      <w:r>
+        <w:rPr>
+          <w:i/>
+          <w:strike/>
+          <w:lang w:val="sk-SK"/>
+        </w:rPr>
+        <w:t>)</w:t>
+      </w:r>
+      <w:r>
+        <w:rPr>
+          <w:strike/>
+          <w:lang w:val="sk-SK"/>
+        </w:rPr>
+        <w:t xml:space="preserve"> a </w:t>
+      </w:r>
+      <w:proofErr w:type="spellStart"/>
+      <w:r>
+        <w:rPr>
+          <w:i/>
+          <w:strike/>
+          <w:lang w:val="sk-SK"/>
+        </w:rPr>
+        <w:t>duration</w:t>
+      </w:r>
+      <w:proofErr w:type="spellEnd"/>
+      <w:r>
+        <w:rPr>
+          <w:i/>
+          <w:strike/>
+          <w:lang w:val="sk-SK"/>
+        </w:rPr>
+        <w:t xml:space="preserve"> (</w:t>
+      </w:r>
+      <w:proofErr w:type="spellStart"/>
+      <w:r>
+        <w:rPr>
+          <w:i/>
+          <w:strike/>
+          <w:lang w:val="sk-SK"/>
+        </w:rPr>
+        <w:t>hours</w:t>
+      </w:r>
+      <w:proofErr w:type="spellEnd"/>
+      <w:r>
+        <w:rPr>
+          <w:i/>
+          <w:strike/>
+          <w:lang w:val="sk-SK"/>
+        </w:rPr>
+        <w:t>/min)</w:t>
       </w:r>
       <w:r>
         <w:rPr>
@@ -2815,6 +3305,7 @@
         </w:rPr>
         <w:t xml:space="preserve">Atribút </w:t>
       </w:r>
+      <w:proofErr w:type="spellStart"/>
       <w:r>
         <w:rPr>
           <w:i/>
@@ -2823,41 +3314,15 @@
         </w:rPr>
         <w:t>shape</w:t>
       </w:r>
+      <w:proofErr w:type="spellEnd"/>
       <w:r>
         <w:rPr>
           <w:strike/>
           <w:lang w:val="sk-SK"/>
         </w:rPr>
-        <w:t xml:space="preserve"> obsahuje síce limitovaný počet hodnôt – 29 rôznych tvarov, z kt</w:t>
-      </w:r>
-      <w:r>
-        <w:rPr>
-          <w:strike/>
-          <w:lang w:val="sk-SK"/>
-        </w:rPr>
-        <w:t>o</w:t>
-      </w:r>
-      <w:r>
-        <w:rPr>
-          <w:strike/>
-          <w:lang w:val="sk-SK"/>
-        </w:rPr>
-        <w:t>rých však viaceré sú synonymá. Chceme preto ich počet znížiť a manuálne vybrať niekoľko najvhodnejších ‘tvarov’. Zároveň, pre pozorovania, pre ktoré nebol nahlás</w:t>
-      </w:r>
-      <w:r>
-        <w:rPr>
-          <w:strike/>
-          <w:lang w:val="sk-SK"/>
-        </w:rPr>
-        <w:t>e</w:t>
-      </w:r>
-      <w:r>
-        <w:rPr>
-          <w:strike/>
-          <w:lang w:val="sk-SK"/>
-        </w:rPr>
-        <w:t xml:space="preserve">ný tvar, sa pokúsime chýbajúcu informáciu získať z atribútu </w:t>
-      </w:r>
+        <w:t xml:space="preserve"> obsahuje síce limitovaný počet hodnôt – 29 rôznych tvarov, z ktorých však viaceré sú synonymá. Chceme preto ich počet znížiť a manuálne vybrať niekoľko najvhodnejších ‘tvarov’. Zároveň, pre pozorovania, pre ktoré nebol nahlásený tvar, sa pokúsime chýbajúcu informáciu získať z atribútu </w:t>
+      </w:r>
+      <w:proofErr w:type="spellStart"/>
       <w:r>
         <w:rPr>
           <w:i/>
@@ -2866,6 +3331,7 @@
         </w:rPr>
         <w:t>comment</w:t>
       </w:r>
+      <w:proofErr w:type="spellEnd"/>
       <w:r>
         <w:rPr>
           <w:strike/>
@@ -2888,6 +3354,7 @@
         </w:rPr>
         <w:t xml:space="preserve">Rozdiel medzi atribútmi </w:t>
       </w:r>
+      <w:proofErr w:type="spellStart"/>
       <w:r>
         <w:rPr>
           <w:i/>
@@ -2896,6 +3363,7 @@
         </w:rPr>
         <w:t>datetime</w:t>
       </w:r>
+      <w:proofErr w:type="spellEnd"/>
       <w:r>
         <w:rPr>
           <w:strike/>
@@ -2903,34 +3371,40 @@
         </w:rPr>
         <w:t xml:space="preserve"> a </w:t>
       </w:r>
+      <w:proofErr w:type="spellStart"/>
       <w:r>
         <w:rPr>
           <w:i/>
           <w:strike/>
           <w:lang w:val="sk-SK"/>
         </w:rPr>
-        <w:t>date posted</w:t>
-      </w:r>
-      <w:r>
-        <w:rPr>
+        <w:t>date</w:t>
+      </w:r>
+      <w:proofErr w:type="spellEnd"/>
+      <w:r>
+        <w:rPr>
+          <w:i/>
           <w:strike/>
           <w:lang w:val="sk-SK"/>
         </w:rPr>
-        <w:t xml:space="preserve"> značí časový rozdiel medzi poz</w:t>
-      </w:r>
-      <w:r>
-        <w:rPr>
+        <w:t xml:space="preserve"> </w:t>
+      </w:r>
+      <w:proofErr w:type="spellStart"/>
+      <w:r>
+        <w:rPr>
+          <w:i/>
           <w:strike/>
           <w:lang w:val="sk-SK"/>
         </w:rPr>
-        <w:t>o</w:t>
-      </w:r>
+        <w:t>posted</w:t>
+      </w:r>
+      <w:proofErr w:type="spellEnd"/>
       <w:r>
         <w:rPr>
           <w:strike/>
           <w:lang w:val="sk-SK"/>
         </w:rPr>
-        <w:t>rovaním a jeho nahlásením. V prípadoch, keď je príliš veľký, nemusí byť pozorovanie nahlásené v dostatočnej kvalite a teda pre nás nie je významné.</w:t>
+        <w:t xml:space="preserve"> značí časový rozdiel medzi pozorovaním a jeho nahlásením. V prípadoch, keď je príliš veľký, nemusí byť pozorovanie nahlásené v dostatočnej kvalite a teda pre nás nie je významné.</w:t>
       </w:r>
     </w:p>
     <w:p>
@@ -2944,7 +3418,6 @@
         <w:rPr>
           <w:lang w:val="sk-SK"/>
         </w:rPr>
-        <w:lastRenderedPageBreak/>
         <w:t xml:space="preserve">Hľadanie súvislostí v dátach </w:t>
       </w:r>
     </w:p>
@@ -2964,19 +3437,7 @@
         <w:rPr>
           <w:lang w:val="sk-SK"/>
         </w:rPr>
-        <w:t>– tvar poz</w:t>
-      </w:r>
-      <w:r>
-        <w:rPr>
-          <w:lang w:val="sk-SK"/>
-        </w:rPr>
-        <w:t>o</w:t>
-      </w:r>
-      <w:r>
-        <w:rPr>
-          <w:lang w:val="sk-SK"/>
-        </w:rPr>
-        <w:t>rovaného objektu</w:t>
+        <w:t>– tvar pozorovaného objektu</w:t>
       </w:r>
       <w:r>
         <w:rPr>
@@ -3006,19 +3467,7 @@
         <w:rPr>
           <w:lang w:val="sk-SK"/>
         </w:rPr>
-        <w:t xml:space="preserve"> budeme pridávať ostatné atr</w:t>
-      </w:r>
-      <w:r>
-        <w:rPr>
-          <w:lang w:val="sk-SK"/>
-        </w:rPr>
-        <w:t>i</w:t>
-      </w:r>
-      <w:r>
-        <w:rPr>
-          <w:lang w:val="sk-SK"/>
-        </w:rPr>
-        <w:t>búty a</w:t>
+        <w:t xml:space="preserve"> budeme pridávať ostatné atribúty a</w:t>
       </w:r>
       <w:r>
         <w:rPr>
@@ -3054,19 +3503,7 @@
         <w:rPr>
           <w:lang w:val="sk-SK"/>
         </w:rPr>
-        <w:t xml:space="preserve"> odhaliť korel</w:t>
-      </w:r>
-      <w:r>
-        <w:rPr>
-          <w:lang w:val="sk-SK"/>
-        </w:rPr>
-        <w:t>á</w:t>
-      </w:r>
-      <w:r>
-        <w:rPr>
-          <w:lang w:val="sk-SK"/>
-        </w:rPr>
-        <w:t xml:space="preserve">cie, ktoré pri určovaní </w:t>
+        <w:t xml:space="preserve"> odhaliť korelácie, ktoré pri určovaní </w:t>
       </w:r>
       <w:r>
         <w:rPr>
@@ -3111,13 +3548,21 @@
         <w:rPr>
           <w:lang w:val="sk-SK"/>
         </w:rPr>
-        <w:t>FIXME O</w:t>
-      </w:r>
-      <w:r>
-        <w:rPr>
-          <w:lang w:val="sk-SK"/>
-        </w:rPr>
-        <w:t>pis použitých metód, alebo predpokladaný scenár použitia (je potrebné poznať DM metódy, ktoré plánujete použiť, aby ste vedeli, ako dáta predspracovať)</w:t>
+        <w:t>Na hľadanie súvislostí medzi pozorovaniami sme využili zhlukovanie. Rozhodli sme sa pre algoritmus DBSCAN. Keďže nepoznáme vopred počet zhlukov, nemohli sme použiť algoritmus K-</w:t>
+      </w:r>
+      <w:proofErr w:type="spellStart"/>
+      <w:r>
+        <w:rPr>
+          <w:lang w:val="sk-SK"/>
+        </w:rPr>
+        <w:t>Means</w:t>
+      </w:r>
+      <w:proofErr w:type="spellEnd"/>
+      <w:r>
+        <w:rPr>
+          <w:lang w:val="sk-SK"/>
+        </w:rPr>
+        <w:t xml:space="preserve">. </w:t>
       </w:r>
     </w:p>
     <w:p>
@@ -3146,19 +3591,99 @@
         </w:rPr>
         <w:t>Podarilo sa nám pomocou metódy DBSCAN a súradníc dostať pozorovania v Amerike a v Európe do rôznych zhlukov.</w:t>
       </w:r>
+      <w:r>
+        <w:rPr>
+          <w:lang w:val="sk-SK"/>
+        </w:rPr>
+        <w:t xml:space="preserve"> Začali sme s využitím iba parametrov </w:t>
+      </w:r>
+      <w:proofErr w:type="spellStart"/>
+      <w:r>
+        <w:rPr>
+          <w:i/>
+          <w:lang w:val="sk-SK"/>
+        </w:rPr>
+        <w:t>latitude</w:t>
+      </w:r>
+      <w:proofErr w:type="spellEnd"/>
+      <w:r>
+        <w:rPr>
+          <w:lang w:val="sk-SK"/>
+        </w:rPr>
+        <w:t xml:space="preserve">, </w:t>
+      </w:r>
+      <w:proofErr w:type="spellStart"/>
+      <w:r>
+        <w:rPr>
+          <w:i/>
+          <w:lang w:val="sk-SK"/>
+        </w:rPr>
+        <w:t>longitude</w:t>
+      </w:r>
+      <w:proofErr w:type="spellEnd"/>
+      <w:r>
+        <w:rPr>
+          <w:lang w:val="sk-SK"/>
+        </w:rPr>
+        <w:t xml:space="preserve"> a </w:t>
+      </w:r>
+      <w:proofErr w:type="spellStart"/>
+      <w:r>
+        <w:rPr>
+          <w:i/>
+          <w:lang w:val="sk-SK"/>
+        </w:rPr>
+        <w:t>timestamp</w:t>
+      </w:r>
+      <w:proofErr w:type="spellEnd"/>
+      <w:r>
+        <w:rPr>
+          <w:lang w:val="sk-SK"/>
+        </w:rPr>
+        <w:t>. Výstup zhlukovania v takejto konfigurácií vidno na obrázku N – FIXME – pridať obrázok.</w:t>
+      </w:r>
     </w:p>
     <w:p>
       <w:pPr>
-        <w:pStyle w:val="heading2"/>
-        <w:rPr>
-          <w:lang w:val="sk-SK"/>
-        </w:rPr>
-      </w:pPr>
-      <w:r>
-        <w:rPr>
-          <w:lang w:val="sk-SK"/>
-        </w:rPr>
-        <w:t>Vyhodnocovanie</w:t>
+        <w:rPr>
+          <w:lang w:val="sk-SK"/>
+        </w:rPr>
+      </w:pPr>
+      <w:r>
+        <w:rPr>
+          <w:lang w:val="sk-SK"/>
+        </w:rPr>
+        <w:t xml:space="preserve">K pôvodným trom parametrom sme pridali parameter </w:t>
+      </w:r>
+      <w:proofErr w:type="spellStart"/>
+      <w:r>
+        <w:rPr>
+          <w:i/>
+          <w:lang w:val="sk-SK"/>
+        </w:rPr>
+        <w:t>shape</w:t>
+      </w:r>
+      <w:proofErr w:type="spellEnd"/>
+      <w:r>
+        <w:rPr>
+          <w:lang w:val="sk-SK"/>
+        </w:rPr>
+        <w:t xml:space="preserve">, upravený do binárnej formy, čo predstavuje 26 tzv. </w:t>
+      </w:r>
+      <w:proofErr w:type="spellStart"/>
+      <w:r>
+        <w:rPr>
+          <w:i/>
+          <w:lang w:val="sk-SK"/>
+        </w:rPr>
+        <w:t>dummy</w:t>
+      </w:r>
+      <w:proofErr w:type="spellEnd"/>
+      <w:r>
+        <w:rPr>
+          <w:lang w:val="sk-SK"/>
+        </w:rPr>
+        <w:t xml:space="preserve"> stĺpcov. Obrázok N predstavuje výstup tejto konfigurácie. FIXME – obrázok.</w:t>
       </w:r>
     </w:p>
     <w:p>
@@ -3171,23 +3696,91 @@
         <w:rPr>
           <w:lang w:val="sk-SK"/>
         </w:rPr>
-        <w:t>FIXME Č</w:t>
-      </w:r>
-      <w:r>
-        <w:rPr>
-          <w:lang w:val="sk-SK"/>
-        </w:rPr>
-        <w:t>o budete vyhodnocovať, aké miery, grafy, kritériá použijete</w:t>
-      </w:r>
-      <w:r>
-        <w:rPr>
-          <w:lang w:val="sk-SK"/>
-        </w:rPr>
-        <w:t>.</w:t>
+        <w:lastRenderedPageBreak/>
+        <w:t xml:space="preserve">Keďže z jedného kategorického stĺpca vzniklo 26 binárnych, pokúsili sme sa zredukovať </w:t>
+      </w:r>
+      <w:proofErr w:type="spellStart"/>
+      <w:r>
+        <w:rPr>
+          <w:lang w:val="sk-SK"/>
+        </w:rPr>
+        <w:t>dimenzionalitu</w:t>
+      </w:r>
+      <w:proofErr w:type="spellEnd"/>
+      <w:r>
+        <w:rPr>
+          <w:lang w:val="sk-SK"/>
+        </w:rPr>
+        <w:t xml:space="preserve"> pomocou PCA. Počet týchto stĺpcov sme znížili na FIXME – zistiť ideálnu hodnotu. Obrázok N </w:t>
+      </w:r>
+      <w:proofErr w:type="spellStart"/>
+      <w:r>
+        <w:rPr>
+          <w:lang w:val="sk-SK"/>
+        </w:rPr>
+        <w:t>predsatvuje</w:t>
+      </w:r>
+      <w:proofErr w:type="spellEnd"/>
+      <w:r>
+        <w:rPr>
+          <w:lang w:val="sk-SK"/>
+        </w:rPr>
+        <w:t xml:space="preserve"> výsledok zhlukovania v takejto </w:t>
+      </w:r>
+      <w:r>
+        <w:rPr>
+          <w:lang w:val="sk-SK"/>
+        </w:rPr>
+        <w:t>konfigurácii</w:t>
+      </w:r>
+      <w:r>
+        <w:rPr>
+          <w:lang w:val="sk-SK"/>
+        </w:rPr>
+        <w:t>. FIXME - obrázok</w:t>
       </w:r>
     </w:p>
     <w:p>
       <w:pPr>
+        <w:pStyle w:val="heading2"/>
+        <w:rPr>
+          <w:lang w:val="sk-SK"/>
+        </w:rPr>
+      </w:pPr>
+      <w:r>
+        <w:rPr>
+          <w:lang w:val="sk-SK"/>
+        </w:rPr>
+        <w:t>Vyhodnocovanie</w:t>
+      </w:r>
+    </w:p>
+    <w:p>
+      <w:pPr>
+        <w:rPr>
+          <w:lang w:val="sk-SK"/>
+        </w:rPr>
+      </w:pPr>
+      <w:r>
+        <w:rPr>
+          <w:lang w:val="sk-SK"/>
+        </w:rPr>
+        <w:t>FIXME Č</w:t>
+      </w:r>
+      <w:r>
+        <w:rPr>
+          <w:lang w:val="sk-SK"/>
+        </w:rPr>
+        <w:t>o budete vyhodnocovať, aké miery, grafy, kritériá použijete</w:t>
+      </w:r>
+      <w:r>
+        <w:rPr>
+          <w:lang w:val="sk-SK"/>
+        </w:rPr>
+        <w:t>.</w:t>
+      </w:r>
+    </w:p>
+    <w:p>
+      <w:pPr>
         <w:rPr>
           <w:lang w:val="sk-SK"/>
         </w:rPr>
@@ -3198,8 +3791,6 @@
         </w:rPr>
         <w:t>Vieme kresliť na mapu sveta</w:t>
       </w:r>
-      <w:bookmarkStart w:id="2" w:name="_GoBack"/>
-      <w:bookmarkEnd w:id="2"/>
     </w:p>
     <w:sectPr>
       <w:footerReference w:type="first" r:id="rId12"/>
@@ -3214,8 +3805,8 @@
 </file>
 
 <file path=word/comments.xml><?xml version="1.0" encoding="utf-8"?>
-<w:comments xmlns:wpc="http://schemas.microsoft.com/office/word/2010/wordprocessingCanvas" xmlns:mc="http://schemas.openxmlformats.org/markup-compatibility/2006" xmlns:o="urn:schemas-microsoft-com:office:office" xmlns:r="http://schemas.openxmlformats.org/officeDocument/2006/relationships" xmlns:m="http://schemas.openxmlformats.org/officeDocument/2006/math" xmlns:v="urn:schemas-microsoft-com:vml" xmlns:wp14="http://schemas.microsoft.com/office/word/2010/wordprocessingDrawing" xmlns:wp="http://schemas.openxmlformats.org/drawingml/2006/wordprocessingDrawing" xmlns:w10="urn:schemas-microsoft-com:office:word" xmlns:w="http://schemas.openxmlformats.org/wordprocessingml/2006/main" xmlns:w14="http://schemas.microsoft.com/office/word/2010/wordml" xmlns:wpg="http://schemas.microsoft.com/office/word/2010/wordprocessingGroup" xmlns:wpi="http://schemas.microsoft.com/office/word/2010/wordprocessingInk" xmlns:wne="http://schemas.microsoft.com/office/word/2006/wordml" xmlns:wps="http://schemas.microsoft.com/office/word/2010/wordprocessingShape" mc:Ignorable="w14 wp14">
-  <w:comment w:id="0" w:author="Martin" w:date="2017-04-04T23:20:00Z" w:initials="MK">
+<w:comments xmlns:wpc="http://schemas.microsoft.com/office/word/2010/wordprocessingCanvas" xmlns:cx="http://schemas.microsoft.com/office/drawing/2014/chartex" xmlns:cx1="http://schemas.microsoft.com/office/drawing/2015/9/8/chartex" xmlns:cx2="http://schemas.microsoft.com/office/drawing/2015/10/21/chartex" xmlns:cx3="http://schemas.microsoft.com/office/drawing/2016/5/9/chartex" xmlns:cx4="http://schemas.microsoft.com/office/drawing/2016/5/10/chartex" xmlns:cx5="http://schemas.microsoft.com/office/drawing/2016/5/11/chartex" xmlns:cx6="http://schemas.microsoft.com/office/drawing/2016/5/12/chartex" xmlns:cx7="http://schemas.microsoft.com/office/drawing/2016/5/13/chartex" xmlns:cx8="http://schemas.microsoft.com/office/drawing/2016/5/14/chartex" xmlns:mc="http://schemas.openxmlformats.org/markup-compatibility/2006" xmlns:o="urn:schemas-microsoft-com:office:office" xmlns:r="http://schemas.openxmlformats.org/officeDocument/2006/relationships" xmlns:m="http://schemas.openxmlformats.org/officeDocument/2006/math" xmlns:v="urn:schemas-microsoft-com:vml" xmlns:wp14="http://schemas.microsoft.com/office/word/2010/wordprocessingDrawing" xmlns:wp="http://schemas.openxmlformats.org/drawingml/2006/wordprocessingDrawing" xmlns:w10="urn:schemas-microsoft-com:office:word" xmlns:w="http://schemas.openxmlformats.org/wordprocessingml/2006/main" xmlns:w14="http://schemas.microsoft.com/office/word/2010/wordml" xmlns:w15="http://schemas.microsoft.com/office/word/2012/wordml" xmlns:w16se="http://schemas.microsoft.com/office/word/2015/wordml/symex" xmlns:wpg="http://schemas.microsoft.com/office/word/2010/wordprocessingGroup" xmlns:wpi="http://schemas.microsoft.com/office/word/2010/wordprocessingInk" xmlns:wne="http://schemas.microsoft.com/office/word/2006/wordml" xmlns:wps="http://schemas.microsoft.com/office/word/2010/wordprocessingShape" mc:Ignorable="w14 w15 w16se wp14">
+  <w:comment w:id="1" w:author="Martin" w:date="2017-04-04T23:20:00Z" w:initials="MK">
     <w:p>
       <w:pPr>
         <w:pStyle w:val="Textkomentra"/>
@@ -3227,14 +3818,53 @@
         <w:annotationRef/>
       </w:r>
       <w:r>
-        <w:t>Toto ešte doimpl</w:t>
-      </w:r>
-      <w:r>
-        <w:t>e</w:t>
-      </w:r>
-      <w:r>
-        <w:t>mentujem ak odovzdávame aj kód</w:t>
-      </w:r>
+        <w:t xml:space="preserve">Toto </w:t>
+      </w:r>
+      <w:proofErr w:type="spellStart"/>
+      <w:r>
+        <w:t>ešte</w:t>
+      </w:r>
+      <w:proofErr w:type="spellEnd"/>
+      <w:r>
+        <w:t xml:space="preserve"> </w:t>
+      </w:r>
+      <w:proofErr w:type="spellStart"/>
+      <w:r>
+        <w:t>doimplementujem</w:t>
+      </w:r>
+      <w:proofErr w:type="spellEnd"/>
+      <w:r>
+        <w:t xml:space="preserve"> </w:t>
+      </w:r>
+      <w:proofErr w:type="spellStart"/>
+      <w:r>
+        <w:t>ak</w:t>
+      </w:r>
+      <w:proofErr w:type="spellEnd"/>
+      <w:r>
+        <w:t xml:space="preserve"> </w:t>
+      </w:r>
+      <w:proofErr w:type="spellStart"/>
+      <w:r>
+        <w:t>odovzdávame</w:t>
+      </w:r>
+      <w:proofErr w:type="spellEnd"/>
+      <w:r>
+        <w:t xml:space="preserve"> </w:t>
+      </w:r>
+      <w:proofErr w:type="spellStart"/>
+      <w:r>
+        <w:t>aj</w:t>
+      </w:r>
+      <w:proofErr w:type="spellEnd"/>
+      <w:r>
+        <w:t xml:space="preserve"> </w:t>
+      </w:r>
+      <w:proofErr w:type="spellStart"/>
+      <w:r>
+        <w:t>kód</w:t>
+      </w:r>
+      <w:proofErr w:type="spellEnd"/>
     </w:p>
     <w:p>
       <w:pPr>
@@ -3245,12 +3875,33 @@
       <w:pPr>
         <w:pStyle w:val="Textkomentra"/>
       </w:pPr>
-      <w:r>
-        <w:t>Prípadne doplniť tretí?</w:t>
+      <w:proofErr w:type="spellStart"/>
+      <w:r>
+        <w:t>Prípadne</w:t>
+      </w:r>
+      <w:proofErr w:type="spellEnd"/>
+      <w:r>
+        <w:t xml:space="preserve"> </w:t>
+      </w:r>
+      <w:proofErr w:type="spellStart"/>
+      <w:r>
+        <w:t>doplniť</w:t>
+      </w:r>
+      <w:proofErr w:type="spellEnd"/>
+      <w:r>
+        <w:t xml:space="preserve"> </w:t>
+      </w:r>
+      <w:proofErr w:type="spellStart"/>
+      <w:r>
+        <w:t>tretí</w:t>
+      </w:r>
+      <w:proofErr w:type="spellEnd"/>
+      <w:r>
+        <w:t>?</w:t>
       </w:r>
     </w:p>
   </w:comment>
-  <w:comment w:id="1" w:author="Martin" w:date="2017-04-04T23:24:00Z" w:initials="MK">
+  <w:comment w:id="2" w:author="Martin" w:date="2017-04-04T23:24:00Z" w:initials="MK">
     <w:p>
       <w:pPr>
         <w:pStyle w:val="Textkomentra"/>
@@ -3261,16 +3912,57 @@
         </w:rPr>
         <w:annotationRef/>
       </w:r>
-      <w:r>
-        <w:t>Implementovať a určiť presnejšie túto hranicu</w:t>
-      </w:r>
+      <w:proofErr w:type="spellStart"/>
+      <w:r>
+        <w:t>Implementovať</w:t>
+      </w:r>
+      <w:proofErr w:type="spellEnd"/>
+      <w:r>
+        <w:t xml:space="preserve"> a </w:t>
+      </w:r>
+      <w:proofErr w:type="spellStart"/>
+      <w:r>
+        <w:t>určiť</w:t>
+      </w:r>
+      <w:proofErr w:type="spellEnd"/>
+      <w:r>
+        <w:t xml:space="preserve"> </w:t>
+      </w:r>
+      <w:proofErr w:type="spellStart"/>
+      <w:r>
+        <w:t>presnejšie</w:t>
+      </w:r>
+      <w:proofErr w:type="spellEnd"/>
+      <w:r>
+        <w:t xml:space="preserve"> </w:t>
+      </w:r>
+      <w:proofErr w:type="spellStart"/>
+      <w:r>
+        <w:t>túto</w:t>
+      </w:r>
+      <w:proofErr w:type="spellEnd"/>
+      <w:r>
+        <w:t xml:space="preserve"> </w:t>
+      </w:r>
+      <w:proofErr w:type="spellStart"/>
+      <w:r>
+        <w:t>hranicu</w:t>
+      </w:r>
+      <w:proofErr w:type="spellEnd"/>
     </w:p>
   </w:comment>
 </w:comments>
 </file>
 
+<file path=word/commentsExtended.xml><?xml version="1.0" encoding="utf-8"?>
+<w15:commentsEx xmlns:wpc="http://schemas.microsoft.com/office/word/2010/wordprocessingCanvas" xmlns:cx="http://schemas.microsoft.com/office/drawing/2014/chartex" xmlns:cx1="http://schemas.microsoft.com/office/drawing/2015/9/8/chartex" xmlns:cx2="http://schemas.microsoft.com/office/drawing/2015/10/21/chartex" xmlns:cx3="http://schemas.microsoft.com/office/drawing/2016/5/9/chartex" xmlns:cx4="http://schemas.microsoft.com/office/drawing/2016/5/10/chartex" xmlns:cx5="http://schemas.microsoft.com/office/drawing/2016/5/11/chartex" xmlns:cx6="http://schemas.microsoft.com/office/drawing/2016/5/12/chartex" xmlns:cx7="http://schemas.microsoft.com/office/drawing/2016/5/13/chartex" xmlns:cx8="http://schemas.microsoft.com/office/drawing/2016/5/14/chartex" xmlns:mc="http://schemas.openxmlformats.org/markup-compatibility/2006" xmlns:o="urn:schemas-microsoft-com:office:office" xmlns:r="http://schemas.openxmlformats.org/officeDocument/2006/relationships" xmlns:m="http://schemas.openxmlformats.org/officeDocument/2006/math" xmlns:v="urn:schemas-microsoft-com:vml" xmlns:wp14="http://schemas.microsoft.com/office/word/2010/wordprocessingDrawing" xmlns:wp="http://schemas.openxmlformats.org/drawingml/2006/wordprocessingDrawing" xmlns:w10="urn:schemas-microsoft-com:office:word" xmlns:w="http://schemas.openxmlformats.org/wordprocessingml/2006/main" xmlns:w14="http://schemas.microsoft.com/office/word/2010/wordml" xmlns:w15="http://schemas.microsoft.com/office/word/2012/wordml" xmlns:w16se="http://schemas.microsoft.com/office/word/2015/wordml/symex" xmlns:wpg="http://schemas.microsoft.com/office/word/2010/wordprocessingGroup" xmlns:wpi="http://schemas.microsoft.com/office/word/2010/wordprocessingInk" xmlns:wne="http://schemas.microsoft.com/office/word/2006/wordml" xmlns:wps="http://schemas.microsoft.com/office/word/2010/wordprocessingShape" mc:Ignorable="w14 w15 w16se wp14">
+  <w15:commentEx w15:paraId="5EEFD6D9" w15:done="0"/>
+  <w15:commentEx w15:paraId="36742730" w15:done="0"/>
+</w15:commentsEx>
+</file>
+
 <file path=word/endnotes.xml><?xml version="1.0" encoding="utf-8"?>
-<w:endnotes xmlns:wpc="http://schemas.microsoft.com/office/word/2010/wordprocessingCanvas" xmlns:mc="http://schemas.openxmlformats.org/markup-compatibility/2006" xmlns:o="urn:schemas-microsoft-com:office:office" xmlns:r="http://schemas.openxmlformats.org/officeDocument/2006/relationships" xmlns:m="http://schemas.openxmlformats.org/officeDocument/2006/math" xmlns:v="urn:schemas-microsoft-com:vml" xmlns:wp14="http://schemas.microsoft.com/office/word/2010/wordprocessingDrawing" xmlns:wp="http://schemas.openxmlformats.org/drawingml/2006/wordprocessingDrawing" xmlns:w10="urn:schemas-microsoft-com:office:word" xmlns:w="http://schemas.openxmlformats.org/wordprocessingml/2006/main" xmlns:w14="http://schemas.microsoft.com/office/word/2010/wordml" xmlns:wpg="http://schemas.microsoft.com/office/word/2010/wordprocessingGroup" xmlns:wpi="http://schemas.microsoft.com/office/word/2010/wordprocessingInk" xmlns:wne="http://schemas.microsoft.com/office/word/2006/wordml" xmlns:wps="http://schemas.microsoft.com/office/word/2010/wordprocessingShape" mc:Ignorable="w14 wp14">
+<w:endnotes xmlns:wpc="http://schemas.microsoft.com/office/word/2010/wordprocessingCanvas" xmlns:cx="http://schemas.microsoft.com/office/drawing/2014/chartex" xmlns:cx1="http://schemas.microsoft.com/office/drawing/2015/9/8/chartex" xmlns:cx2="http://schemas.microsoft.com/office/drawing/2015/10/21/chartex" xmlns:cx3="http://schemas.microsoft.com/office/drawing/2016/5/9/chartex" xmlns:cx4="http://schemas.microsoft.com/office/drawing/2016/5/10/chartex" xmlns:cx5="http://schemas.microsoft.com/office/drawing/2016/5/11/chartex" xmlns:cx6="http://schemas.microsoft.com/office/drawing/2016/5/12/chartex" xmlns:cx7="http://schemas.microsoft.com/office/drawing/2016/5/13/chartex" xmlns:cx8="http://schemas.microsoft.com/office/drawing/2016/5/14/chartex" xmlns:mc="http://schemas.openxmlformats.org/markup-compatibility/2006" xmlns:o="urn:schemas-microsoft-com:office:office" xmlns:r="http://schemas.openxmlformats.org/officeDocument/2006/relationships" xmlns:m="http://schemas.openxmlformats.org/officeDocument/2006/math" xmlns:v="urn:schemas-microsoft-com:vml" xmlns:wp14="http://schemas.microsoft.com/office/word/2010/wordprocessingDrawing" xmlns:wp="http://schemas.openxmlformats.org/drawingml/2006/wordprocessingDrawing" xmlns:w10="urn:schemas-microsoft-com:office:word" xmlns:w="http://schemas.openxmlformats.org/wordprocessingml/2006/main" xmlns:w14="http://schemas.microsoft.com/office/word/2010/wordml" xmlns:w15="http://schemas.microsoft.com/office/word/2012/wordml" xmlns:w16se="http://schemas.microsoft.com/office/word/2015/wordml/symex" xmlns:wpg="http://schemas.microsoft.com/office/word/2010/wordprocessingGroup" xmlns:wpi="http://schemas.microsoft.com/office/word/2010/wordprocessingInk" xmlns:wne="http://schemas.microsoft.com/office/word/2006/wordml" xmlns:wps="http://schemas.microsoft.com/office/word/2010/wordprocessingShape" mc:Ignorable="w14 w15 w16se wp14">
   <w:endnote w:type="separator" w:id="-1">
     <w:p>
       <w:r>
@@ -3289,7 +3981,7 @@
 </file>
 
 <file path=word/footer1.xml><?xml version="1.0" encoding="utf-8"?>
-<w:ftr xmlns:wpc="http://schemas.microsoft.com/office/word/2010/wordprocessingCanvas" xmlns:mc="http://schemas.openxmlformats.org/markup-compatibility/2006" xmlns:o="urn:schemas-microsoft-com:office:office" xmlns:r="http://schemas.openxmlformats.org/officeDocument/2006/relationships" xmlns:m="http://schemas.openxmlformats.org/officeDocument/2006/math" xmlns:v="urn:schemas-microsoft-com:vml" xmlns:wp14="http://schemas.microsoft.com/office/word/2010/wordprocessingDrawing" xmlns:wp="http://schemas.openxmlformats.org/drawingml/2006/wordprocessingDrawing" xmlns:w10="urn:schemas-microsoft-com:office:word" xmlns:w="http://schemas.openxmlformats.org/wordprocessingml/2006/main" xmlns:w14="http://schemas.microsoft.com/office/word/2010/wordml" xmlns:wpg="http://schemas.microsoft.com/office/word/2010/wordprocessingGroup" xmlns:wpi="http://schemas.microsoft.com/office/word/2010/wordprocessingInk" xmlns:wne="http://schemas.microsoft.com/office/word/2006/wordml" xmlns:wps="http://schemas.microsoft.com/office/word/2010/wordprocessingShape" mc:Ignorable="w14 wp14">
+<w:ftr xmlns:wpc="http://schemas.microsoft.com/office/word/2010/wordprocessingCanvas" xmlns:cx="http://schemas.microsoft.com/office/drawing/2014/chartex" xmlns:cx1="http://schemas.microsoft.com/office/drawing/2015/9/8/chartex" xmlns:cx2="http://schemas.microsoft.com/office/drawing/2015/10/21/chartex" xmlns:cx3="http://schemas.microsoft.com/office/drawing/2016/5/9/chartex" xmlns:cx4="http://schemas.microsoft.com/office/drawing/2016/5/10/chartex" xmlns:cx5="http://schemas.microsoft.com/office/drawing/2016/5/11/chartex" xmlns:cx6="http://schemas.microsoft.com/office/drawing/2016/5/12/chartex" xmlns:cx7="http://schemas.microsoft.com/office/drawing/2016/5/13/chartex" xmlns:cx8="http://schemas.microsoft.com/office/drawing/2016/5/14/chartex" xmlns:mc="http://schemas.openxmlformats.org/markup-compatibility/2006" xmlns:o="urn:schemas-microsoft-com:office:office" xmlns:r="http://schemas.openxmlformats.org/officeDocument/2006/relationships" xmlns:m="http://schemas.openxmlformats.org/officeDocument/2006/math" xmlns:v="urn:schemas-microsoft-com:vml" xmlns:wp14="http://schemas.microsoft.com/office/word/2010/wordprocessingDrawing" xmlns:wp="http://schemas.openxmlformats.org/drawingml/2006/wordprocessingDrawing" xmlns:w10="urn:schemas-microsoft-com:office:word" xmlns:w="http://schemas.openxmlformats.org/wordprocessingml/2006/main" xmlns:w14="http://schemas.microsoft.com/office/word/2010/wordml" xmlns:w15="http://schemas.microsoft.com/office/word/2012/wordml" xmlns:w16se="http://schemas.microsoft.com/office/word/2015/wordml/symex" xmlns:wpg="http://schemas.microsoft.com/office/word/2010/wordprocessingGroup" xmlns:wpi="http://schemas.microsoft.com/office/word/2010/wordprocessingInk" xmlns:wne="http://schemas.microsoft.com/office/word/2006/wordml" xmlns:wps="http://schemas.microsoft.com/office/word/2010/wordprocessingShape" mc:Ignorable="w14 w15 w16se wp14">
   <w:p>
     <w:pPr>
       <w:pStyle w:val="ReferenceLine"/>
@@ -3297,11 +3989,19 @@
         <w:lang w:val="de-DE"/>
       </w:rPr>
     </w:pPr>
+    <w:proofErr w:type="spellStart"/>
     <w:r>
       <w:rPr>
         <w:lang w:val="de-DE"/>
       </w:rPr>
-      <w:t xml:space="preserve">adfa, p. </w:t>
+      <w:t>adfa</w:t>
+    </w:r>
+    <w:proofErr w:type="spellEnd"/>
+    <w:r>
+      <w:rPr>
+        <w:lang w:val="de-DE"/>
+      </w:rPr>
+      <w:t xml:space="preserve">, p. </w:t>
     </w:r>
     <w:r>
       <w:fldChar w:fldCharType="begin"/>
@@ -3350,7 +4050,7 @@
 </file>
 
 <file path=word/footnotes.xml><?xml version="1.0" encoding="utf-8"?>
-<w:footnotes xmlns:wpc="http://schemas.microsoft.com/office/word/2010/wordprocessingCanvas" xmlns:mc="http://schemas.openxmlformats.org/markup-compatibility/2006" xmlns:o="urn:schemas-microsoft-com:office:office" xmlns:r="http://schemas.openxmlformats.org/officeDocument/2006/relationships" xmlns:m="http://schemas.openxmlformats.org/officeDocument/2006/math" xmlns:v="urn:schemas-microsoft-com:vml" xmlns:wp14="http://schemas.microsoft.com/office/word/2010/wordprocessingDrawing" xmlns:wp="http://schemas.openxmlformats.org/drawingml/2006/wordprocessingDrawing" xmlns:w10="urn:schemas-microsoft-com:office:word" xmlns:w="http://schemas.openxmlformats.org/wordprocessingml/2006/main" xmlns:w14="http://schemas.microsoft.com/office/word/2010/wordml" xmlns:wpg="http://schemas.microsoft.com/office/word/2010/wordprocessingGroup" xmlns:wpi="http://schemas.microsoft.com/office/word/2010/wordprocessingInk" xmlns:wne="http://schemas.microsoft.com/office/word/2006/wordml" xmlns:wps="http://schemas.microsoft.com/office/word/2010/wordprocessingShape" mc:Ignorable="w14 wp14">
+<w:footnotes xmlns:wpc="http://schemas.microsoft.com/office/word/2010/wordprocessingCanvas" xmlns:cx="http://schemas.microsoft.com/office/drawing/2014/chartex" xmlns:cx1="http://schemas.microsoft.com/office/drawing/2015/9/8/chartex" xmlns:cx2="http://schemas.microsoft.com/office/drawing/2015/10/21/chartex" xmlns:cx3="http://schemas.microsoft.com/office/drawing/2016/5/9/chartex" xmlns:cx4="http://schemas.microsoft.com/office/drawing/2016/5/10/chartex" xmlns:cx5="http://schemas.microsoft.com/office/drawing/2016/5/11/chartex" xmlns:cx6="http://schemas.microsoft.com/office/drawing/2016/5/12/chartex" xmlns:cx7="http://schemas.microsoft.com/office/drawing/2016/5/13/chartex" xmlns:cx8="http://schemas.microsoft.com/office/drawing/2016/5/14/chartex" xmlns:mc="http://schemas.openxmlformats.org/markup-compatibility/2006" xmlns:o="urn:schemas-microsoft-com:office:office" xmlns:r="http://schemas.openxmlformats.org/officeDocument/2006/relationships" xmlns:m="http://schemas.openxmlformats.org/officeDocument/2006/math" xmlns:v="urn:schemas-microsoft-com:vml" xmlns:wp14="http://schemas.microsoft.com/office/word/2010/wordprocessingDrawing" xmlns:wp="http://schemas.openxmlformats.org/drawingml/2006/wordprocessingDrawing" xmlns:w10="urn:schemas-microsoft-com:office:word" xmlns:w="http://schemas.openxmlformats.org/wordprocessingml/2006/main" xmlns:w14="http://schemas.microsoft.com/office/word/2010/wordml" xmlns:w15="http://schemas.microsoft.com/office/word/2012/wordml" xmlns:w16se="http://schemas.microsoft.com/office/word/2015/wordml/symex" xmlns:wpg="http://schemas.microsoft.com/office/word/2010/wordprocessingGroup" xmlns:wpi="http://schemas.microsoft.com/office/word/2010/wordprocessingInk" xmlns:wne="http://schemas.microsoft.com/office/word/2006/wordml" xmlns:wps="http://schemas.microsoft.com/office/word/2010/wordprocessingShape" mc:Ignorable="w14 w15 w16se wp14">
   <w:footnote w:type="separator" w:id="-1">
     <w:p>
       <w:pPr>
@@ -3398,8 +4098,8 @@
 </file>
 
 <file path=word/numbering.xml><?xml version="1.0" encoding="utf-8"?>
-<w:numbering xmlns:wpc="http://schemas.microsoft.com/office/word/2010/wordprocessingCanvas" xmlns:mc="http://schemas.openxmlformats.org/markup-compatibility/2006" xmlns:o="urn:schemas-microsoft-com:office:office" xmlns:r="http://schemas.openxmlformats.org/officeDocument/2006/relationships" xmlns:m="http://schemas.openxmlformats.org/officeDocument/2006/math" xmlns:v="urn:schemas-microsoft-com:vml" xmlns:wp14="http://schemas.microsoft.com/office/word/2010/wordprocessingDrawing" xmlns:wp="http://schemas.openxmlformats.org/drawingml/2006/wordprocessingDrawing" xmlns:w10="urn:schemas-microsoft-com:office:word" xmlns:w="http://schemas.openxmlformats.org/wordprocessingml/2006/main" xmlns:w14="http://schemas.microsoft.com/office/word/2010/wordml" xmlns:wpg="http://schemas.microsoft.com/office/word/2010/wordprocessingGroup" xmlns:wpi="http://schemas.microsoft.com/office/word/2010/wordprocessingInk" xmlns:wne="http://schemas.microsoft.com/office/word/2006/wordml" xmlns:wps="http://schemas.microsoft.com/office/word/2010/wordprocessingShape" mc:Ignorable="w14 wp14">
-  <w:abstractNum w:abstractNumId="0">
+<w:numbering xmlns:wpc="http://schemas.microsoft.com/office/word/2010/wordprocessingCanvas" xmlns:cx="http://schemas.microsoft.com/office/drawing/2014/chartex" xmlns:cx1="http://schemas.microsoft.com/office/drawing/2015/9/8/chartex" xmlns:cx2="http://schemas.microsoft.com/office/drawing/2015/10/21/chartex" xmlns:cx3="http://schemas.microsoft.com/office/drawing/2016/5/9/chartex" xmlns:cx4="http://schemas.microsoft.com/office/drawing/2016/5/10/chartex" xmlns:cx5="http://schemas.microsoft.com/office/drawing/2016/5/11/chartex" xmlns:cx6="http://schemas.microsoft.com/office/drawing/2016/5/12/chartex" xmlns:cx7="http://schemas.microsoft.com/office/drawing/2016/5/13/chartex" xmlns:cx8="http://schemas.microsoft.com/office/drawing/2016/5/14/chartex" xmlns:mc="http://schemas.openxmlformats.org/markup-compatibility/2006" xmlns:o="urn:schemas-microsoft-com:office:office" xmlns:r="http://schemas.openxmlformats.org/officeDocument/2006/relationships" xmlns:m="http://schemas.openxmlformats.org/officeDocument/2006/math" xmlns:v="urn:schemas-microsoft-com:vml" xmlns:wp14="http://schemas.microsoft.com/office/word/2010/wordprocessingDrawing" xmlns:wp="http://schemas.openxmlformats.org/drawingml/2006/wordprocessingDrawing" xmlns:w10="urn:schemas-microsoft-com:office:word" xmlns:w="http://schemas.openxmlformats.org/wordprocessingml/2006/main" xmlns:w14="http://schemas.microsoft.com/office/word/2010/wordml" xmlns:w15="http://schemas.microsoft.com/office/word/2012/wordml" xmlns:w16se="http://schemas.microsoft.com/office/word/2015/wordml/symex" xmlns:wpg="http://schemas.microsoft.com/office/word/2010/wordprocessingGroup" xmlns:wpi="http://schemas.microsoft.com/office/word/2010/wordprocessingInk" xmlns:wne="http://schemas.microsoft.com/office/word/2006/wordml" xmlns:wps="http://schemas.microsoft.com/office/word/2010/wordprocessingShape" mc:Ignorable="w14 w15 w16se wp14">
+  <w:abstractNum w:abstractNumId="0" w15:restartNumberingAfterBreak="0">
     <w:nsid w:val="FFFFFF7C"/>
     <w:multiLevelType w:val="singleLevel"/>
     <w:tmpl w:val="6FAC733C"/>
@@ -3416,7 +4116,7 @@
       </w:pPr>
     </w:lvl>
   </w:abstractNum>
-  <w:abstractNum w:abstractNumId="1">
+  <w:abstractNum w:abstractNumId="1" w15:restartNumberingAfterBreak="0">
     <w:nsid w:val="FFFFFF7D"/>
     <w:multiLevelType w:val="singleLevel"/>
     <w:tmpl w:val="71B49DFC"/>
@@ -3433,7 +4133,7 @@
       </w:pPr>
     </w:lvl>
   </w:abstractNum>
-  <w:abstractNum w:abstractNumId="2">
+  <w:abstractNum w:abstractNumId="2" w15:restartNumberingAfterBreak="0">
     <w:nsid w:val="FFFFFF7E"/>
     <w:multiLevelType w:val="singleLevel"/>
     <w:tmpl w:val="788E45C2"/>
@@ -3450,7 +4150,7 @@
       </w:pPr>
     </w:lvl>
   </w:abstractNum>
-  <w:abstractNum w:abstractNumId="3">
+  <w:abstractNum w:abstractNumId="3" w15:restartNumberingAfterBreak="0">
     <w:nsid w:val="FFFFFF7F"/>
     <w:multiLevelType w:val="singleLevel"/>
     <w:tmpl w:val="8618C808"/>
@@ -3467,7 +4167,7 @@
       </w:pPr>
     </w:lvl>
   </w:abstractNum>
-  <w:abstractNum w:abstractNumId="4">
+  <w:abstractNum w:abstractNumId="4" w15:restartNumberingAfterBreak="0">
     <w:nsid w:val="FFFFFF80"/>
     <w:multiLevelType w:val="singleLevel"/>
     <w:tmpl w:val="E5F2F6CE"/>
@@ -3487,7 +4187,7 @@
       </w:rPr>
     </w:lvl>
   </w:abstractNum>
-  <w:abstractNum w:abstractNumId="5">
+  <w:abstractNum w:abstractNumId="5" w15:restartNumberingAfterBreak="0">
     <w:nsid w:val="FFFFFF81"/>
     <w:multiLevelType w:val="singleLevel"/>
     <w:tmpl w:val="65BE8C3E"/>
@@ -3507,7 +4207,7 @@
       </w:rPr>
     </w:lvl>
   </w:abstractNum>
-  <w:abstractNum w:abstractNumId="6">
+  <w:abstractNum w:abstractNumId="6" w15:restartNumberingAfterBreak="0">
     <w:nsid w:val="FFFFFF82"/>
     <w:multiLevelType w:val="singleLevel"/>
     <w:tmpl w:val="95F09DA0"/>
@@ -3527,7 +4227,7 @@
       </w:rPr>
     </w:lvl>
   </w:abstractNum>
-  <w:abstractNum w:abstractNumId="7">
+  <w:abstractNum w:abstractNumId="7" w15:restartNumberingAfterBreak="0">
     <w:nsid w:val="FFFFFF83"/>
     <w:multiLevelType w:val="singleLevel"/>
     <w:tmpl w:val="157EC48A"/>
@@ -3547,7 +4247,7 @@
       </w:rPr>
     </w:lvl>
   </w:abstractNum>
-  <w:abstractNum w:abstractNumId="8">
+  <w:abstractNum w:abstractNumId="8" w15:restartNumberingAfterBreak="0">
     <w:nsid w:val="FFFFFF88"/>
     <w:multiLevelType w:val="singleLevel"/>
     <w:tmpl w:val="E8D26E8E"/>
@@ -3568,7 +4268,7 @@
       </w:rPr>
     </w:lvl>
   </w:abstractNum>
-  <w:abstractNum w:abstractNumId="9">
+  <w:abstractNum w:abstractNumId="9" w15:restartNumberingAfterBreak="0">
     <w:nsid w:val="FFFFFF89"/>
     <w:multiLevelType w:val="singleLevel"/>
     <w:tmpl w:val="05A4E3B6"/>
@@ -3589,7 +4289,7 @@
       </w:rPr>
     </w:lvl>
   </w:abstractNum>
-  <w:abstractNum w:abstractNumId="10">
+  <w:abstractNum w:abstractNumId="10" w15:restartNumberingAfterBreak="0">
     <w:nsid w:val="1F397F84"/>
     <w:multiLevelType w:val="multilevel"/>
     <w:tmpl w:val="77162394"/>
@@ -3731,7 +4431,7 @@
       </w:rPr>
     </w:lvl>
   </w:abstractNum>
-  <w:abstractNum w:abstractNumId="11">
+  <w:abstractNum w:abstractNumId="11" w15:restartNumberingAfterBreak="0">
     <w:nsid w:val="383504CB"/>
     <w:multiLevelType w:val="hybridMultilevel"/>
     <w:tmpl w:val="0324FB70"/>
@@ -3844,7 +4544,7 @@
       </w:rPr>
     </w:lvl>
   </w:abstractNum>
-  <w:abstractNum w:abstractNumId="12">
+  <w:abstractNum w:abstractNumId="12" w15:restartNumberingAfterBreak="0">
     <w:nsid w:val="393026D5"/>
     <w:multiLevelType w:val="multilevel"/>
     <w:tmpl w:val="2632941E"/>
@@ -3986,7 +4686,7 @@
       </w:rPr>
     </w:lvl>
   </w:abstractNum>
-  <w:abstractNum w:abstractNumId="13">
+  <w:abstractNum w:abstractNumId="13" w15:restartNumberingAfterBreak="0">
     <w:nsid w:val="4F0C3E05"/>
     <w:multiLevelType w:val="hybridMultilevel"/>
     <w:tmpl w:val="C8DE8854"/>
@@ -4098,7 +4798,7 @@
       </w:rPr>
     </w:lvl>
   </w:abstractNum>
-  <w:abstractNum w:abstractNumId="14">
+  <w:abstractNum w:abstractNumId="14" w15:restartNumberingAfterBreak="0">
     <w:nsid w:val="6C1B24C2"/>
     <w:multiLevelType w:val="multilevel"/>
     <w:tmpl w:val="30021730"/>
@@ -4238,7 +4938,7 @@
       </w:rPr>
     </w:lvl>
   </w:abstractNum>
-  <w:abstractNum w:abstractNumId="15">
+  <w:abstractNum w:abstractNumId="15" w15:restartNumberingAfterBreak="0">
     <w:nsid w:val="6F404C9F"/>
     <w:multiLevelType w:val="multilevel"/>
     <w:tmpl w:val="BEDA5F46"/>
@@ -4380,7 +5080,7 @@
       </w:rPr>
     </w:lvl>
   </w:abstractNum>
-  <w:abstractNum w:abstractNumId="16">
+  <w:abstractNum w:abstractNumId="16" w15:restartNumberingAfterBreak="0">
     <w:nsid w:val="7738779A"/>
     <w:multiLevelType w:val="multilevel"/>
     <w:tmpl w:val="77EC1FB2"/>
@@ -4526,7 +5226,7 @@
       </w:rPr>
     </w:lvl>
   </w:abstractNum>
-  <w:abstractNum w:abstractNumId="17">
+  <w:abstractNum w:abstractNumId="17" w15:restartNumberingAfterBreak="0">
     <w:nsid w:val="7B274BC8"/>
     <w:multiLevelType w:val="multilevel"/>
     <w:tmpl w:val="72E65396"/>
@@ -4667,7 +5367,7 @@
       </w:rPr>
     </w:lvl>
   </w:abstractNum>
-  <w:abstractNum w:abstractNumId="18">
+  <w:abstractNum w:abstractNumId="18" w15:restartNumberingAfterBreak="0">
     <w:nsid w:val="7D9521C8"/>
     <w:multiLevelType w:val="multilevel"/>
     <w:tmpl w:val="F35CB8F2"/>
@@ -4883,7 +5583,7 @@
 </file>
 
 <file path=word/styles.xml><?xml version="1.0" encoding="utf-8"?>
-<w:styles xmlns:mc="http://schemas.openxmlformats.org/markup-compatibility/2006" xmlns:r="http://schemas.openxmlformats.org/officeDocument/2006/relationships" xmlns:w="http://schemas.openxmlformats.org/wordprocessingml/2006/main" xmlns:w14="http://schemas.microsoft.com/office/word/2010/wordml" mc:Ignorable="w14">
+<w:styles xmlns:mc="http://schemas.openxmlformats.org/markup-compatibility/2006" xmlns:r="http://schemas.openxmlformats.org/officeDocument/2006/relationships" xmlns:w="http://schemas.openxmlformats.org/wordprocessingml/2006/main" xmlns:w14="http://schemas.microsoft.com/office/word/2010/wordml" xmlns:w15="http://schemas.microsoft.com/office/word/2012/wordml" xmlns:w16se="http://schemas.microsoft.com/office/word/2015/wordml/symex" mc:Ignorable="w14 w15 w16se">
   <w:docDefaults>
     <w:rPrDefault>
       <w:rPr>
@@ -4899,1215 +5599,374 @@
       </w:pPr>
     </w:pPrDefault>
   </w:docDefaults>
-  <w:latentStyles w:defLockedState="0" w:defUIPriority="0" w:defSemiHidden="1" w:defUnhideWhenUsed="1" w:defQFormat="0" w:count="267">
-    <w:lsdException w:name="Normal" w:semiHidden="0" w:unhideWhenUsed="0" w:qFormat="1"/>
-    <w:lsdException w:name="heading 1" w:semiHidden="0" w:unhideWhenUsed="0" w:qFormat="1"/>
-    <w:lsdException w:name="heading 2" w:semiHidden="0" w:unhideWhenUsed="0" w:qFormat="1"/>
-    <w:lsdException w:name="heading 3" w:semiHidden="0" w:unhideWhenUsed="0" w:qFormat="1"/>
-    <w:lsdException w:name="heading 4" w:qFormat="1"/>
-    <w:lsdException w:name="heading 5" w:qFormat="1"/>
-    <w:lsdException w:name="heading 6" w:qFormat="1"/>
-    <w:lsdException w:name="heading 7" w:qFormat="1"/>
-    <w:lsdException w:name="heading 8" w:qFormat="1"/>
-    <w:lsdException w:name="heading 9" w:qFormat="1"/>
-    <w:lsdException w:name="toa heading" w:semiHidden="0" w:unhideWhenUsed="0"/>
-    <w:lsdException w:name="List Number" w:semiHidden="0" w:unhideWhenUsed="0"/>
-    <w:lsdException w:name="List 2" w:semiHidden="0" w:unhideWhenUsed="0"/>
-    <w:lsdException w:name="Title" w:semiHidden="0" w:uiPriority="10" w:unhideWhenUsed="0" w:qFormat="1"/>
-    <w:lsdException w:name="List Continue 4" w:semiHidden="0" w:unhideWhenUsed="0"/>
-    <w:lsdException w:name="List Continue 5" w:semiHidden="0" w:unhideWhenUsed="0"/>
-    <w:lsdException w:name="Message Header" w:semiHidden="0" w:unhideWhenUsed="0"/>
-    <w:lsdException w:name="Subtitle" w:semiHidden="0" w:uiPriority="11" w:unhideWhenUsed="0" w:qFormat="1"/>
-    <w:lsdException w:name="Strong" w:semiHidden="0" w:uiPriority="22" w:unhideWhenUsed="0" w:qFormat="1"/>
-    <w:lsdException w:name="Emphasis" w:semiHidden="0" w:uiPriority="20" w:unhideWhenUsed="0" w:qFormat="1"/>
-    <w:lsdException w:name="Balloon Text" w:semiHidden="0" w:unhideWhenUsed="0"/>
-    <w:lsdException w:name="Table Grid" w:semiHidden="0" w:unhideWhenUsed="0"/>
-    <w:lsdException w:name="Placeholder Text" w:uiPriority="99" w:unhideWhenUsed="0"/>
-    <w:lsdException w:name="No Spacing" w:semiHidden="0" w:uiPriority="1" w:unhideWhenUsed="0" w:qFormat="1"/>
-    <w:lsdException w:name="Light Shading" w:semiHidden="0" w:uiPriority="60" w:unhideWhenUsed="0"/>
-    <w:lsdException w:name="Light List" w:semiHidden="0" w:uiPriority="61" w:unhideWhenUsed="0"/>
-    <w:lsdException w:name="Light Grid" w:semiHidden="0" w:uiPriority="62" w:unhideWhenUsed="0"/>
-    <w:lsdException w:name="Medium Shading 1" w:semiHidden="0" w:uiPriority="63" w:unhideWhenUsed="0"/>
-    <w:lsdException w:name="Medium Shading 2" w:semiHidden="0" w:uiPriority="64" w:unhideWhenUsed="0"/>
-    <w:lsdException w:name="Medium List 1" w:semiHidden="0" w:uiPriority="65" w:unhideWhenUsed="0"/>
-    <w:lsdException w:name="Medium List 2" w:semiHidden="0" w:uiPriority="66" w:unhideWhenUsed="0"/>
-    <w:lsdException w:name="Medium Grid 1" w:semiHidden="0" w:uiPriority="67" w:unhideWhenUsed="0"/>
-    <w:lsdException w:name="Medium Grid 2" w:semiHidden="0" w:uiPriority="68" w:unhideWhenUsed="0"/>
-    <w:lsdException w:name="Medium Grid 3" w:semiHidden="0" w:uiPriority="69" w:unhideWhenUsed="0"/>
-    <w:lsdException w:name="Dark List" w:semiHidden="0" w:uiPriority="70" w:unhideWhenUsed="0"/>
-    <w:lsdException w:name="Colorful Shading" w:semiHidden="0" w:uiPriority="71" w:unhideWhenUsed="0"/>
-    <w:lsdException w:name="Colorful List" w:semiHidden="0" w:uiPriority="72" w:unhideWhenUsed="0"/>
-    <w:lsdException w:name="Colorful Grid" w:semiHidden="0" w:uiPriority="73" w:unhideWhenUsed="0"/>
-    <w:lsdException w:name="Light Shading Accent 1" w:semiHidden="0" w:uiPriority="60" w:unhideWhenUsed="0"/>
-    <w:lsdException w:name="Light List Accent 1" w:semiHidden="0" w:uiPriority="61" w:unhideWhenUsed="0"/>
-    <w:lsdException w:name="Light Grid Accent 1" w:semiHidden="0" w:uiPriority="62" w:unhideWhenUsed="0"/>
-    <w:lsdException w:name="Medium Shading 1 Accent 1" w:semiHidden="0" w:uiPriority="63" w:unhideWhenUsed="0"/>
-    <w:lsdException w:name="Medium Shading 2 Accent 1" w:semiHidden="0" w:uiPriority="64" w:unhideWhenUsed="0"/>
-    <w:lsdException w:name="Medium List 1 Accent 1" w:semiHidden="0" w:uiPriority="65" w:unhideWhenUsed="0"/>
-    <w:lsdException w:name="Revision" w:uiPriority="99" w:unhideWhenUsed="0"/>
-    <w:lsdException w:name="List Paragraph" w:semiHidden="0" w:uiPriority="34" w:unhideWhenUsed="0" w:qFormat="1"/>
-    <w:lsdException w:name="Quote" w:semiHidden="0" w:uiPriority="29" w:unhideWhenUsed="0" w:qFormat="1"/>
-    <w:lsdException w:name="Intense Quote" w:semiHidden="0" w:uiPriority="30" w:unhideWhenUsed="0" w:qFormat="1"/>
-    <w:lsdException w:name="Medium List 2 Accent 1" w:semiHidden="0" w:uiPriority="66" w:unhideWhenUsed="0"/>
-    <w:lsdException w:name="Medium Grid 1 Accent 1" w:semiHidden="0" w:uiPriority="67" w:unhideWhenUsed="0"/>
-    <w:lsdException w:name="Medium Grid 2 Accent 1" w:semiHidden="0" w:uiPriority="68" w:unhideWhenUsed="0"/>
-    <w:lsdException w:name="Medium Grid 3 Accent 1" w:semiHidden="0" w:uiPriority="69" w:unhideWhenUsed="0"/>
-    <w:lsdException w:name="Dark List Accent 1" w:semiHidden="0" w:uiPriority="70" w:unhideWhenUsed="0"/>
-    <w:lsdException w:name="Colorful Shading Accent 1" w:semiHidden="0" w:uiPriority="71" w:unhideWhenUsed="0"/>
-    <w:lsdException w:name="Colorful List Accent 1" w:semiHidden="0" w:uiPriority="72" w:unhideWhenUsed="0"/>
-    <w:lsdException w:name="Colorful Grid Accent 1" w:semiHidden="0" w:uiPriority="73" w:unhideWhenUsed="0"/>
-    <w:lsdException w:name="Light Shading Accent 2" w:semiHidden="0" w:uiPriority="60" w:unhideWhenUsed="0"/>
-    <w:lsdException w:name="Light List Accent 2" w:semiHidden="0" w:uiPriority="61" w:unhideWhenUsed="0"/>
-    <w:lsdException w:name="Light Grid Accent 2" w:semiHidden="0" w:uiPriority="62" w:unhideWhenUsed="0"/>
-    <w:lsdException w:name="Medium Shading 1 Accent 2" w:semiHidden="0" w:uiPriority="63" w:unhideWhenUsed="0"/>
-    <w:lsdException w:name="Medium Shading 2 Accent 2" w:semiHidden="0" w:uiPriority="64" w:unhideWhenUsed="0"/>
-    <w:lsdException w:name="Medium List 1 Accent 2" w:semiHidden="0" w:uiPriority="65" w:unhideWhenUsed="0"/>
-    <w:lsdException w:name="Medium List 2 Accent 2" w:semiHidden="0" w:uiPriority="66" w:unhideWhenUsed="0"/>
-    <w:lsdException w:name="Medium Grid 1 Accent 2" w:semiHidden="0" w:uiPriority="67" w:unhideWhenUsed="0"/>
-    <w:lsdException w:name="Medium Grid 2 Accent 2" w:semiHidden="0" w:uiPriority="68" w:unhideWhenUsed="0"/>
-    <w:lsdException w:name="Medium Grid 3 Accent 2" w:semiHidden="0" w:uiPriority="69" w:unhideWhenUsed="0"/>
-    <w:lsdException w:name="Dark List Accent 2" w:semiHidden="0" w:uiPriority="70" w:unhideWhenUsed="0"/>
-    <w:lsdException w:name="Colorful Shading Accent 2" w:semiHidden="0" w:uiPriority="71" w:unhideWhenUsed="0"/>
-    <w:lsdException w:name="Colorful List Accent 2" w:semiHidden="0" w:uiPriority="72" w:unhideWhenUsed="0"/>
-    <w:lsdException w:name="Colorful Grid Accent 2" w:semiHidden="0" w:uiPriority="73" w:unhideWhenUsed="0"/>
-    <w:lsdException w:name="Light Shading Accent 3" w:semiHidden="0" w:uiPriority="60" w:unhideWhenUsed="0"/>
-    <w:lsdException w:name="Light List Accent 3" w:semiHidden="0" w:uiPriority="61" w:unhideWhenUsed="0"/>
-    <w:lsdException w:name="Light Grid Accent 3" w:semiHidden="0" w:uiPriority="62" w:unhideWhenUsed="0"/>
-    <w:lsdException w:name="Medium Shading 1 Accent 3" w:semiHidden="0" w:uiPriority="63" w:unhideWhenUsed="0"/>
-    <w:lsdException w:name="Medium Shading 2 Accent 3" w:semiHidden="0" w:uiPriority="64" w:unhideWhenUsed="0"/>
-    <w:lsdException w:name="Medium List 1 Accent 3" w:semiHidden="0" w:uiPriority="65" w:unhideWhenUsed="0"/>
-    <w:lsdException w:name="Medium List 2 Accent 3" w:semiHidden="0" w:uiPriority="66" w:unhideWhenUsed="0"/>
-    <w:lsdException w:name="Medium Grid 1 Accent 3" w:semiHidden="0" w:uiPriority="67" w:unhideWhenUsed="0"/>
-    <w:lsdException w:name="Medium Grid 2 Accent 3" w:semiHidden="0" w:uiPriority="68" w:unhideWhenUsed="0"/>
-    <w:lsdException w:name="Medium Grid 3 Accent 3" w:semiHidden="0" w:uiPriority="69" w:unhideWhenUsed="0"/>
-    <w:lsdException w:name="Dark List Accent 3" w:semiHidden="0" w:uiPriority="70" w:unhideWhenUsed="0"/>
-    <w:lsdException w:name="Colorful Shading Accent 3" w:semiHidden="0" w:uiPriority="71" w:unhideWhenUsed="0"/>
-    <w:lsdException w:name="Colorful List Accent 3" w:semiHidden="0" w:uiPriority="72" w:unhideWhenUsed="0"/>
-    <w:lsdException w:name="Colorful Grid Accent 3" w:semiHidden="0" w:uiPriority="73" w:unhideWhenUsed="0"/>
-    <w:lsdException w:name="Light Shading Accent 4" w:semiHidden="0" w:uiPriority="60" w:unhideWhenUsed="0"/>
-    <w:lsdException w:name="Light List Accent 4" w:semiHidden="0" w:uiPriority="61" w:unhideWhenUsed="0"/>
-    <w:lsdException w:name="Light Grid Accent 4" w:semiHidden="0" w:uiPriority="62" w:unhideWhenUsed="0"/>
-    <w:lsdException w:name="Medium Shading 1 Accent 4" w:semiHidden="0" w:uiPriority="63" w:unhideWhenUsed="0"/>
-    <w:lsdException w:name="Medium Shading 2 Accent 4" w:semiHidden="0" w:uiPriority="64" w:unhideWhenUsed="0"/>
-    <w:lsdException w:name="Medium List 1 Accent 4" w:semiHidden="0" w:uiPriority="65" w:unhideWhenUsed="0"/>
-    <w:lsdException w:name="Medium List 2 Accent 4" w:semiHidden="0" w:uiPriority="66" w:unhideWhenUsed="0"/>
-    <w:lsdException w:name="Medium Grid 1 Accent 4" w:semiHidden="0" w:uiPriority="67" w:unhideWhenUsed="0"/>
-    <w:lsdException w:name="Medium Grid 2 Accent 4" w:semiHidden="0" w:uiPriority="68" w:unhideWhenUsed="0"/>
-    <w:lsdException w:name="Medium Grid 3 Accent 4" w:semiHidden="0" w:uiPriority="69" w:unhideWhenUsed="0"/>
-    <w:lsdException w:name="Dark List Accent 4" w:semiHidden="0" w:uiPriority="70" w:unhideWhenUsed="0"/>
-    <w:lsdException w:name="Colorful Shading Accent 4" w:semiHidden="0" w:uiPriority="71" w:unhideWhenUsed="0"/>
-    <w:lsdException w:name="Colorful List Accent 4" w:semiHidden="0" w:uiPriority="72" w:unhideWhenUsed="0"/>
-    <w:lsdException w:name="Colorful Grid Accent 4" w:semiHidden="0" w:uiPriority="73" w:unhideWhenUsed="0"/>
-    <w:lsdException w:name="Light Shading Accent 5" w:semiHidden="0" w:uiPriority="60" w:unhideWhenUsed="0"/>
-    <w:lsdException w:name="Light List Accent 5" w:semiHidden="0" w:uiPriority="61" w:unhideWhenUsed="0"/>
-    <w:lsdException w:name="Light Grid Accent 5" w:semiHidden="0" w:uiPriority="62" w:unhideWhenUsed="0"/>
-    <w:lsdException w:name="Medium Shading 1 Accent 5" w:semiHidden="0" w:uiPriority="63" w:unhideWhenUsed="0"/>
-    <w:lsdException w:name="Medium Shading 2 Accent 5" w:semiHidden="0" w:uiPriority="64" w:unhideWhenUsed="0"/>
-    <w:lsdException w:name="Medium List 1 Accent 5" w:semiHidden="0" w:uiPriority="65" w:unhideWhenUsed="0"/>
-    <w:lsdException w:name="Medium List 2 Accent 5" w:semiHidden="0" w:uiPriority="66" w:unhideWhenUsed="0"/>
-    <w:lsdException w:name="Medium Grid 1 Accent 5" w:semiHidden="0" w:uiPriority="67" w:unhideWhenUsed="0"/>
-    <w:lsdException w:name="Medium Grid 2 Accent 5" w:semiHidden="0" w:uiPriority="68" w:unhideWhenUsed="0"/>
-    <w:lsdException w:name="Medium Grid 3 Accent 5" w:semiHidden="0" w:uiPriority="69" w:unhideWhenUsed="0"/>
-    <w:lsdException w:name="Dark List Accent 5" w:semiHidden="0" w:uiPriority="70" w:unhideWhenUsed="0"/>
-    <w:lsdException w:name="Colorful Shading Accent 5" w:semiHidden="0" w:uiPriority="71" w:unhideWhenUsed="0"/>
-    <w:lsdException w:name="Colorful List Accent 5" w:semiHidden="0" w:uiPriority="72" w:unhideWhenUsed="0"/>
-    <w:lsdException w:name="Colorful Grid Accent 5" w:semiHidden="0" w:uiPriority="73" w:unhideWhenUsed="0"/>
-    <w:lsdException w:name="Light Shading Accent 6" w:semiHidden="0" w:uiPriority="60" w:unhideWhenUsed="0"/>
-    <w:lsdException w:name="Light List Accent 6" w:semiHidden="0" w:uiPriority="61" w:unhideWhenUsed="0"/>
-    <w:lsdException w:name="Light Grid Accent 6" w:semiHidden="0" w:uiPriority="62" w:unhideWhenUsed="0"/>
-    <w:lsdException w:name="Medium Shading 1 Accent 6" w:semiHidden="0" w:uiPriority="63" w:unhideWhenUsed="0"/>
-    <w:lsdException w:name="Medium Shading 2 Accent 6" w:semiHidden="0" w:uiPriority="64" w:unhideWhenUsed="0"/>
-    <w:lsdException w:name="Medium List 1 Accent 6" w:semiHidden="0" w:uiPriority="65" w:unhideWhenUsed="0"/>
-    <w:lsdException w:name="Medium List 2 Accent 6" w:semiHidden="0" w:uiPriority="66" w:unhideWhenUsed="0"/>
-    <w:lsdException w:name="Medium Grid 1 Accent 6" w:semiHidden="0" w:uiPriority="67" w:unhideWhenUsed="0"/>
-    <w:lsdException w:name="Medium Grid 2 Accent 6" w:semiHidden="0" w:uiPriority="68" w:unhideWhenUsed="0"/>
-    <w:lsdException w:name="Medium Grid 3 Accent 6" w:semiHidden="0" w:uiPriority="69" w:unhideWhenUsed="0"/>
-    <w:lsdException w:name="Dark List Accent 6" w:semiHidden="0" w:uiPriority="70" w:unhideWhenUsed="0"/>
-    <w:lsdException w:name="Colorful Shading Accent 6" w:semiHidden="0" w:uiPriority="71" w:unhideWhenUsed="0"/>
-    <w:lsdException w:name="Colorful List Accent 6" w:semiHidden="0" w:uiPriority="72" w:unhideWhenUsed="0"/>
-    <w:lsdException w:name="Colorful Grid Accent 6" w:semiHidden="0" w:uiPriority="73" w:unhideWhenUsed="0"/>
-    <w:lsdException w:name="Subtle Emphasis" w:semiHidden="0" w:uiPriority="19" w:unhideWhenUsed="0" w:qFormat="1"/>
-    <w:lsdException w:name="Intense Emphasis" w:semiHidden="0" w:uiPriority="21" w:unhideWhenUsed="0" w:qFormat="1"/>
-    <w:lsdException w:name="Subtle Reference" w:semiHidden="0" w:uiPriority="31" w:unhideWhenUsed="0" w:qFormat="1"/>
-    <w:lsdException w:name="Intense Reference" w:semiHidden="0" w:uiPriority="32" w:unhideWhenUsed="0" w:qFormat="1"/>
-    <w:lsdException w:name="Book Title" w:semiHidden="0" w:uiPriority="33" w:unhideWhenUsed="0" w:qFormat="1"/>
-    <w:lsdException w:name="Bibliography" w:uiPriority="37"/>
-    <w:lsdException w:name="TOC Heading" w:uiPriority="39" w:qFormat="1"/>
-  </w:latentStyles>
-  <w:style w:type="paragraph" w:default="1" w:styleId="Normlny">
-    <w:name w:val="Normal"/>
-    <w:qFormat/>
-    <w:rsid w:val="009F7FCE"/>
-    <w:pPr>
-      <w:overflowPunct w:val="0"/>
-      <w:autoSpaceDE w:val="0"/>
-      <w:autoSpaceDN w:val="0"/>
-      <w:adjustRightInd w:val="0"/>
-      <w:spacing w:after="0" w:line="240" w:lineRule="atLeast"/>
-      <w:ind w:firstLine="227"/>
-      <w:jc w:val="both"/>
-      <w:textAlignment w:val="baseline"/>
-    </w:pPr>
-    <w:rPr>
-      <w:rFonts w:ascii="Times New Roman" w:eastAsia="Times New Roman" w:hAnsi="Times New Roman"/>
-      <w:sz w:val="20"/>
-      <w:szCs w:val="20"/>
-      <w:lang w:eastAsia="de-DE" w:bidi="ar-SA"/>
-    </w:rPr>
-  </w:style>
-  <w:style w:type="paragraph" w:styleId="Nadpis1">
-    <w:name w:val="heading 1"/>
-    <w:basedOn w:val="Normlny"/>
-    <w:next w:val="Normlny"/>
-    <w:link w:val="Nadpis1Char"/>
-    <w:qFormat/>
-    <w:rsid w:val="00B17E0A"/>
-    <w:pPr>
-      <w:keepNext/>
-      <w:keepLines/>
-      <w:suppressAutoHyphens/>
-      <w:spacing w:before="360" w:after="240" w:line="300" w:lineRule="atLeast"/>
-      <w:ind w:left="567" w:hanging="567"/>
-      <w:jc w:val="left"/>
-      <w:outlineLvl w:val="0"/>
-    </w:pPr>
-    <w:rPr>
-      <w:b/>
-      <w:sz w:val="24"/>
-    </w:rPr>
-  </w:style>
-  <w:style w:type="paragraph" w:styleId="Nadpis2">
-    <w:name w:val="heading 2"/>
-    <w:basedOn w:val="Normlny"/>
-    <w:next w:val="Normlny"/>
-    <w:link w:val="Nadpis2Char"/>
-    <w:qFormat/>
-    <w:rsid w:val="00B17E0A"/>
-    <w:pPr>
-      <w:keepNext/>
-      <w:keepLines/>
-      <w:suppressAutoHyphens/>
-      <w:spacing w:before="360" w:after="160"/>
-      <w:ind w:left="567" w:hanging="567"/>
-      <w:outlineLvl w:val="1"/>
-    </w:pPr>
-    <w:rPr>
-      <w:b/>
-    </w:rPr>
-  </w:style>
-  <w:style w:type="paragraph" w:styleId="Nadpis3">
-    <w:name w:val="heading 3"/>
-    <w:basedOn w:val="Normlny"/>
-    <w:next w:val="Normlny"/>
-    <w:link w:val="Nadpis3Char"/>
-    <w:qFormat/>
-    <w:rsid w:val="00B17E0A"/>
-    <w:pPr>
-      <w:spacing w:before="360"/>
-      <w:ind w:firstLine="0"/>
-      <w:outlineLvl w:val="2"/>
-    </w:pPr>
-  </w:style>
-  <w:style w:type="paragraph" w:styleId="Nadpis4">
-    <w:name w:val="heading 4"/>
-    <w:basedOn w:val="Normlny"/>
-    <w:next w:val="Normlny"/>
-    <w:link w:val="Nadpis4Char"/>
-    <w:qFormat/>
-    <w:rsid w:val="00B17E0A"/>
-    <w:pPr>
-      <w:spacing w:before="240"/>
-      <w:ind w:firstLine="0"/>
-      <w:outlineLvl w:val="3"/>
-    </w:pPr>
-  </w:style>
-  <w:style w:type="paragraph" w:styleId="Nadpis5">
-    <w:name w:val="heading 5"/>
-    <w:basedOn w:val="Normlny"/>
-    <w:next w:val="Normlny"/>
-    <w:link w:val="Nadpis5Char"/>
-    <w:qFormat/>
-    <w:rsid w:val="00B17E0A"/>
-    <w:pPr>
-      <w:spacing w:before="240"/>
-      <w:ind w:firstLine="0"/>
-      <w:outlineLvl w:val="4"/>
-    </w:pPr>
-  </w:style>
-  <w:style w:type="paragraph" w:styleId="Nadpis6">
-    <w:name w:val="heading 6"/>
-    <w:basedOn w:val="Normlny"/>
-    <w:next w:val="Normlny"/>
-    <w:link w:val="Nadpis6Char"/>
-    <w:qFormat/>
-    <w:rsid w:val="00B17E0A"/>
-    <w:pPr>
-      <w:spacing w:before="240"/>
-      <w:ind w:firstLine="0"/>
-      <w:outlineLvl w:val="5"/>
-    </w:pPr>
-  </w:style>
-  <w:style w:type="paragraph" w:styleId="Nadpis7">
-    <w:name w:val="heading 7"/>
-    <w:basedOn w:val="Normlny"/>
-    <w:next w:val="Normlny"/>
-    <w:link w:val="Nadpis7Char"/>
-    <w:qFormat/>
-    <w:rsid w:val="00B17E0A"/>
-    <w:pPr>
-      <w:spacing w:before="240"/>
-      <w:ind w:firstLine="0"/>
-      <w:outlineLvl w:val="6"/>
-    </w:pPr>
-  </w:style>
-  <w:style w:type="paragraph" w:styleId="Nadpis8">
-    <w:name w:val="heading 8"/>
-    <w:basedOn w:val="Normlny"/>
-    <w:next w:val="Normlny"/>
-    <w:link w:val="Nadpis8Char"/>
-    <w:qFormat/>
-    <w:rsid w:val="00B17E0A"/>
-    <w:pPr>
-      <w:spacing w:before="240"/>
-      <w:ind w:firstLine="0"/>
-      <w:outlineLvl w:val="7"/>
-    </w:pPr>
-  </w:style>
-  <w:style w:type="paragraph" w:styleId="Nadpis9">
-    <w:name w:val="heading 9"/>
-    <w:basedOn w:val="Normlny"/>
-    <w:next w:val="Normlny"/>
-    <w:link w:val="Nadpis9Char"/>
-    <w:qFormat/>
-    <w:rsid w:val="00B17E0A"/>
-    <w:pPr>
-      <w:spacing w:before="240"/>
-      <w:ind w:firstLine="0"/>
-      <w:outlineLvl w:val="8"/>
-    </w:pPr>
-  </w:style>
-  <w:style w:type="character" w:default="1" w:styleId="Predvolenpsmoodseku">
-    <w:name w:val="Default Paragraph Font"/>
-    <w:uiPriority w:val="1"/>
-    <w:semiHidden/>
-    <w:unhideWhenUsed/>
-  </w:style>
-  <w:style w:type="table" w:default="1" w:styleId="Normlnatabuka">
-    <w:name w:val="Normal Table"/>
-    <w:uiPriority w:val="99"/>
-    <w:semiHidden/>
-    <w:unhideWhenUsed/>
-    <w:tblPr>
-      <w:tblInd w:w="0" w:type="dxa"/>
-      <w:tblCellMar>
-        <w:top w:w="0" w:type="dxa"/>
-        <w:left w:w="108" w:type="dxa"/>
-        <w:bottom w:w="0" w:type="dxa"/>
-        <w:right w:w="108" w:type="dxa"/>
-      </w:tblCellMar>
-    </w:tblPr>
-  </w:style>
-  <w:style w:type="numbering" w:default="1" w:styleId="Bezzoznamu">
-    <w:name w:val="No List"/>
-    <w:uiPriority w:val="99"/>
-    <w:semiHidden/>
-    <w:unhideWhenUsed/>
-  </w:style>
-  <w:style w:type="paragraph" w:customStyle="1" w:styleId="abstract">
-    <w:name w:val="abstract"/>
-    <w:basedOn w:val="Normlny"/>
-    <w:rsid w:val="00B17E0A"/>
-    <w:pPr>
-      <w:spacing w:before="600" w:after="360" w:line="220" w:lineRule="atLeast"/>
-      <w:ind w:left="567" w:right="567"/>
-      <w:contextualSpacing/>
-    </w:pPr>
-    <w:rPr>
-      <w:sz w:val="18"/>
-    </w:rPr>
-  </w:style>
-  <w:style w:type="paragraph" w:customStyle="1" w:styleId="address">
-    <w:name w:val="address"/>
-    <w:basedOn w:val="Normlny"/>
-    <w:rsid w:val="00B17E0A"/>
-    <w:pPr>
-      <w:spacing w:after="200" w:line="220" w:lineRule="atLeast"/>
-      <w:ind w:firstLine="0"/>
-      <w:contextualSpacing/>
-      <w:jc w:val="center"/>
-    </w:pPr>
-    <w:rPr>
-      <w:sz w:val="18"/>
-    </w:rPr>
-  </w:style>
-  <w:style w:type="numbering" w:customStyle="1" w:styleId="arabnumitem">
-    <w:name w:val="arabnumitem"/>
-    <w:basedOn w:val="Bezzoznamu"/>
-    <w:rsid w:val="00B17E0A"/>
-    <w:pPr>
-      <w:numPr>
-        <w:numId w:val="1"/>
-      </w:numPr>
-    </w:pPr>
-  </w:style>
-  <w:style w:type="paragraph" w:styleId="Zoznamsodrkami">
-    <w:name w:val="List Bullet"/>
-    <w:basedOn w:val="Normlny"/>
-    <w:rsid w:val="00B17E0A"/>
-    <w:pPr>
-      <w:numPr>
-        <w:numId w:val="7"/>
-      </w:numPr>
-      <w:spacing w:before="120" w:after="120"/>
-      <w:contextualSpacing/>
-    </w:pPr>
-  </w:style>
-  <w:style w:type="paragraph" w:customStyle="1" w:styleId="author">
-    <w:name w:val="author"/>
-    <w:basedOn w:val="Normlny"/>
-    <w:next w:val="address"/>
-    <w:rsid w:val="00B17E0A"/>
-    <w:pPr>
-      <w:spacing w:after="200"/>
-      <w:ind w:firstLine="0"/>
-      <w:jc w:val="center"/>
-    </w:pPr>
-  </w:style>
-  <w:style w:type="paragraph" w:customStyle="1" w:styleId="bulletitem">
-    <w:name w:val="bulletitem"/>
-    <w:basedOn w:val="Normlny"/>
-    <w:rsid w:val="00B17E0A"/>
-    <w:pPr>
-      <w:numPr>
-        <w:numId w:val="11"/>
-      </w:numPr>
-      <w:spacing w:before="160" w:after="160"/>
-      <w:contextualSpacing/>
-    </w:pPr>
-  </w:style>
-  <w:style w:type="paragraph" w:customStyle="1" w:styleId="dashitem">
-    <w:name w:val="dashitem"/>
-    <w:basedOn w:val="Normlny"/>
-    <w:rsid w:val="00B17E0A"/>
-    <w:pPr>
-      <w:numPr>
-        <w:numId w:val="12"/>
-      </w:numPr>
-      <w:spacing w:before="160" w:after="160"/>
-      <w:contextualSpacing/>
-    </w:pPr>
-  </w:style>
-  <w:style w:type="character" w:customStyle="1" w:styleId="e-mail">
-    <w:name w:val="e-mail"/>
-    <w:basedOn w:val="Predvolenpsmoodseku"/>
-    <w:rsid w:val="00B17E0A"/>
-    <w:rPr>
-      <w:rFonts w:ascii="Courier" w:hAnsi="Courier"/>
-      <w:noProof/>
-      <w:lang w:val="en-US"/>
-    </w:rPr>
-  </w:style>
-  <w:style w:type="paragraph" w:customStyle="1" w:styleId="equation">
-    <w:name w:val="equation"/>
-    <w:basedOn w:val="Normlny"/>
-    <w:next w:val="Normlny"/>
-    <w:rsid w:val="00B17E0A"/>
-    <w:pPr>
-      <w:tabs>
-        <w:tab w:val="center" w:pos="3289"/>
-        <w:tab w:val="right" w:pos="6917"/>
-      </w:tabs>
-      <w:spacing w:before="160" w:after="160"/>
-      <w:ind w:firstLine="0"/>
-    </w:pPr>
-  </w:style>
-  <w:style w:type="paragraph" w:customStyle="1" w:styleId="figurecaption">
-    <w:name w:val="figurecaption"/>
-    <w:basedOn w:val="Normlny"/>
-    <w:next w:val="Normlny"/>
-    <w:rsid w:val="00B17E0A"/>
-    <w:pPr>
-      <w:keepLines/>
-      <w:spacing w:before="120" w:after="240" w:line="220" w:lineRule="atLeast"/>
-      <w:ind w:firstLine="0"/>
-      <w:jc w:val="center"/>
-    </w:pPr>
-    <w:rPr>
-      <w:sz w:val="18"/>
-    </w:rPr>
-  </w:style>
-  <w:style w:type="character" w:styleId="Odkaznapoznmkupodiarou">
-    <w:name w:val="footnote reference"/>
-    <w:basedOn w:val="Predvolenpsmoodseku"/>
-    <w:rsid w:val="00B17E0A"/>
-    <w:rPr>
-      <w:position w:val="0"/>
-      <w:vertAlign w:val="superscript"/>
-    </w:rPr>
-  </w:style>
-  <w:style w:type="paragraph" w:styleId="Pta">
-    <w:name w:val="footer"/>
-    <w:basedOn w:val="Normlny"/>
-    <w:link w:val="PtaChar"/>
-    <w:rsid w:val="00B17E0A"/>
-    <w:pPr>
-      <w:tabs>
-        <w:tab w:val="center" w:pos="4536"/>
-        <w:tab w:val="right" w:pos="9072"/>
-      </w:tabs>
-    </w:pPr>
-  </w:style>
-  <w:style w:type="character" w:customStyle="1" w:styleId="PtaChar">
-    <w:name w:val="Päta Char"/>
-    <w:basedOn w:val="Predvolenpsmoodseku"/>
-    <w:link w:val="Pta"/>
-    <w:rsid w:val="0090666A"/>
-    <w:rPr>
-      <w:rFonts w:ascii="Times New Roman" w:eastAsia="Times New Roman" w:hAnsi="Times New Roman"/>
-      <w:sz w:val="20"/>
-      <w:szCs w:val="20"/>
-      <w:lang w:eastAsia="de-DE" w:bidi="ar-SA"/>
-    </w:rPr>
-  </w:style>
-  <w:style w:type="paragraph" w:customStyle="1" w:styleId="heading1">
-    <w:name w:val="heading1"/>
-    <w:basedOn w:val="Nadpis1"/>
-    <w:next w:val="Normlny"/>
-    <w:rsid w:val="00B17E0A"/>
-    <w:pPr>
-      <w:numPr>
-        <w:numId w:val="8"/>
-      </w:numPr>
-    </w:pPr>
-    <w:rPr>
-      <w:bCs/>
-    </w:rPr>
-  </w:style>
-  <w:style w:type="paragraph" w:customStyle="1" w:styleId="heading2">
-    <w:name w:val="heading2"/>
-    <w:basedOn w:val="Nadpis2"/>
-    <w:next w:val="Normlny"/>
-    <w:rsid w:val="00B17E0A"/>
-    <w:pPr>
-      <w:numPr>
-        <w:ilvl w:val="1"/>
-        <w:numId w:val="8"/>
-      </w:numPr>
-    </w:pPr>
-    <w:rPr>
-      <w:bCs/>
-      <w:iCs/>
-    </w:rPr>
-  </w:style>
-  <w:style w:type="character" w:customStyle="1" w:styleId="heading3">
-    <w:name w:val="heading3"/>
-    <w:basedOn w:val="Predvolenpsmoodseku"/>
-    <w:rsid w:val="00B17E0A"/>
-    <w:rPr>
-      <w:b/>
-    </w:rPr>
-  </w:style>
-  <w:style w:type="character" w:customStyle="1" w:styleId="heading4">
-    <w:name w:val="heading4"/>
-    <w:basedOn w:val="Predvolenpsmoodseku"/>
-    <w:rsid w:val="00B17E0A"/>
-    <w:rPr>
-      <w:i/>
-    </w:rPr>
-  </w:style>
-  <w:style w:type="numbering" w:customStyle="1" w:styleId="headings">
-    <w:name w:val="headings"/>
-    <w:basedOn w:val="arabnumitem"/>
-    <w:rsid w:val="00B17E0A"/>
-    <w:pPr>
-      <w:numPr>
-        <w:numId w:val="4"/>
-      </w:numPr>
-    </w:pPr>
-  </w:style>
-  <w:style w:type="character" w:styleId="Hypertextovprepojenie">
-    <w:name w:val="Hyperlink"/>
-    <w:basedOn w:val="Predvolenpsmoodseku"/>
-    <w:rsid w:val="00B17E0A"/>
-    <w:rPr>
-      <w:color w:val="auto"/>
-      <w:u w:val="none"/>
-    </w:rPr>
-  </w:style>
-  <w:style w:type="paragraph" w:customStyle="1" w:styleId="image">
-    <w:name w:val="image"/>
-    <w:basedOn w:val="Normlny"/>
-    <w:next w:val="Normlny"/>
-    <w:rsid w:val="00B17E0A"/>
-    <w:pPr>
-      <w:spacing w:before="240" w:after="120"/>
-      <w:ind w:firstLine="0"/>
-      <w:jc w:val="center"/>
-    </w:pPr>
-  </w:style>
-  <w:style w:type="numbering" w:customStyle="1" w:styleId="itemization">
-    <w:name w:val="itemization"/>
-    <w:basedOn w:val="Bezzoznamu"/>
-    <w:semiHidden/>
-    <w:rsid w:val="00B17E0A"/>
-  </w:style>
-  <w:style w:type="numbering" w:customStyle="1" w:styleId="itemization1">
-    <w:name w:val="itemization1"/>
-    <w:basedOn w:val="Bezzoznamu"/>
-    <w:rsid w:val="00B17E0A"/>
-    <w:pPr>
-      <w:numPr>
-        <w:numId w:val="2"/>
-      </w:numPr>
-    </w:pPr>
-  </w:style>
-  <w:style w:type="numbering" w:customStyle="1" w:styleId="itemization2">
-    <w:name w:val="itemization2"/>
-    <w:basedOn w:val="Bezzoznamu"/>
-    <w:rsid w:val="00B17E0A"/>
-    <w:pPr>
-      <w:numPr>
-        <w:numId w:val="3"/>
-      </w:numPr>
-    </w:pPr>
-  </w:style>
-  <w:style w:type="paragraph" w:customStyle="1" w:styleId="keywords">
-    <w:name w:val="keywords"/>
-    <w:basedOn w:val="abstract"/>
-    <w:next w:val="heading1"/>
-    <w:rsid w:val="007809D1"/>
-    <w:pPr>
-      <w:spacing w:before="220"/>
-      <w:ind w:firstLine="0"/>
-      <w:contextualSpacing w:val="0"/>
-      <w:jc w:val="left"/>
-    </w:pPr>
-  </w:style>
-  <w:style w:type="paragraph" w:styleId="Hlavika">
-    <w:name w:val="header"/>
-    <w:basedOn w:val="Normlny"/>
-    <w:link w:val="HlavikaChar"/>
-    <w:rsid w:val="00B17E0A"/>
-    <w:pPr>
-      <w:tabs>
-        <w:tab w:val="center" w:pos="4536"/>
-        <w:tab w:val="right" w:pos="9072"/>
-      </w:tabs>
-      <w:ind w:firstLine="0"/>
-    </w:pPr>
-    <w:rPr>
-      <w:sz w:val="18"/>
-    </w:rPr>
-  </w:style>
-  <w:style w:type="character" w:customStyle="1" w:styleId="HlavikaChar">
-    <w:name w:val="Hlavička Char"/>
-    <w:basedOn w:val="Predvolenpsmoodseku"/>
-    <w:link w:val="Hlavika"/>
-    <w:rsid w:val="0090666A"/>
-    <w:rPr>
-      <w:rFonts w:ascii="Times New Roman" w:eastAsia="Times New Roman" w:hAnsi="Times New Roman"/>
-      <w:sz w:val="18"/>
-      <w:szCs w:val="20"/>
-      <w:lang w:eastAsia="de-DE" w:bidi="ar-SA"/>
-    </w:rPr>
-  </w:style>
-  <w:style w:type="paragraph" w:styleId="slovanzoznam">
-    <w:name w:val="List Number"/>
-    <w:basedOn w:val="Normlny"/>
-    <w:rsid w:val="00B17E0A"/>
-    <w:pPr>
-      <w:numPr>
-        <w:numId w:val="9"/>
-      </w:numPr>
-    </w:pPr>
-  </w:style>
-  <w:style w:type="paragraph" w:customStyle="1" w:styleId="numitem">
-    <w:name w:val="numitem"/>
-    <w:basedOn w:val="Normlny"/>
-    <w:rsid w:val="00B17E0A"/>
-    <w:pPr>
-      <w:numPr>
-        <w:numId w:val="13"/>
-      </w:numPr>
-      <w:spacing w:before="160" w:after="160"/>
-      <w:contextualSpacing/>
-    </w:pPr>
-  </w:style>
-  <w:style w:type="paragraph" w:customStyle="1" w:styleId="p1a">
-    <w:name w:val="p1a"/>
-    <w:basedOn w:val="Normlny"/>
-    <w:rsid w:val="00B17E0A"/>
-    <w:pPr>
-      <w:ind w:firstLine="0"/>
-    </w:pPr>
-  </w:style>
-  <w:style w:type="paragraph" w:customStyle="1" w:styleId="programcode">
-    <w:name w:val="programcode"/>
-    <w:basedOn w:val="Normlny"/>
-    <w:rsid w:val="00B17E0A"/>
-    <w:pPr>
-      <w:tabs>
-        <w:tab w:val="left" w:pos="227"/>
-        <w:tab w:val="left" w:pos="454"/>
-        <w:tab w:val="left" w:pos="680"/>
-        <w:tab w:val="left" w:pos="907"/>
-        <w:tab w:val="left" w:pos="1134"/>
-        <w:tab w:val="left" w:pos="1361"/>
-        <w:tab w:val="left" w:pos="1588"/>
-        <w:tab w:val="left" w:pos="1814"/>
-        <w:tab w:val="left" w:pos="2041"/>
-        <w:tab w:val="left" w:pos="2268"/>
-        <w:tab w:val="left" w:pos="2495"/>
-        <w:tab w:val="left" w:pos="2722"/>
-        <w:tab w:val="left" w:pos="2948"/>
-        <w:tab w:val="left" w:pos="3175"/>
-        <w:tab w:val="left" w:pos="3402"/>
-        <w:tab w:val="left" w:pos="3629"/>
-        <w:tab w:val="left" w:pos="3856"/>
-        <w:tab w:val="left" w:pos="4082"/>
-        <w:tab w:val="left" w:pos="4309"/>
-        <w:tab w:val="left" w:pos="4536"/>
-        <w:tab w:val="left" w:pos="4763"/>
-        <w:tab w:val="left" w:pos="4990"/>
-        <w:tab w:val="left" w:pos="5216"/>
-        <w:tab w:val="left" w:pos="5443"/>
-        <w:tab w:val="left" w:pos="5670"/>
-        <w:tab w:val="left" w:pos="5897"/>
-        <w:tab w:val="left" w:pos="6124"/>
-        <w:tab w:val="left" w:pos="6350"/>
-        <w:tab w:val="left" w:pos="6577"/>
-      </w:tabs>
-      <w:spacing w:before="160" w:after="160"/>
-      <w:ind w:firstLine="0"/>
-      <w:contextualSpacing/>
-      <w:jc w:val="left"/>
-    </w:pPr>
-    <w:rPr>
-      <w:rFonts w:ascii="Courier" w:hAnsi="Courier"/>
-    </w:rPr>
-  </w:style>
-  <w:style w:type="paragraph" w:customStyle="1" w:styleId="referenceitem">
-    <w:name w:val="referenceitem"/>
-    <w:basedOn w:val="Normlny"/>
-    <w:rsid w:val="00B4592B"/>
-    <w:pPr>
-      <w:numPr>
-        <w:numId w:val="10"/>
-      </w:numPr>
-      <w:spacing w:line="220" w:lineRule="atLeast"/>
-    </w:pPr>
-    <w:rPr>
-      <w:sz w:val="18"/>
-    </w:rPr>
-  </w:style>
-  <w:style w:type="numbering" w:customStyle="1" w:styleId="referencelist">
-    <w:name w:val="referencelist"/>
-    <w:basedOn w:val="Bezzoznamu"/>
-    <w:semiHidden/>
-    <w:rsid w:val="00B17E0A"/>
-    <w:pPr>
-      <w:numPr>
-        <w:numId w:val="5"/>
-      </w:numPr>
-    </w:pPr>
-  </w:style>
-  <w:style w:type="paragraph" w:customStyle="1" w:styleId="runninghead-left">
-    <w:name w:val="running head - left"/>
-    <w:basedOn w:val="Normlny"/>
-    <w:rsid w:val="00B17E0A"/>
-    <w:pPr>
-      <w:ind w:firstLine="0"/>
-      <w:jc w:val="left"/>
-    </w:pPr>
-    <w:rPr>
-      <w:sz w:val="18"/>
-      <w:szCs w:val="18"/>
-    </w:rPr>
-  </w:style>
-  <w:style w:type="character" w:customStyle="1" w:styleId="Nadpis1Char">
-    <w:name w:val="Nadpis 1 Char"/>
-    <w:basedOn w:val="Predvolenpsmoodseku"/>
-    <w:link w:val="Nadpis1"/>
-    <w:rsid w:val="0090666A"/>
-    <w:rPr>
-      <w:rFonts w:ascii="Times New Roman" w:eastAsia="Times New Roman" w:hAnsi="Times New Roman"/>
-      <w:b/>
-      <w:sz w:val="24"/>
-      <w:szCs w:val="20"/>
-      <w:lang w:eastAsia="de-DE" w:bidi="ar-SA"/>
-    </w:rPr>
-  </w:style>
-  <w:style w:type="character" w:customStyle="1" w:styleId="Nadpis2Char">
-    <w:name w:val="Nadpis 2 Char"/>
-    <w:basedOn w:val="Predvolenpsmoodseku"/>
-    <w:link w:val="Nadpis2"/>
-    <w:rsid w:val="0090666A"/>
-    <w:rPr>
-      <w:rFonts w:ascii="Times New Roman" w:eastAsia="Times New Roman" w:hAnsi="Times New Roman"/>
-      <w:b/>
-      <w:sz w:val="20"/>
-      <w:szCs w:val="20"/>
-      <w:lang w:eastAsia="de-DE" w:bidi="ar-SA"/>
-    </w:rPr>
-  </w:style>
-  <w:style w:type="character" w:customStyle="1" w:styleId="Nadpis3Char">
-    <w:name w:val="Nadpis 3 Char"/>
-    <w:basedOn w:val="Predvolenpsmoodseku"/>
-    <w:link w:val="Nadpis3"/>
-    <w:rsid w:val="0090666A"/>
-    <w:rPr>
-      <w:rFonts w:ascii="Times New Roman" w:eastAsia="Times New Roman" w:hAnsi="Times New Roman"/>
-      <w:sz w:val="20"/>
-      <w:szCs w:val="20"/>
-      <w:lang w:eastAsia="de-DE" w:bidi="ar-SA"/>
-    </w:rPr>
-  </w:style>
-  <w:style w:type="character" w:customStyle="1" w:styleId="Nadpis4Char">
-    <w:name w:val="Nadpis 4 Char"/>
-    <w:basedOn w:val="Predvolenpsmoodseku"/>
-    <w:link w:val="Nadpis4"/>
-    <w:rsid w:val="0090666A"/>
-    <w:rPr>
-      <w:rFonts w:ascii="Times New Roman" w:eastAsia="Times New Roman" w:hAnsi="Times New Roman"/>
-      <w:sz w:val="20"/>
-      <w:szCs w:val="20"/>
-      <w:lang w:eastAsia="de-DE" w:bidi="ar-SA"/>
-    </w:rPr>
-  </w:style>
-  <w:style w:type="character" w:customStyle="1" w:styleId="Nadpis5Char">
-    <w:name w:val="Nadpis 5 Char"/>
-    <w:basedOn w:val="Predvolenpsmoodseku"/>
-    <w:link w:val="Nadpis5"/>
-    <w:rsid w:val="0090666A"/>
-    <w:rPr>
-      <w:rFonts w:ascii="Times New Roman" w:eastAsia="Times New Roman" w:hAnsi="Times New Roman"/>
-      <w:sz w:val="20"/>
-      <w:szCs w:val="20"/>
-      <w:lang w:eastAsia="de-DE" w:bidi="ar-SA"/>
-    </w:rPr>
-  </w:style>
-  <w:style w:type="character" w:customStyle="1" w:styleId="Nadpis6Char">
-    <w:name w:val="Nadpis 6 Char"/>
-    <w:basedOn w:val="Predvolenpsmoodseku"/>
-    <w:link w:val="Nadpis6"/>
-    <w:rsid w:val="0090666A"/>
-    <w:rPr>
-      <w:rFonts w:ascii="Times New Roman" w:eastAsia="Times New Roman" w:hAnsi="Times New Roman"/>
-      <w:sz w:val="20"/>
-      <w:szCs w:val="20"/>
-      <w:lang w:eastAsia="de-DE" w:bidi="ar-SA"/>
-    </w:rPr>
-  </w:style>
-  <w:style w:type="character" w:customStyle="1" w:styleId="Nadpis7Char">
-    <w:name w:val="Nadpis 7 Char"/>
-    <w:basedOn w:val="Predvolenpsmoodseku"/>
-    <w:link w:val="Nadpis7"/>
-    <w:rsid w:val="0090666A"/>
-    <w:rPr>
-      <w:rFonts w:ascii="Times New Roman" w:eastAsia="Times New Roman" w:hAnsi="Times New Roman"/>
-      <w:sz w:val="20"/>
-      <w:szCs w:val="20"/>
-      <w:lang w:eastAsia="de-DE" w:bidi="ar-SA"/>
-    </w:rPr>
-  </w:style>
-  <w:style w:type="character" w:customStyle="1" w:styleId="Nadpis8Char">
-    <w:name w:val="Nadpis 8 Char"/>
-    <w:basedOn w:val="Predvolenpsmoodseku"/>
-    <w:link w:val="Nadpis8"/>
-    <w:rsid w:val="0090666A"/>
-    <w:rPr>
-      <w:rFonts w:ascii="Times New Roman" w:eastAsia="Times New Roman" w:hAnsi="Times New Roman"/>
-      <w:sz w:val="20"/>
-      <w:szCs w:val="20"/>
-      <w:lang w:eastAsia="de-DE" w:bidi="ar-SA"/>
-    </w:rPr>
-  </w:style>
-  <w:style w:type="character" w:customStyle="1" w:styleId="Nadpis9Char">
-    <w:name w:val="Nadpis 9 Char"/>
-    <w:basedOn w:val="Predvolenpsmoodseku"/>
-    <w:link w:val="Nadpis9"/>
-    <w:rsid w:val="0090666A"/>
-    <w:rPr>
-      <w:rFonts w:ascii="Times New Roman" w:eastAsia="Times New Roman" w:hAnsi="Times New Roman"/>
-      <w:sz w:val="20"/>
-      <w:szCs w:val="20"/>
-      <w:lang w:eastAsia="de-DE" w:bidi="ar-SA"/>
-    </w:rPr>
-  </w:style>
-  <w:style w:type="paragraph" w:customStyle="1" w:styleId="runninghead-right">
-    <w:name w:val="running head - right"/>
-    <w:basedOn w:val="Normlny"/>
-    <w:rsid w:val="00B17E0A"/>
-    <w:pPr>
-      <w:ind w:firstLine="0"/>
-      <w:jc w:val="right"/>
-    </w:pPr>
-    <w:rPr>
-      <w:bCs/>
-      <w:sz w:val="18"/>
-      <w:szCs w:val="18"/>
-    </w:rPr>
-  </w:style>
-  <w:style w:type="character" w:styleId="slostrany">
-    <w:name w:val="page number"/>
-    <w:basedOn w:val="Predvolenpsmoodseku"/>
-    <w:rsid w:val="00B17E0A"/>
-    <w:rPr>
-      <w:sz w:val="18"/>
-    </w:rPr>
-  </w:style>
-  <w:style w:type="paragraph" w:customStyle="1" w:styleId="papertitle">
-    <w:name w:val="papertitle"/>
-    <w:basedOn w:val="Normlny"/>
-    <w:next w:val="author"/>
-    <w:rsid w:val="00B17E0A"/>
-    <w:pPr>
-      <w:keepNext/>
-      <w:keepLines/>
-      <w:suppressAutoHyphens/>
-      <w:spacing w:after="480" w:line="360" w:lineRule="atLeast"/>
-      <w:ind w:firstLine="0"/>
-      <w:jc w:val="center"/>
-    </w:pPr>
-    <w:rPr>
-      <w:b/>
-      <w:sz w:val="28"/>
-    </w:rPr>
-  </w:style>
-  <w:style w:type="paragraph" w:customStyle="1" w:styleId="papersubtitle">
-    <w:name w:val="papersubtitle"/>
-    <w:basedOn w:val="papertitle"/>
-    <w:next w:val="author"/>
-    <w:rsid w:val="00B17E0A"/>
-    <w:pPr>
-      <w:spacing w:before="120" w:line="280" w:lineRule="atLeast"/>
-    </w:pPr>
-    <w:rPr>
-      <w:sz w:val="24"/>
-    </w:rPr>
-  </w:style>
-  <w:style w:type="paragraph" w:customStyle="1" w:styleId="tablecaption">
-    <w:name w:val="tablecaption"/>
-    <w:basedOn w:val="Normlny"/>
-    <w:next w:val="Normlny"/>
-    <w:rsid w:val="00B17E0A"/>
-    <w:pPr>
-      <w:keepNext/>
-      <w:keepLines/>
-      <w:spacing w:before="240" w:after="120" w:line="220" w:lineRule="atLeast"/>
-      <w:ind w:firstLine="0"/>
-      <w:jc w:val="center"/>
-    </w:pPr>
-    <w:rPr>
-      <w:sz w:val="18"/>
-      <w:lang w:val="de-DE"/>
-    </w:rPr>
-  </w:style>
-  <w:style w:type="character" w:customStyle="1" w:styleId="url">
-    <w:name w:val="url"/>
-    <w:basedOn w:val="Predvolenpsmoodseku"/>
-    <w:rsid w:val="00B17E0A"/>
-    <w:rPr>
-      <w:rFonts w:ascii="Courier" w:hAnsi="Courier"/>
-      <w:noProof/>
-      <w:lang w:val="en-US"/>
-    </w:rPr>
-  </w:style>
-  <w:style w:type="paragraph" w:styleId="Textpoznmkypodiarou">
-    <w:name w:val="footnote text"/>
-    <w:basedOn w:val="Normlny"/>
-    <w:link w:val="TextpoznmkypodiarouChar"/>
-    <w:rsid w:val="00B17E0A"/>
-    <w:pPr>
-      <w:spacing w:line="220" w:lineRule="atLeast"/>
-      <w:ind w:left="227" w:hanging="227"/>
-    </w:pPr>
-    <w:rPr>
-      <w:sz w:val="18"/>
-    </w:rPr>
-  </w:style>
-  <w:style w:type="character" w:customStyle="1" w:styleId="TextpoznmkypodiarouChar">
-    <w:name w:val="Text poznámky pod čiarou Char"/>
-    <w:basedOn w:val="Predvolenpsmoodseku"/>
-    <w:link w:val="Textpoznmkypodiarou"/>
-    <w:rsid w:val="00364275"/>
-    <w:rPr>
-      <w:rFonts w:ascii="Times New Roman" w:eastAsia="Times New Roman" w:hAnsi="Times New Roman"/>
-      <w:sz w:val="18"/>
-      <w:szCs w:val="20"/>
-      <w:lang w:eastAsia="de-DE" w:bidi="ar-SA"/>
-    </w:rPr>
-  </w:style>
-  <w:style w:type="paragraph" w:styleId="Textbubliny">
-    <w:name w:val="Balloon Text"/>
-    <w:basedOn w:val="Normlny"/>
-    <w:link w:val="TextbublinyChar"/>
-    <w:rsid w:val="007D3F01"/>
-    <w:pPr>
-      <w:spacing w:line="240" w:lineRule="auto"/>
-    </w:pPr>
-    <w:rPr>
-      <w:rFonts w:ascii="Tahoma" w:hAnsi="Tahoma" w:cs="Tahoma"/>
-      <w:sz w:val="16"/>
-      <w:szCs w:val="16"/>
-    </w:rPr>
-  </w:style>
-  <w:style w:type="character" w:customStyle="1" w:styleId="TextbublinyChar">
-    <w:name w:val="Text bubliny Char"/>
-    <w:basedOn w:val="Predvolenpsmoodseku"/>
-    <w:link w:val="Textbubliny"/>
-    <w:rsid w:val="007D3F01"/>
-    <w:rPr>
-      <w:rFonts w:ascii="Tahoma" w:eastAsia="Times New Roman" w:hAnsi="Tahoma" w:cs="Tahoma"/>
-      <w:sz w:val="16"/>
-      <w:szCs w:val="16"/>
-      <w:lang w:eastAsia="de-DE" w:bidi="ar-SA"/>
-    </w:rPr>
-  </w:style>
-  <w:style w:type="character" w:customStyle="1" w:styleId="RH">
-    <w:name w:val="RH"/>
-    <w:basedOn w:val="Predvolenpsmoodseku"/>
-    <w:rsid w:val="000F1F28"/>
-  </w:style>
-  <w:style w:type="paragraph" w:customStyle="1" w:styleId="ReferenceLine">
-    <w:name w:val="ReferenceLine"/>
-    <w:basedOn w:val="p1a"/>
-    <w:rsid w:val="00B17E0A"/>
-    <w:pPr>
-      <w:spacing w:line="200" w:lineRule="exact"/>
-    </w:pPr>
-    <w:rPr>
-      <w:sz w:val="16"/>
-    </w:rPr>
-  </w:style>
-  <w:style w:type="paragraph" w:styleId="Odsekzoznamu">
-    <w:name w:val="List Paragraph"/>
-    <w:basedOn w:val="Normlny"/>
-    <w:uiPriority w:val="34"/>
-    <w:qFormat/>
-    <w:rsid w:val="003A7DB1"/>
-    <w:pPr>
-      <w:ind w:left="720"/>
-      <w:contextualSpacing/>
-    </w:pPr>
-  </w:style>
-  <w:style w:type="character" w:styleId="Odkaznakomentr">
-    <w:name w:val="annotation reference"/>
-    <w:basedOn w:val="Predvolenpsmoodseku"/>
-    <w:semiHidden/>
-    <w:unhideWhenUsed/>
-    <w:rsid w:val="00B66DE3"/>
-    <w:rPr>
-      <w:sz w:val="16"/>
-      <w:szCs w:val="16"/>
-    </w:rPr>
-  </w:style>
-  <w:style w:type="paragraph" w:styleId="Textkomentra">
-    <w:name w:val="annotation text"/>
-    <w:basedOn w:val="Normlny"/>
-    <w:link w:val="TextkomentraChar"/>
-    <w:semiHidden/>
-    <w:unhideWhenUsed/>
-    <w:rsid w:val="00B66DE3"/>
-    <w:pPr>
-      <w:spacing w:line="240" w:lineRule="auto"/>
-    </w:pPr>
-  </w:style>
-  <w:style w:type="character" w:customStyle="1" w:styleId="TextkomentraChar">
-    <w:name w:val="Text komentára Char"/>
-    <w:basedOn w:val="Predvolenpsmoodseku"/>
-    <w:link w:val="Textkomentra"/>
-    <w:semiHidden/>
-    <w:rsid w:val="00B66DE3"/>
-    <w:rPr>
-      <w:rFonts w:ascii="Times New Roman" w:eastAsia="Times New Roman" w:hAnsi="Times New Roman"/>
-      <w:sz w:val="20"/>
-      <w:szCs w:val="20"/>
-      <w:lang w:eastAsia="de-DE" w:bidi="ar-SA"/>
-    </w:rPr>
-  </w:style>
-  <w:style w:type="paragraph" w:styleId="Predmetkomentra">
-    <w:name w:val="annotation subject"/>
-    <w:basedOn w:val="Textkomentra"/>
-    <w:next w:val="Textkomentra"/>
-    <w:link w:val="PredmetkomentraChar"/>
-    <w:semiHidden/>
-    <w:unhideWhenUsed/>
-    <w:rsid w:val="00B66DE3"/>
-    <w:rPr>
-      <w:b/>
-      <w:bCs/>
-    </w:rPr>
-  </w:style>
-  <w:style w:type="character" w:customStyle="1" w:styleId="PredmetkomentraChar">
-    <w:name w:val="Predmet komentára Char"/>
-    <w:basedOn w:val="TextkomentraChar"/>
-    <w:link w:val="Predmetkomentra"/>
-    <w:semiHidden/>
-    <w:rsid w:val="00B66DE3"/>
-    <w:rPr>
-      <w:rFonts w:ascii="Times New Roman" w:eastAsia="Times New Roman" w:hAnsi="Times New Roman"/>
-      <w:b/>
-      <w:bCs/>
-      <w:sz w:val="20"/>
-      <w:szCs w:val="20"/>
-      <w:lang w:eastAsia="de-DE" w:bidi="ar-SA"/>
-    </w:rPr>
-  </w:style>
-</w:styles>
-</file>
-
-<file path=word/stylesWithEffects.xml><?xml version="1.0" encoding="utf-8"?>
-<w:styles xmlns:wpc="http://schemas.microsoft.com/office/word/2010/wordprocessingCanvas" xmlns:mc="http://schemas.openxmlformats.org/markup-compatibility/2006" xmlns:o="urn:schemas-microsoft-com:office:office" xmlns:r="http://schemas.openxmlformats.org/officeDocument/2006/relationships" xmlns:m="http://schemas.openxmlformats.org/officeDocument/2006/math" xmlns:v="urn:schemas-microsoft-com:vml" xmlns:wp14="http://schemas.microsoft.com/office/word/2010/wordprocessingDrawing" xmlns:wp="http://schemas.openxmlformats.org/drawingml/2006/wordprocessingDrawing" xmlns:w10="urn:schemas-microsoft-com:office:word" xmlns:w="http://schemas.openxmlformats.org/wordprocessingml/2006/main" xmlns:w14="http://schemas.microsoft.com/office/word/2010/wordml" xmlns:wpg="http://schemas.microsoft.com/office/word/2010/wordprocessingGroup" xmlns:wpi="http://schemas.microsoft.com/office/word/2010/wordprocessingInk" xmlns:wne="http://schemas.microsoft.com/office/word/2006/wordml" xmlns:wps="http://schemas.microsoft.com/office/word/2010/wordprocessingShape" mc:Ignorable="w14 wp14">
-  <w:docDefaults>
-    <w:rPrDefault>
-      <w:rPr>
-        <w:rFonts w:asciiTheme="minorHAnsi" w:eastAsiaTheme="minorEastAsia" w:hAnsiTheme="minorHAnsi" w:cs="Times New Roman"/>
-        <w:sz w:val="22"/>
-        <w:szCs w:val="22"/>
-        <w:lang w:val="en-US" w:eastAsia="en-US" w:bidi="en-US"/>
-      </w:rPr>
-    </w:rPrDefault>
-    <w:pPrDefault>
-      <w:pPr>
-        <w:spacing w:after="200" w:line="276" w:lineRule="auto"/>
-      </w:pPr>
-    </w:pPrDefault>
-  </w:docDefaults>
-  <w:latentStyles w:defLockedState="0" w:defUIPriority="0" w:defSemiHidden="1" w:defUnhideWhenUsed="1" w:defQFormat="0" w:count="267">
-    <w:lsdException w:name="Normal" w:semiHidden="0" w:unhideWhenUsed="0" w:qFormat="1"/>
-    <w:lsdException w:name="heading 1" w:semiHidden="0" w:unhideWhenUsed="0" w:qFormat="1"/>
-    <w:lsdException w:name="heading 2" w:semiHidden="0" w:unhideWhenUsed="0" w:qFormat="1"/>
-    <w:lsdException w:name="heading 3" w:semiHidden="0" w:unhideWhenUsed="0" w:qFormat="1"/>
-    <w:lsdException w:name="heading 4" w:qFormat="1"/>
-    <w:lsdException w:name="heading 5" w:qFormat="1"/>
-    <w:lsdException w:name="heading 6" w:qFormat="1"/>
-    <w:lsdException w:name="heading 7" w:qFormat="1"/>
-    <w:lsdException w:name="heading 8" w:qFormat="1"/>
-    <w:lsdException w:name="heading 9" w:qFormat="1"/>
-    <w:lsdException w:name="toa heading" w:semiHidden="0" w:unhideWhenUsed="0"/>
-    <w:lsdException w:name="List Number" w:semiHidden="0" w:unhideWhenUsed="0"/>
-    <w:lsdException w:name="List 2" w:semiHidden="0" w:unhideWhenUsed="0"/>
-    <w:lsdException w:name="Title" w:semiHidden="0" w:uiPriority="10" w:unhideWhenUsed="0" w:qFormat="1"/>
-    <w:lsdException w:name="List Continue 4" w:semiHidden="0" w:unhideWhenUsed="0"/>
-    <w:lsdException w:name="List Continue 5" w:semiHidden="0" w:unhideWhenUsed="0"/>
-    <w:lsdException w:name="Message Header" w:semiHidden="0" w:unhideWhenUsed="0"/>
-    <w:lsdException w:name="Subtitle" w:semiHidden="0" w:uiPriority="11" w:unhideWhenUsed="0" w:qFormat="1"/>
-    <w:lsdException w:name="Strong" w:semiHidden="0" w:uiPriority="22" w:unhideWhenUsed="0" w:qFormat="1"/>
-    <w:lsdException w:name="Emphasis" w:semiHidden="0" w:uiPriority="20" w:unhideWhenUsed="0" w:qFormat="1"/>
-    <w:lsdException w:name="Balloon Text" w:semiHidden="0" w:unhideWhenUsed="0"/>
-    <w:lsdException w:name="Table Grid" w:semiHidden="0" w:unhideWhenUsed="0"/>
-    <w:lsdException w:name="Placeholder Text" w:uiPriority="99" w:unhideWhenUsed="0"/>
-    <w:lsdException w:name="No Spacing" w:semiHidden="0" w:uiPriority="1" w:unhideWhenUsed="0" w:qFormat="1"/>
-    <w:lsdException w:name="Light Shading" w:semiHidden="0" w:uiPriority="60" w:unhideWhenUsed="0"/>
-    <w:lsdException w:name="Light List" w:semiHidden="0" w:uiPriority="61" w:unhideWhenUsed="0"/>
-    <w:lsdException w:name="Light Grid" w:semiHidden="0" w:uiPriority="62" w:unhideWhenUsed="0"/>
-    <w:lsdException w:name="Medium Shading 1" w:semiHidden="0" w:uiPriority="63" w:unhideWhenUsed="0"/>
-    <w:lsdException w:name="Medium Shading 2" w:semiHidden="0" w:uiPriority="64" w:unhideWhenUsed="0"/>
-    <w:lsdException w:name="Medium List 1" w:semiHidden="0" w:uiPriority="65" w:unhideWhenUsed="0"/>
-    <w:lsdException w:name="Medium List 2" w:semiHidden="0" w:uiPriority="66" w:unhideWhenUsed="0"/>
-    <w:lsdException w:name="Medium Grid 1" w:semiHidden="0" w:uiPriority="67" w:unhideWhenUsed="0"/>
-    <w:lsdException w:name="Medium Grid 2" w:semiHidden="0" w:uiPriority="68" w:unhideWhenUsed="0"/>
-    <w:lsdException w:name="Medium Grid 3" w:semiHidden="0" w:uiPriority="69" w:unhideWhenUsed="0"/>
-    <w:lsdException w:name="Dark List" w:semiHidden="0" w:uiPriority="70" w:unhideWhenUsed="0"/>
-    <w:lsdException w:name="Colorful Shading" w:semiHidden="0" w:uiPriority="71" w:unhideWhenUsed="0"/>
-    <w:lsdException w:name="Colorful List" w:semiHidden="0" w:uiPriority="72" w:unhideWhenUsed="0"/>
-    <w:lsdException w:name="Colorful Grid" w:semiHidden="0" w:uiPriority="73" w:unhideWhenUsed="0"/>
-    <w:lsdException w:name="Light Shading Accent 1" w:semiHidden="0" w:uiPriority="60" w:unhideWhenUsed="0"/>
-    <w:lsdException w:name="Light List Accent 1" w:semiHidden="0" w:uiPriority="61" w:unhideWhenUsed="0"/>
-    <w:lsdException w:name="Light Grid Accent 1" w:semiHidden="0" w:uiPriority="62" w:unhideWhenUsed="0"/>
-    <w:lsdException w:name="Medium Shading 1 Accent 1" w:semiHidden="0" w:uiPriority="63" w:unhideWhenUsed="0"/>
-    <w:lsdException w:name="Medium Shading 2 Accent 1" w:semiHidden="0" w:uiPriority="64" w:unhideWhenUsed="0"/>
-    <w:lsdException w:name="Medium List 1 Accent 1" w:semiHidden="0" w:uiPriority="65" w:unhideWhenUsed="0"/>
-    <w:lsdException w:name="Revision" w:uiPriority="99" w:unhideWhenUsed="0"/>
-    <w:lsdException w:name="List Paragraph" w:semiHidden="0" w:uiPriority="34" w:unhideWhenUsed="0" w:qFormat="1"/>
-    <w:lsdException w:name="Quote" w:semiHidden="0" w:uiPriority="29" w:unhideWhenUsed="0" w:qFormat="1"/>
-    <w:lsdException w:name="Intense Quote" w:semiHidden="0" w:uiPriority="30" w:unhideWhenUsed="0" w:qFormat="1"/>
-    <w:lsdException w:name="Medium List 2 Accent 1" w:semiHidden="0" w:uiPriority="66" w:unhideWhenUsed="0"/>
-    <w:lsdException w:name="Medium Grid 1 Accent 1" w:semiHidden="0" w:uiPriority="67" w:unhideWhenUsed="0"/>
-    <w:lsdException w:name="Medium Grid 2 Accent 1" w:semiHidden="0" w:uiPriority="68" w:unhideWhenUsed="0"/>
-    <w:lsdException w:name="Medium Grid 3 Accent 1" w:semiHidden="0" w:uiPriority="69" w:unhideWhenUsed="0"/>
-    <w:lsdException w:name="Dark List Accent 1" w:semiHidden="0" w:uiPriority="70" w:unhideWhenUsed="0"/>
-    <w:lsdException w:name="Colorful Shading Accent 1" w:semiHidden="0" w:uiPriority="71" w:unhideWhenUsed="0"/>
-    <w:lsdException w:name="Colorful List Accent 1" w:semiHidden="0" w:uiPriority="72" w:unhideWhenUsed="0"/>
-    <w:lsdException w:name="Colorful Grid Accent 1" w:semiHidden="0" w:uiPriority="73" w:unhideWhenUsed="0"/>
-    <w:lsdException w:name="Light Shading Accent 2" w:semiHidden="0" w:uiPriority="60" w:unhideWhenUsed="0"/>
-    <w:lsdException w:name="Light List Accent 2" w:semiHidden="0" w:uiPriority="61" w:unhideWhenUsed="0"/>
-    <w:lsdException w:name="Light Grid Accent 2" w:semiHidden="0" w:uiPriority="62" w:unhideWhenUsed="0"/>
-    <w:lsdException w:name="Medium Shading 1 Accent 2" w:semiHidden="0" w:uiPriority="63" w:unhideWhenUsed="0"/>
-    <w:lsdException w:name="Medium Shading 2 Accent 2" w:semiHidden="0" w:uiPriority="64" w:unhideWhenUsed="0"/>
-    <w:lsdException w:name="Medium List 1 Accent 2" w:semiHidden="0" w:uiPriority="65" w:unhideWhenUsed="0"/>
-    <w:lsdException w:name="Medium List 2 Accent 2" w:semiHidden="0" w:uiPriority="66" w:unhideWhenUsed="0"/>
-    <w:lsdException w:name="Medium Grid 1 Accent 2" w:semiHidden="0" w:uiPriority="67" w:unhideWhenUsed="0"/>
-    <w:lsdException w:name="Medium Grid 2 Accent 2" w:semiHidden="0" w:uiPriority="68" w:unhideWhenUsed="0"/>
-    <w:lsdException w:name="Medium Grid 3 Accent 2" w:semiHidden="0" w:uiPriority="69" w:unhideWhenUsed="0"/>
-    <w:lsdException w:name="Dark List Accent 2" w:semiHidden="0" w:uiPriority="70" w:unhideWhenUsed="0"/>
-    <w:lsdException w:name="Colorful Shading Accent 2" w:semiHidden="0" w:uiPriority="71" w:unhideWhenUsed="0"/>
-    <w:lsdException w:name="Colorful List Accent 2" w:semiHidden="0" w:uiPriority="72" w:unhideWhenUsed="0"/>
-    <w:lsdException w:name="Colorful Grid Accent 2" w:semiHidden="0" w:uiPriority="73" w:unhideWhenUsed="0"/>
-    <w:lsdException w:name="Light Shading Accent 3" w:semiHidden="0" w:uiPriority="60" w:unhideWhenUsed="0"/>
-    <w:lsdException w:name="Light List Accent 3" w:semiHidden="0" w:uiPriority="61" w:unhideWhenUsed="0"/>
-    <w:lsdException w:name="Light Grid Accent 3" w:semiHidden="0" w:uiPriority="62" w:unhideWhenUsed="0"/>
-    <w:lsdException w:name="Medium Shading 1 Accent 3" w:semiHidden="0" w:uiPriority="63" w:unhideWhenUsed="0"/>
-    <w:lsdException w:name="Medium Shading 2 Accent 3" w:semiHidden="0" w:uiPriority="64" w:unhideWhenUsed="0"/>
-    <w:lsdException w:name="Medium List 1 Accent 3" w:semiHidden="0" w:uiPriority="65" w:unhideWhenUsed="0"/>
-    <w:lsdException w:name="Medium List 2 Accent 3" w:semiHidden="0" w:uiPriority="66" w:unhideWhenUsed="0"/>
-    <w:lsdException w:name="Medium Grid 1 Accent 3" w:semiHidden="0" w:uiPriority="67" w:unhideWhenUsed="0"/>
-    <w:lsdException w:name="Medium Grid 2 Accent 3" w:semiHidden="0" w:uiPriority="68" w:unhideWhenUsed="0"/>
-    <w:lsdException w:name="Medium Grid 3 Accent 3" w:semiHidden="0" w:uiPriority="69" w:unhideWhenUsed="0"/>
-    <w:lsdException w:name="Dark List Accent 3" w:semiHidden="0" w:uiPriority="70" w:unhideWhenUsed="0"/>
-    <w:lsdException w:name="Colorful Shading Accent 3" w:semiHidden="0" w:uiPriority="71" w:unhideWhenUsed="0"/>
-    <w:lsdException w:name="Colorful List Accent 3" w:semiHidden="0" w:uiPriority="72" w:unhideWhenUsed="0"/>
-    <w:lsdException w:name="Colorful Grid Accent 3" w:semiHidden="0" w:uiPriority="73" w:unhideWhenUsed="0"/>
-    <w:lsdException w:name="Light Shading Accent 4" w:semiHidden="0" w:uiPriority="60" w:unhideWhenUsed="0"/>
-    <w:lsdException w:name="Light List Accent 4" w:semiHidden="0" w:uiPriority="61" w:unhideWhenUsed="0"/>
-    <w:lsdException w:name="Light Grid Accent 4" w:semiHidden="0" w:uiPriority="62" w:unhideWhenUsed="0"/>
-    <w:lsdException w:name="Medium Shading 1 Accent 4" w:semiHidden="0" w:uiPriority="63" w:unhideWhenUsed="0"/>
-    <w:lsdException w:name="Medium Shading 2 Accent 4" w:semiHidden="0" w:uiPriority="64" w:unhideWhenUsed="0"/>
-    <w:lsdException w:name="Medium List 1 Accent 4" w:semiHidden="0" w:uiPriority="65" w:unhideWhenUsed="0"/>
-    <w:lsdException w:name="Medium List 2 Accent 4" w:semiHidden="0" w:uiPriority="66" w:unhideWhenUsed="0"/>
-    <w:lsdException w:name="Medium Grid 1 Accent 4" w:semiHidden="0" w:uiPriority="67" w:unhideWhenUsed="0"/>
-    <w:lsdException w:name="Medium Grid 2 Accent 4" w:semiHidden="0" w:uiPriority="68" w:unhideWhenUsed="0"/>
-    <w:lsdException w:name="Medium Grid 3 Accent 4" w:semiHidden="0" w:uiPriority="69" w:unhideWhenUsed="0"/>
-    <w:lsdException w:name="Dark List Accent 4" w:semiHidden="0" w:uiPriority="70" w:unhideWhenUsed="0"/>
-    <w:lsdException w:name="Colorful Shading Accent 4" w:semiHidden="0" w:uiPriority="71" w:unhideWhenUsed="0"/>
-    <w:lsdException w:name="Colorful List Accent 4" w:semiHidden="0" w:uiPriority="72" w:unhideWhenUsed="0"/>
-    <w:lsdException w:name="Colorful Grid Accent 4" w:semiHidden="0" w:uiPriority="73" w:unhideWhenUsed="0"/>
-    <w:lsdException w:name="Light Shading Accent 5" w:semiHidden="0" w:uiPriority="60" w:unhideWhenUsed="0"/>
-    <w:lsdException w:name="Light List Accent 5" w:semiHidden="0" w:uiPriority="61" w:unhideWhenUsed="0"/>
-    <w:lsdException w:name="Light Grid Accent 5" w:semiHidden="0" w:uiPriority="62" w:unhideWhenUsed="0"/>
-    <w:lsdException w:name="Medium Shading 1 Accent 5" w:semiHidden="0" w:uiPriority="63" w:unhideWhenUsed="0"/>
-    <w:lsdException w:name="Medium Shading 2 Accent 5" w:semiHidden="0" w:uiPriority="64" w:unhideWhenUsed="0"/>
-    <w:lsdException w:name="Medium List 1 Accent 5" w:semiHidden="0" w:uiPriority="65" w:unhideWhenUsed="0"/>
-    <w:lsdException w:name="Medium List 2 Accent 5" w:semiHidden="0" w:uiPriority="66" w:unhideWhenUsed="0"/>
-    <w:lsdException w:name="Medium Grid 1 Accent 5" w:semiHidden="0" w:uiPriority="67" w:unhideWhenUsed="0"/>
-    <w:lsdException w:name="Medium Grid 2 Accent 5" w:semiHidden="0" w:uiPriority="68" w:unhideWhenUsed="0"/>
-    <w:lsdException w:name="Medium Grid 3 Accent 5" w:semiHidden="0" w:uiPriority="69" w:unhideWhenUsed="0"/>
-    <w:lsdException w:name="Dark List Accent 5" w:semiHidden="0" w:uiPriority="70" w:unhideWhenUsed="0"/>
-    <w:lsdException w:name="Colorful Shading Accent 5" w:semiHidden="0" w:uiPriority="71" w:unhideWhenUsed="0"/>
-    <w:lsdException w:name="Colorful List Accent 5" w:semiHidden="0" w:uiPriority="72" w:unhideWhenUsed="0"/>
-    <w:lsdException w:name="Colorful Grid Accent 5" w:semiHidden="0" w:uiPriority="73" w:unhideWhenUsed="0"/>
-    <w:lsdException w:name="Light Shading Accent 6" w:semiHidden="0" w:uiPriority="60" w:unhideWhenUsed="0"/>
-    <w:lsdException w:name="Light List Accent 6" w:semiHidden="0" w:uiPriority="61" w:unhideWhenUsed="0"/>
-    <w:lsdException w:name="Light Grid Accent 6" w:semiHidden="0" w:uiPriority="62" w:unhideWhenUsed="0"/>
-    <w:lsdException w:name="Medium Shading 1 Accent 6" w:semiHidden="0" w:uiPriority="63" w:unhideWhenUsed="0"/>
-    <w:lsdException w:name="Medium Shading 2 Accent 6" w:semiHidden="0" w:uiPriority="64" w:unhideWhenUsed="0"/>
-    <w:lsdException w:name="Medium List 1 Accent 6" w:semiHidden="0" w:uiPriority="65" w:unhideWhenUsed="0"/>
-    <w:lsdException w:name="Medium List 2 Accent 6" w:semiHidden="0" w:uiPriority="66" w:unhideWhenUsed="0"/>
-    <w:lsdException w:name="Medium Grid 1 Accent 6" w:semiHidden="0" w:uiPriority="67" w:unhideWhenUsed="0"/>
-    <w:lsdException w:name="Medium Grid 2 Accent 6" w:semiHidden="0" w:uiPriority="68" w:unhideWhenUsed="0"/>
-    <w:lsdException w:name="Medium Grid 3 Accent 6" w:semiHidden="0" w:uiPriority="69" w:unhideWhenUsed="0"/>
-    <w:lsdException w:name="Dark List Accent 6" w:semiHidden="0" w:uiPriority="70" w:unhideWhenUsed="0"/>
-    <w:lsdException w:name="Colorful Shading Accent 6" w:semiHidden="0" w:uiPriority="71" w:unhideWhenUsed="0"/>
-    <w:lsdException w:name="Colorful List Accent 6" w:semiHidden="0" w:uiPriority="72" w:unhideWhenUsed="0"/>
-    <w:lsdException w:name="Colorful Grid Accent 6" w:semiHidden="0" w:uiPriority="73" w:unhideWhenUsed="0"/>
-    <w:lsdException w:name="Subtle Emphasis" w:semiHidden="0" w:uiPriority="19" w:unhideWhenUsed="0" w:qFormat="1"/>
-    <w:lsdException w:name="Intense Emphasis" w:semiHidden="0" w:uiPriority="21" w:unhideWhenUsed="0" w:qFormat="1"/>
-    <w:lsdException w:name="Subtle Reference" w:semiHidden="0" w:uiPriority="31" w:unhideWhenUsed="0" w:qFormat="1"/>
-    <w:lsdException w:name="Intense Reference" w:semiHidden="0" w:uiPriority="32" w:unhideWhenUsed="0" w:qFormat="1"/>
-    <w:lsdException w:name="Book Title" w:semiHidden="0" w:uiPriority="33" w:unhideWhenUsed="0" w:qFormat="1"/>
-    <w:lsdException w:name="Bibliography" w:uiPriority="37"/>
-    <w:lsdException w:name="TOC Heading" w:uiPriority="39" w:qFormat="1"/>
+  <w:latentStyles w:defLockedState="0" w:defUIPriority="0" w:defSemiHidden="0" w:defUnhideWhenUsed="0" w:defQFormat="0" w:count="374">
+    <w:lsdException w:name="Normal" w:qFormat="1"/>
+    <w:lsdException w:name="heading 1" w:qFormat="1"/>
+    <w:lsdException w:name="heading 2" w:qFormat="1"/>
+    <w:lsdException w:name="heading 3" w:qFormat="1"/>
+    <w:lsdException w:name="heading 4" w:semiHidden="1" w:unhideWhenUsed="1" w:qFormat="1"/>
+    <w:lsdException w:name="heading 5" w:semiHidden="1" w:unhideWhenUsed="1" w:qFormat="1"/>
+    <w:lsdException w:name="heading 6" w:semiHidden="1" w:unhideWhenUsed="1" w:qFormat="1"/>
+    <w:lsdException w:name="heading 7" w:semiHidden="1" w:unhideWhenUsed="1" w:qFormat="1"/>
+    <w:lsdException w:name="heading 8" w:semiHidden="1" w:unhideWhenUsed="1" w:qFormat="1"/>
+    <w:lsdException w:name="heading 9" w:semiHidden="1" w:unhideWhenUsed="1" w:qFormat="1"/>
+    <w:lsdException w:name="index 1" w:semiHidden="1" w:unhideWhenUsed="1"/>
+    <w:lsdException w:name="index 2" w:semiHidden="1" w:unhideWhenUsed="1"/>
+    <w:lsdException w:name="index 3" w:semiHidden="1" w:unhideWhenUsed="1"/>
+    <w:lsdException w:name="index 4" w:semiHidden="1" w:unhideWhenUsed="1"/>
+    <w:lsdException w:name="index 5" w:semiHidden="1" w:unhideWhenUsed="1"/>
+    <w:lsdException w:name="index 6" w:semiHidden="1" w:unhideWhenUsed="1"/>
+    <w:lsdException w:name="index 7" w:semiHidden="1" w:unhideWhenUsed="1"/>
+    <w:lsdException w:name="index 8" w:semiHidden="1" w:unhideWhenUsed="1"/>
+    <w:lsdException w:name="index 9" w:semiHidden="1" w:unhideWhenUsed="1"/>
+    <w:lsdException w:name="toc 1" w:semiHidden="1" w:unhideWhenUsed="1"/>
+    <w:lsdException w:name="toc 2" w:semiHidden="1" w:unhideWhenUsed="1"/>
+    <w:lsdException w:name="toc 3" w:semiHidden="1" w:unhideWhenUsed="1"/>
+    <w:lsdException w:name="toc 4" w:semiHidden="1" w:unhideWhenUsed="1"/>
+    <w:lsdException w:name="toc 5" w:semiHidden="1" w:unhideWhenUsed="1"/>
+    <w:lsdException w:name="toc 6" w:semiHidden="1" w:unhideWhenUsed="1"/>
+    <w:lsdException w:name="toc 7" w:semiHidden="1" w:unhideWhenUsed="1"/>
+    <w:lsdException w:name="toc 8" w:semiHidden="1" w:unhideWhenUsed="1"/>
+    <w:lsdException w:name="toc 9" w:semiHidden="1" w:unhideWhenUsed="1"/>
+    <w:lsdException w:name="Normal Indent" w:semiHidden="1" w:unhideWhenUsed="1"/>
+    <w:lsdException w:name="footnote text" w:semiHidden="1" w:unhideWhenUsed="1"/>
+    <w:lsdException w:name="annotation text" w:semiHidden="1" w:unhideWhenUsed="1"/>
+    <w:lsdException w:name="header" w:semiHidden="1" w:unhideWhenUsed="1"/>
+    <w:lsdException w:name="footer" w:semiHidden="1" w:unhideWhenUsed="1"/>
+    <w:lsdException w:name="index heading" w:semiHidden="1" w:unhideWhenUsed="1"/>
+    <w:lsdException w:name="caption" w:semiHidden="1" w:unhideWhenUsed="1"/>
+    <w:lsdException w:name="table of figures" w:semiHidden="1" w:unhideWhenUsed="1"/>
+    <w:lsdException w:name="envelope address" w:semiHidden="1" w:unhideWhenUsed="1"/>
+    <w:lsdException w:name="envelope return" w:semiHidden="1" w:unhideWhenUsed="1"/>
+    <w:lsdException w:name="footnote reference" w:semiHidden="1" w:unhideWhenUsed="1"/>
+    <w:lsdException w:name="annotation reference" w:semiHidden="1" w:unhideWhenUsed="1"/>
+    <w:lsdException w:name="line number" w:semiHidden="1" w:unhideWhenUsed="1"/>
+    <w:lsdException w:name="page number" w:semiHidden="1" w:unhideWhenUsed="1"/>
+    <w:lsdException w:name="endnote reference" w:semiHidden="1" w:unhideWhenUsed="1"/>
+    <w:lsdException w:name="endnote text" w:semiHidden="1" w:unhideWhenUsed="1"/>
+    <w:lsdException w:name="table of authorities" w:semiHidden="1" w:unhideWhenUsed="1"/>
+    <w:lsdException w:name="macro" w:semiHidden="1" w:unhideWhenUsed="1"/>
+    <w:lsdException w:name="List" w:semiHidden="1" w:unhideWhenUsed="1"/>
+    <w:lsdException w:name="List Bullet" w:semiHidden="1" w:unhideWhenUsed="1"/>
+    <w:lsdException w:name="List 3" w:semiHidden="1" w:unhideWhenUsed="1"/>
+    <w:lsdException w:name="List 4" w:semiHidden="1" w:unhideWhenUsed="1"/>
+    <w:lsdException w:name="List 5" w:semiHidden="1" w:unhideWhenUsed="1"/>
+    <w:lsdException w:name="List Bullet 2" w:semiHidden="1" w:unhideWhenUsed="1"/>
+    <w:lsdException w:name="List Bullet 3" w:semiHidden="1" w:unhideWhenUsed="1"/>
+    <w:lsdException w:name="List Bullet 4" w:semiHidden="1" w:unhideWhenUsed="1"/>
+    <w:lsdException w:name="List Bullet 5" w:semiHidden="1" w:unhideWhenUsed="1"/>
+    <w:lsdException w:name="List Number 2" w:semiHidden="1" w:unhideWhenUsed="1"/>
+    <w:lsdException w:name="List Number 3" w:semiHidden="1" w:unhideWhenUsed="1"/>
+    <w:lsdException w:name="List Number 4" w:semiHidden="1" w:unhideWhenUsed="1"/>
+    <w:lsdException w:name="List Number 5" w:semiHidden="1" w:unhideWhenUsed="1"/>
+    <w:lsdException w:name="Title" w:uiPriority="10" w:qFormat="1"/>
+    <w:lsdException w:name="Closing" w:semiHidden="1" w:unhideWhenUsed="1"/>
+    <w:lsdException w:name="Signature" w:semiHidden="1" w:unhideWhenUsed="1"/>
+    <w:lsdException w:name="Default Paragraph Font" w:semiHidden="1" w:unhideWhenUsed="1"/>
+    <w:lsdException w:name="Body Text" w:semiHidden="1" w:unhideWhenUsed="1"/>
+    <w:lsdException w:name="Body Text Indent" w:semiHidden="1" w:unhideWhenUsed="1"/>
+    <w:lsdException w:name="List Continue" w:semiHidden="1" w:unhideWhenUsed="1"/>
+    <w:lsdException w:name="List Continue 2" w:semiHidden="1" w:unhideWhenUsed="1"/>
+    <w:lsdException w:name="List Continue 3" w:semiHidden="1" w:unhideWhenUsed="1"/>
+    <w:lsdException w:name="Subtitle" w:uiPriority="11" w:qFormat="1"/>
+    <w:lsdException w:name="Salutation" w:semiHidden="1" w:unhideWhenUsed="1"/>
+    <w:lsdException w:name="Date" w:semiHidden="1" w:unhideWhenUsed="1"/>
+    <w:lsdException w:name="Body Text First Indent" w:semiHidden="1" w:unhideWhenUsed="1"/>
+    <w:lsdException w:name="Body Text First Indent 2" w:semiHidden="1" w:unhideWhenUsed="1"/>
+    <w:lsdException w:name="Note Heading" w:semiHidden="1" w:unhideWhenUsed="1"/>
+    <w:lsdException w:name="Body Text 2" w:semiHidden="1" w:unhideWhenUsed="1"/>
+    <w:lsdException w:name="Body Text 3" w:semiHidden="1" w:unhideWhenUsed="1"/>
+    <w:lsdException w:name="Body Text Indent 2" w:semiHidden="1" w:unhideWhenUsed="1"/>
+    <w:lsdException w:name="Body Text Indent 3" w:semiHidden="1" w:unhideWhenUsed="1"/>
+    <w:lsdException w:name="Block Text" w:semiHidden="1" w:unhideWhenUsed="1"/>
+    <w:lsdException w:name="Hyperlink" w:semiHidden="1" w:unhideWhenUsed="1"/>
+    <w:lsdException w:name="FollowedHyperlink" w:semiHidden="1" w:unhideWhenUsed="1"/>
+    <w:lsdException w:name="Strong" w:uiPriority="22" w:qFormat="1"/>
+    <w:lsdException w:name="Emphasis" w:uiPriority="20" w:qFormat="1"/>
+    <w:lsdException w:name="Document Map" w:semiHidden="1" w:unhideWhenUsed="1"/>
+    <w:lsdException w:name="Plain Text" w:semiHidden="1" w:unhideWhenUsed="1"/>
+    <w:lsdException w:name="E-mail Signature" w:semiHidden="1" w:unhideWhenUsed="1"/>
+    <w:lsdException w:name="HTML Top of Form" w:semiHidden="1" w:unhideWhenUsed="1"/>
+    <w:lsdException w:name="HTML Bottom of Form" w:semiHidden="1" w:unhideWhenUsed="1"/>
+    <w:lsdException w:name="Normal (Web)" w:semiHidden="1" w:unhideWhenUsed="1"/>
+    <w:lsdException w:name="HTML Acronym" w:semiHidden="1" w:unhideWhenUsed="1"/>
+    <w:lsdException w:name="HTML Address" w:semiHidden="1" w:unhideWhenUsed="1"/>
+    <w:lsdException w:name="HTML Cite" w:semiHidden="1" w:unhideWhenUsed="1"/>
+    <w:lsdException w:name="HTML Code" w:semiHidden="1" w:unhideWhenUsed="1"/>
+    <w:lsdException w:name="HTML Definition" w:semiHidden="1" w:unhideWhenUsed="1"/>
+    <w:lsdException w:name="HTML Keyboard" w:semiHidden="1" w:unhideWhenUsed="1"/>
+    <w:lsdException w:name="HTML Preformatted" w:semiHidden="1" w:unhideWhenUsed="1"/>
+    <w:lsdException w:name="HTML Sample" w:semiHidden="1" w:unhideWhenUsed="1"/>
+    <w:lsdException w:name="HTML Typewriter" w:semiHidden="1" w:unhideWhenUsed="1"/>
+    <w:lsdException w:name="HTML Variable" w:semiHidden="1" w:unhideWhenUsed="1"/>
+    <w:lsdException w:name="Normal Table" w:semiHidden="1" w:unhideWhenUsed="1"/>
+    <w:lsdException w:name="annotation subject" w:semiHidden="1" w:unhideWhenUsed="1"/>
+    <w:lsdException w:name="No List" w:semiHidden="1" w:unhideWhenUsed="1"/>
+    <w:lsdException w:name="Outline List 1" w:semiHidden="1" w:unhideWhenUsed="1"/>
+    <w:lsdException w:name="Outline List 2" w:semiHidden="1" w:unhideWhenUsed="1"/>
+    <w:lsdException w:name="Outline List 3" w:semiHidden="1" w:unhideWhenUsed="1"/>
+    <w:lsdException w:name="Table Simple 1" w:semiHidden="1" w:unhideWhenUsed="1"/>
+    <w:lsdException w:name="Table Simple 2" w:semiHidden="1" w:unhideWhenUsed="1"/>
+    <w:lsdException w:name="Table Simple 3" w:semiHidden="1" w:unhideWhenUsed="1"/>
+    <w:lsdException w:name="Table Classic 1" w:semiHidden="1" w:unhideWhenUsed="1"/>
+    <w:lsdException w:name="Table Classic 2" w:semiHidden="1" w:unhideWhenUsed="1"/>
+    <w:lsdException w:name="Table Classic 3" w:semiHidden="1" w:unhideWhenUsed="1"/>
+    <w:lsdException w:name="Table Classic 4" w:semiHidden="1" w:unhideWhenUsed="1"/>
+    <w:lsdException w:name="Table Colorful 1" w:semiHidden="1" w:unhideWhenUsed="1"/>
+    <w:lsdException w:name="Table Colorful 2" w:semiHidden="1" w:unhideWhenUsed="1"/>
+    <w:lsdException w:name="Table Colorful 3" w:semiHidden="1" w:unhideWhenUsed="1"/>
+    <w:lsdException w:name="Table Columns 1" w:semiHidden="1" w:unhideWhenUsed="1"/>
+    <w:lsdException w:name="Table Columns 2" w:semiHidden="1" w:unhideWhenUsed="1"/>
+    <w:lsdException w:name="Table Columns 3" w:semiHidden="1" w:unhideWhenUsed="1"/>
+    <w:lsdException w:name="Table Columns 4" w:semiHidden="1" w:unhideWhenUsed="1"/>
+    <w:lsdException w:name="Table Columns 5" w:semiHidden="1" w:unhideWhenUsed="1"/>
+    <w:lsdException w:name="Table Grid 1" w:semiHidden="1" w:unhideWhenUsed="1"/>
+    <w:lsdException w:name="Table Grid 2" w:semiHidden="1" w:unhideWhenUsed="1"/>
+    <w:lsdException w:name="Table Grid 3" w:semiHidden="1" w:unhideWhenUsed="1"/>
+    <w:lsdException w:name="Table Grid 4" w:semiHidden="1" w:unhideWhenUsed="1"/>
+    <w:lsdException w:name="Table Grid 5" w:semiHidden="1" w:unhideWhenUsed="1"/>
+    <w:lsdException w:name="Table Grid 6" w:semiHidden="1" w:unhideWhenUsed="1"/>
+    <w:lsdException w:name="Table Grid 7" w:semiHidden="1" w:unhideWhenUsed="1"/>
+    <w:lsdException w:name="Table Grid 8" w:semiHidden="1" w:unhideWhenUsed="1"/>
+    <w:lsdException w:name="Table List 1" w:semiHidden="1" w:unhideWhenUsed="1"/>
+    <w:lsdException w:name="Table List 2" w:semiHidden="1" w:unhideWhenUsed="1"/>
+    <w:lsdException w:name="Table List 3" w:semiHidden="1" w:unhideWhenUsed="1"/>
+    <w:lsdException w:name="Table List 4" w:semiHidden="1" w:unhideWhenUsed="1"/>
+    <w:lsdException w:name="Table List 5" w:semiHidden="1" w:unhideWhenUsed="1"/>
+    <w:lsdException w:name="Table List 6" w:semiHidden="1" w:unhideWhenUsed="1"/>
+    <w:lsdException w:name="Table List 7" w:semiHidden="1" w:unhideWhenUsed="1"/>
+    <w:lsdException w:name="Table List 8" w:semiHidden="1" w:unhideWhenUsed="1"/>
+    <w:lsdException w:name="Table 3D effects 1" w:semiHidden="1" w:unhideWhenUsed="1"/>
+    <w:lsdException w:name="Table 3D effects 2" w:semiHidden="1" w:unhideWhenUsed="1"/>
+    <w:lsdException w:name="Table 3D effects 3" w:semiHidden="1" w:unhideWhenUsed="1"/>
+    <w:lsdException w:name="Table Contemporary" w:semiHidden="1" w:unhideWhenUsed="1"/>
+    <w:lsdException w:name="Table Elegant" w:semiHidden="1" w:unhideWhenUsed="1"/>
+    <w:lsdException w:name="Table Professional" w:semiHidden="1" w:unhideWhenUsed="1"/>
+    <w:lsdException w:name="Table Subtle 1" w:semiHidden="1" w:unhideWhenUsed="1"/>
+    <w:lsdException w:name="Table Subtle 2" w:semiHidden="1" w:unhideWhenUsed="1"/>
+    <w:lsdException w:name="Table Web 1" w:semiHidden="1" w:unhideWhenUsed="1"/>
+    <w:lsdException w:name="Table Web 2" w:semiHidden="1" w:unhideWhenUsed="1"/>
+    <w:lsdException w:name="Table Web 3" w:semiHidden="1" w:unhideWhenUsed="1"/>
+    <w:lsdException w:name="Table Grid" w:semiHidden="1" w:unhideWhenUsed="1"/>
+    <w:lsdException w:name="Table Theme" w:semiHidden="1" w:unhideWhenUsed="1"/>
+    <w:lsdException w:name="Placeholder Text" w:semiHidden="1" w:uiPriority="99"/>
+    <w:lsdException w:name="No Spacing" w:uiPriority="1" w:qFormat="1"/>
+    <w:lsdException w:name="Light Shading" w:uiPriority="60"/>
+    <w:lsdException w:name="Light List" w:uiPriority="61"/>
+    <w:lsdException w:name="Light Grid" w:uiPriority="62"/>
+    <w:lsdException w:name="Medium Shading 1" w:uiPriority="63"/>
+    <w:lsdException w:name="Medium Shading 2" w:uiPriority="64"/>
+    <w:lsdException w:name="Medium List 1" w:uiPriority="65"/>
+    <w:lsdException w:name="Medium List 2" w:uiPriority="66"/>
+    <w:lsdException w:name="Medium Grid 1" w:uiPriority="67"/>
+    <w:lsdException w:name="Medium Grid 2" w:uiPriority="68"/>
+    <w:lsdException w:name="Medium Grid 3" w:uiPriority="69"/>
+    <w:lsdException w:name="Dark List" w:uiPriority="70"/>
+    <w:lsdException w:name="Colorful Shading" w:uiPriority="71"/>
+    <w:lsdException w:name="Colorful List" w:uiPriority="72"/>
+    <w:lsdException w:name="Colorful Grid" w:uiPriority="73"/>
+    <w:lsdException w:name="Light Shading Accent 1" w:uiPriority="60"/>
+    <w:lsdException w:name="Light List Accent 1" w:uiPriority="61"/>
+    <w:lsdException w:name="Light Grid Accent 1" w:uiPriority="62"/>
+    <w:lsdException w:name="Medium Shading 1 Accent 1" w:uiPriority="63"/>
+    <w:lsdException w:name="Medium Shading 2 Accent 1" w:uiPriority="64"/>
+    <w:lsdException w:name="Medium List 1 Accent 1" w:uiPriority="65"/>
+    <w:lsdException w:name="Revision" w:semiHidden="1" w:uiPriority="99"/>
+    <w:lsdException w:name="List Paragraph" w:uiPriority="34" w:qFormat="1"/>
+    <w:lsdException w:name="Quote" w:uiPriority="29" w:qFormat="1"/>
+    <w:lsdException w:name="Intense Quote" w:uiPriority="30" w:qFormat="1"/>
+    <w:lsdException w:name="Medium List 2 Accent 1" w:uiPriority="66"/>
+    <w:lsdException w:name="Medium Grid 1 Accent 1" w:uiPriority="67"/>
+    <w:lsdException w:name="Medium Grid 2 Accent 1" w:uiPriority="68"/>
+    <w:lsdException w:name="Medium Grid 3 Accent 1" w:uiPriority="69"/>
+    <w:lsdException w:name="Dark List Accent 1" w:uiPriority="70"/>
+    <w:lsdException w:name="Colorful Shading Accent 1" w:uiPriority="71"/>
+    <w:lsdException w:name="Colorful List Accent 1" w:uiPriority="72"/>
+    <w:lsdException w:name="Colorful Grid Accent 1" w:uiPriority="73"/>
+    <w:lsdException w:name="Light Shading Accent 2" w:uiPriority="60"/>
+    <w:lsdException w:name="Light List Accent 2" w:uiPriority="61"/>
+    <w:lsdException w:name="Light Grid Accent 2" w:uiPriority="62"/>
+    <w:lsdException w:name="Medium Shading 1 Accent 2" w:uiPriority="63"/>
+    <w:lsdException w:name="Medium Shading 2 Accent 2" w:uiPriority="64"/>
+    <w:lsdException w:name="Medium List 1 Accent 2" w:uiPriority="65"/>
+    <w:lsdException w:name="Medium List 2 Accent 2" w:uiPriority="66"/>
+    <w:lsdException w:name="Medium Grid 1 Accent 2" w:uiPriority="67"/>
+    <w:lsdException w:name="Medium Grid 2 Accent 2" w:uiPriority="68"/>
+    <w:lsdException w:name="Medium Grid 3 Accent 2" w:uiPriority="69"/>
+    <w:lsdException w:name="Dark List Accent 2" w:uiPriority="70"/>
+    <w:lsdException w:name="Colorful Shading Accent 2" w:uiPriority="71"/>
+    <w:lsdException w:name="Colorful List Accent 2" w:uiPriority="72"/>
+    <w:lsdException w:name="Colorful Grid Accent 2" w:uiPriority="73"/>
+    <w:lsdException w:name="Light Shading Accent 3" w:uiPriority="60"/>
+    <w:lsdException w:name="Light List Accent 3" w:uiPriority="61"/>
+    <w:lsdException w:name="Light Grid Accent 3" w:uiPriority="62"/>
+    <w:lsdException w:name="Medium Shading 1 Accent 3" w:uiPriority="63"/>
+    <w:lsdException w:name="Medium Shading 2 Accent 3" w:uiPriority="64"/>
+    <w:lsdException w:name="Medium List 1 Accent 3" w:uiPriority="65"/>
+    <w:lsdException w:name="Medium List 2 Accent 3" w:uiPriority="66"/>
+    <w:lsdException w:name="Medium Grid 1 Accent 3" w:uiPriority="67"/>
+    <w:lsdException w:name="Medium Grid 2 Accent 3" w:uiPriority="68"/>
+    <w:lsdException w:name="Medium Grid 3 Accent 3" w:uiPriority="69"/>
+    <w:lsdException w:name="Dark List Accent 3" w:uiPriority="70"/>
+    <w:lsdException w:name="Colorful Shading Accent 3" w:uiPriority="71"/>
+    <w:lsdException w:name="Colorful List Accent 3" w:uiPriority="72"/>
+    <w:lsdException w:name="Colorful Grid Accent 3" w:uiPriority="73"/>
+    <w:lsdException w:name="Light Shading Accent 4" w:uiPriority="60"/>
+    <w:lsdException w:name="Light List Accent 4" w:uiPriority="61"/>
+    <w:lsdException w:name="Light Grid Accent 4" w:uiPriority="62"/>
+    <w:lsdException w:name="Medium Shading 1 Accent 4" w:uiPriority="63"/>
+    <w:lsdException w:name="Medium Shading 2 Accent 4" w:uiPriority="64"/>
+    <w:lsdException w:name="Medium List 1 Accent 4" w:uiPriority="65"/>
+    <w:lsdException w:name="Medium List 2 Accent 4" w:uiPriority="66"/>
+    <w:lsdException w:name="Medium Grid 1 Accent 4" w:uiPriority="67"/>
+    <w:lsdException w:name="Medium Grid 2 Accent 4" w:uiPriority="68"/>
+    <w:lsdException w:name="Medium Grid 3 Accent 4" w:uiPriority="69"/>
+    <w:lsdException w:name="Dark List Accent 4" w:uiPriority="70"/>
+    <w:lsdException w:name="Colorful Shading Accent 4" w:uiPriority="71"/>
+    <w:lsdException w:name="Colorful List Accent 4" w:uiPriority="72"/>
+    <w:lsdException w:name="Colorful Grid Accent 4" w:uiPriority="73"/>
+    <w:lsdException w:name="Light Shading Accent 5" w:uiPriority="60"/>
+    <w:lsdException w:name="Light List Accent 5" w:uiPriority="61"/>
+    <w:lsdException w:name="Light Grid Accent 5" w:uiPriority="62"/>
+    <w:lsdException w:name="Medium Shading 1 Accent 5" w:uiPriority="63"/>
+    <w:lsdException w:name="Medium Shading 2 Accent 5" w:uiPriority="64"/>
+    <w:lsdException w:name="Medium List 1 Accent 5" w:uiPriority="65"/>
+    <w:lsdException w:name="Medium List 2 Accent 5" w:uiPriority="66"/>
+    <w:lsdException w:name="Medium Grid 1 Accent 5" w:uiPriority="67"/>
+    <w:lsdException w:name="Medium Grid 2 Accent 5" w:uiPriority="68"/>
+    <w:lsdException w:name="Medium Grid 3 Accent 5" w:uiPriority="69"/>
+    <w:lsdException w:name="Dark List Accent 5" w:uiPriority="70"/>
+    <w:lsdException w:name="Colorful Shading Accent 5" w:uiPriority="71"/>
+    <w:lsdException w:name="Colorful List Accent 5" w:uiPriority="72"/>
+    <w:lsdException w:name="Colorful Grid Accent 5" w:uiPriority="73"/>
+    <w:lsdException w:name="Light Shading Accent 6" w:uiPriority="60"/>
+    <w:lsdException w:name="Light List Accent 6" w:uiPriority="61"/>
+    <w:lsdException w:name="Light Grid Accent 6" w:uiPriority="62"/>
+    <w:lsdException w:name="Medium Shading 1 Accent 6" w:uiPriority="63"/>
+    <w:lsdException w:name="Medium Shading 2 Accent 6" w:uiPriority="64"/>
+    <w:lsdException w:name="Medium List 1 Accent 6" w:uiPriority="65"/>
+    <w:lsdException w:name="Medium List 2 Accent 6" w:uiPriority="66"/>
+    <w:lsdException w:name="Medium Grid 1 Accent 6" w:uiPriority="67"/>
+    <w:lsdException w:name="Medium Grid 2 Accent 6" w:uiPriority="68"/>
+    <w:lsdException w:name="Medium Grid 3 Accent 6" w:uiPriority="69"/>
+    <w:lsdException w:name="Dark List Accent 6" w:uiPriority="70"/>
+    <w:lsdException w:name="Colorful Shading Accent 6" w:uiPriority="71"/>
+    <w:lsdException w:name="Colorful List Accent 6" w:uiPriority="72"/>
+    <w:lsdException w:name="Colorful Grid Accent 6" w:uiPriority="73"/>
+    <w:lsdException w:name="Subtle Emphasis" w:uiPriority="19" w:qFormat="1"/>
+    <w:lsdException w:name="Intense Emphasis" w:uiPriority="21" w:qFormat="1"/>
+    <w:lsdException w:name="Subtle Reference" w:uiPriority="31" w:qFormat="1"/>
+    <w:lsdException w:name="Intense Reference" w:uiPriority="32" w:qFormat="1"/>
+    <w:lsdException w:name="Book Title" w:uiPriority="33" w:qFormat="1"/>
+    <w:lsdException w:name="Bibliography" w:semiHidden="1" w:uiPriority="37" w:unhideWhenUsed="1"/>
+    <w:lsdException w:name="TOC Heading" w:semiHidden="1" w:uiPriority="39" w:unhideWhenUsed="1" w:qFormat="1"/>
+    <w:lsdException w:name="Plain Table 1" w:uiPriority="41"/>
+    <w:lsdException w:name="Plain Table 2" w:uiPriority="42"/>
+    <w:lsdException w:name="Plain Table 3" w:uiPriority="43"/>
+    <w:lsdException w:name="Plain Table 4" w:uiPriority="44"/>
+    <w:lsdException w:name="Plain Table 5" w:uiPriority="45"/>
+    <w:lsdException w:name="Grid Table Light" w:uiPriority="40"/>
+    <w:lsdException w:name="Grid Table 1 Light" w:uiPriority="46"/>
+    <w:lsdException w:name="Grid Table 2" w:uiPriority="47"/>
+    <w:lsdException w:name="Grid Table 3" w:uiPriority="48"/>
+    <w:lsdException w:name="Grid Table 4" w:uiPriority="49"/>
+    <w:lsdException w:name="Grid Table 5 Dark" w:uiPriority="50"/>
+    <w:lsdException w:name="Grid Table 6 Colorful" w:uiPriority="51"/>
+    <w:lsdException w:name="Grid Table 7 Colorful" w:uiPriority="52"/>
+    <w:lsdException w:name="Grid Table 1 Light Accent 1" w:uiPriority="46"/>
+    <w:lsdException w:name="Grid Table 2 Accent 1" w:uiPriority="47"/>
+    <w:lsdException w:name="Grid Table 3 Accent 1" w:uiPriority="48"/>
+    <w:lsdException w:name="Grid Table 4 Accent 1" w:uiPriority="49"/>
+    <w:lsdException w:name="Grid Table 5 Dark Accent 1" w:uiPriority="50"/>
+    <w:lsdException w:name="Grid Table 6 Colorful Accent 1" w:uiPriority="51"/>
+    <w:lsdException w:name="Grid Table 7 Colorful Accent 1" w:uiPriority="52"/>
+    <w:lsdException w:name="Grid Table 1 Light Accent 2" w:uiPriority="46"/>
+    <w:lsdException w:name="Grid Table 2 Accent 2" w:uiPriority="47"/>
+    <w:lsdException w:name="Grid Table 3 Accent 2" w:uiPriority="48"/>
+    <w:lsdException w:name="Grid Table 4 Accent 2" w:uiPriority="49"/>
+    <w:lsdException w:name="Grid Table 5 Dark Accent 2" w:uiPriority="50"/>
+    <w:lsdException w:name="Grid Table 6 Colorful Accent 2" w:uiPriority="51"/>
+    <w:lsdException w:name="Grid Table 7 Colorful Accent 2" w:uiPriority="52"/>
+    <w:lsdException w:name="Grid Table 1 Light Accent 3" w:uiPriority="46"/>
+    <w:lsdException w:name="Grid Table 2 Accent 3" w:uiPriority="47"/>
+    <w:lsdException w:name="Grid Table 3 Accent 3" w:uiPriority="48"/>
+    <w:lsdException w:name="Grid Table 4 Accent 3" w:uiPriority="49"/>
+    <w:lsdException w:name="Grid Table 5 Dark Accent 3" w:uiPriority="50"/>
+    <w:lsdException w:name="Grid Table 6 Colorful Accent 3" w:uiPriority="51"/>
+    <w:lsdException w:name="Grid Table 7 Colorful Accent 3" w:uiPriority="52"/>
+    <w:lsdException w:name="Grid Table 1 Light Accent 4" w:uiPriority="46"/>
+    <w:lsdException w:name="Grid Table 2 Accent 4" w:uiPriority="47"/>
+    <w:lsdException w:name="Grid Table 3 Accent 4" w:uiPriority="48"/>
+    <w:lsdException w:name="Grid Table 4 Accent 4" w:uiPriority="49"/>
+    <w:lsdException w:name="Grid Table 5 Dark Accent 4" w:uiPriority="50"/>
+    <w:lsdException w:name="Grid Table 6 Colorful Accent 4" w:uiPriority="51"/>
+    <w:lsdException w:name="Grid Table 7 Colorful Accent 4" w:uiPriority="52"/>
+    <w:lsdException w:name="Grid Table 1 Light Accent 5" w:uiPriority="46"/>
+    <w:lsdException w:name="Grid Table 2 Accent 5" w:uiPriority="47"/>
+    <w:lsdException w:name="Grid Table 3 Accent 5" w:uiPriority="48"/>
+    <w:lsdException w:name="Grid Table 4 Accent 5" w:uiPriority="49"/>
+    <w:lsdException w:name="Grid Table 5 Dark Accent 5" w:uiPriority="50"/>
+    <w:lsdException w:name="Grid Table 6 Colorful Accent 5" w:uiPriority="51"/>
+    <w:lsdException w:name="Grid Table 7 Colorful Accent 5" w:uiPriority="52"/>
+    <w:lsdException w:name="Grid Table 1 Light Accent 6" w:uiPriority="46"/>
+    <w:lsdException w:name="Grid Table 2 Accent 6" w:uiPriority="47"/>
+    <w:lsdException w:name="Grid Table 3 Accent 6" w:uiPriority="48"/>
+    <w:lsdException w:name="Grid Table 4 Accent 6" w:uiPriority="49"/>
+    <w:lsdException w:name="Grid Table 5 Dark Accent 6" w:uiPriority="50"/>
+    <w:lsdException w:name="Grid Table 6 Colorful Accent 6" w:uiPriority="51"/>
+    <w:lsdException w:name="Grid Table 7 Colorful Accent 6" w:uiPriority="52"/>
+    <w:lsdException w:name="List Table 1 Light" w:uiPriority="46"/>
+    <w:lsdException w:name="List Table 2" w:uiPriority="47"/>
+    <w:lsdException w:name="List Table 3" w:uiPriority="48"/>
+    <w:lsdException w:name="List Table 4" w:uiPriority="49"/>
+    <w:lsdException w:name="List Table 5 Dark" w:uiPriority="50"/>
+    <w:lsdException w:name="List Table 6 Colorful" w:uiPriority="51"/>
+    <w:lsdException w:name="List Table 7 Colorful" w:uiPriority="52"/>
+    <w:lsdException w:name="List Table 1 Light Accent 1" w:uiPriority="46"/>
+    <w:lsdException w:name="List Table 2 Accent 1" w:uiPriority="47"/>
+    <w:lsdException w:name="List Table 3 Accent 1" w:uiPriority="48"/>
+    <w:lsdException w:name="List Table 4 Accent 1" w:uiPriority="49"/>
+    <w:lsdException w:name="List Table 5 Dark Accent 1" w:uiPriority="50"/>
+    <w:lsdException w:name="List Table 6 Colorful Accent 1" w:uiPriority="51"/>
+    <w:lsdException w:name="List Table 7 Colorful Accent 1" w:uiPriority="52"/>
+    <w:lsdException w:name="List Table 1 Light Accent 2" w:uiPriority="46"/>
+    <w:lsdException w:name="List Table 2 Accent 2" w:uiPriority="47"/>
+    <w:lsdException w:name="List Table 3 Accent 2" w:uiPriority="48"/>
+    <w:lsdException w:name="List Table 4 Accent 2" w:uiPriority="49"/>
+    <w:lsdException w:name="List Table 5 Dark Accent 2" w:uiPriority="50"/>
+    <w:lsdException w:name="List Table 6 Colorful Accent 2" w:uiPriority="51"/>
+    <w:lsdException w:name="List Table 7 Colorful Accent 2" w:uiPriority="52"/>
+    <w:lsdException w:name="List Table 1 Light Accent 3" w:uiPriority="46"/>
+    <w:lsdException w:name="List Table 2 Accent 3" w:uiPriority="47"/>
+    <w:lsdException w:name="List Table 3 Accent 3" w:uiPriority="48"/>
+    <w:lsdException w:name="List Table 4 Accent 3" w:uiPriority="49"/>
+    <w:lsdException w:name="List Table 5 Dark Accent 3" w:uiPriority="50"/>
+    <w:lsdException w:name="List Table 6 Colorful Accent 3" w:uiPriority="51"/>
+    <w:lsdException w:name="List Table 7 Colorful Accent 3" w:uiPriority="52"/>
+    <w:lsdException w:name="List Table 1 Light Accent 4" w:uiPriority="46"/>
+    <w:lsdException w:name="List Table 2 Accent 4" w:uiPriority="47"/>
+    <w:lsdException w:name="List Table 3 Accent 4" w:uiPriority="48"/>
+    <w:lsdException w:name="List Table 4 Accent 4" w:uiPriority="49"/>
+    <w:lsdException w:name="List Table 5 Dark Accent 4" w:uiPriority="50"/>
+    <w:lsdException w:name="List Table 6 Colorful Accent 4" w:uiPriority="51"/>
+    <w:lsdException w:name="List Table 7 Colorful Accent 4" w:uiPriority="52"/>
+    <w:lsdException w:name="List Table 1 Light Accent 5" w:uiPriority="46"/>
+    <w:lsdException w:name="List Table 2 Accent 5" w:uiPriority="47"/>
+    <w:lsdException w:name="List Table 3 Accent 5" w:uiPriority="48"/>
+    <w:lsdException w:name="List Table 4 Accent 5" w:uiPriority="49"/>
+    <w:lsdException w:name="List Table 5 Dark Accent 5" w:uiPriority="50"/>
+    <w:lsdException w:name="List Table 6 Colorful Accent 5" w:uiPriority="51"/>
+    <w:lsdException w:name="List Table 7 Colorful Accent 5" w:uiPriority="52"/>
+    <w:lsdException w:name="List Table 1 Light Accent 6" w:uiPriority="46"/>
+    <w:lsdException w:name="List Table 2 Accent 6" w:uiPriority="47"/>
+    <w:lsdException w:name="List Table 3 Accent 6" w:uiPriority="48"/>
+    <w:lsdException w:name="List Table 4 Accent 6" w:uiPriority="49"/>
+    <w:lsdException w:name="List Table 5 Dark Accent 6" w:uiPriority="50"/>
+    <w:lsdException w:name="List Table 6 Colorful Accent 6" w:uiPriority="51"/>
+    <w:lsdException w:name="List Table 7 Colorful Accent 6" w:uiPriority="52"/>
+    <w:lsdException w:name="Mention" w:semiHidden="1" w:uiPriority="99" w:unhideWhenUsed="1"/>
+    <w:lsdException w:name="Smart Hyperlink" w:semiHidden="1" w:uiPriority="99" w:unhideWhenUsed="1"/>
+    <w:lsdException w:name="Hashtag" w:semiHidden="1" w:uiPriority="99" w:unhideWhenUsed="1"/>
   </w:latentStyles>
   <w:style w:type="paragraph" w:default="1" w:styleId="Normlny">
     <w:name w:val="Normal"/>
@@ -7375,7 +7234,7 @@
 </file>
 
 <file path=customXml/itemProps1.xml><?xml version="1.0" encoding="utf-8"?>
-<ds:datastoreItem xmlns:ds="http://schemas.openxmlformats.org/officeDocument/2006/customXml" ds:itemID="{1F3B05C3-137E-4567-96F8-87C507211897}">
+<ds:datastoreItem xmlns:ds="http://schemas.openxmlformats.org/officeDocument/2006/customXml" ds:itemID="{E02BE8D7-88D7-4F2D-997E-84B7371464AF}">
   <ds:schemaRefs>
     <ds:schemaRef ds:uri="http://schemas.openxmlformats.org/officeDocument/2006/bibliography"/>
   </ds:schemaRefs>

</xml_diff>

<commit_message>
Add pictures, future work, ready for second submission
</commit_message>
<xml_diff>
--- a/OZ_UFO_Z1.docx
+++ b/OZ_UFO_Z1.docx
@@ -1,6 +1,6 @@
 
 <file path=word/document.xml><?xml version="1.0" encoding="utf-8"?>
-<w:document xmlns:wpc="http://schemas.microsoft.com/office/word/2010/wordprocessingCanvas" xmlns:mc="http://schemas.openxmlformats.org/markup-compatibility/2006" xmlns:o="urn:schemas-microsoft-com:office:office" xmlns:r="http://schemas.openxmlformats.org/officeDocument/2006/relationships" xmlns:m="http://schemas.openxmlformats.org/officeDocument/2006/math" xmlns:v="urn:schemas-microsoft-com:vml" xmlns:wp14="http://schemas.microsoft.com/office/word/2010/wordprocessingDrawing" xmlns:wp="http://schemas.openxmlformats.org/drawingml/2006/wordprocessingDrawing" xmlns:w10="urn:schemas-microsoft-com:office:word" xmlns:w="http://schemas.openxmlformats.org/wordprocessingml/2006/main" xmlns:w14="http://schemas.microsoft.com/office/word/2010/wordml" xmlns:wpg="http://schemas.microsoft.com/office/word/2010/wordprocessingGroup" xmlns:wpi="http://schemas.microsoft.com/office/word/2010/wordprocessingInk" xmlns:wne="http://schemas.microsoft.com/office/word/2006/wordml" xmlns:wps="http://schemas.microsoft.com/office/word/2010/wordprocessingShape" mc:Ignorable="w14 wp14">
+<w:document xmlns:wpc="http://schemas.microsoft.com/office/word/2010/wordprocessingCanvas" xmlns:cx="http://schemas.microsoft.com/office/drawing/2014/chartex" xmlns:cx1="http://schemas.microsoft.com/office/drawing/2015/9/8/chartex" xmlns:cx2="http://schemas.microsoft.com/office/drawing/2015/10/21/chartex" xmlns:cx3="http://schemas.microsoft.com/office/drawing/2016/5/9/chartex" xmlns:cx4="http://schemas.microsoft.com/office/drawing/2016/5/10/chartex" xmlns:cx5="http://schemas.microsoft.com/office/drawing/2016/5/11/chartex" xmlns:cx6="http://schemas.microsoft.com/office/drawing/2016/5/12/chartex" xmlns:cx7="http://schemas.microsoft.com/office/drawing/2016/5/13/chartex" xmlns:cx8="http://schemas.microsoft.com/office/drawing/2016/5/14/chartex" xmlns:mc="http://schemas.openxmlformats.org/markup-compatibility/2006" xmlns:o="urn:schemas-microsoft-com:office:office" xmlns:r="http://schemas.openxmlformats.org/officeDocument/2006/relationships" xmlns:m="http://schemas.openxmlformats.org/officeDocument/2006/math" xmlns:v="urn:schemas-microsoft-com:vml" xmlns:wp14="http://schemas.microsoft.com/office/word/2010/wordprocessingDrawing" xmlns:wp="http://schemas.openxmlformats.org/drawingml/2006/wordprocessingDrawing" xmlns:w10="urn:schemas-microsoft-com:office:word" xmlns:w="http://schemas.openxmlformats.org/wordprocessingml/2006/main" xmlns:w14="http://schemas.microsoft.com/office/word/2010/wordml" xmlns:w15="http://schemas.microsoft.com/office/word/2012/wordml" xmlns:w16se="http://schemas.microsoft.com/office/word/2015/wordml/symex" xmlns:wpg="http://schemas.microsoft.com/office/word/2010/wordprocessingGroup" xmlns:wpi="http://schemas.microsoft.com/office/word/2010/wordprocessingInk" xmlns:wne="http://schemas.microsoft.com/office/word/2006/wordml" xmlns:wps="http://schemas.microsoft.com/office/word/2010/wordprocessingShape" mc:Ignorable="w14 w15 w16se wp14">
   <w:body>
     <w:p>
       <w:pPr>
@@ -182,19 +182,7 @@
         <w:rPr>
           <w:lang w:val="sk-SK"/>
         </w:rPr>
-        <w:t>Pozorovania neidentifikovateľných lietajúcich objektov (ďalej len UFO) sú napriek konšpiračnej a kontroverznej povahe relatívne časté. V našej práci sme sa snažili zi</w:t>
-      </w:r>
-      <w:r>
-        <w:rPr>
-          <w:lang w:val="sk-SK"/>
-        </w:rPr>
-        <w:t>s</w:t>
-      </w:r>
-      <w:r>
-        <w:rPr>
-          <w:lang w:val="sk-SK"/>
-        </w:rPr>
-        <w:t>tiť, či sa tieto pozorovania nedajú podľa ich parametrov zaradiť do niekoľko skupín podľa spoločných vlastností. Vďaka zaradeniu viacerých pozorovaní do rovnakej skupiny budeme schopný identifikovať viacnásobné pozorovania jedného UFO aj na základe netriviálnych parametrov. Taktiež budeme vedieť lepšie stanoviť jav alebo objekt, ktorý ľudia skutočne videli - alebo naopak, zistíme že niektorá skupina bude príliš početná na jej zanedbanie a bude sa javiť ako príliš “skutočná”.</w:t>
+        <w:t>Pozorovania neidentifikovateľných lietajúcich objektov (ďalej len UFO) sú napriek konšpiračnej a kontroverznej povahe relatívne časté. V našej práci sme sa snažili zistiť, či sa tieto pozorovania nedajú podľa ich parametrov zaradiť do niekoľko skupín podľa spoločných vlastností. Vďaka zaradeniu viacerých pozorovaní do rovnakej skupiny budeme schopný identifikovať viacnásobné pozorovania jedného UFO aj na základe netriviálnych parametrov. Taktiež budeme vedieť lepšie stanoviť jav alebo objekt, ktorý ľudia skutočne videli - alebo naopak, zistíme že niektorá skupina bude príliš početná na jej zanedbanie a bude sa javiť ako príliš “skutočná”.</w:t>
       </w:r>
     </w:p>
     <w:p>
@@ -254,43 +242,7 @@
         <w:rPr>
           <w:lang w:val="sk-SK"/>
         </w:rPr>
-        <w:t>vodné z</w:t>
-      </w:r>
-      <w:r>
-        <w:rPr>
-          <w:lang w:val="sk-SK"/>
-        </w:rPr>
-        <w:t>o</w:t>
-      </w:r>
-      <w:r>
-        <w:rPr>
-          <w:lang w:val="sk-SK"/>
-        </w:rPr>
-        <w:t>zbierané dáta a vyčistená verzia zbavená nepoužiteľných či nekompletných zázn</w:t>
-      </w:r>
-      <w:r>
-        <w:rPr>
-          <w:lang w:val="sk-SK"/>
-        </w:rPr>
-        <w:t>a</w:t>
-      </w:r>
-      <w:r>
-        <w:rPr>
-          <w:lang w:val="sk-SK"/>
-        </w:rPr>
-        <w:t>mov. Dáta hovoria najmä o mieste a čase úkazu a taktiež obsahujú opis pozorovaného objektu a krátky slovný opis svedka.  Základné charakteristiky týchto čŕt opisuje t</w:t>
-      </w:r>
-      <w:r>
-        <w:rPr>
-          <w:lang w:val="sk-SK"/>
-        </w:rPr>
-        <w:t>a</w:t>
-      </w:r>
-      <w:r>
-        <w:rPr>
-          <w:lang w:val="sk-SK"/>
-        </w:rPr>
-        <w:t xml:space="preserve">buľka 1.  </w:t>
+        <w:t xml:space="preserve">vodné zozbierané dáta a vyčistená verzia zbavená nepoužiteľných či nekompletných záznamov. Dáta hovoria najmä o mieste a čase úkazu a taktiež obsahujú opis pozorovaného objektu a krátky slovný opis svedka.  Základné charakteristiky týchto čŕt opisuje tabuľka 1.  </w:t>
       </w:r>
     </w:p>
     <w:p>
@@ -1465,19 +1417,7 @@
         <w:rPr>
           <w:lang w:val="sk-SK"/>
         </w:rPr>
-        <w:t>coch al</w:t>
-      </w:r>
-      <w:r>
-        <w:rPr>
-          <w:lang w:val="sk-SK"/>
-        </w:rPr>
-        <w:t>e</w:t>
-      </w:r>
-      <w:r>
-        <w:rPr>
-          <w:lang w:val="sk-SK"/>
-        </w:rPr>
-        <w:t xml:space="preserve">bo formátoch. Aby sme odhadli, akú veľkú časť dát nepoužijeme,  a taktiež aby sme si spravili prvotnú predstavu o samotných dátach, vykonali sme prieskumnú analýzu. Najzaujímavejšie pre nás vyšli stĺpce </w:t>
+        <w:t xml:space="preserve">coch alebo formátoch. Aby sme odhadli, akú veľkú časť dát nepoužijeme,  a taktiež aby sme si spravili prvotnú predstavu o samotných dátach, vykonali sme prieskumnú analýzu. Najzaujímavejšie pre nás vyšli stĺpce </w:t>
       </w:r>
       <w:r>
         <w:rPr>
@@ -1579,7 +1519,7 @@
                     </pic:cNvPicPr>
                   </pic:nvPicPr>
                   <pic:blipFill>
-                    <a:blip r:embed="rId9" cstate="print">
+                    <a:blip r:embed="rId8" cstate="print">
                       <a:extLst>
                         <a:ext uri="{28A0092B-C50C-407E-A947-70E740481C1C}">
                           <a14:useLocalDpi xmlns:a14="http://schemas.microsoft.com/office/drawing/2010/main" val="0"/>
@@ -1718,21 +1658,7 @@
           <w:i/>
           <w:lang w:val="sk-SK"/>
         </w:rPr>
-        <w:t>Sph</w:t>
-      </w:r>
-      <w:r>
-        <w:rPr>
-          <w:i/>
-          <w:lang w:val="sk-SK"/>
-        </w:rPr>
-        <w:t>e</w:t>
-      </w:r>
-      <w:r>
-        <w:rPr>
-          <w:i/>
-          <w:lang w:val="sk-SK"/>
-        </w:rPr>
-        <w:t>re</w:t>
+        <w:t>Sphere</w:t>
       </w:r>
       <w:r>
         <w:rPr>
@@ -1806,7 +1732,7 @@
                     </pic:cNvPicPr>
                   </pic:nvPicPr>
                   <pic:blipFill>
-                    <a:blip r:embed="rId10" cstate="print">
+                    <a:blip r:embed="rId9" cstate="print">
                       <a:extLst>
                         <a:ext uri="{28A0092B-C50C-407E-A947-70E740481C1C}">
                           <a14:useLocalDpi xmlns:a14="http://schemas.microsoft.com/office/drawing/2010/main" val="0"/>
@@ -2025,19 +1951,7 @@
         <w:rPr>
           <w:lang w:val="sk-SK"/>
         </w:rPr>
-        <w:t>Alex J M</w:t>
-      </w:r>
-      <w:r>
-        <w:rPr>
-          <w:lang w:val="sk-SK"/>
-        </w:rPr>
-        <w:t>a</w:t>
-      </w:r>
-      <w:r>
-        <w:rPr>
-          <w:lang w:val="sk-SK"/>
-        </w:rPr>
-        <w:t>lozemoff</w:t>
+        <w:t>Alex J Malozemoff</w:t>
       </w:r>
       <w:commentRangeEnd w:id="0"/>
       <w:r>
@@ -2062,31 +1976,7 @@
         <w:rPr>
           <w:lang w:val="sk-SK"/>
         </w:rPr>
-        <w:t xml:space="preserve"> Z datasetu uvažovali len pozorovania v intervale január 2000 – november 2012 (dátum písania práce). Pozorovania UFO sa snažili klasifik</w:t>
-      </w:r>
-      <w:r>
-        <w:rPr>
-          <w:lang w:val="sk-SK"/>
-        </w:rPr>
-        <w:t>o</w:t>
-      </w:r>
-      <w:r>
-        <w:rPr>
-          <w:lang w:val="sk-SK"/>
-        </w:rPr>
-        <w:t>vať ako planéty, satelity, ISS apod. Z ich experimentu vyplynulo, že trénovanie bez učiteľa, t.j. zhlukovanie, neprinieslo požadované výsledky. Oveľa úspešnejšia bola klasifikácia, pri ktorej využili dodatočné informácie o pozorovaniach z NASA. Tieto informácie predstavovali vysvetlenie pozorovania, t.j. vopred zmienené planéty, sat</w:t>
-      </w:r>
-      <w:r>
-        <w:rPr>
-          <w:lang w:val="sk-SK"/>
-        </w:rPr>
-        <w:t>e</w:t>
-      </w:r>
-      <w:r>
-        <w:rPr>
-          <w:lang w:val="sk-SK"/>
-        </w:rPr>
-        <w:t>lity, ISS. Tieto</w:t>
+        <w:t xml:space="preserve"> Z datasetu uvažovali len pozorovania v intervale január 2000 – november 2012 (dátum písania práce). Pozorovania UFO sa snažili klasifikovať ako planéty, satelity, ISS apod. Z ich experimentu vyplynulo, že trénovanie bez učiteľa, t.j. zhlukovanie, neprinieslo požadované výsledky. Oveľa úspešnejšia bola klasifikácia, pri ktorej využili dodatočné informácie o pozorovaniach z NASA. Tieto informácie predstavovali vysvetlenie pozorovania, t.j. vopred zmienené planéty, satelity, ISS. Tieto</w:t>
       </w:r>
       <w:r>
         <w:rPr>
@@ -2117,37 +2007,13 @@
         <w:rPr>
           <w:lang w:val="sk-SK"/>
         </w:rPr>
-        <w:t>Problém, ktorý riešime, sa vo všeobecnosti označuje ako časo-priestorové zhluk</w:t>
-      </w:r>
-      <w:r>
-        <w:rPr>
-          <w:lang w:val="sk-SK"/>
-        </w:rPr>
-        <w:t>o</w:t>
-      </w:r>
-      <w:r>
-        <w:rPr>
-          <w:lang w:val="sk-SK"/>
-        </w:rPr>
-        <w:t>vanie (ang. Space-time clustering). Analýza pozorovaní UFO je iba jednou z mála aplikácií tejto metódy. Oveľa častejšie využitie nachádza v oblasti medicíny</w:t>
-      </w:r>
-      <w:r>
-        <w:rPr>
-          <w:lang w:val="sk-SK"/>
-        </w:rPr>
-        <w:t>, pri an</w:t>
-      </w:r>
-      <w:r>
-        <w:rPr>
-          <w:lang w:val="sk-SK"/>
-        </w:rPr>
-        <w:t>a</w:t>
-      </w:r>
-      <w:r>
-        <w:rPr>
-          <w:lang w:val="sk-SK"/>
-        </w:rPr>
-        <w:t xml:space="preserve">lýze šírenia rôznych chorôb.  </w:t>
+        <w:t>Problém, ktorý riešime, sa vo všeobecnosti označuje ako časo-priestorové zhlukovanie (ang. Space-time clustering). Analýza pozorovaní UFO je iba jednou z mála aplikácií tejto metódy. Oveľa častejšie využitie nachádza v oblasti medicíny</w:t>
+      </w:r>
+      <w:r>
+        <w:rPr>
+          <w:lang w:val="sk-SK"/>
+        </w:rPr>
+        <w:t xml:space="preserve">, pri analýze šírenia rôznych chorôb.  </w:t>
       </w:r>
       <w:commentRangeStart w:id="1"/>
       <w:r>
@@ -2175,19 +2041,7 @@
           <w:lang w:val="sk-SK"/>
         </w:rPr>
         <w:lastRenderedPageBreak/>
-        <w:t>Taktiež sa takéto zhlukovanie používa na analýzu prírodných javov, napr. hurik</w:t>
-      </w:r>
-      <w:r>
-        <w:rPr>
-          <w:lang w:val="sk-SK"/>
-        </w:rPr>
-        <w:t>á</w:t>
-      </w:r>
-      <w:r>
-        <w:rPr>
-          <w:lang w:val="sk-SK"/>
-        </w:rPr>
-        <w:t xml:space="preserve">nov. </w:t>
+        <w:t xml:space="preserve">Taktiež sa takéto zhlukovanie používa na analýzu prírodných javov, napr. hurikánov. </w:t>
       </w:r>
       <w:commentRangeStart w:id="2"/>
       <w:r>
@@ -2229,49 +2083,13 @@
         <w:rPr>
           <w:lang w:val="sk-SK"/>
         </w:rPr>
-        <w:t>V predošlej kapitole sme opísali črty nášho datasetu a ich potenciál pri určovaní p</w:t>
-      </w:r>
-      <w:r>
-        <w:rPr>
-          <w:lang w:val="sk-SK"/>
-        </w:rPr>
-        <w:t>o</w:t>
-      </w:r>
-      <w:r>
-        <w:rPr>
-          <w:lang w:val="sk-SK"/>
-        </w:rPr>
-        <w:t>dobností. Objavovať súvislosti medzi pozorovaniami sme sa rozhodli pomocou met</w:t>
-      </w:r>
-      <w:r>
-        <w:rPr>
-          <w:lang w:val="sk-SK"/>
-        </w:rPr>
-        <w:t>ó</w:t>
-      </w:r>
-      <w:r>
-        <w:rPr>
-          <w:lang w:val="sk-SK"/>
-        </w:rPr>
-        <w:t>dy zhlukovania. Hlavným problémom tejto práce je správne určenie dôležitosti je</w:t>
-      </w:r>
-      <w:r>
-        <w:rPr>
-          <w:lang w:val="sk-SK"/>
-        </w:rPr>
-        <w:t>d</w:t>
-      </w:r>
-      <w:r>
-        <w:rPr>
-          <w:lang w:val="sk-SK"/>
-        </w:rPr>
-        <w:t xml:space="preserve">notlivých </w:t>
-      </w:r>
-      <w:r>
-        <w:rPr>
-          <w:lang w:val="sk-SK"/>
-        </w:rPr>
-        <w:t>čŕt</w:t>
+        <w:t xml:space="preserve">V predošlej kapitole sme opísali črty nášho datasetu a ich potenciál pri určovaní podobností. Objavovať súvislosti medzi pozorovaniami sme sa rozhodli pomocou metódy zhlukovania. Hlavným problémom tejto práce </w:t>
+      </w:r>
+      <w:r>
+        <w:rPr>
+          <w:lang w:val="sk-SK"/>
+        </w:rPr>
+        <w:t xml:space="preserve">predspracovanie dát, identifikácia vzťahov medzi atribútmi a voľba relevantných vstupných atribútov pre zhlukovanie </w:t>
       </w:r>
       <w:r>
         <w:rPr>
@@ -2369,19 +2187,7 @@
         <w:rPr>
           <w:lang w:val="sk-SK"/>
         </w:rPr>
-        <w:t>a p</w:t>
-      </w:r>
-      <w:r>
-        <w:rPr>
-          <w:lang w:val="sk-SK"/>
-        </w:rPr>
-        <w:t>o</w:t>
-      </w:r>
-      <w:r>
-        <w:rPr>
-          <w:lang w:val="sk-SK"/>
-        </w:rPr>
-        <w:t xml:space="preserve">kúšať sa overiť ich správnosť pomocou atribútov </w:t>
+        <w:t xml:space="preserve">a pokúšať sa overiť ich správnosť pomocou atribútov </w:t>
       </w:r>
       <w:r>
         <w:rPr>
@@ -2449,19 +2255,7 @@
         <w:rPr>
           <w:lang w:val="sk-SK"/>
         </w:rPr>
-        <w:t xml:space="preserve"> a krajina by boli kategorické atribúty a nemali by dostatočnú výpovednú hodnotu. Navyše geografická šírka a dĺžka sa dá priamočiaro previesť do intervalu požadovaného DM metódami a oveľa lepšie vypovedá o mieste pozorov</w:t>
-      </w:r>
-      <w:r>
-        <w:rPr>
-          <w:lang w:val="sk-SK"/>
-        </w:rPr>
-        <w:t>a</w:t>
-      </w:r>
-      <w:r>
-        <w:rPr>
-          <w:lang w:val="sk-SK"/>
-        </w:rPr>
-        <w:t xml:space="preserve">nia. Preto sme sa rozhodli pracovať len s atribútmi </w:t>
+        <w:t xml:space="preserve"> a krajina by boli kategorické atribúty a nemali by dostatočnú výpovednú hodnotu. Navyše geografická šírka a dĺžka sa dá priamočiaro previesť do intervalu požadovaného DM metódami a oveľa lepšie vypovedá o mieste pozorovania. Preto sme sa rozhodli pracovať len s atribútmi </w:t>
       </w:r>
       <w:r>
         <w:rPr>
@@ -2573,13 +2367,7 @@
         <w:rPr>
           <w:lang w:val="sk-SK"/>
         </w:rPr>
-        <w:t xml:space="preserve"> sme sa rozhodli vytvoriť kategorické atribúty, ktoré budú z</w:t>
-      </w:r>
-      <w:r>
-        <w:rPr>
-          <w:lang w:val="sk-SK"/>
-        </w:rPr>
-        <w:t>o</w:t>
+        <w:t xml:space="preserve"> sme sa rozhodli vytvoriť kategorické atribúty, ktoré budú zo</w:t>
       </w:r>
       <w:r>
         <w:rPr>
@@ -2591,39 +2379,53 @@
         <w:rPr>
           <w:lang w:val="sk-SK"/>
         </w:rPr>
-        <w:t>časti dňa p</w:t>
-      </w:r>
-      <w:r>
-        <w:rPr>
-          <w:lang w:val="sk-SK"/>
-        </w:rPr>
-        <w:t>o</w:t>
-      </w:r>
-      <w:r>
-        <w:rPr>
-          <w:lang w:val="sk-SK"/>
-        </w:rPr>
-        <w:t>čas ktorej sa pozorovanie odohralo (doobedie, podvečer, večer, hlboká noc, ...)</w:t>
-      </w:r>
-      <w:r>
-        <w:rPr>
-          <w:lang w:val="sk-SK"/>
-        </w:rPr>
-        <w:t xml:space="preserve">. </w:t>
-      </w:r>
-      <w:commentRangeStart w:id="3"/>
-      <w:r>
-        <w:rPr>
-          <w:lang w:val="sk-SK"/>
-        </w:rPr>
-        <w:t>Iný o ročnom období počas ktorého pozorovanie nastalo.</w:t>
-      </w:r>
-      <w:commentRangeEnd w:id="3"/>
-      <w:r>
-        <w:rPr>
-          <w:rStyle w:val="Odkaznakomentr"/>
-        </w:rPr>
-        <w:commentReference w:id="3"/>
+        <w:t>časti dňa počas ktorej sa pozorovanie odohralo (doobedie, podvečer, večer, hlboká noc</w:t>
+      </w:r>
+      <w:bookmarkStart w:id="3" w:name="_GoBack"/>
+      <w:bookmarkEnd w:id="3"/>
+      <w:r>
+        <w:rPr>
+          <w:lang w:val="sk-SK"/>
+        </w:rPr>
+        <w:t>...)</w:t>
+      </w:r>
+      <w:r>
+        <w:rPr>
+          <w:lang w:val="sk-SK"/>
+        </w:rPr>
+        <w:t xml:space="preserve"> – </w:t>
+      </w:r>
+      <w:r>
+        <w:rPr>
+          <w:i/>
+          <w:lang w:val="sk-SK"/>
+        </w:rPr>
+        <w:t>time_of_day</w:t>
+      </w:r>
+      <w:r>
+        <w:rPr>
+          <w:lang w:val="sk-SK"/>
+        </w:rPr>
+        <w:t>. Iný o ročnom období počas ktorého pozorovanie nastalo</w:t>
+      </w:r>
+      <w:r>
+        <w:rPr>
+          <w:lang w:val="sk-SK"/>
+        </w:rPr>
+        <w:t xml:space="preserve"> – </w:t>
+      </w:r>
+      <w:r>
+        <w:rPr>
+          <w:i/>
+          <w:lang w:val="sk-SK"/>
+        </w:rPr>
+        <w:t>season</w:t>
+      </w:r>
+      <w:r>
+        <w:rPr>
+          <w:lang w:val="sk-SK"/>
+        </w:rPr>
+        <w:t>.</w:t>
       </w:r>
     </w:p>
     <w:p>
@@ -2719,19 +2521,7 @@
         <w:rPr>
           <w:lang w:val="sk-SK"/>
         </w:rPr>
-        <w:t xml:space="preserve"> nepr</w:t>
-      </w:r>
-      <w:r>
-        <w:rPr>
-          <w:lang w:val="sk-SK"/>
-        </w:rPr>
-        <w:t>i</w:t>
-      </w:r>
-      <w:r>
-        <w:rPr>
-          <w:lang w:val="sk-SK"/>
-        </w:rPr>
-        <w:t>nieslo žiadne výsledky. Sémantická analýza komentárov presahuje rozsah tejto práce.</w:t>
+        <w:t xml:space="preserve"> neprinieslo žiadne výsledky. Sémantická analýza komentárov presahuje rozsah tejto práce.</w:t>
       </w:r>
     </w:p>
     <w:p>
@@ -2741,19 +2531,37 @@
           <w:lang w:val="sk-SK"/>
         </w:rPr>
       </w:pPr>
-      <w:commentRangeStart w:id="4"/>
-      <w:r>
-        <w:rPr>
-          <w:lang w:val="sk-SK"/>
-        </w:rPr>
-        <w:t>Duration text vs netext – jeden zanedbáme lebo sa nám to nechce overovať</w:t>
-      </w:r>
-      <w:commentRangeEnd w:id="4"/>
-      <w:r>
-        <w:rPr>
-          <w:rStyle w:val="Odkaznakomentr"/>
-        </w:rPr>
-        <w:commentReference w:id="4"/>
+      <w:r>
+        <w:rPr>
+          <w:lang w:val="sk-SK"/>
+        </w:rPr>
+        <w:t xml:space="preserve">Atribút </w:t>
+      </w:r>
+      <w:r>
+        <w:rPr>
+          <w:i/>
+          <w:lang w:val="sk-SK"/>
+        </w:rPr>
+        <w:t>d</w:t>
+      </w:r>
+      <w:r>
+        <w:rPr>
+          <w:i/>
+          <w:lang w:val="sk-SK"/>
+        </w:rPr>
+        <w:t>uration</w:t>
+      </w:r>
+      <w:r>
+        <w:rPr>
+          <w:lang w:val="sk-SK"/>
+        </w:rPr>
+        <w:t xml:space="preserve"> </w:t>
+      </w:r>
+      <w:r>
+        <w:rPr>
+          <w:lang w:val="sk-SK"/>
+        </w:rPr>
+        <w:t xml:space="preserve">predstavuje dĺžku úkazu, resp. jeho pozorovania. V dátovej sade je reprezentovaných v dvoch formách - v textovej a číselnej (počet sekúnd) podobe. Pre naše potreby sa samozrejme vhodnejšia číselná forma.  </w:t>
       </w:r>
     </w:p>
     <w:p>
@@ -2793,33 +2601,21 @@
         <w:rPr>
           <w:lang w:val="sk-SK"/>
         </w:rPr>
-        <w:t xml:space="preserve"> a zanedbať z</w:t>
-      </w:r>
-      <w:r>
-        <w:rPr>
-          <w:lang w:val="sk-SK"/>
-        </w:rPr>
-        <w:t>á</w:t>
-      </w:r>
-      <w:r>
-        <w:rPr>
-          <w:lang w:val="sk-SK"/>
-        </w:rPr>
-        <w:t xml:space="preserve">znamy, kde ich rozdiel dosahoval hodnôt </w:t>
-      </w:r>
-      <w:commentRangeStart w:id="5"/>
+        <w:t xml:space="preserve"> a zanedbať záznamy, kde ich rozdiel dosahoval hodnôt </w:t>
+      </w:r>
+      <w:commentRangeStart w:id="4"/>
       <w:r>
         <w:rPr>
           <w:lang w:val="sk-SK"/>
         </w:rPr>
         <w:t>vyše pár mesiacov</w:t>
       </w:r>
-      <w:commentRangeEnd w:id="5"/>
+      <w:commentRangeEnd w:id="4"/>
       <w:r>
         <w:rPr>
           <w:rStyle w:val="Odkaznakomentr"/>
         </w:rPr>
-        <w:commentReference w:id="5"/>
+        <w:commentReference w:id="4"/>
       </w:r>
       <w:r>
         <w:rPr>
@@ -2858,19 +2654,7 @@
         <w:rPr>
           <w:lang w:val="sk-SK"/>
         </w:rPr>
-        <w:t>– tvar poz</w:t>
-      </w:r>
-      <w:r>
-        <w:rPr>
-          <w:lang w:val="sk-SK"/>
-        </w:rPr>
-        <w:t>o</w:t>
-      </w:r>
-      <w:r>
-        <w:rPr>
-          <w:lang w:val="sk-SK"/>
-        </w:rPr>
-        <w:t>rovaného objektu</w:t>
+        <w:t>– tvar pozorovaného objektu</w:t>
       </w:r>
       <w:r>
         <w:rPr>
@@ -2900,19 +2684,7 @@
         <w:rPr>
           <w:lang w:val="sk-SK"/>
         </w:rPr>
-        <w:t xml:space="preserve"> budeme pridávať ostatné atr</w:t>
-      </w:r>
-      <w:r>
-        <w:rPr>
-          <w:lang w:val="sk-SK"/>
-        </w:rPr>
-        <w:t>i</w:t>
-      </w:r>
-      <w:r>
-        <w:rPr>
-          <w:lang w:val="sk-SK"/>
-        </w:rPr>
-        <w:t>búty a</w:t>
+        <w:t xml:space="preserve"> budeme pridávať ostatné atribúty a</w:t>
       </w:r>
       <w:r>
         <w:rPr>
@@ -2948,19 +2720,7 @@
         <w:rPr>
           <w:lang w:val="sk-SK"/>
         </w:rPr>
-        <w:t xml:space="preserve"> odhaliť korel</w:t>
-      </w:r>
-      <w:r>
-        <w:rPr>
-          <w:lang w:val="sk-SK"/>
-        </w:rPr>
-        <w:t>á</w:t>
-      </w:r>
-      <w:r>
-        <w:rPr>
-          <w:lang w:val="sk-SK"/>
-        </w:rPr>
-        <w:t xml:space="preserve">cie, ktoré pri určovaní </w:t>
+        <w:t xml:space="preserve"> odhaliť korelácie, ktoré pri určovaní </w:t>
       </w:r>
       <w:r>
         <w:rPr>
@@ -2982,159 +2742,281 @@
       </w:r>
     </w:p>
     <w:p>
-      <w:pPr>
-        <w:pStyle w:val="heading2"/>
-        <w:rPr>
-          <w:lang w:val="sk-SK"/>
-        </w:rPr>
-      </w:pPr>
-      <w:r>
-        <w:rPr>
-          <w:lang w:val="sk-SK"/>
-        </w:rPr>
-        <w:t>DM metódy</w:t>
+      <w:r>
+        <w:rPr>
+          <w:lang w:val="sk-SK"/>
+        </w:rPr>
+        <w:t>Na hľadanie súvislostí medzi pozorovaniami sme využili zhlukovanie. Rozhodli sme sa pre algoritmus DBSCAN</w:t>
+      </w:r>
+      <w:r>
+        <w:rPr>
+          <w:lang w:val="sk-SK"/>
+        </w:rPr>
+        <w:t>, keďže v našom prípade je vhodnejšie ak počet zhlu</w:t>
+      </w:r>
+      <w:r>
+        <w:rPr>
+          <w:lang w:val="sk-SK"/>
+        </w:rPr>
+        <w:lastRenderedPageBreak/>
+        <w:t>kov nie je pevne daný, ale algoritmus si sám určí ich optimálny počet. Toto napríklad algoritmus K-Means nedokáže a preto je pre naše použitie nevhodný</w:t>
+      </w:r>
+      <w:r>
+        <w:rPr>
+          <w:lang w:val="sk-SK"/>
+        </w:rPr>
+        <w:t>.</w:t>
+      </w:r>
+      <w:r>
+        <w:rPr>
+          <w:lang w:val="sk-SK"/>
+        </w:rPr>
+        <w:t xml:space="preserve"> </w:t>
       </w:r>
     </w:p>
     <w:p>
       <w:pPr>
-        <w:rPr>
-          <w:lang w:val="sk-SK"/>
-        </w:rPr>
-      </w:pPr>
-      <w:r>
-        <w:rPr>
-          <w:lang w:val="sk-SK"/>
-        </w:rPr>
-        <w:t>Na hľadanie súvislostí medzi pozorovaniami sme využili zhlukovanie. Rozhodli sme sa pre algoritmus DBSCAN</w:t>
-      </w:r>
-      <w:r>
-        <w:rPr>
-          <w:lang w:val="sk-SK"/>
-        </w:rPr>
-        <w:t>, keďže v našom prípade je vhodnejšie ak počet zhl</w:t>
-      </w:r>
-      <w:r>
-        <w:rPr>
-          <w:lang w:val="sk-SK"/>
-        </w:rPr>
-        <w:t>u</w:t>
-      </w:r>
-      <w:r>
-        <w:rPr>
-          <w:lang w:val="sk-SK"/>
-        </w:rPr>
-        <w:lastRenderedPageBreak/>
-        <w:t>kov nie je pevne daný, ale algoritmus si sám určí ich optimálny počet. Toto napríklad algoritmus K-Means nedokáže a preto je pre naše použitie nevhodný</w:t>
-      </w:r>
-      <w:r>
-        <w:rPr>
-          <w:lang w:val="sk-SK"/>
-        </w:rPr>
-        <w:t>.</w:t>
-      </w:r>
-      <w:r>
-        <w:rPr>
-          <w:lang w:val="sk-SK"/>
-        </w:rPr>
-        <w:t xml:space="preserve"> </w:t>
+        <w:pStyle w:val="heading2"/>
+        <w:rPr>
+          <w:lang w:val="sk-SK"/>
+        </w:rPr>
+      </w:pPr>
+      <w:r>
+        <w:rPr>
+          <w:lang w:val="sk-SK"/>
+        </w:rPr>
+        <w:t>Prvotné experimenty</w:t>
       </w:r>
     </w:p>
     <w:p>
       <w:pPr>
-        <w:pStyle w:val="heading2"/>
-        <w:rPr>
-          <w:lang w:val="sk-SK"/>
-        </w:rPr>
-      </w:pPr>
-      <w:r>
-        <w:rPr>
-          <w:lang w:val="sk-SK"/>
-        </w:rPr>
-        <w:t>Prvotné experimenty</w:t>
+        <w:rPr>
+          <w:lang w:val="sk-SK"/>
+        </w:rPr>
+      </w:pPr>
+      <w:r>
+        <w:drawing>
+          <wp:anchor distT="0" distB="0" distL="114300" distR="114300" simplePos="0" relativeHeight="251655680" behindDoc="0" locked="0" layoutInCell="1" allowOverlap="1" wp14:anchorId="49301181" wp14:editId="5CB44856">
+            <wp:simplePos x="0" y="0"/>
+            <wp:positionH relativeFrom="column">
+              <wp:posOffset>449580</wp:posOffset>
+            </wp:positionH>
+            <wp:positionV relativeFrom="paragraph">
+              <wp:posOffset>529590</wp:posOffset>
+            </wp:positionV>
+            <wp:extent cx="3591560" cy="2259965"/>
+            <wp:effectExtent l="0" t="0" r="8890" b="6985"/>
+            <wp:wrapTopAndBottom/>
+            <wp:docPr id="1" name="Obrázok 1" descr="C:\Users\Home\AppData\Local\Microsoft\Windows\INetCache\Content.Word\OZ_without_shapes.png"/>
+            <wp:cNvGraphicFramePr>
+              <a:graphicFrameLocks xmlns:a="http://schemas.openxmlformats.org/drawingml/2006/main" noChangeAspect="1"/>
+            </wp:cNvGraphicFramePr>
+            <a:graphic xmlns:a="http://schemas.openxmlformats.org/drawingml/2006/main">
+              <a:graphicData uri="http://schemas.openxmlformats.org/drawingml/2006/picture">
+                <pic:pic xmlns:pic="http://schemas.openxmlformats.org/drawingml/2006/picture">
+                  <pic:nvPicPr>
+                    <pic:cNvPr id="0" name="Picture 1" descr="C:\Users\Home\AppData\Local\Microsoft\Windows\INetCache\Content.Word\OZ_without_shapes.png"/>
+                    <pic:cNvPicPr>
+                      <a:picLocks noChangeAspect="1" noChangeArrowheads="1"/>
+                    </pic:cNvPicPr>
+                  </pic:nvPicPr>
+                  <pic:blipFill rotWithShape="1">
+                    <a:blip r:embed="rId12">
+                      <a:extLst>
+                        <a:ext uri="{28A0092B-C50C-407E-A947-70E740481C1C}">
+                          <a14:useLocalDpi xmlns:a14="http://schemas.microsoft.com/office/drawing/2010/main" val="0"/>
+                        </a:ext>
+                      </a:extLst>
+                    </a:blip>
+                    <a:srcRect t="3482" b="3937"/>
+                    <a:stretch/>
+                  </pic:blipFill>
+                  <pic:spPr bwMode="auto">
+                    <a:xfrm>
+                      <a:off x="0" y="0"/>
+                      <a:ext cx="3591560" cy="2259965"/>
+                    </a:xfrm>
+                    <a:prstGeom prst="rect">
+                      <a:avLst/>
+                    </a:prstGeom>
+                    <a:noFill/>
+                    <a:ln>
+                      <a:noFill/>
+                    </a:ln>
+                    <a:extLst>
+                      <a:ext uri="{53640926-AAD7-44D8-BBD7-CCE9431645EC}">
+                        <a14:shadowObscured xmlns:a14="http://schemas.microsoft.com/office/drawing/2010/main"/>
+                      </a:ext>
+                    </a:extLst>
+                  </pic:spPr>
+                </pic:pic>
+              </a:graphicData>
+            </a:graphic>
+            <wp14:sizeRelH relativeFrom="page">
+              <wp14:pctWidth>0</wp14:pctWidth>
+            </wp14:sizeRelH>
+            <wp14:sizeRelV relativeFrom="page">
+              <wp14:pctHeight>0</wp14:pctHeight>
+            </wp14:sizeRelV>
+          </wp:anchor>
+        </w:drawing>
+      </w:r>
+      <w:r>
+        <w:rPr>
+          <w:lang w:val="sk-SK"/>
+        </w:rPr>
+        <w:t>Podarilo</w:t>
+      </w:r>
+      <w:r>
+        <w:rPr>
+          <w:lang w:val="sk-SK"/>
+        </w:rPr>
+        <w:t xml:space="preserve"> sa nám pomocou metódy DBSCAN</w:t>
+      </w:r>
+      <w:r>
+        <w:rPr>
+          <w:lang w:val="sk-SK"/>
+        </w:rPr>
+        <w:t xml:space="preserve"> </w:t>
+      </w:r>
+      <w:r>
+        <w:rPr>
+          <w:lang w:val="sk-SK"/>
+        </w:rPr>
+        <w:t>rozdeliť</w:t>
+      </w:r>
+      <w:r>
+        <w:rPr>
+          <w:lang w:val="sk-SK"/>
+        </w:rPr>
+        <w:t xml:space="preserve"> pozorovania v Amerike a v Európe do rôznych zhlukov.</w:t>
+      </w:r>
+      <w:r>
+        <w:rPr>
+          <w:lang w:val="sk-SK"/>
+        </w:rPr>
+        <w:t xml:space="preserve"> Začali sme s využitím iba parametrov </w:t>
+      </w:r>
+      <w:r>
+        <w:rPr>
+          <w:i/>
+          <w:lang w:val="sk-SK"/>
+        </w:rPr>
+        <w:t>latitude</w:t>
+      </w:r>
+      <w:r>
+        <w:rPr>
+          <w:lang w:val="sk-SK"/>
+        </w:rPr>
+        <w:t xml:space="preserve">, </w:t>
+      </w:r>
+      <w:r>
+        <w:rPr>
+          <w:i/>
+          <w:lang w:val="sk-SK"/>
+        </w:rPr>
+        <w:t>longitude</w:t>
+      </w:r>
+      <w:r>
+        <w:rPr>
+          <w:lang w:val="sk-SK"/>
+        </w:rPr>
+        <w:t xml:space="preserve"> a </w:t>
+      </w:r>
+      <w:r>
+        <w:rPr>
+          <w:i/>
+          <w:lang w:val="sk-SK"/>
+        </w:rPr>
+        <w:t>timestamp</w:t>
+      </w:r>
+      <w:r>
+        <w:rPr>
+          <w:lang w:val="sk-SK"/>
+        </w:rPr>
+        <w:t>. Výstup zhlukovania v t</w:t>
+      </w:r>
+      <w:r>
+        <w:rPr>
+          <w:lang w:val="sk-SK"/>
+        </w:rPr>
+        <w:t>ejto</w:t>
+      </w:r>
+      <w:r>
+        <w:rPr>
+          <w:lang w:val="sk-SK"/>
+        </w:rPr>
+        <w:t xml:space="preserve"> konfigurácií vidno na obrázku </w:t>
+      </w:r>
+      <w:r>
+        <w:rPr>
+          <w:lang w:val="sk-SK"/>
+        </w:rPr>
+        <w:t>Fig. 3.</w:t>
       </w:r>
     </w:p>
     <w:p>
       <w:pPr>
-        <w:rPr>
-          <w:lang w:val="sk-SK"/>
-        </w:rPr>
-      </w:pPr>
-      <w:r>
-        <w:rPr>
-          <w:lang w:val="sk-SK"/>
-        </w:rPr>
-        <w:t>Podarilo sa nám pomocou metódy DBSCAN a súradníc dostať pozorovania v Amerike a v Európe do rôznych zhlukov.</w:t>
-      </w:r>
-      <w:r>
-        <w:rPr>
-          <w:lang w:val="sk-SK"/>
-        </w:rPr>
-        <w:t xml:space="preserve"> Začali sme s využitím iba parametrov </w:t>
-      </w:r>
-      <w:r>
-        <w:rPr>
-          <w:i/>
-          <w:lang w:val="sk-SK"/>
-        </w:rPr>
-        <w:t>lat</w:t>
-      </w:r>
-      <w:r>
-        <w:rPr>
-          <w:i/>
-          <w:lang w:val="sk-SK"/>
-        </w:rPr>
-        <w:t>i</w:t>
-      </w:r>
-      <w:r>
-        <w:rPr>
-          <w:i/>
-          <w:lang w:val="sk-SK"/>
-        </w:rPr>
-        <w:t>tude</w:t>
-      </w:r>
-      <w:r>
-        <w:rPr>
-          <w:lang w:val="sk-SK"/>
-        </w:rPr>
-        <w:t xml:space="preserve">, </w:t>
-      </w:r>
-      <w:r>
-        <w:rPr>
-          <w:i/>
-          <w:lang w:val="sk-SK"/>
-        </w:rPr>
-        <w:t>longitude</w:t>
-      </w:r>
-      <w:r>
-        <w:rPr>
-          <w:lang w:val="sk-SK"/>
-        </w:rPr>
-        <w:t xml:space="preserve"> a </w:t>
-      </w:r>
-      <w:r>
-        <w:rPr>
-          <w:i/>
-          <w:lang w:val="sk-SK"/>
-        </w:rPr>
-        <w:t>timestamp</w:t>
-      </w:r>
-      <w:r>
-        <w:rPr>
-          <w:lang w:val="sk-SK"/>
-        </w:rPr>
-        <w:t>. Výstup zhlukovania v takejto konfigurácií vidno na o</w:t>
-      </w:r>
-      <w:r>
-        <w:rPr>
-          <w:lang w:val="sk-SK"/>
-        </w:rPr>
-        <w:t>b</w:t>
-      </w:r>
-      <w:r>
-        <w:rPr>
-          <w:lang w:val="sk-SK"/>
-        </w:rPr>
-        <w:t>rázku N – FIXME – pridať obrázok.</w:t>
+        <w:pStyle w:val="figurecaption"/>
+        <w:rPr>
+          <w:lang w:val="sk-SK"/>
+        </w:rPr>
+      </w:pPr>
+      <w:r>
+        <w:rPr>
+          <w:b/>
+          <w:lang w:val="sk-SK"/>
+        </w:rPr>
+        <w:t xml:space="preserve">Fig. </w:t>
+      </w:r>
+      <w:r>
+        <w:rPr>
+          <w:b/>
+          <w:lang w:val="sk-SK"/>
+        </w:rPr>
+        <w:fldChar w:fldCharType="begin"/>
+      </w:r>
+      <w:r>
+        <w:rPr>
+          <w:b/>
+          <w:lang w:val="sk-SK"/>
+        </w:rPr>
+        <w:instrText xml:space="preserve"> SEQ "Figure" \* MERGEFORMAT </w:instrText>
+      </w:r>
+      <w:r>
+        <w:rPr>
+          <w:b/>
+          <w:lang w:val="sk-SK"/>
+        </w:rPr>
+        <w:fldChar w:fldCharType="separate"/>
+      </w:r>
+      <w:r>
+        <w:rPr>
+          <w:b/>
+          <w:noProof/>
+          <w:lang w:val="sk-SK"/>
+        </w:rPr>
+        <w:t>3</w:t>
+      </w:r>
+      <w:r>
+        <w:rPr>
+          <w:b/>
+          <w:lang w:val="sk-SK"/>
+        </w:rPr>
+        <w:fldChar w:fldCharType="end"/>
+      </w:r>
+      <w:r>
+        <w:rPr>
+          <w:b/>
+          <w:lang w:val="sk-SK"/>
+        </w:rPr>
+        <w:t>.</w:t>
+      </w:r>
+      <w:r>
+        <w:rPr>
+          <w:lang w:val="sk-SK"/>
+        </w:rPr>
+        <w:t xml:space="preserve"> Zhluky s využitím súradníc a časovej stopy</w:t>
       </w:r>
     </w:p>
     <w:p>
@@ -3145,6 +3027,77 @@
       </w:pPr>
       <w:r>
         <w:rPr>
+          <w:noProof/>
+          <w:lang w:val="sk-SK" w:eastAsia="sk-SK"/>
+        </w:rPr>
+        <w:drawing>
+          <wp:anchor distT="0" distB="0" distL="114300" distR="114300" simplePos="0" relativeHeight="251660800" behindDoc="0" locked="0" layoutInCell="1" allowOverlap="1" wp14:anchorId="75609B51" wp14:editId="05375F5F">
+            <wp:simplePos x="0" y="0"/>
+            <wp:positionH relativeFrom="column">
+              <wp:posOffset>544830</wp:posOffset>
+            </wp:positionH>
+            <wp:positionV relativeFrom="paragraph">
+              <wp:posOffset>482600</wp:posOffset>
+            </wp:positionV>
+            <wp:extent cx="3334385" cy="2318385"/>
+            <wp:effectExtent l="0" t="0" r="0" b="5715"/>
+            <wp:wrapTopAndBottom/>
+            <wp:docPr id="2" name="Obrázok 2" descr="C:\Users\Home\AppData\Local\Microsoft\Windows\INetCache\Content.Word\OZ_with_shape.png"/>
+            <wp:cNvGraphicFramePr>
+              <a:graphicFrameLocks xmlns:a="http://schemas.openxmlformats.org/drawingml/2006/main" noChangeAspect="1"/>
+            </wp:cNvGraphicFramePr>
+            <a:graphic xmlns:a="http://schemas.openxmlformats.org/drawingml/2006/main">
+              <a:graphicData uri="http://schemas.openxmlformats.org/drawingml/2006/picture">
+                <pic:pic xmlns:pic="http://schemas.openxmlformats.org/drawingml/2006/picture">
+                  <pic:nvPicPr>
+                    <pic:cNvPr id="0" name="Picture 2" descr="C:\Users\Home\AppData\Local\Microsoft\Windows\INetCache\Content.Word\OZ_with_shape.png"/>
+                    <pic:cNvPicPr>
+                      <a:picLocks noChangeAspect="1" noChangeArrowheads="1"/>
+                    </pic:cNvPicPr>
+                  </pic:nvPicPr>
+                  <pic:blipFill rotWithShape="1">
+                    <a:blip r:embed="rId13">
+                      <a:extLst>
+                        <a:ext uri="{28A0092B-C50C-407E-A947-70E740481C1C}">
+                          <a14:useLocalDpi xmlns:a14="http://schemas.microsoft.com/office/drawing/2010/main" val="0"/>
+                        </a:ext>
+                      </a:extLst>
+                    </a:blip>
+                    <a:srcRect t="3323" b="7707"/>
+                    <a:stretch/>
+                  </pic:blipFill>
+                  <pic:spPr bwMode="auto">
+                    <a:xfrm>
+                      <a:off x="0" y="0"/>
+                      <a:ext cx="3334385" cy="2318385"/>
+                    </a:xfrm>
+                    <a:prstGeom prst="rect">
+                      <a:avLst/>
+                    </a:prstGeom>
+                    <a:noFill/>
+                    <a:ln>
+                      <a:noFill/>
+                    </a:ln>
+                    <a:extLst>
+                      <a:ext uri="{53640926-AAD7-44D8-BBD7-CCE9431645EC}">
+                        <a14:shadowObscured xmlns:a14="http://schemas.microsoft.com/office/drawing/2010/main"/>
+                      </a:ext>
+                    </a:extLst>
+                  </pic:spPr>
+                </pic:pic>
+              </a:graphicData>
+            </a:graphic>
+            <wp14:sizeRelH relativeFrom="page">
+              <wp14:pctWidth>0</wp14:pctWidth>
+            </wp14:sizeRelH>
+            <wp14:sizeRelV relativeFrom="page">
+              <wp14:pctHeight>0</wp14:pctHeight>
+            </wp14:sizeRelV>
+          </wp:anchor>
+        </w:drawing>
+      </w:r>
+      <w:r>
+        <w:rPr>
           <w:lang w:val="sk-SK"/>
         </w:rPr>
         <w:t xml:space="preserve">K pôvodným trom parametrom sme pridali parameter </w:t>
@@ -3173,80 +3126,90 @@
         <w:rPr>
           <w:lang w:val="sk-SK"/>
         </w:rPr>
-        <w:t xml:space="preserve"> stĺpcov. Obrázok N predstavuje výstup tejto konfigurácie. FIXME – obrázok.</w:t>
+        <w:t xml:space="preserve"> stĺpcov. Obrázok </w:t>
+      </w:r>
+      <w:r>
+        <w:rPr>
+          <w:lang w:val="sk-SK"/>
+        </w:rPr>
+        <w:t>Fig. 4</w:t>
+      </w:r>
+      <w:r>
+        <w:rPr>
+          <w:lang w:val="sk-SK"/>
+        </w:rPr>
+        <w:t xml:space="preserve"> predsta</w:t>
+      </w:r>
+      <w:r>
+        <w:rPr>
+          <w:lang w:val="sk-SK"/>
+        </w:rPr>
+        <w:t>vuje výstup tejto konfigurácie.</w:t>
       </w:r>
     </w:p>
     <w:p>
       <w:pPr>
-        <w:rPr>
-          <w:lang w:val="sk-SK"/>
-        </w:rPr>
-      </w:pPr>
-      <w:r>
-        <w:rPr>
-          <w:lang w:val="sk-SK"/>
-        </w:rPr>
-        <w:t>Keďže z jedného kategorického stĺpca vzniklo 26 binárnych, pokúsili sme sa zr</w:t>
-      </w:r>
-      <w:r>
-        <w:rPr>
-          <w:lang w:val="sk-SK"/>
-        </w:rPr>
-        <w:t>e</w:t>
-      </w:r>
-      <w:r>
-        <w:rPr>
-          <w:lang w:val="sk-SK"/>
-        </w:rPr>
-        <w:t>dukovať dimenzionalitu pomocou PCA. Počet týchto stĺpcov sme znížili na FIXME – zistiť ideálnu hodnotu</w:t>
-      </w:r>
-      <w:r>
-        <w:rPr>
-          <w:lang w:val="sk-SK"/>
-        </w:rPr>
-        <w:t>. Obrázok N preds</w:t>
-      </w:r>
-      <w:r>
-        <w:rPr>
-          <w:lang w:val="sk-SK"/>
-        </w:rPr>
-        <w:t>t</w:t>
-      </w:r>
-      <w:r>
-        <w:rPr>
-          <w:lang w:val="sk-SK"/>
-        </w:rPr>
-        <w:t>a</w:t>
-      </w:r>
-      <w:r>
-        <w:rPr>
-          <w:lang w:val="sk-SK"/>
-        </w:rPr>
-        <w:t xml:space="preserve">vuje výsledok zhlukovania v takejto </w:t>
-      </w:r>
-      <w:r>
-        <w:rPr>
-          <w:lang w:val="sk-SK"/>
-        </w:rPr>
-        <w:t>konf</w:t>
-      </w:r>
-      <w:r>
-        <w:rPr>
-          <w:lang w:val="sk-SK"/>
-        </w:rPr>
-        <w:t>i</w:t>
-      </w:r>
-      <w:r>
-        <w:rPr>
-          <w:lang w:val="sk-SK"/>
-        </w:rPr>
-        <w:t>gurácii</w:t>
-      </w:r>
-      <w:r>
-        <w:rPr>
-          <w:lang w:val="sk-SK"/>
-        </w:rPr>
-        <w:t>. FIXME - obrázok</w:t>
+        <w:jc w:val="center"/>
+        <w:rPr>
+          <w:sz w:val="18"/>
+          <w:lang w:val="sk-SK"/>
+        </w:rPr>
+      </w:pPr>
+      <w:r>
+        <w:rPr>
+          <w:b/>
+          <w:sz w:val="18"/>
+        </w:rPr>
+        <w:t xml:space="preserve">Fig. </w:t>
+      </w:r>
+      <w:r>
+        <w:rPr>
+          <w:b/>
+          <w:sz w:val="18"/>
+        </w:rPr>
+        <w:fldChar w:fldCharType="begin"/>
+      </w:r>
+      <w:r>
+        <w:rPr>
+          <w:b/>
+          <w:sz w:val="18"/>
+        </w:rPr>
+        <w:instrText xml:space="preserve"> SEQ "Figure" \* MERGEFORMAT </w:instrText>
+      </w:r>
+      <w:r>
+        <w:rPr>
+          <w:b/>
+          <w:sz w:val="18"/>
+        </w:rPr>
+        <w:fldChar w:fldCharType="separate"/>
+      </w:r>
+      <w:r>
+        <w:rPr>
+          <w:b/>
+          <w:noProof/>
+          <w:sz w:val="18"/>
+        </w:rPr>
+        <w:t>4</w:t>
+      </w:r>
+      <w:r>
+        <w:rPr>
+          <w:b/>
+          <w:sz w:val="18"/>
+        </w:rPr>
+        <w:fldChar w:fldCharType="end"/>
+      </w:r>
+      <w:r>
+        <w:rPr>
+          <w:b/>
+          <w:sz w:val="18"/>
+        </w:rPr>
+        <w:t>.</w:t>
+      </w:r>
+      <w:r>
+        <w:rPr>
+          <w:sz w:val="18"/>
+        </w:rPr>
+        <w:t xml:space="preserve">  Zhluky pri pridaní tvaru pozorovaného objektu</w:t>
       </w:r>
     </w:p>
     <w:p>
@@ -3260,6 +3223,7 @@
         <w:rPr>
           <w:lang w:val="sk-SK"/>
         </w:rPr>
+        <w:lastRenderedPageBreak/>
         <w:t>Vyhodnocovanie</w:t>
       </w:r>
     </w:p>
@@ -3273,19 +3237,7 @@
         <w:rPr>
           <w:lang w:val="sk-SK"/>
         </w:rPr>
-        <w:t>FIXME Č</w:t>
-      </w:r>
-      <w:r>
-        <w:rPr>
-          <w:lang w:val="sk-SK"/>
-        </w:rPr>
-        <w:t>o budete vyhodnocovať, aké miery, grafy, kritériá použijete</w:t>
-      </w:r>
-      <w:r>
-        <w:rPr>
-          <w:lang w:val="sk-SK"/>
-        </w:rPr>
-        <w:t>.</w:t>
+        <w:t>Úspešnosť našej metódy overíme pomocou niekoľkých metrík. Keďže ide o metódu učenie bez učiteľa, nevieme overiť presnosť podľa žiadnej testovacej sady. Na overenie použijeme štandardnú metriku hodnotenia úspešnosti zhlukovania – meraním variability prvkov v rámci jedného zhluku a medzi zhlukmi. Zhlukovanie je úspešnejšie, čím viac sú si prvky v rámci zhluku podobné a čím viac sa odlišujú od prvkov iných zhlukov. Hlavným problémom je zadefinovať si kritérium úspešnosti, predbežne sme si zvolili kosínusovú vzdialenosť.</w:t>
       </w:r>
     </w:p>
     <w:p>
@@ -3298,32 +3250,27 @@
         <w:rPr>
           <w:lang w:val="sk-SK"/>
         </w:rPr>
-        <w:t>Vieme kresliť na mapu sveta</w:t>
+        <w:t xml:space="preserve">Okrem kvantitatívneho vyhodnocovania vykonáme aj kvalitatívne, manuálnym skúmaním podobností jednotlivých prvkov v zhluku. Pre každý zhluk vytvoríme histogram </w:t>
+      </w:r>
+      <w:r>
+        <w:rPr>
+          <w:lang w:val="sk-SK"/>
+        </w:rPr>
+        <w:t>najviac opakujúcich sa hodnôt jednotlivých atribútov. Z týchto hodnôt budeme vedieť určiť, či zhlukovanie nie je príliš ovplyvnené jedným atribútom alebo, naopak, či hodnoty jednotlivých atribútov v rámci zhluku sú si dostatočne podobné.</w:t>
       </w:r>
     </w:p>
     <w:p>
       <w:pPr>
-        <w:rPr>
-          <w:lang w:val="sk-SK"/>
-        </w:rPr>
-      </w:pPr>
-      <w:r>
-        <w:rPr>
-          <w:lang w:val="sk-SK"/>
-        </w:rPr>
-        <w:t>Spravime si ze skusime odvodit labely pre jednotlive klustery ze spravime hist</w:t>
-      </w:r>
-      <w:r>
-        <w:rPr>
-          <w:lang w:val="sk-SK"/>
-        </w:rPr>
-        <w:t>o</w:t>
-      </w:r>
-      <w:r>
-        <w:rPr>
-          <w:lang w:val="sk-SK"/>
-        </w:rPr>
-        <w:t>gram atributov a magic – heuristika, podla rozdelenia etc</w:t>
+        <w:pStyle w:val="heading2"/>
+        <w:rPr>
+          <w:lang w:val="sk-SK"/>
+        </w:rPr>
+      </w:pPr>
+      <w:r>
+        <w:rPr>
+          <w:lang w:val="sk-SK"/>
+        </w:rPr>
+        <w:t>Plán na dokončenie projektu</w:t>
       </w:r>
     </w:p>
     <w:p>
@@ -3332,6 +3279,74 @@
           <w:lang w:val="sk-SK"/>
         </w:rPr>
       </w:pPr>
+      <w:r>
+        <w:rPr>
+          <w:lang w:val="sk-SK"/>
+        </w:rPr>
+        <w:t>Vykonali sme prvotné experimenty, ktoré už v tejto skorej fáze považujeme za úspešné. Ďalším krokom bude predspracovať ďalšie atribúty a experimentovať s ich zapojením do zhlukovania</w:t>
+      </w:r>
+      <w:r>
+        <w:rPr>
+          <w:lang w:val="sk-SK"/>
+        </w:rPr>
+        <w:t>, k</w:t>
+      </w:r>
+      <w:r>
+        <w:rPr>
+          <w:lang w:val="sk-SK"/>
+        </w:rPr>
+        <w:t xml:space="preserve">onkrétne pôjde o časové atribúty </w:t>
+      </w:r>
+      <w:r>
+        <w:rPr>
+          <w:i/>
+          <w:lang w:val="sk-SK"/>
+        </w:rPr>
+        <w:t>time_of_day</w:t>
+      </w:r>
+      <w:r>
+        <w:rPr>
+          <w:lang w:val="sk-SK"/>
+        </w:rPr>
+        <w:t xml:space="preserve"> a </w:t>
+      </w:r>
+      <w:r>
+        <w:rPr>
+          <w:i/>
+          <w:lang w:val="sk-SK"/>
+        </w:rPr>
+        <w:t>season</w:t>
+      </w:r>
+      <w:r>
+        <w:rPr>
+          <w:lang w:val="sk-SK"/>
+        </w:rPr>
+        <w:t>.</w:t>
+      </w:r>
+      <w:r>
+        <w:rPr>
+          <w:lang w:val="sk-SK"/>
+        </w:rPr>
+        <w:t>. Plánujeme tiež vyskúšať red</w:t>
+      </w:r>
+      <w:r>
+        <w:rPr>
+          <w:lang w:val="sk-SK"/>
+        </w:rPr>
+        <w:t xml:space="preserve">ukciu dimenzionality pomocou algoritmu PCA, keďže </w:t>
+      </w:r>
+      <w:r>
+        <w:rPr>
+          <w:lang w:val="sk-SK"/>
+        </w:rPr>
+        <w:t>prevedenie kategorických atribútov do binárnej podoby rapídne zvýšilo počet atribútov vstupujúcich do zhlukovania</w:t>
+      </w:r>
+      <w:r>
+        <w:rPr>
+          <w:lang w:val="sk-SK"/>
+        </w:rPr>
+        <w:t xml:space="preserve">. Taktiež je ešte potrebné implementovať samotné metódy vyhodnocovania, kvantitatívne aj kvalitatívne. </w:t>
+      </w:r>
     </w:p>
     <w:p>
       <w:pPr>
@@ -3339,142 +3354,9 @@
           <w:lang w:val="sk-SK"/>
         </w:rPr>
       </w:pPr>
-      <w:r>
-        <w:rPr>
-          <w:lang w:val="sk-SK"/>
-        </w:rPr>
-        <w:t>Kvantitativna =Variabilita v ramci a medzi zhlukmi</w:t>
-      </w:r>
-    </w:p>
-    <w:p>
-      <w:pPr>
-        <w:rPr>
-          <w:lang w:val="sk-SK"/>
-        </w:rPr>
-      </w:pPr>
-      <w:r>
-        <w:rPr>
-          <w:lang w:val="sk-SK"/>
-        </w:rPr>
-        <w:t>kvalitativna</w:t>
-      </w:r>
-    </w:p>
-    <w:p>
-      <w:pPr>
-        <w:pStyle w:val="heading2"/>
-        <w:rPr>
-          <w:lang w:val="sk-SK"/>
-        </w:rPr>
-      </w:pPr>
-      <w:r>
-        <w:rPr>
-          <w:lang w:val="sk-SK"/>
-        </w:rPr>
-        <w:t>Predpokladaný scenár riešenia</w:t>
-      </w:r>
-    </w:p>
-    <w:p>
-      <w:pPr>
-        <w:rPr>
-          <w:lang w:val="sk-SK"/>
-        </w:rPr>
-      </w:pPr>
-      <w:r>
-        <w:rPr>
-          <w:lang w:val="sk-SK"/>
-        </w:rPr>
-        <w:t xml:space="preserve">Budeme vyberať vhodné atribúty, kým </w:t>
-      </w:r>
-      <w:r>
-        <w:rPr>
-          <w:lang w:val="sk-SK"/>
-        </w:rPr>
-        <w:t>výstupom algoritmu nebudú zhluky spĺň</w:t>
-      </w:r>
-      <w:r>
-        <w:rPr>
-          <w:lang w:val="sk-SK"/>
-        </w:rPr>
-        <w:t>a</w:t>
-      </w:r>
-      <w:r>
-        <w:rPr>
-          <w:lang w:val="sk-SK"/>
-        </w:rPr>
-        <w:t>júce naše predstavy.</w:t>
-      </w:r>
-    </w:p>
-    <w:p>
-      <w:pPr>
-        <w:rPr>
-          <w:lang w:val="sk-SK"/>
-        </w:rPr>
-      </w:pPr>
-    </w:p>
-    <w:p>
-      <w:pPr>
-        <w:rPr>
-          <w:lang w:val="sk-SK"/>
-        </w:rPr>
-      </w:pPr>
-      <w:r>
-        <w:rPr>
-          <w:lang w:val="sk-SK"/>
-        </w:rPr>
-        <w:t>Vyber atributov</w:t>
-      </w:r>
-    </w:p>
-    <w:p>
-      <w:pPr>
-        <w:rPr>
-          <w:lang w:val="sk-SK"/>
-        </w:rPr>
-      </w:pPr>
-      <w:r>
-        <w:rPr>
-          <w:lang w:val="sk-SK"/>
-        </w:rPr>
-        <w:t>Konfiguracia modelu</w:t>
-      </w:r>
-    </w:p>
-    <w:p>
-      <w:pPr>
-        <w:rPr>
-          <w:lang w:val="sk-SK"/>
-        </w:rPr>
-      </w:pPr>
-      <w:r>
-        <w:rPr>
-          <w:lang w:val="sk-SK"/>
-        </w:rPr>
-        <w:t xml:space="preserve">Vyhodnocovanie kvality , </w:t>
-      </w:r>
-      <w:bookmarkStart w:id="6" w:name="_GoBack"/>
-      <w:bookmarkEnd w:id="6"/>
-    </w:p>
-    <w:p>
-      <w:pPr>
-        <w:rPr>
-          <w:lang w:val="sk-SK"/>
-        </w:rPr>
-      </w:pPr>
-    </w:p>
-    <w:p>
-      <w:pPr>
-        <w:rPr>
-          <w:lang w:val="sk-SK"/>
-        </w:rPr>
-      </w:pPr>
-    </w:p>
-    <w:p>
-      <w:pPr>
-        <w:rPr>
-          <w:lang w:val="sk-SK"/>
-        </w:rPr>
-      </w:pPr>
     </w:p>
     <w:sectPr>
-      <w:footerReference w:type="first" r:id="rId12"/>
+      <w:footerReference w:type="first" r:id="rId14"/>
       <w:pgSz w:w="11906" w:h="16838" w:code="9"/>
       <w:pgMar w:top="2948" w:right="2494" w:bottom="2948" w:left="2494" w:header="2381" w:footer="2324" w:gutter="0"/>
       <w:cols w:space="708"/>
@@ -3486,7 +3368,7 @@
 </file>
 
 <file path=word/comments.xml><?xml version="1.0" encoding="utf-8"?>
-<w:comments xmlns:wpc="http://schemas.microsoft.com/office/word/2010/wordprocessingCanvas" xmlns:mc="http://schemas.openxmlformats.org/markup-compatibility/2006" xmlns:o="urn:schemas-microsoft-com:office:office" xmlns:r="http://schemas.openxmlformats.org/officeDocument/2006/relationships" xmlns:m="http://schemas.openxmlformats.org/officeDocument/2006/math" xmlns:v="urn:schemas-microsoft-com:vml" xmlns:wp14="http://schemas.microsoft.com/office/word/2010/wordprocessingDrawing" xmlns:wp="http://schemas.openxmlformats.org/drawingml/2006/wordprocessingDrawing" xmlns:w10="urn:schemas-microsoft-com:office:word" xmlns:w="http://schemas.openxmlformats.org/wordprocessingml/2006/main" xmlns:w14="http://schemas.microsoft.com/office/word/2010/wordml" xmlns:wpg="http://schemas.microsoft.com/office/word/2010/wordprocessingGroup" xmlns:wpi="http://schemas.microsoft.com/office/word/2010/wordprocessingInk" xmlns:wne="http://schemas.microsoft.com/office/word/2006/wordml" xmlns:wps="http://schemas.microsoft.com/office/word/2010/wordprocessingShape" mc:Ignorable="w14 wp14">
+<w:comments xmlns:wpc="http://schemas.microsoft.com/office/word/2010/wordprocessingCanvas" xmlns:cx="http://schemas.microsoft.com/office/drawing/2014/chartex" xmlns:cx1="http://schemas.microsoft.com/office/drawing/2015/9/8/chartex" xmlns:cx2="http://schemas.microsoft.com/office/drawing/2015/10/21/chartex" xmlns:cx3="http://schemas.microsoft.com/office/drawing/2016/5/9/chartex" xmlns:cx4="http://schemas.microsoft.com/office/drawing/2016/5/10/chartex" xmlns:cx5="http://schemas.microsoft.com/office/drawing/2016/5/11/chartex" xmlns:cx6="http://schemas.microsoft.com/office/drawing/2016/5/12/chartex" xmlns:cx7="http://schemas.microsoft.com/office/drawing/2016/5/13/chartex" xmlns:cx8="http://schemas.microsoft.com/office/drawing/2016/5/14/chartex" xmlns:mc="http://schemas.openxmlformats.org/markup-compatibility/2006" xmlns:o="urn:schemas-microsoft-com:office:office" xmlns:r="http://schemas.openxmlformats.org/officeDocument/2006/relationships" xmlns:m="http://schemas.openxmlformats.org/officeDocument/2006/math" xmlns:v="urn:schemas-microsoft-com:vml" xmlns:wp14="http://schemas.microsoft.com/office/word/2010/wordprocessingDrawing" xmlns:wp="http://schemas.openxmlformats.org/drawingml/2006/wordprocessingDrawing" xmlns:w10="urn:schemas-microsoft-com:office:word" xmlns:w="http://schemas.openxmlformats.org/wordprocessingml/2006/main" xmlns:w14="http://schemas.microsoft.com/office/word/2010/wordml" xmlns:w15="http://schemas.microsoft.com/office/word/2012/wordml" xmlns:w16se="http://schemas.microsoft.com/office/word/2015/wordml/symex" xmlns:wpg="http://schemas.microsoft.com/office/word/2010/wordprocessingGroup" xmlns:wpi="http://schemas.microsoft.com/office/word/2010/wordprocessingInk" xmlns:wne="http://schemas.microsoft.com/office/word/2006/wordml" xmlns:wps="http://schemas.microsoft.com/office/word/2010/wordprocessingShape" mc:Ignorable="w14 w15 w16se wp14">
   <w:comment w:id="0" w:author="Farnham" w:date="2017-04-05T12:28:00Z" w:initials="F">
     <w:p>
       <w:pPr>
@@ -3535,58 +3417,7 @@
       </w:r>
     </w:p>
   </w:comment>
-  <w:comment w:id="3" w:author="Martin" w:date="2017-04-04T23:20:00Z" w:initials="MK">
-    <w:p>
-      <w:pPr>
-        <w:pStyle w:val="Textkomentra"/>
-      </w:pPr>
-      <w:r>
-        <w:rPr>
-          <w:rStyle w:val="Odkaznakomentr"/>
-        </w:rPr>
-        <w:annotationRef/>
-      </w:r>
-      <w:r>
-        <w:t>Toto ešte doimpl</w:t>
-      </w:r>
-      <w:r>
-        <w:t>e</w:t>
-      </w:r>
-      <w:r>
-        <w:t>mentujem ak odovzdávame aj kód</w:t>
-      </w:r>
-    </w:p>
-    <w:p>
-      <w:pPr>
-        <w:pStyle w:val="Textkomentra"/>
-      </w:pPr>
-    </w:p>
-    <w:p>
-      <w:pPr>
-        <w:pStyle w:val="Textkomentra"/>
-      </w:pPr>
-      <w:r>
-        <w:t>Prípadne doplniť tretí?</w:t>
-      </w:r>
-    </w:p>
-  </w:comment>
-  <w:comment w:id="4" w:author="Farnham" w:date="2017-04-05T12:34:00Z" w:initials="F">
-    <w:p>
-      <w:pPr>
-        <w:pStyle w:val="Textkomentra"/>
-      </w:pPr>
-      <w:r>
-        <w:rPr>
-          <w:rStyle w:val="Odkaznakomentr"/>
-        </w:rPr>
-        <w:annotationRef/>
-      </w:r>
-      <w:r>
-        <w:t>prepisat</w:t>
-      </w:r>
-    </w:p>
-  </w:comment>
-  <w:comment w:id="5" w:author="Martin" w:date="2017-04-04T23:24:00Z" w:initials="MK">
+  <w:comment w:id="4" w:author="Martin" w:date="2017-04-04T23:24:00Z" w:initials="MK">
     <w:p>
       <w:pPr>
         <w:pStyle w:val="Textkomentra"/>
@@ -3607,13 +3438,15 @@
 
 <file path=word/commentsExtended.xml><?xml version="1.0" encoding="utf-8"?>
 <w15:commentsEx xmlns:wpc="http://schemas.microsoft.com/office/word/2010/wordprocessingCanvas" xmlns:cx="http://schemas.microsoft.com/office/drawing/2014/chartex" xmlns:cx1="http://schemas.microsoft.com/office/drawing/2015/9/8/chartex" xmlns:cx2="http://schemas.microsoft.com/office/drawing/2015/10/21/chartex" xmlns:cx3="http://schemas.microsoft.com/office/drawing/2016/5/9/chartex" xmlns:cx4="http://schemas.microsoft.com/office/drawing/2016/5/10/chartex" xmlns:cx5="http://schemas.microsoft.com/office/drawing/2016/5/11/chartex" xmlns:cx6="http://schemas.microsoft.com/office/drawing/2016/5/12/chartex" xmlns:cx7="http://schemas.microsoft.com/office/drawing/2016/5/13/chartex" xmlns:cx8="http://schemas.microsoft.com/office/drawing/2016/5/14/chartex" xmlns:mc="http://schemas.openxmlformats.org/markup-compatibility/2006" xmlns:o="urn:schemas-microsoft-com:office:office" xmlns:r="http://schemas.openxmlformats.org/officeDocument/2006/relationships" xmlns:m="http://schemas.openxmlformats.org/officeDocument/2006/math" xmlns:v="urn:schemas-microsoft-com:vml" xmlns:wp14="http://schemas.microsoft.com/office/word/2010/wordprocessingDrawing" xmlns:wp="http://schemas.openxmlformats.org/drawingml/2006/wordprocessingDrawing" xmlns:w10="urn:schemas-microsoft-com:office:word" xmlns:w="http://schemas.openxmlformats.org/wordprocessingml/2006/main" xmlns:w14="http://schemas.microsoft.com/office/word/2010/wordml" xmlns:w15="http://schemas.microsoft.com/office/word/2012/wordml" xmlns:w16se="http://schemas.microsoft.com/office/word/2015/wordml/symex" xmlns:wpg="http://schemas.microsoft.com/office/word/2010/wordprocessingGroup" xmlns:wpi="http://schemas.microsoft.com/office/word/2010/wordprocessingInk" xmlns:wne="http://schemas.microsoft.com/office/word/2006/wordml" xmlns:wps="http://schemas.microsoft.com/office/word/2010/wordprocessingShape" mc:Ignorable="w14 w15 w16se wp14">
-  <w15:commentEx w15:paraId="5EEFD6D9" w15:done="0"/>
+  <w15:commentEx w15:paraId="6BE20AB0" w15:done="0"/>
+  <w15:commentEx w15:paraId="52933B0D" w15:done="0"/>
+  <w15:commentEx w15:paraId="3A35BBE7" w15:done="0"/>
   <w15:commentEx w15:paraId="36742730" w15:done="0"/>
 </w15:commentsEx>
 </file>
 
 <file path=word/endnotes.xml><?xml version="1.0" encoding="utf-8"?>
-<w:endnotes xmlns:wpc="http://schemas.microsoft.com/office/word/2010/wordprocessingCanvas" xmlns:mc="http://schemas.openxmlformats.org/markup-compatibility/2006" xmlns:o="urn:schemas-microsoft-com:office:office" xmlns:r="http://schemas.openxmlformats.org/officeDocument/2006/relationships" xmlns:m="http://schemas.openxmlformats.org/officeDocument/2006/math" xmlns:v="urn:schemas-microsoft-com:vml" xmlns:wp14="http://schemas.microsoft.com/office/word/2010/wordprocessingDrawing" xmlns:wp="http://schemas.openxmlformats.org/drawingml/2006/wordprocessingDrawing" xmlns:w10="urn:schemas-microsoft-com:office:word" xmlns:w="http://schemas.openxmlformats.org/wordprocessingml/2006/main" xmlns:w14="http://schemas.microsoft.com/office/word/2010/wordml" xmlns:wpg="http://schemas.microsoft.com/office/word/2010/wordprocessingGroup" xmlns:wpi="http://schemas.microsoft.com/office/word/2010/wordprocessingInk" xmlns:wne="http://schemas.microsoft.com/office/word/2006/wordml" xmlns:wps="http://schemas.microsoft.com/office/word/2010/wordprocessingShape" mc:Ignorable="w14 wp14">
+<w:endnotes xmlns:wpc="http://schemas.microsoft.com/office/word/2010/wordprocessingCanvas" xmlns:cx="http://schemas.microsoft.com/office/drawing/2014/chartex" xmlns:cx1="http://schemas.microsoft.com/office/drawing/2015/9/8/chartex" xmlns:cx2="http://schemas.microsoft.com/office/drawing/2015/10/21/chartex" xmlns:cx3="http://schemas.microsoft.com/office/drawing/2016/5/9/chartex" xmlns:cx4="http://schemas.microsoft.com/office/drawing/2016/5/10/chartex" xmlns:cx5="http://schemas.microsoft.com/office/drawing/2016/5/11/chartex" xmlns:cx6="http://schemas.microsoft.com/office/drawing/2016/5/12/chartex" xmlns:cx7="http://schemas.microsoft.com/office/drawing/2016/5/13/chartex" xmlns:cx8="http://schemas.microsoft.com/office/drawing/2016/5/14/chartex" xmlns:mc="http://schemas.openxmlformats.org/markup-compatibility/2006" xmlns:o="urn:schemas-microsoft-com:office:office" xmlns:r="http://schemas.openxmlformats.org/officeDocument/2006/relationships" xmlns:m="http://schemas.openxmlformats.org/officeDocument/2006/math" xmlns:v="urn:schemas-microsoft-com:vml" xmlns:wp14="http://schemas.microsoft.com/office/word/2010/wordprocessingDrawing" xmlns:wp="http://schemas.openxmlformats.org/drawingml/2006/wordprocessingDrawing" xmlns:w10="urn:schemas-microsoft-com:office:word" xmlns:w="http://schemas.openxmlformats.org/wordprocessingml/2006/main" xmlns:w14="http://schemas.microsoft.com/office/word/2010/wordml" xmlns:w15="http://schemas.microsoft.com/office/word/2012/wordml" xmlns:w16se="http://schemas.microsoft.com/office/word/2015/wordml/symex" xmlns:wpg="http://schemas.microsoft.com/office/word/2010/wordprocessingGroup" xmlns:wpi="http://schemas.microsoft.com/office/word/2010/wordprocessingInk" xmlns:wne="http://schemas.microsoft.com/office/word/2006/wordml" xmlns:wps="http://schemas.microsoft.com/office/word/2010/wordprocessingShape" mc:Ignorable="w14 w15 w16se wp14">
   <w:endnote w:type="separator" w:id="-1">
     <w:p>
       <w:r>
@@ -3632,7 +3465,7 @@
 </file>
 
 <file path=word/footer1.xml><?xml version="1.0" encoding="utf-8"?>
-<w:ftr xmlns:wpc="http://schemas.microsoft.com/office/word/2010/wordprocessingCanvas" xmlns:mc="http://schemas.openxmlformats.org/markup-compatibility/2006" xmlns:o="urn:schemas-microsoft-com:office:office" xmlns:r="http://schemas.openxmlformats.org/officeDocument/2006/relationships" xmlns:m="http://schemas.openxmlformats.org/officeDocument/2006/math" xmlns:v="urn:schemas-microsoft-com:vml" xmlns:wp14="http://schemas.microsoft.com/office/word/2010/wordprocessingDrawing" xmlns:wp="http://schemas.openxmlformats.org/drawingml/2006/wordprocessingDrawing" xmlns:w10="urn:schemas-microsoft-com:office:word" xmlns:w="http://schemas.openxmlformats.org/wordprocessingml/2006/main" xmlns:w14="http://schemas.microsoft.com/office/word/2010/wordml" xmlns:wpg="http://schemas.microsoft.com/office/word/2010/wordprocessingGroup" xmlns:wpi="http://schemas.microsoft.com/office/word/2010/wordprocessingInk" xmlns:wne="http://schemas.microsoft.com/office/word/2006/wordml" xmlns:wps="http://schemas.microsoft.com/office/word/2010/wordprocessingShape" mc:Ignorable="w14 wp14">
+<w:ftr xmlns:wpc="http://schemas.microsoft.com/office/word/2010/wordprocessingCanvas" xmlns:cx="http://schemas.microsoft.com/office/drawing/2014/chartex" xmlns:cx1="http://schemas.microsoft.com/office/drawing/2015/9/8/chartex" xmlns:cx2="http://schemas.microsoft.com/office/drawing/2015/10/21/chartex" xmlns:cx3="http://schemas.microsoft.com/office/drawing/2016/5/9/chartex" xmlns:cx4="http://schemas.microsoft.com/office/drawing/2016/5/10/chartex" xmlns:cx5="http://schemas.microsoft.com/office/drawing/2016/5/11/chartex" xmlns:cx6="http://schemas.microsoft.com/office/drawing/2016/5/12/chartex" xmlns:cx7="http://schemas.microsoft.com/office/drawing/2016/5/13/chartex" xmlns:cx8="http://schemas.microsoft.com/office/drawing/2016/5/14/chartex" xmlns:mc="http://schemas.openxmlformats.org/markup-compatibility/2006" xmlns:o="urn:schemas-microsoft-com:office:office" xmlns:r="http://schemas.openxmlformats.org/officeDocument/2006/relationships" xmlns:m="http://schemas.openxmlformats.org/officeDocument/2006/math" xmlns:v="urn:schemas-microsoft-com:vml" xmlns:wp14="http://schemas.microsoft.com/office/word/2010/wordprocessingDrawing" xmlns:wp="http://schemas.openxmlformats.org/drawingml/2006/wordprocessingDrawing" xmlns:w10="urn:schemas-microsoft-com:office:word" xmlns:w="http://schemas.openxmlformats.org/wordprocessingml/2006/main" xmlns:w14="http://schemas.microsoft.com/office/word/2010/wordml" xmlns:w15="http://schemas.microsoft.com/office/word/2012/wordml" xmlns:w16se="http://schemas.microsoft.com/office/word/2015/wordml/symex" xmlns:wpg="http://schemas.microsoft.com/office/word/2010/wordprocessingGroup" xmlns:wpi="http://schemas.microsoft.com/office/word/2010/wordprocessingInk" xmlns:wne="http://schemas.microsoft.com/office/word/2006/wordml" xmlns:wps="http://schemas.microsoft.com/office/word/2010/wordprocessingShape" mc:Ignorable="w14 w15 w16se wp14">
   <w:p>
     <w:pPr>
       <w:pStyle w:val="ReferenceLine"/>
@@ -3693,7 +3526,7 @@
 </file>
 
 <file path=word/footnotes.xml><?xml version="1.0" encoding="utf-8"?>
-<w:footnotes xmlns:wpc="http://schemas.microsoft.com/office/word/2010/wordprocessingCanvas" xmlns:mc="http://schemas.openxmlformats.org/markup-compatibility/2006" xmlns:o="urn:schemas-microsoft-com:office:office" xmlns:r="http://schemas.openxmlformats.org/officeDocument/2006/relationships" xmlns:m="http://schemas.openxmlformats.org/officeDocument/2006/math" xmlns:v="urn:schemas-microsoft-com:vml" xmlns:wp14="http://schemas.microsoft.com/office/word/2010/wordprocessingDrawing" xmlns:wp="http://schemas.openxmlformats.org/drawingml/2006/wordprocessingDrawing" xmlns:w10="urn:schemas-microsoft-com:office:word" xmlns:w="http://schemas.openxmlformats.org/wordprocessingml/2006/main" xmlns:w14="http://schemas.microsoft.com/office/word/2010/wordml" xmlns:wpg="http://schemas.microsoft.com/office/word/2010/wordprocessingGroup" xmlns:wpi="http://schemas.microsoft.com/office/word/2010/wordprocessingInk" xmlns:wne="http://schemas.microsoft.com/office/word/2006/wordml" xmlns:wps="http://schemas.microsoft.com/office/word/2010/wordprocessingShape" mc:Ignorable="w14 wp14">
+<w:footnotes xmlns:wpc="http://schemas.microsoft.com/office/word/2010/wordprocessingCanvas" xmlns:cx="http://schemas.microsoft.com/office/drawing/2014/chartex" xmlns:cx1="http://schemas.microsoft.com/office/drawing/2015/9/8/chartex" xmlns:cx2="http://schemas.microsoft.com/office/drawing/2015/10/21/chartex" xmlns:cx3="http://schemas.microsoft.com/office/drawing/2016/5/9/chartex" xmlns:cx4="http://schemas.microsoft.com/office/drawing/2016/5/10/chartex" xmlns:cx5="http://schemas.microsoft.com/office/drawing/2016/5/11/chartex" xmlns:cx6="http://schemas.microsoft.com/office/drawing/2016/5/12/chartex" xmlns:cx7="http://schemas.microsoft.com/office/drawing/2016/5/13/chartex" xmlns:cx8="http://schemas.microsoft.com/office/drawing/2016/5/14/chartex" xmlns:mc="http://schemas.openxmlformats.org/markup-compatibility/2006" xmlns:o="urn:schemas-microsoft-com:office:office" xmlns:r="http://schemas.openxmlformats.org/officeDocument/2006/relationships" xmlns:m="http://schemas.openxmlformats.org/officeDocument/2006/math" xmlns:v="urn:schemas-microsoft-com:vml" xmlns:wp14="http://schemas.microsoft.com/office/word/2010/wordprocessingDrawing" xmlns:wp="http://schemas.openxmlformats.org/drawingml/2006/wordprocessingDrawing" xmlns:w10="urn:schemas-microsoft-com:office:word" xmlns:w="http://schemas.openxmlformats.org/wordprocessingml/2006/main" xmlns:w14="http://schemas.microsoft.com/office/word/2010/wordml" xmlns:w15="http://schemas.microsoft.com/office/word/2012/wordml" xmlns:w16se="http://schemas.microsoft.com/office/word/2015/wordml/symex" xmlns:wpg="http://schemas.microsoft.com/office/word/2010/wordprocessingGroup" xmlns:wpi="http://schemas.microsoft.com/office/word/2010/wordprocessingInk" xmlns:wne="http://schemas.microsoft.com/office/word/2006/wordml" xmlns:wps="http://schemas.microsoft.com/office/word/2010/wordprocessingShape" mc:Ignorable="w14 w15 w16se wp14">
   <w:footnote w:type="separator" w:id="-1">
     <w:p>
       <w:pPr>
@@ -3741,8 +3574,8 @@
 </file>
 
 <file path=word/numbering.xml><?xml version="1.0" encoding="utf-8"?>
-<w:numbering xmlns:wpc="http://schemas.microsoft.com/office/word/2010/wordprocessingCanvas" xmlns:mc="http://schemas.openxmlformats.org/markup-compatibility/2006" xmlns:o="urn:schemas-microsoft-com:office:office" xmlns:r="http://schemas.openxmlformats.org/officeDocument/2006/relationships" xmlns:m="http://schemas.openxmlformats.org/officeDocument/2006/math" xmlns:v="urn:schemas-microsoft-com:vml" xmlns:wp14="http://schemas.microsoft.com/office/word/2010/wordprocessingDrawing" xmlns:wp="http://schemas.openxmlformats.org/drawingml/2006/wordprocessingDrawing" xmlns:w10="urn:schemas-microsoft-com:office:word" xmlns:w="http://schemas.openxmlformats.org/wordprocessingml/2006/main" xmlns:w14="http://schemas.microsoft.com/office/word/2010/wordml" xmlns:wpg="http://schemas.microsoft.com/office/word/2010/wordprocessingGroup" xmlns:wpi="http://schemas.microsoft.com/office/word/2010/wordprocessingInk" xmlns:wne="http://schemas.microsoft.com/office/word/2006/wordml" xmlns:wps="http://schemas.microsoft.com/office/word/2010/wordprocessingShape" mc:Ignorable="w14 wp14">
-  <w:abstractNum w:abstractNumId="0">
+<w:numbering xmlns:wpc="http://schemas.microsoft.com/office/word/2010/wordprocessingCanvas" xmlns:cx="http://schemas.microsoft.com/office/drawing/2014/chartex" xmlns:cx1="http://schemas.microsoft.com/office/drawing/2015/9/8/chartex" xmlns:cx2="http://schemas.microsoft.com/office/drawing/2015/10/21/chartex" xmlns:cx3="http://schemas.microsoft.com/office/drawing/2016/5/9/chartex" xmlns:cx4="http://schemas.microsoft.com/office/drawing/2016/5/10/chartex" xmlns:cx5="http://schemas.microsoft.com/office/drawing/2016/5/11/chartex" xmlns:cx6="http://schemas.microsoft.com/office/drawing/2016/5/12/chartex" xmlns:cx7="http://schemas.microsoft.com/office/drawing/2016/5/13/chartex" xmlns:cx8="http://schemas.microsoft.com/office/drawing/2016/5/14/chartex" xmlns:mc="http://schemas.openxmlformats.org/markup-compatibility/2006" xmlns:o="urn:schemas-microsoft-com:office:office" xmlns:r="http://schemas.openxmlformats.org/officeDocument/2006/relationships" xmlns:m="http://schemas.openxmlformats.org/officeDocument/2006/math" xmlns:v="urn:schemas-microsoft-com:vml" xmlns:wp14="http://schemas.microsoft.com/office/word/2010/wordprocessingDrawing" xmlns:wp="http://schemas.openxmlformats.org/drawingml/2006/wordprocessingDrawing" xmlns:w10="urn:schemas-microsoft-com:office:word" xmlns:w="http://schemas.openxmlformats.org/wordprocessingml/2006/main" xmlns:w14="http://schemas.microsoft.com/office/word/2010/wordml" xmlns:w15="http://schemas.microsoft.com/office/word/2012/wordml" xmlns:w16se="http://schemas.microsoft.com/office/word/2015/wordml/symex" xmlns:wpg="http://schemas.microsoft.com/office/word/2010/wordprocessingGroup" xmlns:wpi="http://schemas.microsoft.com/office/word/2010/wordprocessingInk" xmlns:wne="http://schemas.microsoft.com/office/word/2006/wordml" xmlns:wps="http://schemas.microsoft.com/office/word/2010/wordprocessingShape" mc:Ignorable="w14 w15 w16se wp14">
+  <w:abstractNum w:abstractNumId="0" w15:restartNumberingAfterBreak="0">
     <w:nsid w:val="FFFFFF7C"/>
     <w:multiLevelType w:val="singleLevel"/>
     <w:tmpl w:val="6FAC733C"/>
@@ -3759,7 +3592,7 @@
       </w:pPr>
     </w:lvl>
   </w:abstractNum>
-  <w:abstractNum w:abstractNumId="1">
+  <w:abstractNum w:abstractNumId="1" w15:restartNumberingAfterBreak="0">
     <w:nsid w:val="FFFFFF7D"/>
     <w:multiLevelType w:val="singleLevel"/>
     <w:tmpl w:val="71B49DFC"/>
@@ -3776,7 +3609,7 @@
       </w:pPr>
     </w:lvl>
   </w:abstractNum>
-  <w:abstractNum w:abstractNumId="2">
+  <w:abstractNum w:abstractNumId="2" w15:restartNumberingAfterBreak="0">
     <w:nsid w:val="FFFFFF7E"/>
     <w:multiLevelType w:val="singleLevel"/>
     <w:tmpl w:val="788E45C2"/>
@@ -3793,7 +3626,7 @@
       </w:pPr>
     </w:lvl>
   </w:abstractNum>
-  <w:abstractNum w:abstractNumId="3">
+  <w:abstractNum w:abstractNumId="3" w15:restartNumberingAfterBreak="0">
     <w:nsid w:val="FFFFFF7F"/>
     <w:multiLevelType w:val="singleLevel"/>
     <w:tmpl w:val="8618C808"/>
@@ -3810,7 +3643,7 @@
       </w:pPr>
     </w:lvl>
   </w:abstractNum>
-  <w:abstractNum w:abstractNumId="4">
+  <w:abstractNum w:abstractNumId="4" w15:restartNumberingAfterBreak="0">
     <w:nsid w:val="FFFFFF80"/>
     <w:multiLevelType w:val="singleLevel"/>
     <w:tmpl w:val="E5F2F6CE"/>
@@ -3830,7 +3663,7 @@
       </w:rPr>
     </w:lvl>
   </w:abstractNum>
-  <w:abstractNum w:abstractNumId="5">
+  <w:abstractNum w:abstractNumId="5" w15:restartNumberingAfterBreak="0">
     <w:nsid w:val="FFFFFF81"/>
     <w:multiLevelType w:val="singleLevel"/>
     <w:tmpl w:val="65BE8C3E"/>
@@ -3850,7 +3683,7 @@
       </w:rPr>
     </w:lvl>
   </w:abstractNum>
-  <w:abstractNum w:abstractNumId="6">
+  <w:abstractNum w:abstractNumId="6" w15:restartNumberingAfterBreak="0">
     <w:nsid w:val="FFFFFF82"/>
     <w:multiLevelType w:val="singleLevel"/>
     <w:tmpl w:val="95F09DA0"/>
@@ -3870,7 +3703,7 @@
       </w:rPr>
     </w:lvl>
   </w:abstractNum>
-  <w:abstractNum w:abstractNumId="7">
+  <w:abstractNum w:abstractNumId="7" w15:restartNumberingAfterBreak="0">
     <w:nsid w:val="FFFFFF83"/>
     <w:multiLevelType w:val="singleLevel"/>
     <w:tmpl w:val="157EC48A"/>
@@ -3890,7 +3723,7 @@
       </w:rPr>
     </w:lvl>
   </w:abstractNum>
-  <w:abstractNum w:abstractNumId="8">
+  <w:abstractNum w:abstractNumId="8" w15:restartNumberingAfterBreak="0">
     <w:nsid w:val="FFFFFF88"/>
     <w:multiLevelType w:val="singleLevel"/>
     <w:tmpl w:val="E8D26E8E"/>
@@ -3911,7 +3744,7 @@
       </w:rPr>
     </w:lvl>
   </w:abstractNum>
-  <w:abstractNum w:abstractNumId="9">
+  <w:abstractNum w:abstractNumId="9" w15:restartNumberingAfterBreak="0">
     <w:nsid w:val="FFFFFF89"/>
     <w:multiLevelType w:val="singleLevel"/>
     <w:tmpl w:val="05A4E3B6"/>
@@ -3932,7 +3765,7 @@
       </w:rPr>
     </w:lvl>
   </w:abstractNum>
-  <w:abstractNum w:abstractNumId="10">
+  <w:abstractNum w:abstractNumId="10" w15:restartNumberingAfterBreak="0">
     <w:nsid w:val="1F397F84"/>
     <w:multiLevelType w:val="multilevel"/>
     <w:tmpl w:val="77162394"/>
@@ -4074,7 +3907,7 @@
       </w:rPr>
     </w:lvl>
   </w:abstractNum>
-  <w:abstractNum w:abstractNumId="11">
+  <w:abstractNum w:abstractNumId="11" w15:restartNumberingAfterBreak="0">
     <w:nsid w:val="383504CB"/>
     <w:multiLevelType w:val="hybridMultilevel"/>
     <w:tmpl w:val="0324FB70"/>
@@ -4187,7 +4020,7 @@
       </w:rPr>
     </w:lvl>
   </w:abstractNum>
-  <w:abstractNum w:abstractNumId="12">
+  <w:abstractNum w:abstractNumId="12" w15:restartNumberingAfterBreak="0">
     <w:nsid w:val="393026D5"/>
     <w:multiLevelType w:val="multilevel"/>
     <w:tmpl w:val="2632941E"/>
@@ -4329,7 +4162,7 @@
       </w:rPr>
     </w:lvl>
   </w:abstractNum>
-  <w:abstractNum w:abstractNumId="13">
+  <w:abstractNum w:abstractNumId="13" w15:restartNumberingAfterBreak="0">
     <w:nsid w:val="4F0C3E05"/>
     <w:multiLevelType w:val="hybridMultilevel"/>
     <w:tmpl w:val="C8DE8854"/>
@@ -4441,7 +4274,7 @@
       </w:rPr>
     </w:lvl>
   </w:abstractNum>
-  <w:abstractNum w:abstractNumId="14">
+  <w:abstractNum w:abstractNumId="14" w15:restartNumberingAfterBreak="0">
     <w:nsid w:val="6C1B24C2"/>
     <w:multiLevelType w:val="multilevel"/>
     <w:tmpl w:val="30021730"/>
@@ -4581,7 +4414,7 @@
       </w:rPr>
     </w:lvl>
   </w:abstractNum>
-  <w:abstractNum w:abstractNumId="15">
+  <w:abstractNum w:abstractNumId="15" w15:restartNumberingAfterBreak="0">
     <w:nsid w:val="6F404C9F"/>
     <w:multiLevelType w:val="multilevel"/>
     <w:tmpl w:val="BEDA5F46"/>
@@ -4723,7 +4556,7 @@
       </w:rPr>
     </w:lvl>
   </w:abstractNum>
-  <w:abstractNum w:abstractNumId="16">
+  <w:abstractNum w:abstractNumId="16" w15:restartNumberingAfterBreak="0">
     <w:nsid w:val="7738779A"/>
     <w:multiLevelType w:val="multilevel"/>
     <w:tmpl w:val="77EC1FB2"/>
@@ -4869,7 +4702,7 @@
       </w:rPr>
     </w:lvl>
   </w:abstractNum>
-  <w:abstractNum w:abstractNumId="17">
+  <w:abstractNum w:abstractNumId="17" w15:restartNumberingAfterBreak="0">
     <w:nsid w:val="7B274BC8"/>
     <w:multiLevelType w:val="multilevel"/>
     <w:tmpl w:val="72E65396"/>
@@ -5010,7 +4843,7 @@
       </w:rPr>
     </w:lvl>
   </w:abstractNum>
-  <w:abstractNum w:abstractNumId="18">
+  <w:abstractNum w:abstractNumId="18" w15:restartNumberingAfterBreak="0">
     <w:nsid w:val="7D9521C8"/>
     <w:multiLevelType w:val="multilevel"/>
     <w:tmpl w:val="F35CB8F2"/>
@@ -5226,7 +5059,7 @@
 </file>
 
 <file path=word/styles.xml><?xml version="1.0" encoding="utf-8"?>
-<w:styles xmlns:mc="http://schemas.openxmlformats.org/markup-compatibility/2006" xmlns:r="http://schemas.openxmlformats.org/officeDocument/2006/relationships" xmlns:w="http://schemas.openxmlformats.org/wordprocessingml/2006/main" xmlns:w14="http://schemas.microsoft.com/office/word/2010/wordml" mc:Ignorable="w14">
+<w:styles xmlns:mc="http://schemas.openxmlformats.org/markup-compatibility/2006" xmlns:r="http://schemas.openxmlformats.org/officeDocument/2006/relationships" xmlns:w="http://schemas.openxmlformats.org/wordprocessingml/2006/main" xmlns:w14="http://schemas.microsoft.com/office/word/2010/wordml" xmlns:w15="http://schemas.microsoft.com/office/word/2012/wordml" xmlns:w16se="http://schemas.microsoft.com/office/word/2015/wordml/symex" mc:Ignorable="w14 w15 w16se">
   <w:docDefaults>
     <w:rPrDefault>
       <w:rPr>
@@ -5242,139 +5075,374 @@
       </w:pPr>
     </w:pPrDefault>
   </w:docDefaults>
-  <w:latentStyles w:defLockedState="0" w:defUIPriority="0" w:defSemiHidden="1" w:defUnhideWhenUsed="1" w:defQFormat="0" w:count="267">
-    <w:lsdException w:name="Normal" w:semiHidden="0" w:unhideWhenUsed="0" w:qFormat="1"/>
-    <w:lsdException w:name="heading 1" w:semiHidden="0" w:unhideWhenUsed="0" w:qFormat="1"/>
-    <w:lsdException w:name="heading 2" w:semiHidden="0" w:unhideWhenUsed="0" w:qFormat="1"/>
-    <w:lsdException w:name="heading 3" w:semiHidden="0" w:unhideWhenUsed="0" w:qFormat="1"/>
-    <w:lsdException w:name="heading 4" w:qFormat="1"/>
-    <w:lsdException w:name="heading 5" w:qFormat="1"/>
-    <w:lsdException w:name="heading 6" w:qFormat="1"/>
-    <w:lsdException w:name="heading 7" w:qFormat="1"/>
-    <w:lsdException w:name="heading 8" w:qFormat="1"/>
-    <w:lsdException w:name="heading 9" w:qFormat="1"/>
-    <w:lsdException w:name="toa heading" w:semiHidden="0" w:unhideWhenUsed="0"/>
-    <w:lsdException w:name="List Number" w:semiHidden="0" w:unhideWhenUsed="0"/>
-    <w:lsdException w:name="List 2" w:semiHidden="0" w:unhideWhenUsed="0"/>
-    <w:lsdException w:name="Title" w:semiHidden="0" w:uiPriority="10" w:unhideWhenUsed="0" w:qFormat="1"/>
-    <w:lsdException w:name="List Continue 4" w:semiHidden="0" w:unhideWhenUsed="0"/>
-    <w:lsdException w:name="List Continue 5" w:semiHidden="0" w:unhideWhenUsed="0"/>
-    <w:lsdException w:name="Message Header" w:semiHidden="0" w:unhideWhenUsed="0"/>
-    <w:lsdException w:name="Subtitle" w:semiHidden="0" w:uiPriority="11" w:unhideWhenUsed="0" w:qFormat="1"/>
-    <w:lsdException w:name="Strong" w:semiHidden="0" w:uiPriority="22" w:unhideWhenUsed="0" w:qFormat="1"/>
-    <w:lsdException w:name="Emphasis" w:semiHidden="0" w:uiPriority="20" w:unhideWhenUsed="0" w:qFormat="1"/>
-    <w:lsdException w:name="Balloon Text" w:semiHidden="0" w:unhideWhenUsed="0"/>
-    <w:lsdException w:name="Placeholder Text" w:uiPriority="99" w:unhideWhenUsed="0"/>
-    <w:lsdException w:name="No Spacing" w:semiHidden="0" w:uiPriority="1" w:unhideWhenUsed="0" w:qFormat="1"/>
-    <w:lsdException w:name="Light Shading" w:semiHidden="0" w:uiPriority="60" w:unhideWhenUsed="0"/>
-    <w:lsdException w:name="Light List" w:semiHidden="0" w:uiPriority="61" w:unhideWhenUsed="0"/>
-    <w:lsdException w:name="Light Grid" w:semiHidden="0" w:uiPriority="62" w:unhideWhenUsed="0"/>
-    <w:lsdException w:name="Medium Shading 1" w:semiHidden="0" w:uiPriority="63" w:unhideWhenUsed="0"/>
-    <w:lsdException w:name="Medium Shading 2" w:semiHidden="0" w:uiPriority="64" w:unhideWhenUsed="0"/>
-    <w:lsdException w:name="Medium List 1" w:semiHidden="0" w:uiPriority="65" w:unhideWhenUsed="0"/>
-    <w:lsdException w:name="Medium List 2" w:semiHidden="0" w:uiPriority="66" w:unhideWhenUsed="0"/>
-    <w:lsdException w:name="Medium Grid 1" w:semiHidden="0" w:uiPriority="67" w:unhideWhenUsed="0"/>
-    <w:lsdException w:name="Medium Grid 2" w:semiHidden="0" w:uiPriority="68" w:unhideWhenUsed="0"/>
-    <w:lsdException w:name="Medium Grid 3" w:semiHidden="0" w:uiPriority="69" w:unhideWhenUsed="0"/>
-    <w:lsdException w:name="Dark List" w:semiHidden="0" w:uiPriority="70" w:unhideWhenUsed="0"/>
-    <w:lsdException w:name="Colorful Shading" w:semiHidden="0" w:uiPriority="71" w:unhideWhenUsed="0"/>
-    <w:lsdException w:name="Colorful List" w:semiHidden="0" w:uiPriority="72" w:unhideWhenUsed="0"/>
-    <w:lsdException w:name="Colorful Grid" w:semiHidden="0" w:uiPriority="73" w:unhideWhenUsed="0"/>
-    <w:lsdException w:name="Light Shading Accent 1" w:semiHidden="0" w:uiPriority="60" w:unhideWhenUsed="0"/>
-    <w:lsdException w:name="Light List Accent 1" w:semiHidden="0" w:uiPriority="61" w:unhideWhenUsed="0"/>
-    <w:lsdException w:name="Light Grid Accent 1" w:semiHidden="0" w:uiPriority="62" w:unhideWhenUsed="0"/>
-    <w:lsdException w:name="Medium Shading 1 Accent 1" w:semiHidden="0" w:uiPriority="63" w:unhideWhenUsed="0"/>
-    <w:lsdException w:name="Medium Shading 2 Accent 1" w:semiHidden="0" w:uiPriority="64" w:unhideWhenUsed="0"/>
-    <w:lsdException w:name="Medium List 1 Accent 1" w:semiHidden="0" w:uiPriority="65" w:unhideWhenUsed="0"/>
-    <w:lsdException w:name="Revision" w:uiPriority="99" w:unhideWhenUsed="0"/>
-    <w:lsdException w:name="List Paragraph" w:semiHidden="0" w:uiPriority="34" w:unhideWhenUsed="0" w:qFormat="1"/>
-    <w:lsdException w:name="Quote" w:semiHidden="0" w:uiPriority="29" w:unhideWhenUsed="0" w:qFormat="1"/>
-    <w:lsdException w:name="Intense Quote" w:semiHidden="0" w:uiPriority="30" w:unhideWhenUsed="0" w:qFormat="1"/>
-    <w:lsdException w:name="Medium List 2 Accent 1" w:semiHidden="0" w:uiPriority="66" w:unhideWhenUsed="0"/>
-    <w:lsdException w:name="Medium Grid 1 Accent 1" w:semiHidden="0" w:uiPriority="67" w:unhideWhenUsed="0"/>
-    <w:lsdException w:name="Medium Grid 2 Accent 1" w:semiHidden="0" w:uiPriority="68" w:unhideWhenUsed="0"/>
-    <w:lsdException w:name="Medium Grid 3 Accent 1" w:semiHidden="0" w:uiPriority="69" w:unhideWhenUsed="0"/>
-    <w:lsdException w:name="Dark List Accent 1" w:semiHidden="0" w:uiPriority="70" w:unhideWhenUsed="0"/>
-    <w:lsdException w:name="Colorful Shading Accent 1" w:semiHidden="0" w:uiPriority="71" w:unhideWhenUsed="0"/>
-    <w:lsdException w:name="Colorful List Accent 1" w:semiHidden="0" w:uiPriority="72" w:unhideWhenUsed="0"/>
-    <w:lsdException w:name="Colorful Grid Accent 1" w:semiHidden="0" w:uiPriority="73" w:unhideWhenUsed="0"/>
-    <w:lsdException w:name="Light Shading Accent 2" w:semiHidden="0" w:uiPriority="60" w:unhideWhenUsed="0"/>
-    <w:lsdException w:name="Light List Accent 2" w:semiHidden="0" w:uiPriority="61" w:unhideWhenUsed="0"/>
-    <w:lsdException w:name="Light Grid Accent 2" w:semiHidden="0" w:uiPriority="62" w:unhideWhenUsed="0"/>
-    <w:lsdException w:name="Medium Shading 1 Accent 2" w:semiHidden="0" w:uiPriority="63" w:unhideWhenUsed="0"/>
-    <w:lsdException w:name="Medium Shading 2 Accent 2" w:semiHidden="0" w:uiPriority="64" w:unhideWhenUsed="0"/>
-    <w:lsdException w:name="Medium List 1 Accent 2" w:semiHidden="0" w:uiPriority="65" w:unhideWhenUsed="0"/>
-    <w:lsdException w:name="Medium List 2 Accent 2" w:semiHidden="0" w:uiPriority="66" w:unhideWhenUsed="0"/>
-    <w:lsdException w:name="Medium Grid 1 Accent 2" w:semiHidden="0" w:uiPriority="67" w:unhideWhenUsed="0"/>
-    <w:lsdException w:name="Medium Grid 2 Accent 2" w:semiHidden="0" w:uiPriority="68" w:unhideWhenUsed="0"/>
-    <w:lsdException w:name="Medium Grid 3 Accent 2" w:semiHidden="0" w:uiPriority="69" w:unhideWhenUsed="0"/>
-    <w:lsdException w:name="Dark List Accent 2" w:semiHidden="0" w:uiPriority="70" w:unhideWhenUsed="0"/>
-    <w:lsdException w:name="Colorful Shading Accent 2" w:semiHidden="0" w:uiPriority="71" w:unhideWhenUsed="0"/>
-    <w:lsdException w:name="Colorful List Accent 2" w:semiHidden="0" w:uiPriority="72" w:unhideWhenUsed="0"/>
-    <w:lsdException w:name="Colorful Grid Accent 2" w:semiHidden="0" w:uiPriority="73" w:unhideWhenUsed="0"/>
-    <w:lsdException w:name="Light Shading Accent 3" w:semiHidden="0" w:uiPriority="60" w:unhideWhenUsed="0"/>
-    <w:lsdException w:name="Light List Accent 3" w:semiHidden="0" w:uiPriority="61" w:unhideWhenUsed="0"/>
-    <w:lsdException w:name="Light Grid Accent 3" w:semiHidden="0" w:uiPriority="62" w:unhideWhenUsed="0"/>
-    <w:lsdException w:name="Medium Shading 1 Accent 3" w:semiHidden="0" w:uiPriority="63" w:unhideWhenUsed="0"/>
-    <w:lsdException w:name="Medium Shading 2 Accent 3" w:semiHidden="0" w:uiPriority="64" w:unhideWhenUsed="0"/>
-    <w:lsdException w:name="Medium List 1 Accent 3" w:semiHidden="0" w:uiPriority="65" w:unhideWhenUsed="0"/>
-    <w:lsdException w:name="Medium List 2 Accent 3" w:semiHidden="0" w:uiPriority="66" w:unhideWhenUsed="0"/>
-    <w:lsdException w:name="Medium Grid 1 Accent 3" w:semiHidden="0" w:uiPriority="67" w:unhideWhenUsed="0"/>
-    <w:lsdException w:name="Medium Grid 2 Accent 3" w:semiHidden="0" w:uiPriority="68" w:unhideWhenUsed="0"/>
-    <w:lsdException w:name="Medium Grid 3 Accent 3" w:semiHidden="0" w:uiPriority="69" w:unhideWhenUsed="0"/>
-    <w:lsdException w:name="Dark List Accent 3" w:semiHidden="0" w:uiPriority="70" w:unhideWhenUsed="0"/>
-    <w:lsdException w:name="Colorful Shading Accent 3" w:semiHidden="0" w:uiPriority="71" w:unhideWhenUsed="0"/>
-    <w:lsdException w:name="Colorful List Accent 3" w:semiHidden="0" w:uiPriority="72" w:unhideWhenUsed="0"/>
-    <w:lsdException w:name="Colorful Grid Accent 3" w:semiHidden="0" w:uiPriority="73" w:unhideWhenUsed="0"/>
-    <w:lsdException w:name="Light Shading Accent 4" w:semiHidden="0" w:uiPriority="60" w:unhideWhenUsed="0"/>
-    <w:lsdException w:name="Light List Accent 4" w:semiHidden="0" w:uiPriority="61" w:unhideWhenUsed="0"/>
-    <w:lsdException w:name="Light Grid Accent 4" w:semiHidden="0" w:uiPriority="62" w:unhideWhenUsed="0"/>
-    <w:lsdException w:name="Medium Shading 1 Accent 4" w:semiHidden="0" w:uiPriority="63" w:unhideWhenUsed="0"/>
-    <w:lsdException w:name="Medium Shading 2 Accent 4" w:semiHidden="0" w:uiPriority="64" w:unhideWhenUsed="0"/>
-    <w:lsdException w:name="Medium List 1 Accent 4" w:semiHidden="0" w:uiPriority="65" w:unhideWhenUsed="0"/>
-    <w:lsdException w:name="Medium List 2 Accent 4" w:semiHidden="0" w:uiPriority="66" w:unhideWhenUsed="0"/>
-    <w:lsdException w:name="Medium Grid 1 Accent 4" w:semiHidden="0" w:uiPriority="67" w:unhideWhenUsed="0"/>
-    <w:lsdException w:name="Medium Grid 2 Accent 4" w:semiHidden="0" w:uiPriority="68" w:unhideWhenUsed="0"/>
-    <w:lsdException w:name="Medium Grid 3 Accent 4" w:semiHidden="0" w:uiPriority="69" w:unhideWhenUsed="0"/>
-    <w:lsdException w:name="Dark List Accent 4" w:semiHidden="0" w:uiPriority="70" w:unhideWhenUsed="0"/>
-    <w:lsdException w:name="Colorful Shading Accent 4" w:semiHidden="0" w:uiPriority="71" w:unhideWhenUsed="0"/>
-    <w:lsdException w:name="Colorful List Accent 4" w:semiHidden="0" w:uiPriority="72" w:unhideWhenUsed="0"/>
-    <w:lsdException w:name="Colorful Grid Accent 4" w:semiHidden="0" w:uiPriority="73" w:unhideWhenUsed="0"/>
-    <w:lsdException w:name="Light Shading Accent 5" w:semiHidden="0" w:uiPriority="60" w:unhideWhenUsed="0"/>
-    <w:lsdException w:name="Light List Accent 5" w:semiHidden="0" w:uiPriority="61" w:unhideWhenUsed="0"/>
-    <w:lsdException w:name="Light Grid Accent 5" w:semiHidden="0" w:uiPriority="62" w:unhideWhenUsed="0"/>
-    <w:lsdException w:name="Medium Shading 1 Accent 5" w:semiHidden="0" w:uiPriority="63" w:unhideWhenUsed="0"/>
-    <w:lsdException w:name="Medium Shading 2 Accent 5" w:semiHidden="0" w:uiPriority="64" w:unhideWhenUsed="0"/>
-    <w:lsdException w:name="Medium List 1 Accent 5" w:semiHidden="0" w:uiPriority="65" w:unhideWhenUsed="0"/>
-    <w:lsdException w:name="Medium List 2 Accent 5" w:semiHidden="0" w:uiPriority="66" w:unhideWhenUsed="0"/>
-    <w:lsdException w:name="Medium Grid 1 Accent 5" w:semiHidden="0" w:uiPriority="67" w:unhideWhenUsed="0"/>
-    <w:lsdException w:name="Medium Grid 2 Accent 5" w:semiHidden="0" w:uiPriority="68" w:unhideWhenUsed="0"/>
-    <w:lsdException w:name="Medium Grid 3 Accent 5" w:semiHidden="0" w:uiPriority="69" w:unhideWhenUsed="0"/>
-    <w:lsdException w:name="Dark List Accent 5" w:semiHidden="0" w:uiPriority="70" w:unhideWhenUsed="0"/>
-    <w:lsdException w:name="Colorful Shading Accent 5" w:semiHidden="0" w:uiPriority="71" w:unhideWhenUsed="0"/>
-    <w:lsdException w:name="Colorful List Accent 5" w:semiHidden="0" w:uiPriority="72" w:unhideWhenUsed="0"/>
-    <w:lsdException w:name="Colorful Grid Accent 5" w:semiHidden="0" w:uiPriority="73" w:unhideWhenUsed="0"/>
-    <w:lsdException w:name="Light Shading Accent 6" w:semiHidden="0" w:uiPriority="60" w:unhideWhenUsed="0"/>
-    <w:lsdException w:name="Light List Accent 6" w:semiHidden="0" w:uiPriority="61" w:unhideWhenUsed="0"/>
-    <w:lsdException w:name="Light Grid Accent 6" w:semiHidden="0" w:uiPriority="62" w:unhideWhenUsed="0"/>
-    <w:lsdException w:name="Medium Shading 1 Accent 6" w:semiHidden="0" w:uiPriority="63" w:unhideWhenUsed="0"/>
-    <w:lsdException w:name="Medium Shading 2 Accent 6" w:semiHidden="0" w:uiPriority="64" w:unhideWhenUsed="0"/>
-    <w:lsdException w:name="Medium List 1 Accent 6" w:semiHidden="0" w:uiPriority="65" w:unhideWhenUsed="0"/>
-    <w:lsdException w:name="Medium List 2 Accent 6" w:semiHidden="0" w:uiPriority="66" w:unhideWhenUsed="0"/>
-    <w:lsdException w:name="Medium Grid 1 Accent 6" w:semiHidden="0" w:uiPriority="67" w:unhideWhenUsed="0"/>
-    <w:lsdException w:name="Medium Grid 2 Accent 6" w:semiHidden="0" w:uiPriority="68" w:unhideWhenUsed="0"/>
-    <w:lsdException w:name="Medium Grid 3 Accent 6" w:semiHidden="0" w:uiPriority="69" w:unhideWhenUsed="0"/>
-    <w:lsdException w:name="Dark List Accent 6" w:semiHidden="0" w:uiPriority="70" w:unhideWhenUsed="0"/>
-    <w:lsdException w:name="Colorful Shading Accent 6" w:semiHidden="0" w:uiPriority="71" w:unhideWhenUsed="0"/>
-    <w:lsdException w:name="Colorful List Accent 6" w:semiHidden="0" w:uiPriority="72" w:unhideWhenUsed="0"/>
-    <w:lsdException w:name="Colorful Grid Accent 6" w:semiHidden="0" w:uiPriority="73" w:unhideWhenUsed="0"/>
-    <w:lsdException w:name="Subtle Emphasis" w:semiHidden="0" w:uiPriority="19" w:unhideWhenUsed="0" w:qFormat="1"/>
-    <w:lsdException w:name="Intense Emphasis" w:semiHidden="0" w:uiPriority="21" w:unhideWhenUsed="0" w:qFormat="1"/>
-    <w:lsdException w:name="Subtle Reference" w:semiHidden="0" w:uiPriority="31" w:unhideWhenUsed="0" w:qFormat="1"/>
-    <w:lsdException w:name="Intense Reference" w:semiHidden="0" w:uiPriority="32" w:unhideWhenUsed="0" w:qFormat="1"/>
-    <w:lsdException w:name="Book Title" w:semiHidden="0" w:uiPriority="33" w:unhideWhenUsed="0" w:qFormat="1"/>
-    <w:lsdException w:name="Bibliography" w:uiPriority="37"/>
-    <w:lsdException w:name="TOC Heading" w:uiPriority="39" w:qFormat="1"/>
+  <w:latentStyles w:defLockedState="0" w:defUIPriority="0" w:defSemiHidden="0" w:defUnhideWhenUsed="0" w:defQFormat="0" w:count="374">
+    <w:lsdException w:name="Normal" w:qFormat="1"/>
+    <w:lsdException w:name="heading 1" w:qFormat="1"/>
+    <w:lsdException w:name="heading 2" w:qFormat="1"/>
+    <w:lsdException w:name="heading 3" w:qFormat="1"/>
+    <w:lsdException w:name="heading 4" w:semiHidden="1" w:unhideWhenUsed="1" w:qFormat="1"/>
+    <w:lsdException w:name="heading 5" w:semiHidden="1" w:unhideWhenUsed="1" w:qFormat="1"/>
+    <w:lsdException w:name="heading 6" w:semiHidden="1" w:unhideWhenUsed="1" w:qFormat="1"/>
+    <w:lsdException w:name="heading 7" w:semiHidden="1" w:unhideWhenUsed="1" w:qFormat="1"/>
+    <w:lsdException w:name="heading 8" w:semiHidden="1" w:unhideWhenUsed="1" w:qFormat="1"/>
+    <w:lsdException w:name="heading 9" w:semiHidden="1" w:unhideWhenUsed="1" w:qFormat="1"/>
+    <w:lsdException w:name="index 1" w:semiHidden="1" w:unhideWhenUsed="1"/>
+    <w:lsdException w:name="index 2" w:semiHidden="1" w:unhideWhenUsed="1"/>
+    <w:lsdException w:name="index 3" w:semiHidden="1" w:unhideWhenUsed="1"/>
+    <w:lsdException w:name="index 4" w:semiHidden="1" w:unhideWhenUsed="1"/>
+    <w:lsdException w:name="index 5" w:semiHidden="1" w:unhideWhenUsed="1"/>
+    <w:lsdException w:name="index 6" w:semiHidden="1" w:unhideWhenUsed="1"/>
+    <w:lsdException w:name="index 7" w:semiHidden="1" w:unhideWhenUsed="1"/>
+    <w:lsdException w:name="index 8" w:semiHidden="1" w:unhideWhenUsed="1"/>
+    <w:lsdException w:name="index 9" w:semiHidden="1" w:unhideWhenUsed="1"/>
+    <w:lsdException w:name="toc 1" w:semiHidden="1" w:unhideWhenUsed="1"/>
+    <w:lsdException w:name="toc 2" w:semiHidden="1" w:unhideWhenUsed="1"/>
+    <w:lsdException w:name="toc 3" w:semiHidden="1" w:unhideWhenUsed="1"/>
+    <w:lsdException w:name="toc 4" w:semiHidden="1" w:unhideWhenUsed="1"/>
+    <w:lsdException w:name="toc 5" w:semiHidden="1" w:unhideWhenUsed="1"/>
+    <w:lsdException w:name="toc 6" w:semiHidden="1" w:unhideWhenUsed="1"/>
+    <w:lsdException w:name="toc 7" w:semiHidden="1" w:unhideWhenUsed="1"/>
+    <w:lsdException w:name="toc 8" w:semiHidden="1" w:unhideWhenUsed="1"/>
+    <w:lsdException w:name="toc 9" w:semiHidden="1" w:unhideWhenUsed="1"/>
+    <w:lsdException w:name="Normal Indent" w:semiHidden="1" w:unhideWhenUsed="1"/>
+    <w:lsdException w:name="footnote text" w:semiHidden="1" w:unhideWhenUsed="1"/>
+    <w:lsdException w:name="annotation text" w:semiHidden="1" w:unhideWhenUsed="1"/>
+    <w:lsdException w:name="header" w:semiHidden="1" w:unhideWhenUsed="1"/>
+    <w:lsdException w:name="footer" w:semiHidden="1" w:unhideWhenUsed="1"/>
+    <w:lsdException w:name="index heading" w:semiHidden="1" w:unhideWhenUsed="1"/>
+    <w:lsdException w:name="caption" w:semiHidden="1" w:unhideWhenUsed="1"/>
+    <w:lsdException w:name="table of figures" w:semiHidden="1" w:unhideWhenUsed="1"/>
+    <w:lsdException w:name="envelope address" w:semiHidden="1" w:unhideWhenUsed="1"/>
+    <w:lsdException w:name="envelope return" w:semiHidden="1" w:unhideWhenUsed="1"/>
+    <w:lsdException w:name="footnote reference" w:semiHidden="1" w:unhideWhenUsed="1"/>
+    <w:lsdException w:name="annotation reference" w:semiHidden="1" w:unhideWhenUsed="1"/>
+    <w:lsdException w:name="line number" w:semiHidden="1" w:unhideWhenUsed="1"/>
+    <w:lsdException w:name="page number" w:semiHidden="1" w:unhideWhenUsed="1"/>
+    <w:lsdException w:name="endnote reference" w:semiHidden="1" w:unhideWhenUsed="1"/>
+    <w:lsdException w:name="endnote text" w:semiHidden="1" w:unhideWhenUsed="1"/>
+    <w:lsdException w:name="table of authorities" w:semiHidden="1" w:unhideWhenUsed="1"/>
+    <w:lsdException w:name="macro" w:semiHidden="1" w:unhideWhenUsed="1"/>
+    <w:lsdException w:name="List" w:semiHidden="1" w:unhideWhenUsed="1"/>
+    <w:lsdException w:name="List Bullet" w:semiHidden="1" w:unhideWhenUsed="1"/>
+    <w:lsdException w:name="List 3" w:semiHidden="1" w:unhideWhenUsed="1"/>
+    <w:lsdException w:name="List 4" w:semiHidden="1" w:unhideWhenUsed="1"/>
+    <w:lsdException w:name="List 5" w:semiHidden="1" w:unhideWhenUsed="1"/>
+    <w:lsdException w:name="List Bullet 2" w:semiHidden="1" w:unhideWhenUsed="1"/>
+    <w:lsdException w:name="List Bullet 3" w:semiHidden="1" w:unhideWhenUsed="1"/>
+    <w:lsdException w:name="List Bullet 4" w:semiHidden="1" w:unhideWhenUsed="1"/>
+    <w:lsdException w:name="List Bullet 5" w:semiHidden="1" w:unhideWhenUsed="1"/>
+    <w:lsdException w:name="List Number 2" w:semiHidden="1" w:unhideWhenUsed="1"/>
+    <w:lsdException w:name="List Number 3" w:semiHidden="1" w:unhideWhenUsed="1"/>
+    <w:lsdException w:name="List Number 4" w:semiHidden="1" w:unhideWhenUsed="1"/>
+    <w:lsdException w:name="List Number 5" w:semiHidden="1" w:unhideWhenUsed="1"/>
+    <w:lsdException w:name="Title" w:uiPriority="10" w:qFormat="1"/>
+    <w:lsdException w:name="Closing" w:semiHidden="1" w:unhideWhenUsed="1"/>
+    <w:lsdException w:name="Signature" w:semiHidden="1" w:unhideWhenUsed="1"/>
+    <w:lsdException w:name="Default Paragraph Font" w:semiHidden="1" w:unhideWhenUsed="1"/>
+    <w:lsdException w:name="Body Text" w:semiHidden="1" w:unhideWhenUsed="1"/>
+    <w:lsdException w:name="Body Text Indent" w:semiHidden="1" w:unhideWhenUsed="1"/>
+    <w:lsdException w:name="List Continue" w:semiHidden="1" w:unhideWhenUsed="1"/>
+    <w:lsdException w:name="List Continue 2" w:semiHidden="1" w:unhideWhenUsed="1"/>
+    <w:lsdException w:name="List Continue 3" w:semiHidden="1" w:unhideWhenUsed="1"/>
+    <w:lsdException w:name="Subtitle" w:uiPriority="11" w:qFormat="1"/>
+    <w:lsdException w:name="Salutation" w:semiHidden="1" w:unhideWhenUsed="1"/>
+    <w:lsdException w:name="Date" w:semiHidden="1" w:unhideWhenUsed="1"/>
+    <w:lsdException w:name="Body Text First Indent" w:semiHidden="1" w:unhideWhenUsed="1"/>
+    <w:lsdException w:name="Body Text First Indent 2" w:semiHidden="1" w:unhideWhenUsed="1"/>
+    <w:lsdException w:name="Note Heading" w:semiHidden="1" w:unhideWhenUsed="1"/>
+    <w:lsdException w:name="Body Text 2" w:semiHidden="1" w:unhideWhenUsed="1"/>
+    <w:lsdException w:name="Body Text 3" w:semiHidden="1" w:unhideWhenUsed="1"/>
+    <w:lsdException w:name="Body Text Indent 2" w:semiHidden="1" w:unhideWhenUsed="1"/>
+    <w:lsdException w:name="Body Text Indent 3" w:semiHidden="1" w:unhideWhenUsed="1"/>
+    <w:lsdException w:name="Block Text" w:semiHidden="1" w:unhideWhenUsed="1"/>
+    <w:lsdException w:name="Hyperlink" w:semiHidden="1" w:unhideWhenUsed="1"/>
+    <w:lsdException w:name="FollowedHyperlink" w:semiHidden="1" w:unhideWhenUsed="1"/>
+    <w:lsdException w:name="Strong" w:uiPriority="22" w:qFormat="1"/>
+    <w:lsdException w:name="Emphasis" w:uiPriority="20" w:qFormat="1"/>
+    <w:lsdException w:name="Document Map" w:semiHidden="1" w:unhideWhenUsed="1"/>
+    <w:lsdException w:name="Plain Text" w:semiHidden="1" w:unhideWhenUsed="1"/>
+    <w:lsdException w:name="E-mail Signature" w:semiHidden="1" w:unhideWhenUsed="1"/>
+    <w:lsdException w:name="HTML Top of Form" w:semiHidden="1" w:unhideWhenUsed="1"/>
+    <w:lsdException w:name="HTML Bottom of Form" w:semiHidden="1" w:unhideWhenUsed="1"/>
+    <w:lsdException w:name="Normal (Web)" w:semiHidden="1" w:unhideWhenUsed="1"/>
+    <w:lsdException w:name="HTML Acronym" w:semiHidden="1" w:unhideWhenUsed="1"/>
+    <w:lsdException w:name="HTML Address" w:semiHidden="1" w:unhideWhenUsed="1"/>
+    <w:lsdException w:name="HTML Cite" w:semiHidden="1" w:unhideWhenUsed="1"/>
+    <w:lsdException w:name="HTML Code" w:semiHidden="1" w:unhideWhenUsed="1"/>
+    <w:lsdException w:name="HTML Definition" w:semiHidden="1" w:unhideWhenUsed="1"/>
+    <w:lsdException w:name="HTML Keyboard" w:semiHidden="1" w:unhideWhenUsed="1"/>
+    <w:lsdException w:name="HTML Preformatted" w:semiHidden="1" w:unhideWhenUsed="1"/>
+    <w:lsdException w:name="HTML Sample" w:semiHidden="1" w:unhideWhenUsed="1"/>
+    <w:lsdException w:name="HTML Typewriter" w:semiHidden="1" w:unhideWhenUsed="1"/>
+    <w:lsdException w:name="HTML Variable" w:semiHidden="1" w:unhideWhenUsed="1"/>
+    <w:lsdException w:name="Normal Table" w:semiHidden="1" w:unhideWhenUsed="1"/>
+    <w:lsdException w:name="annotation subject" w:semiHidden="1" w:unhideWhenUsed="1"/>
+    <w:lsdException w:name="No List" w:semiHidden="1" w:unhideWhenUsed="1"/>
+    <w:lsdException w:name="Outline List 1" w:semiHidden="1" w:unhideWhenUsed="1"/>
+    <w:lsdException w:name="Outline List 2" w:semiHidden="1" w:unhideWhenUsed="1"/>
+    <w:lsdException w:name="Outline List 3" w:semiHidden="1" w:unhideWhenUsed="1"/>
+    <w:lsdException w:name="Table Simple 1" w:semiHidden="1" w:unhideWhenUsed="1"/>
+    <w:lsdException w:name="Table Simple 2" w:semiHidden="1" w:unhideWhenUsed="1"/>
+    <w:lsdException w:name="Table Simple 3" w:semiHidden="1" w:unhideWhenUsed="1"/>
+    <w:lsdException w:name="Table Classic 1" w:semiHidden="1" w:unhideWhenUsed="1"/>
+    <w:lsdException w:name="Table Classic 2" w:semiHidden="1" w:unhideWhenUsed="1"/>
+    <w:lsdException w:name="Table Classic 3" w:semiHidden="1" w:unhideWhenUsed="1"/>
+    <w:lsdException w:name="Table Classic 4" w:semiHidden="1" w:unhideWhenUsed="1"/>
+    <w:lsdException w:name="Table Colorful 1" w:semiHidden="1" w:unhideWhenUsed="1"/>
+    <w:lsdException w:name="Table Colorful 2" w:semiHidden="1" w:unhideWhenUsed="1"/>
+    <w:lsdException w:name="Table Colorful 3" w:semiHidden="1" w:unhideWhenUsed="1"/>
+    <w:lsdException w:name="Table Columns 1" w:semiHidden="1" w:unhideWhenUsed="1"/>
+    <w:lsdException w:name="Table Columns 2" w:semiHidden="1" w:unhideWhenUsed="1"/>
+    <w:lsdException w:name="Table Columns 3" w:semiHidden="1" w:unhideWhenUsed="1"/>
+    <w:lsdException w:name="Table Columns 4" w:semiHidden="1" w:unhideWhenUsed="1"/>
+    <w:lsdException w:name="Table Columns 5" w:semiHidden="1" w:unhideWhenUsed="1"/>
+    <w:lsdException w:name="Table Grid 1" w:semiHidden="1" w:unhideWhenUsed="1"/>
+    <w:lsdException w:name="Table Grid 2" w:semiHidden="1" w:unhideWhenUsed="1"/>
+    <w:lsdException w:name="Table Grid 3" w:semiHidden="1" w:unhideWhenUsed="1"/>
+    <w:lsdException w:name="Table Grid 4" w:semiHidden="1" w:unhideWhenUsed="1"/>
+    <w:lsdException w:name="Table Grid 5" w:semiHidden="1" w:unhideWhenUsed="1"/>
+    <w:lsdException w:name="Table Grid 6" w:semiHidden="1" w:unhideWhenUsed="1"/>
+    <w:lsdException w:name="Table Grid 7" w:semiHidden="1" w:unhideWhenUsed="1"/>
+    <w:lsdException w:name="Table Grid 8" w:semiHidden="1" w:unhideWhenUsed="1"/>
+    <w:lsdException w:name="Table List 1" w:semiHidden="1" w:unhideWhenUsed="1"/>
+    <w:lsdException w:name="Table List 2" w:semiHidden="1" w:unhideWhenUsed="1"/>
+    <w:lsdException w:name="Table List 3" w:semiHidden="1" w:unhideWhenUsed="1"/>
+    <w:lsdException w:name="Table List 4" w:semiHidden="1" w:unhideWhenUsed="1"/>
+    <w:lsdException w:name="Table List 5" w:semiHidden="1" w:unhideWhenUsed="1"/>
+    <w:lsdException w:name="Table List 6" w:semiHidden="1" w:unhideWhenUsed="1"/>
+    <w:lsdException w:name="Table List 7" w:semiHidden="1" w:unhideWhenUsed="1"/>
+    <w:lsdException w:name="Table List 8" w:semiHidden="1" w:unhideWhenUsed="1"/>
+    <w:lsdException w:name="Table 3D effects 1" w:semiHidden="1" w:unhideWhenUsed="1"/>
+    <w:lsdException w:name="Table 3D effects 2" w:semiHidden="1" w:unhideWhenUsed="1"/>
+    <w:lsdException w:name="Table 3D effects 3" w:semiHidden="1" w:unhideWhenUsed="1"/>
+    <w:lsdException w:name="Table Contemporary" w:semiHidden="1" w:unhideWhenUsed="1"/>
+    <w:lsdException w:name="Table Elegant" w:semiHidden="1" w:unhideWhenUsed="1"/>
+    <w:lsdException w:name="Table Professional" w:semiHidden="1" w:unhideWhenUsed="1"/>
+    <w:lsdException w:name="Table Subtle 1" w:semiHidden="1" w:unhideWhenUsed="1"/>
+    <w:lsdException w:name="Table Subtle 2" w:semiHidden="1" w:unhideWhenUsed="1"/>
+    <w:lsdException w:name="Table Web 1" w:semiHidden="1" w:unhideWhenUsed="1"/>
+    <w:lsdException w:name="Table Web 2" w:semiHidden="1" w:unhideWhenUsed="1"/>
+    <w:lsdException w:name="Table Web 3" w:semiHidden="1" w:unhideWhenUsed="1"/>
+    <w:lsdException w:name="Table Grid" w:semiHidden="1" w:unhideWhenUsed="1"/>
+    <w:lsdException w:name="Table Theme" w:semiHidden="1" w:unhideWhenUsed="1"/>
+    <w:lsdException w:name="Placeholder Text" w:semiHidden="1" w:uiPriority="99"/>
+    <w:lsdException w:name="No Spacing" w:uiPriority="1" w:qFormat="1"/>
+    <w:lsdException w:name="Light Shading" w:uiPriority="60"/>
+    <w:lsdException w:name="Light List" w:uiPriority="61"/>
+    <w:lsdException w:name="Light Grid" w:uiPriority="62"/>
+    <w:lsdException w:name="Medium Shading 1" w:uiPriority="63"/>
+    <w:lsdException w:name="Medium Shading 2" w:uiPriority="64"/>
+    <w:lsdException w:name="Medium List 1" w:uiPriority="65"/>
+    <w:lsdException w:name="Medium List 2" w:uiPriority="66"/>
+    <w:lsdException w:name="Medium Grid 1" w:uiPriority="67"/>
+    <w:lsdException w:name="Medium Grid 2" w:uiPriority="68"/>
+    <w:lsdException w:name="Medium Grid 3" w:uiPriority="69"/>
+    <w:lsdException w:name="Dark List" w:uiPriority="70"/>
+    <w:lsdException w:name="Colorful Shading" w:uiPriority="71"/>
+    <w:lsdException w:name="Colorful List" w:uiPriority="72"/>
+    <w:lsdException w:name="Colorful Grid" w:uiPriority="73"/>
+    <w:lsdException w:name="Light Shading Accent 1" w:uiPriority="60"/>
+    <w:lsdException w:name="Light List Accent 1" w:uiPriority="61"/>
+    <w:lsdException w:name="Light Grid Accent 1" w:uiPriority="62"/>
+    <w:lsdException w:name="Medium Shading 1 Accent 1" w:uiPriority="63"/>
+    <w:lsdException w:name="Medium Shading 2 Accent 1" w:uiPriority="64"/>
+    <w:lsdException w:name="Medium List 1 Accent 1" w:uiPriority="65"/>
+    <w:lsdException w:name="Revision" w:semiHidden="1" w:uiPriority="99"/>
+    <w:lsdException w:name="List Paragraph" w:uiPriority="34" w:qFormat="1"/>
+    <w:lsdException w:name="Quote" w:uiPriority="29" w:qFormat="1"/>
+    <w:lsdException w:name="Intense Quote" w:uiPriority="30" w:qFormat="1"/>
+    <w:lsdException w:name="Medium List 2 Accent 1" w:uiPriority="66"/>
+    <w:lsdException w:name="Medium Grid 1 Accent 1" w:uiPriority="67"/>
+    <w:lsdException w:name="Medium Grid 2 Accent 1" w:uiPriority="68"/>
+    <w:lsdException w:name="Medium Grid 3 Accent 1" w:uiPriority="69"/>
+    <w:lsdException w:name="Dark List Accent 1" w:uiPriority="70"/>
+    <w:lsdException w:name="Colorful Shading Accent 1" w:uiPriority="71"/>
+    <w:lsdException w:name="Colorful List Accent 1" w:uiPriority="72"/>
+    <w:lsdException w:name="Colorful Grid Accent 1" w:uiPriority="73"/>
+    <w:lsdException w:name="Light Shading Accent 2" w:uiPriority="60"/>
+    <w:lsdException w:name="Light List Accent 2" w:uiPriority="61"/>
+    <w:lsdException w:name="Light Grid Accent 2" w:uiPriority="62"/>
+    <w:lsdException w:name="Medium Shading 1 Accent 2" w:uiPriority="63"/>
+    <w:lsdException w:name="Medium Shading 2 Accent 2" w:uiPriority="64"/>
+    <w:lsdException w:name="Medium List 1 Accent 2" w:uiPriority="65"/>
+    <w:lsdException w:name="Medium List 2 Accent 2" w:uiPriority="66"/>
+    <w:lsdException w:name="Medium Grid 1 Accent 2" w:uiPriority="67"/>
+    <w:lsdException w:name="Medium Grid 2 Accent 2" w:uiPriority="68"/>
+    <w:lsdException w:name="Medium Grid 3 Accent 2" w:uiPriority="69"/>
+    <w:lsdException w:name="Dark List Accent 2" w:uiPriority="70"/>
+    <w:lsdException w:name="Colorful Shading Accent 2" w:uiPriority="71"/>
+    <w:lsdException w:name="Colorful List Accent 2" w:uiPriority="72"/>
+    <w:lsdException w:name="Colorful Grid Accent 2" w:uiPriority="73"/>
+    <w:lsdException w:name="Light Shading Accent 3" w:uiPriority="60"/>
+    <w:lsdException w:name="Light List Accent 3" w:uiPriority="61"/>
+    <w:lsdException w:name="Light Grid Accent 3" w:uiPriority="62"/>
+    <w:lsdException w:name="Medium Shading 1 Accent 3" w:uiPriority="63"/>
+    <w:lsdException w:name="Medium Shading 2 Accent 3" w:uiPriority="64"/>
+    <w:lsdException w:name="Medium List 1 Accent 3" w:uiPriority="65"/>
+    <w:lsdException w:name="Medium List 2 Accent 3" w:uiPriority="66"/>
+    <w:lsdException w:name="Medium Grid 1 Accent 3" w:uiPriority="67"/>
+    <w:lsdException w:name="Medium Grid 2 Accent 3" w:uiPriority="68"/>
+    <w:lsdException w:name="Medium Grid 3 Accent 3" w:uiPriority="69"/>
+    <w:lsdException w:name="Dark List Accent 3" w:uiPriority="70"/>
+    <w:lsdException w:name="Colorful Shading Accent 3" w:uiPriority="71"/>
+    <w:lsdException w:name="Colorful List Accent 3" w:uiPriority="72"/>
+    <w:lsdException w:name="Colorful Grid Accent 3" w:uiPriority="73"/>
+    <w:lsdException w:name="Light Shading Accent 4" w:uiPriority="60"/>
+    <w:lsdException w:name="Light List Accent 4" w:uiPriority="61"/>
+    <w:lsdException w:name="Light Grid Accent 4" w:uiPriority="62"/>
+    <w:lsdException w:name="Medium Shading 1 Accent 4" w:uiPriority="63"/>
+    <w:lsdException w:name="Medium Shading 2 Accent 4" w:uiPriority="64"/>
+    <w:lsdException w:name="Medium List 1 Accent 4" w:uiPriority="65"/>
+    <w:lsdException w:name="Medium List 2 Accent 4" w:uiPriority="66"/>
+    <w:lsdException w:name="Medium Grid 1 Accent 4" w:uiPriority="67"/>
+    <w:lsdException w:name="Medium Grid 2 Accent 4" w:uiPriority="68"/>
+    <w:lsdException w:name="Medium Grid 3 Accent 4" w:uiPriority="69"/>
+    <w:lsdException w:name="Dark List Accent 4" w:uiPriority="70"/>
+    <w:lsdException w:name="Colorful Shading Accent 4" w:uiPriority="71"/>
+    <w:lsdException w:name="Colorful List Accent 4" w:uiPriority="72"/>
+    <w:lsdException w:name="Colorful Grid Accent 4" w:uiPriority="73"/>
+    <w:lsdException w:name="Light Shading Accent 5" w:uiPriority="60"/>
+    <w:lsdException w:name="Light List Accent 5" w:uiPriority="61"/>
+    <w:lsdException w:name="Light Grid Accent 5" w:uiPriority="62"/>
+    <w:lsdException w:name="Medium Shading 1 Accent 5" w:uiPriority="63"/>
+    <w:lsdException w:name="Medium Shading 2 Accent 5" w:uiPriority="64"/>
+    <w:lsdException w:name="Medium List 1 Accent 5" w:uiPriority="65"/>
+    <w:lsdException w:name="Medium List 2 Accent 5" w:uiPriority="66"/>
+    <w:lsdException w:name="Medium Grid 1 Accent 5" w:uiPriority="67"/>
+    <w:lsdException w:name="Medium Grid 2 Accent 5" w:uiPriority="68"/>
+    <w:lsdException w:name="Medium Grid 3 Accent 5" w:uiPriority="69"/>
+    <w:lsdException w:name="Dark List Accent 5" w:uiPriority="70"/>
+    <w:lsdException w:name="Colorful Shading Accent 5" w:uiPriority="71"/>
+    <w:lsdException w:name="Colorful List Accent 5" w:uiPriority="72"/>
+    <w:lsdException w:name="Colorful Grid Accent 5" w:uiPriority="73"/>
+    <w:lsdException w:name="Light Shading Accent 6" w:uiPriority="60"/>
+    <w:lsdException w:name="Light List Accent 6" w:uiPriority="61"/>
+    <w:lsdException w:name="Light Grid Accent 6" w:uiPriority="62"/>
+    <w:lsdException w:name="Medium Shading 1 Accent 6" w:uiPriority="63"/>
+    <w:lsdException w:name="Medium Shading 2 Accent 6" w:uiPriority="64"/>
+    <w:lsdException w:name="Medium List 1 Accent 6" w:uiPriority="65"/>
+    <w:lsdException w:name="Medium List 2 Accent 6" w:uiPriority="66"/>
+    <w:lsdException w:name="Medium Grid 1 Accent 6" w:uiPriority="67"/>
+    <w:lsdException w:name="Medium Grid 2 Accent 6" w:uiPriority="68"/>
+    <w:lsdException w:name="Medium Grid 3 Accent 6" w:uiPriority="69"/>
+    <w:lsdException w:name="Dark List Accent 6" w:uiPriority="70"/>
+    <w:lsdException w:name="Colorful Shading Accent 6" w:uiPriority="71"/>
+    <w:lsdException w:name="Colorful List Accent 6" w:uiPriority="72"/>
+    <w:lsdException w:name="Colorful Grid Accent 6" w:uiPriority="73"/>
+    <w:lsdException w:name="Subtle Emphasis" w:uiPriority="19" w:qFormat="1"/>
+    <w:lsdException w:name="Intense Emphasis" w:uiPriority="21" w:qFormat="1"/>
+    <w:lsdException w:name="Subtle Reference" w:uiPriority="31" w:qFormat="1"/>
+    <w:lsdException w:name="Intense Reference" w:uiPriority="32" w:qFormat="1"/>
+    <w:lsdException w:name="Book Title" w:uiPriority="33" w:qFormat="1"/>
+    <w:lsdException w:name="Bibliography" w:semiHidden="1" w:uiPriority="37" w:unhideWhenUsed="1"/>
+    <w:lsdException w:name="TOC Heading" w:semiHidden="1" w:uiPriority="39" w:unhideWhenUsed="1" w:qFormat="1"/>
+    <w:lsdException w:name="Plain Table 1" w:uiPriority="41"/>
+    <w:lsdException w:name="Plain Table 2" w:uiPriority="42"/>
+    <w:lsdException w:name="Plain Table 3" w:uiPriority="43"/>
+    <w:lsdException w:name="Plain Table 4" w:uiPriority="44"/>
+    <w:lsdException w:name="Plain Table 5" w:uiPriority="45"/>
+    <w:lsdException w:name="Grid Table Light" w:uiPriority="40"/>
+    <w:lsdException w:name="Grid Table 1 Light" w:uiPriority="46"/>
+    <w:lsdException w:name="Grid Table 2" w:uiPriority="47"/>
+    <w:lsdException w:name="Grid Table 3" w:uiPriority="48"/>
+    <w:lsdException w:name="Grid Table 4" w:uiPriority="49"/>
+    <w:lsdException w:name="Grid Table 5 Dark" w:uiPriority="50"/>
+    <w:lsdException w:name="Grid Table 6 Colorful" w:uiPriority="51"/>
+    <w:lsdException w:name="Grid Table 7 Colorful" w:uiPriority="52"/>
+    <w:lsdException w:name="Grid Table 1 Light Accent 1" w:uiPriority="46"/>
+    <w:lsdException w:name="Grid Table 2 Accent 1" w:uiPriority="47"/>
+    <w:lsdException w:name="Grid Table 3 Accent 1" w:uiPriority="48"/>
+    <w:lsdException w:name="Grid Table 4 Accent 1" w:uiPriority="49"/>
+    <w:lsdException w:name="Grid Table 5 Dark Accent 1" w:uiPriority="50"/>
+    <w:lsdException w:name="Grid Table 6 Colorful Accent 1" w:uiPriority="51"/>
+    <w:lsdException w:name="Grid Table 7 Colorful Accent 1" w:uiPriority="52"/>
+    <w:lsdException w:name="Grid Table 1 Light Accent 2" w:uiPriority="46"/>
+    <w:lsdException w:name="Grid Table 2 Accent 2" w:uiPriority="47"/>
+    <w:lsdException w:name="Grid Table 3 Accent 2" w:uiPriority="48"/>
+    <w:lsdException w:name="Grid Table 4 Accent 2" w:uiPriority="49"/>
+    <w:lsdException w:name="Grid Table 5 Dark Accent 2" w:uiPriority="50"/>
+    <w:lsdException w:name="Grid Table 6 Colorful Accent 2" w:uiPriority="51"/>
+    <w:lsdException w:name="Grid Table 7 Colorful Accent 2" w:uiPriority="52"/>
+    <w:lsdException w:name="Grid Table 1 Light Accent 3" w:uiPriority="46"/>
+    <w:lsdException w:name="Grid Table 2 Accent 3" w:uiPriority="47"/>
+    <w:lsdException w:name="Grid Table 3 Accent 3" w:uiPriority="48"/>
+    <w:lsdException w:name="Grid Table 4 Accent 3" w:uiPriority="49"/>
+    <w:lsdException w:name="Grid Table 5 Dark Accent 3" w:uiPriority="50"/>
+    <w:lsdException w:name="Grid Table 6 Colorful Accent 3" w:uiPriority="51"/>
+    <w:lsdException w:name="Grid Table 7 Colorful Accent 3" w:uiPriority="52"/>
+    <w:lsdException w:name="Grid Table 1 Light Accent 4" w:uiPriority="46"/>
+    <w:lsdException w:name="Grid Table 2 Accent 4" w:uiPriority="47"/>
+    <w:lsdException w:name="Grid Table 3 Accent 4" w:uiPriority="48"/>
+    <w:lsdException w:name="Grid Table 4 Accent 4" w:uiPriority="49"/>
+    <w:lsdException w:name="Grid Table 5 Dark Accent 4" w:uiPriority="50"/>
+    <w:lsdException w:name="Grid Table 6 Colorful Accent 4" w:uiPriority="51"/>
+    <w:lsdException w:name="Grid Table 7 Colorful Accent 4" w:uiPriority="52"/>
+    <w:lsdException w:name="Grid Table 1 Light Accent 5" w:uiPriority="46"/>
+    <w:lsdException w:name="Grid Table 2 Accent 5" w:uiPriority="47"/>
+    <w:lsdException w:name="Grid Table 3 Accent 5" w:uiPriority="48"/>
+    <w:lsdException w:name="Grid Table 4 Accent 5" w:uiPriority="49"/>
+    <w:lsdException w:name="Grid Table 5 Dark Accent 5" w:uiPriority="50"/>
+    <w:lsdException w:name="Grid Table 6 Colorful Accent 5" w:uiPriority="51"/>
+    <w:lsdException w:name="Grid Table 7 Colorful Accent 5" w:uiPriority="52"/>
+    <w:lsdException w:name="Grid Table 1 Light Accent 6" w:uiPriority="46"/>
+    <w:lsdException w:name="Grid Table 2 Accent 6" w:uiPriority="47"/>
+    <w:lsdException w:name="Grid Table 3 Accent 6" w:uiPriority="48"/>
+    <w:lsdException w:name="Grid Table 4 Accent 6" w:uiPriority="49"/>
+    <w:lsdException w:name="Grid Table 5 Dark Accent 6" w:uiPriority="50"/>
+    <w:lsdException w:name="Grid Table 6 Colorful Accent 6" w:uiPriority="51"/>
+    <w:lsdException w:name="Grid Table 7 Colorful Accent 6" w:uiPriority="52"/>
+    <w:lsdException w:name="List Table 1 Light" w:uiPriority="46"/>
+    <w:lsdException w:name="List Table 2" w:uiPriority="47"/>
+    <w:lsdException w:name="List Table 3" w:uiPriority="48"/>
+    <w:lsdException w:name="List Table 4" w:uiPriority="49"/>
+    <w:lsdException w:name="List Table 5 Dark" w:uiPriority="50"/>
+    <w:lsdException w:name="List Table 6 Colorful" w:uiPriority="51"/>
+    <w:lsdException w:name="List Table 7 Colorful" w:uiPriority="52"/>
+    <w:lsdException w:name="List Table 1 Light Accent 1" w:uiPriority="46"/>
+    <w:lsdException w:name="List Table 2 Accent 1" w:uiPriority="47"/>
+    <w:lsdException w:name="List Table 3 Accent 1" w:uiPriority="48"/>
+    <w:lsdException w:name="List Table 4 Accent 1" w:uiPriority="49"/>
+    <w:lsdException w:name="List Table 5 Dark Accent 1" w:uiPriority="50"/>
+    <w:lsdException w:name="List Table 6 Colorful Accent 1" w:uiPriority="51"/>
+    <w:lsdException w:name="List Table 7 Colorful Accent 1" w:uiPriority="52"/>
+    <w:lsdException w:name="List Table 1 Light Accent 2" w:uiPriority="46"/>
+    <w:lsdException w:name="List Table 2 Accent 2" w:uiPriority="47"/>
+    <w:lsdException w:name="List Table 3 Accent 2" w:uiPriority="48"/>
+    <w:lsdException w:name="List Table 4 Accent 2" w:uiPriority="49"/>
+    <w:lsdException w:name="List Table 5 Dark Accent 2" w:uiPriority="50"/>
+    <w:lsdException w:name="List Table 6 Colorful Accent 2" w:uiPriority="51"/>
+    <w:lsdException w:name="List Table 7 Colorful Accent 2" w:uiPriority="52"/>
+    <w:lsdException w:name="List Table 1 Light Accent 3" w:uiPriority="46"/>
+    <w:lsdException w:name="List Table 2 Accent 3" w:uiPriority="47"/>
+    <w:lsdException w:name="List Table 3 Accent 3" w:uiPriority="48"/>
+    <w:lsdException w:name="List Table 4 Accent 3" w:uiPriority="49"/>
+    <w:lsdException w:name="List Table 5 Dark Accent 3" w:uiPriority="50"/>
+    <w:lsdException w:name="List Table 6 Colorful Accent 3" w:uiPriority="51"/>
+    <w:lsdException w:name="List Table 7 Colorful Accent 3" w:uiPriority="52"/>
+    <w:lsdException w:name="List Table 1 Light Accent 4" w:uiPriority="46"/>
+    <w:lsdException w:name="List Table 2 Accent 4" w:uiPriority="47"/>
+    <w:lsdException w:name="List Table 3 Accent 4" w:uiPriority="48"/>
+    <w:lsdException w:name="List Table 4 Accent 4" w:uiPriority="49"/>
+    <w:lsdException w:name="List Table 5 Dark Accent 4" w:uiPriority="50"/>
+    <w:lsdException w:name="List Table 6 Colorful Accent 4" w:uiPriority="51"/>
+    <w:lsdException w:name="List Table 7 Colorful Accent 4" w:uiPriority="52"/>
+    <w:lsdException w:name="List Table 1 Light Accent 5" w:uiPriority="46"/>
+    <w:lsdException w:name="List Table 2 Accent 5" w:uiPriority="47"/>
+    <w:lsdException w:name="List Table 3 Accent 5" w:uiPriority="48"/>
+    <w:lsdException w:name="List Table 4 Accent 5" w:uiPriority="49"/>
+    <w:lsdException w:name="List Table 5 Dark Accent 5" w:uiPriority="50"/>
+    <w:lsdException w:name="List Table 6 Colorful Accent 5" w:uiPriority="51"/>
+    <w:lsdException w:name="List Table 7 Colorful Accent 5" w:uiPriority="52"/>
+    <w:lsdException w:name="List Table 1 Light Accent 6" w:uiPriority="46"/>
+    <w:lsdException w:name="List Table 2 Accent 6" w:uiPriority="47"/>
+    <w:lsdException w:name="List Table 3 Accent 6" w:uiPriority="48"/>
+    <w:lsdException w:name="List Table 4 Accent 6" w:uiPriority="49"/>
+    <w:lsdException w:name="List Table 5 Dark Accent 6" w:uiPriority="50"/>
+    <w:lsdException w:name="List Table 6 Colorful Accent 6" w:uiPriority="51"/>
+    <w:lsdException w:name="List Table 7 Colorful Accent 6" w:uiPriority="52"/>
+    <w:lsdException w:name="Mention" w:semiHidden="1" w:uiPriority="99" w:unhideWhenUsed="1"/>
+    <w:lsdException w:name="Smart Hyperlink" w:semiHidden="1" w:uiPriority="99" w:unhideWhenUsed="1"/>
+    <w:lsdException w:name="Hashtag" w:semiHidden="1" w:uiPriority="99" w:unhideWhenUsed="1"/>
   </w:latentStyles>
   <w:style w:type="paragraph" w:default="1" w:styleId="Normlny">
     <w:name w:val="Normal"/>
@@ -5531,7 +5599,6 @@
   <w:style w:type="character" w:default="1" w:styleId="Predvolenpsmoodseku">
     <w:name w:val="Default Paragraph Font"/>
     <w:uiPriority w:val="1"/>
-    <w:semiHidden/>
     <w:unhideWhenUsed/>
   </w:style>
   <w:style w:type="table" w:default="1" w:styleId="Normlnatabuka">
@@ -6296,1078 +6363,21 @@
       <w:lang w:eastAsia="de-DE" w:bidi="ar-SA"/>
     </w:rPr>
   </w:style>
-</w:styles>
-</file>
-
-<file path=word/stylesWithEffects.xml><?xml version="1.0" encoding="utf-8"?>
-<w:styles xmlns:wpc="http://schemas.microsoft.com/office/word/2010/wordprocessingCanvas" xmlns:mc="http://schemas.openxmlformats.org/markup-compatibility/2006" xmlns:o="urn:schemas-microsoft-com:office:office" xmlns:r="http://schemas.openxmlformats.org/officeDocument/2006/relationships" xmlns:m="http://schemas.openxmlformats.org/officeDocument/2006/math" xmlns:v="urn:schemas-microsoft-com:vml" xmlns:wp14="http://schemas.microsoft.com/office/word/2010/wordprocessingDrawing" xmlns:wp="http://schemas.openxmlformats.org/drawingml/2006/wordprocessingDrawing" xmlns:w10="urn:schemas-microsoft-com:office:word" xmlns:w="http://schemas.openxmlformats.org/wordprocessingml/2006/main" xmlns:w14="http://schemas.microsoft.com/office/word/2010/wordml" xmlns:wpg="http://schemas.microsoft.com/office/word/2010/wordprocessingGroup" xmlns:wpi="http://schemas.microsoft.com/office/word/2010/wordprocessingInk" xmlns:wne="http://schemas.microsoft.com/office/word/2006/wordml" xmlns:wps="http://schemas.microsoft.com/office/word/2010/wordprocessingShape" mc:Ignorable="w14 wp14">
-  <w:docDefaults>
-    <w:rPrDefault>
-      <w:rPr>
-        <w:rFonts w:asciiTheme="minorHAnsi" w:eastAsiaTheme="minorEastAsia" w:hAnsiTheme="minorHAnsi" w:cs="Times New Roman"/>
-        <w:sz w:val="22"/>
-        <w:szCs w:val="22"/>
-        <w:lang w:val="en-US" w:eastAsia="en-US" w:bidi="en-US"/>
-      </w:rPr>
-    </w:rPrDefault>
-    <w:pPrDefault>
-      <w:pPr>
-        <w:spacing w:after="200" w:line="276" w:lineRule="auto"/>
-      </w:pPr>
-    </w:pPrDefault>
-  </w:docDefaults>
-  <w:latentStyles w:defLockedState="0" w:defUIPriority="0" w:defSemiHidden="1" w:defUnhideWhenUsed="1" w:defQFormat="0" w:count="267">
-    <w:lsdException w:name="Normal" w:semiHidden="0" w:unhideWhenUsed="0" w:qFormat="1"/>
-    <w:lsdException w:name="heading 1" w:semiHidden="0" w:unhideWhenUsed="0" w:qFormat="1"/>
-    <w:lsdException w:name="heading 2" w:semiHidden="0" w:unhideWhenUsed="0" w:qFormat="1"/>
-    <w:lsdException w:name="heading 3" w:semiHidden="0" w:unhideWhenUsed="0" w:qFormat="1"/>
-    <w:lsdException w:name="heading 4" w:qFormat="1"/>
-    <w:lsdException w:name="heading 5" w:qFormat="1"/>
-    <w:lsdException w:name="heading 6" w:qFormat="1"/>
-    <w:lsdException w:name="heading 7" w:qFormat="1"/>
-    <w:lsdException w:name="heading 8" w:qFormat="1"/>
-    <w:lsdException w:name="heading 9" w:qFormat="1"/>
-    <w:lsdException w:name="toa heading" w:semiHidden="0" w:unhideWhenUsed="0"/>
-    <w:lsdException w:name="List Number" w:semiHidden="0" w:unhideWhenUsed="0"/>
-    <w:lsdException w:name="List 2" w:semiHidden="0" w:unhideWhenUsed="0"/>
-    <w:lsdException w:name="Title" w:semiHidden="0" w:uiPriority="10" w:unhideWhenUsed="0" w:qFormat="1"/>
-    <w:lsdException w:name="List Continue 4" w:semiHidden="0" w:unhideWhenUsed="0"/>
-    <w:lsdException w:name="List Continue 5" w:semiHidden="0" w:unhideWhenUsed="0"/>
-    <w:lsdException w:name="Message Header" w:semiHidden="0" w:unhideWhenUsed="0"/>
-    <w:lsdException w:name="Subtitle" w:semiHidden="0" w:uiPriority="11" w:unhideWhenUsed="0" w:qFormat="1"/>
-    <w:lsdException w:name="Strong" w:semiHidden="0" w:uiPriority="22" w:unhideWhenUsed="0" w:qFormat="1"/>
-    <w:lsdException w:name="Emphasis" w:semiHidden="0" w:uiPriority="20" w:unhideWhenUsed="0" w:qFormat="1"/>
-    <w:lsdException w:name="Balloon Text" w:semiHidden="0" w:unhideWhenUsed="0"/>
-    <w:lsdException w:name="Placeholder Text" w:uiPriority="99" w:unhideWhenUsed="0"/>
-    <w:lsdException w:name="No Spacing" w:semiHidden="0" w:uiPriority="1" w:unhideWhenUsed="0" w:qFormat="1"/>
-    <w:lsdException w:name="Light Shading" w:semiHidden="0" w:uiPriority="60" w:unhideWhenUsed="0"/>
-    <w:lsdException w:name="Light List" w:semiHidden="0" w:uiPriority="61" w:unhideWhenUsed="0"/>
-    <w:lsdException w:name="Light Grid" w:semiHidden="0" w:uiPriority="62" w:unhideWhenUsed="0"/>
-    <w:lsdException w:name="Medium Shading 1" w:semiHidden="0" w:uiPriority="63" w:unhideWhenUsed="0"/>
-    <w:lsdException w:name="Medium Shading 2" w:semiHidden="0" w:uiPriority="64" w:unhideWhenUsed="0"/>
-    <w:lsdException w:name="Medium List 1" w:semiHidden="0" w:uiPriority="65" w:unhideWhenUsed="0"/>
-    <w:lsdException w:name="Medium List 2" w:semiHidden="0" w:uiPriority="66" w:unhideWhenUsed="0"/>
-    <w:lsdException w:name="Medium Grid 1" w:semiHidden="0" w:uiPriority="67" w:unhideWhenUsed="0"/>
-    <w:lsdException w:name="Medium Grid 2" w:semiHidden="0" w:uiPriority="68" w:unhideWhenUsed="0"/>
-    <w:lsdException w:name="Medium Grid 3" w:semiHidden="0" w:uiPriority="69" w:unhideWhenUsed="0"/>
-    <w:lsdException w:name="Dark List" w:semiHidden="0" w:uiPriority="70" w:unhideWhenUsed="0"/>
-    <w:lsdException w:name="Colorful Shading" w:semiHidden="0" w:uiPriority="71" w:unhideWhenUsed="0"/>
-    <w:lsdException w:name="Colorful List" w:semiHidden="0" w:uiPriority="72" w:unhideWhenUsed="0"/>
-    <w:lsdException w:name="Colorful Grid" w:semiHidden="0" w:uiPriority="73" w:unhideWhenUsed="0"/>
-    <w:lsdException w:name="Light Shading Accent 1" w:semiHidden="0" w:uiPriority="60" w:unhideWhenUsed="0"/>
-    <w:lsdException w:name="Light List Accent 1" w:semiHidden="0" w:uiPriority="61" w:unhideWhenUsed="0"/>
-    <w:lsdException w:name="Light Grid Accent 1" w:semiHidden="0" w:uiPriority="62" w:unhideWhenUsed="0"/>
-    <w:lsdException w:name="Medium Shading 1 Accent 1" w:semiHidden="0" w:uiPriority="63" w:unhideWhenUsed="0"/>
-    <w:lsdException w:name="Medium Shading 2 Accent 1" w:semiHidden="0" w:uiPriority="64" w:unhideWhenUsed="0"/>
-    <w:lsdException w:name="Medium List 1 Accent 1" w:semiHidden="0" w:uiPriority="65" w:unhideWhenUsed="0"/>
-    <w:lsdException w:name="Revision" w:uiPriority="99" w:unhideWhenUsed="0"/>
-    <w:lsdException w:name="List Paragraph" w:semiHidden="0" w:uiPriority="34" w:unhideWhenUsed="0" w:qFormat="1"/>
-    <w:lsdException w:name="Quote" w:semiHidden="0" w:uiPriority="29" w:unhideWhenUsed="0" w:qFormat="1"/>
-    <w:lsdException w:name="Intense Quote" w:semiHidden="0" w:uiPriority="30" w:unhideWhenUsed="0" w:qFormat="1"/>
-    <w:lsdException w:name="Medium List 2 Accent 1" w:semiHidden="0" w:uiPriority="66" w:unhideWhenUsed="0"/>
-    <w:lsdException w:name="Medium Grid 1 Accent 1" w:semiHidden="0" w:uiPriority="67" w:unhideWhenUsed="0"/>
-    <w:lsdException w:name="Medium Grid 2 Accent 1" w:semiHidden="0" w:uiPriority="68" w:unhideWhenUsed="0"/>
-    <w:lsdException w:name="Medium Grid 3 Accent 1" w:semiHidden="0" w:uiPriority="69" w:unhideWhenUsed="0"/>
-    <w:lsdException w:name="Dark List Accent 1" w:semiHidden="0" w:uiPriority="70" w:unhideWhenUsed="0"/>
-    <w:lsdException w:name="Colorful Shading Accent 1" w:semiHidden="0" w:uiPriority="71" w:unhideWhenUsed="0"/>
-    <w:lsdException w:name="Colorful List Accent 1" w:semiHidden="0" w:uiPriority="72" w:unhideWhenUsed="0"/>
-    <w:lsdException w:name="Colorful Grid Accent 1" w:semiHidden="0" w:uiPriority="73" w:unhideWhenUsed="0"/>
-    <w:lsdException w:name="Light Shading Accent 2" w:semiHidden="0" w:uiPriority="60" w:unhideWhenUsed="0"/>
-    <w:lsdException w:name="Light List Accent 2" w:semiHidden="0" w:uiPriority="61" w:unhideWhenUsed="0"/>
-    <w:lsdException w:name="Light Grid Accent 2" w:semiHidden="0" w:uiPriority="62" w:unhideWhenUsed="0"/>
-    <w:lsdException w:name="Medium Shading 1 Accent 2" w:semiHidden="0" w:uiPriority="63" w:unhideWhenUsed="0"/>
-    <w:lsdException w:name="Medium Shading 2 Accent 2" w:semiHidden="0" w:uiPriority="64" w:unhideWhenUsed="0"/>
-    <w:lsdException w:name="Medium List 1 Accent 2" w:semiHidden="0" w:uiPriority="65" w:unhideWhenUsed="0"/>
-    <w:lsdException w:name="Medium List 2 Accent 2" w:semiHidden="0" w:uiPriority="66" w:unhideWhenUsed="0"/>
-    <w:lsdException w:name="Medium Grid 1 Accent 2" w:semiHidden="0" w:uiPriority="67" w:unhideWhenUsed="0"/>
-    <w:lsdException w:name="Medium Grid 2 Accent 2" w:semiHidden="0" w:uiPriority="68" w:unhideWhenUsed="0"/>
-    <w:lsdException w:name="Medium Grid 3 Accent 2" w:semiHidden="0" w:uiPriority="69" w:unhideWhenUsed="0"/>
-    <w:lsdException w:name="Dark List Accent 2" w:semiHidden="0" w:uiPriority="70" w:unhideWhenUsed="0"/>
-    <w:lsdException w:name="Colorful Shading Accent 2" w:semiHidden="0" w:uiPriority="71" w:unhideWhenUsed="0"/>
-    <w:lsdException w:name="Colorful List Accent 2" w:semiHidden="0" w:uiPriority="72" w:unhideWhenUsed="0"/>
-    <w:lsdException w:name="Colorful Grid Accent 2" w:semiHidden="0" w:uiPriority="73" w:unhideWhenUsed="0"/>
-    <w:lsdException w:name="Light Shading Accent 3" w:semiHidden="0" w:uiPriority="60" w:unhideWhenUsed="0"/>
-    <w:lsdException w:name="Light List Accent 3" w:semiHidden="0" w:uiPriority="61" w:unhideWhenUsed="0"/>
-    <w:lsdException w:name="Light Grid Accent 3" w:semiHidden="0" w:uiPriority="62" w:unhideWhenUsed="0"/>
-    <w:lsdException w:name="Medium Shading 1 Accent 3" w:semiHidden="0" w:uiPriority="63" w:unhideWhenUsed="0"/>
-    <w:lsdException w:name="Medium Shading 2 Accent 3" w:semiHidden="0" w:uiPriority="64" w:unhideWhenUsed="0"/>
-    <w:lsdException w:name="Medium List 1 Accent 3" w:semiHidden="0" w:uiPriority="65" w:unhideWhenUsed="0"/>
-    <w:lsdException w:name="Medium List 2 Accent 3" w:semiHidden="0" w:uiPriority="66" w:unhideWhenUsed="0"/>
-    <w:lsdException w:name="Medium Grid 1 Accent 3" w:semiHidden="0" w:uiPriority="67" w:unhideWhenUsed="0"/>
-    <w:lsdException w:name="Medium Grid 2 Accent 3" w:semiHidden="0" w:uiPriority="68" w:unhideWhenUsed="0"/>
-    <w:lsdException w:name="Medium Grid 3 Accent 3" w:semiHidden="0" w:uiPriority="69" w:unhideWhenUsed="0"/>
-    <w:lsdException w:name="Dark List Accent 3" w:semiHidden="0" w:uiPriority="70" w:unhideWhenUsed="0"/>
-    <w:lsdException w:name="Colorful Shading Accent 3" w:semiHidden="0" w:uiPriority="71" w:unhideWhenUsed="0"/>
-    <w:lsdException w:name="Colorful List Accent 3" w:semiHidden="0" w:uiPriority="72" w:unhideWhenUsed="0"/>
-    <w:lsdException w:name="Colorful Grid Accent 3" w:semiHidden="0" w:uiPriority="73" w:unhideWhenUsed="0"/>
-    <w:lsdException w:name="Light Shading Accent 4" w:semiHidden="0" w:uiPriority="60" w:unhideWhenUsed="0"/>
-    <w:lsdException w:name="Light List Accent 4" w:semiHidden="0" w:uiPriority="61" w:unhideWhenUsed="0"/>
-    <w:lsdException w:name="Light Grid Accent 4" w:semiHidden="0" w:uiPriority="62" w:unhideWhenUsed="0"/>
-    <w:lsdException w:name="Medium Shading 1 Accent 4" w:semiHidden="0" w:uiPriority="63" w:unhideWhenUsed="0"/>
-    <w:lsdException w:name="Medium Shading 2 Accent 4" w:semiHidden="0" w:uiPriority="64" w:unhideWhenUsed="0"/>
-    <w:lsdException w:name="Medium List 1 Accent 4" w:semiHidden="0" w:uiPriority="65" w:unhideWhenUsed="0"/>
-    <w:lsdException w:name="Medium List 2 Accent 4" w:semiHidden="0" w:uiPriority="66" w:unhideWhenUsed="0"/>
-    <w:lsdException w:name="Medium Grid 1 Accent 4" w:semiHidden="0" w:uiPriority="67" w:unhideWhenUsed="0"/>
-    <w:lsdException w:name="Medium Grid 2 Accent 4" w:semiHidden="0" w:uiPriority="68" w:unhideWhenUsed="0"/>
-    <w:lsdException w:name="Medium Grid 3 Accent 4" w:semiHidden="0" w:uiPriority="69" w:unhideWhenUsed="0"/>
-    <w:lsdException w:name="Dark List Accent 4" w:semiHidden="0" w:uiPriority="70" w:unhideWhenUsed="0"/>
-    <w:lsdException w:name="Colorful Shading Accent 4" w:semiHidden="0" w:uiPriority="71" w:unhideWhenUsed="0"/>
-    <w:lsdException w:name="Colorful List Accent 4" w:semiHidden="0" w:uiPriority="72" w:unhideWhenUsed="0"/>
-    <w:lsdException w:name="Colorful Grid Accent 4" w:semiHidden="0" w:uiPriority="73" w:unhideWhenUsed="0"/>
-    <w:lsdException w:name="Light Shading Accent 5" w:semiHidden="0" w:uiPriority="60" w:unhideWhenUsed="0"/>
-    <w:lsdException w:name="Light List Accent 5" w:semiHidden="0" w:uiPriority="61" w:unhideWhenUsed="0"/>
-    <w:lsdException w:name="Light Grid Accent 5" w:semiHidden="0" w:uiPriority="62" w:unhideWhenUsed="0"/>
-    <w:lsdException w:name="Medium Shading 1 Accent 5" w:semiHidden="0" w:uiPriority="63" w:unhideWhenUsed="0"/>
-    <w:lsdException w:name="Medium Shading 2 Accent 5" w:semiHidden="0" w:uiPriority="64" w:unhideWhenUsed="0"/>
-    <w:lsdException w:name="Medium List 1 Accent 5" w:semiHidden="0" w:uiPriority="65" w:unhideWhenUsed="0"/>
-    <w:lsdException w:name="Medium List 2 Accent 5" w:semiHidden="0" w:uiPriority="66" w:unhideWhenUsed="0"/>
-    <w:lsdException w:name="Medium Grid 1 Accent 5" w:semiHidden="0" w:uiPriority="67" w:unhideWhenUsed="0"/>
-    <w:lsdException w:name="Medium Grid 2 Accent 5" w:semiHidden="0" w:uiPriority="68" w:unhideWhenUsed="0"/>
-    <w:lsdException w:name="Medium Grid 3 Accent 5" w:semiHidden="0" w:uiPriority="69" w:unhideWhenUsed="0"/>
-    <w:lsdException w:name="Dark List Accent 5" w:semiHidden="0" w:uiPriority="70" w:unhideWhenUsed="0"/>
-    <w:lsdException w:name="Colorful Shading Accent 5" w:semiHidden="0" w:uiPriority="71" w:unhideWhenUsed="0"/>
-    <w:lsdException w:name="Colorful List Accent 5" w:semiHidden="0" w:uiPriority="72" w:unhideWhenUsed="0"/>
-    <w:lsdException w:name="Colorful Grid Accent 5" w:semiHidden="0" w:uiPriority="73" w:unhideWhenUsed="0"/>
-    <w:lsdException w:name="Light Shading Accent 6" w:semiHidden="0" w:uiPriority="60" w:unhideWhenUsed="0"/>
-    <w:lsdException w:name="Light List Accent 6" w:semiHidden="0" w:uiPriority="61" w:unhideWhenUsed="0"/>
-    <w:lsdException w:name="Light Grid Accent 6" w:semiHidden="0" w:uiPriority="62" w:unhideWhenUsed="0"/>
-    <w:lsdException w:name="Medium Shading 1 Accent 6" w:semiHidden="0" w:uiPriority="63" w:unhideWhenUsed="0"/>
-    <w:lsdException w:name="Medium Shading 2 Accent 6" w:semiHidden="0" w:uiPriority="64" w:unhideWhenUsed="0"/>
-    <w:lsdException w:name="Medium List 1 Accent 6" w:semiHidden="0" w:uiPriority="65" w:unhideWhenUsed="0"/>
-    <w:lsdException w:name="Medium List 2 Accent 6" w:semiHidden="0" w:uiPriority="66" w:unhideWhenUsed="0"/>
-    <w:lsdException w:name="Medium Grid 1 Accent 6" w:semiHidden="0" w:uiPriority="67" w:unhideWhenUsed="0"/>
-    <w:lsdException w:name="Medium Grid 2 Accent 6" w:semiHidden="0" w:uiPriority="68" w:unhideWhenUsed="0"/>
-    <w:lsdException w:name="Medium Grid 3 Accent 6" w:semiHidden="0" w:uiPriority="69" w:unhideWhenUsed="0"/>
-    <w:lsdException w:name="Dark List Accent 6" w:semiHidden="0" w:uiPriority="70" w:unhideWhenUsed="0"/>
-    <w:lsdException w:name="Colorful Shading Accent 6" w:semiHidden="0" w:uiPriority="71" w:unhideWhenUsed="0"/>
-    <w:lsdException w:name="Colorful List Accent 6" w:semiHidden="0" w:uiPriority="72" w:unhideWhenUsed="0"/>
-    <w:lsdException w:name="Colorful Grid Accent 6" w:semiHidden="0" w:uiPriority="73" w:unhideWhenUsed="0"/>
-    <w:lsdException w:name="Subtle Emphasis" w:semiHidden="0" w:uiPriority="19" w:unhideWhenUsed="0" w:qFormat="1"/>
-    <w:lsdException w:name="Intense Emphasis" w:semiHidden="0" w:uiPriority="21" w:unhideWhenUsed="0" w:qFormat="1"/>
-    <w:lsdException w:name="Subtle Reference" w:semiHidden="0" w:uiPriority="31" w:unhideWhenUsed="0" w:qFormat="1"/>
-    <w:lsdException w:name="Intense Reference" w:semiHidden="0" w:uiPriority="32" w:unhideWhenUsed="0" w:qFormat="1"/>
-    <w:lsdException w:name="Book Title" w:semiHidden="0" w:uiPriority="33" w:unhideWhenUsed="0" w:qFormat="1"/>
-    <w:lsdException w:name="Bibliography" w:uiPriority="37"/>
-    <w:lsdException w:name="TOC Heading" w:uiPriority="39" w:qFormat="1"/>
-  </w:latentStyles>
-  <w:style w:type="paragraph" w:default="1" w:styleId="Normlny">
-    <w:name w:val="Normal"/>
-    <w:qFormat/>
-    <w:rsid w:val="009F7FCE"/>
+  <w:style w:type="paragraph" w:styleId="Popis">
+    <w:name w:val="caption"/>
+    <w:basedOn w:val="Normlny"/>
+    <w:next w:val="Normlny"/>
+    <w:unhideWhenUsed/>
+    <w:rsid w:val="000C1909"/>
     <w:pPr>
-      <w:overflowPunct w:val="0"/>
-      <w:autoSpaceDE w:val="0"/>
-      <w:autoSpaceDN w:val="0"/>
-      <w:adjustRightInd w:val="0"/>
-      <w:spacing w:after="0" w:line="240" w:lineRule="atLeast"/>
-      <w:ind w:firstLine="227"/>
-      <w:jc w:val="both"/>
-      <w:textAlignment w:val="baseline"/>
+      <w:spacing w:after="200" w:line="240" w:lineRule="auto"/>
     </w:pPr>
     <w:rPr>
-      <w:rFonts w:ascii="Times New Roman" w:eastAsia="Times New Roman" w:hAnsi="Times New Roman"/>
-      <w:sz w:val="20"/>
-      <w:szCs w:val="20"/>
-      <w:lang w:eastAsia="de-DE" w:bidi="ar-SA"/>
-    </w:rPr>
-  </w:style>
-  <w:style w:type="paragraph" w:styleId="Nadpis1">
-    <w:name w:val="heading 1"/>
-    <w:basedOn w:val="Normlny"/>
-    <w:next w:val="Normlny"/>
-    <w:link w:val="Nadpis1Char"/>
-    <w:qFormat/>
-    <w:rsid w:val="00B17E0A"/>
-    <w:pPr>
-      <w:keepNext/>
-      <w:keepLines/>
-      <w:suppressAutoHyphens/>
-      <w:spacing w:before="360" w:after="240" w:line="300" w:lineRule="atLeast"/>
-      <w:ind w:left="567" w:hanging="567"/>
-      <w:jc w:val="left"/>
-      <w:outlineLvl w:val="0"/>
-    </w:pPr>
-    <w:rPr>
-      <w:b/>
-      <w:sz w:val="24"/>
-    </w:rPr>
-  </w:style>
-  <w:style w:type="paragraph" w:styleId="Nadpis2">
-    <w:name w:val="heading 2"/>
-    <w:basedOn w:val="Normlny"/>
-    <w:next w:val="Normlny"/>
-    <w:link w:val="Nadpis2Char"/>
-    <w:qFormat/>
-    <w:rsid w:val="00B17E0A"/>
-    <w:pPr>
-      <w:keepNext/>
-      <w:keepLines/>
-      <w:suppressAutoHyphens/>
-      <w:spacing w:before="360" w:after="160"/>
-      <w:ind w:left="567" w:hanging="567"/>
-      <w:outlineLvl w:val="1"/>
-    </w:pPr>
-    <w:rPr>
-      <w:b/>
-    </w:rPr>
-  </w:style>
-  <w:style w:type="paragraph" w:styleId="Nadpis3">
-    <w:name w:val="heading 3"/>
-    <w:basedOn w:val="Normlny"/>
-    <w:next w:val="Normlny"/>
-    <w:link w:val="Nadpis3Char"/>
-    <w:qFormat/>
-    <w:rsid w:val="00B17E0A"/>
-    <w:pPr>
-      <w:spacing w:before="360"/>
-      <w:ind w:firstLine="0"/>
-      <w:outlineLvl w:val="2"/>
-    </w:pPr>
-  </w:style>
-  <w:style w:type="paragraph" w:styleId="Nadpis4">
-    <w:name w:val="heading 4"/>
-    <w:basedOn w:val="Normlny"/>
-    <w:next w:val="Normlny"/>
-    <w:link w:val="Nadpis4Char"/>
-    <w:qFormat/>
-    <w:rsid w:val="00B17E0A"/>
-    <w:pPr>
-      <w:spacing w:before="240"/>
-      <w:ind w:firstLine="0"/>
-      <w:outlineLvl w:val="3"/>
-    </w:pPr>
-  </w:style>
-  <w:style w:type="paragraph" w:styleId="Nadpis5">
-    <w:name w:val="heading 5"/>
-    <w:basedOn w:val="Normlny"/>
-    <w:next w:val="Normlny"/>
-    <w:link w:val="Nadpis5Char"/>
-    <w:qFormat/>
-    <w:rsid w:val="00B17E0A"/>
-    <w:pPr>
-      <w:spacing w:before="240"/>
-      <w:ind w:firstLine="0"/>
-      <w:outlineLvl w:val="4"/>
-    </w:pPr>
-  </w:style>
-  <w:style w:type="paragraph" w:styleId="Nadpis6">
-    <w:name w:val="heading 6"/>
-    <w:basedOn w:val="Normlny"/>
-    <w:next w:val="Normlny"/>
-    <w:link w:val="Nadpis6Char"/>
-    <w:qFormat/>
-    <w:rsid w:val="00B17E0A"/>
-    <w:pPr>
-      <w:spacing w:before="240"/>
-      <w:ind w:firstLine="0"/>
-      <w:outlineLvl w:val="5"/>
-    </w:pPr>
-  </w:style>
-  <w:style w:type="paragraph" w:styleId="Nadpis7">
-    <w:name w:val="heading 7"/>
-    <w:basedOn w:val="Normlny"/>
-    <w:next w:val="Normlny"/>
-    <w:link w:val="Nadpis7Char"/>
-    <w:qFormat/>
-    <w:rsid w:val="00B17E0A"/>
-    <w:pPr>
-      <w:spacing w:before="240"/>
-      <w:ind w:firstLine="0"/>
-      <w:outlineLvl w:val="6"/>
-    </w:pPr>
-  </w:style>
-  <w:style w:type="paragraph" w:styleId="Nadpis8">
-    <w:name w:val="heading 8"/>
-    <w:basedOn w:val="Normlny"/>
-    <w:next w:val="Normlny"/>
-    <w:link w:val="Nadpis8Char"/>
-    <w:qFormat/>
-    <w:rsid w:val="00B17E0A"/>
-    <w:pPr>
-      <w:spacing w:before="240"/>
-      <w:ind w:firstLine="0"/>
-      <w:outlineLvl w:val="7"/>
-    </w:pPr>
-  </w:style>
-  <w:style w:type="paragraph" w:styleId="Nadpis9">
-    <w:name w:val="heading 9"/>
-    <w:basedOn w:val="Normlny"/>
-    <w:next w:val="Normlny"/>
-    <w:link w:val="Nadpis9Char"/>
-    <w:qFormat/>
-    <w:rsid w:val="00B17E0A"/>
-    <w:pPr>
-      <w:spacing w:before="240"/>
-      <w:ind w:firstLine="0"/>
-      <w:outlineLvl w:val="8"/>
-    </w:pPr>
-  </w:style>
-  <w:style w:type="character" w:default="1" w:styleId="Predvolenpsmoodseku">
-    <w:name w:val="Default Paragraph Font"/>
-    <w:uiPriority w:val="1"/>
-    <w:semiHidden/>
-    <w:unhideWhenUsed/>
-  </w:style>
-  <w:style w:type="table" w:default="1" w:styleId="Normlnatabuka">
-    <w:name w:val="Normal Table"/>
-    <w:uiPriority w:val="99"/>
-    <w:semiHidden/>
-    <w:unhideWhenUsed/>
-    <w:tblPr>
-      <w:tblInd w:w="0" w:type="dxa"/>
-      <w:tblCellMar>
-        <w:top w:w="0" w:type="dxa"/>
-        <w:left w:w="108" w:type="dxa"/>
-        <w:bottom w:w="0" w:type="dxa"/>
-        <w:right w:w="108" w:type="dxa"/>
-      </w:tblCellMar>
-    </w:tblPr>
-  </w:style>
-  <w:style w:type="numbering" w:default="1" w:styleId="Bezzoznamu">
-    <w:name w:val="No List"/>
-    <w:uiPriority w:val="99"/>
-    <w:semiHidden/>
-    <w:unhideWhenUsed/>
-  </w:style>
-  <w:style w:type="paragraph" w:customStyle="1" w:styleId="abstract">
-    <w:name w:val="abstract"/>
-    <w:basedOn w:val="Normlny"/>
-    <w:rsid w:val="00B17E0A"/>
-    <w:pPr>
-      <w:spacing w:before="600" w:after="360" w:line="220" w:lineRule="atLeast"/>
-      <w:ind w:left="567" w:right="567"/>
-      <w:contextualSpacing/>
-    </w:pPr>
-    <w:rPr>
-      <w:sz w:val="18"/>
-    </w:rPr>
-  </w:style>
-  <w:style w:type="paragraph" w:customStyle="1" w:styleId="address">
-    <w:name w:val="address"/>
-    <w:basedOn w:val="Normlny"/>
-    <w:rsid w:val="00B17E0A"/>
-    <w:pPr>
-      <w:spacing w:after="200" w:line="220" w:lineRule="atLeast"/>
-      <w:ind w:firstLine="0"/>
-      <w:contextualSpacing/>
-      <w:jc w:val="center"/>
-    </w:pPr>
-    <w:rPr>
-      <w:sz w:val="18"/>
-    </w:rPr>
-  </w:style>
-  <w:style w:type="numbering" w:customStyle="1" w:styleId="arabnumitem">
-    <w:name w:val="arabnumitem"/>
-    <w:basedOn w:val="Bezzoznamu"/>
-    <w:rsid w:val="00B17E0A"/>
-    <w:pPr>
-      <w:numPr>
-        <w:numId w:val="1"/>
-      </w:numPr>
-    </w:pPr>
-  </w:style>
-  <w:style w:type="paragraph" w:styleId="Zoznamsodrkami">
-    <w:name w:val="List Bullet"/>
-    <w:basedOn w:val="Normlny"/>
-    <w:rsid w:val="00B17E0A"/>
-    <w:pPr>
-      <w:numPr>
-        <w:numId w:val="7"/>
-      </w:numPr>
-      <w:spacing w:before="120" w:after="120"/>
-      <w:contextualSpacing/>
-    </w:pPr>
-  </w:style>
-  <w:style w:type="paragraph" w:customStyle="1" w:styleId="author">
-    <w:name w:val="author"/>
-    <w:basedOn w:val="Normlny"/>
-    <w:next w:val="address"/>
-    <w:rsid w:val="00B17E0A"/>
-    <w:pPr>
-      <w:spacing w:after="200"/>
-      <w:ind w:firstLine="0"/>
-      <w:jc w:val="center"/>
-    </w:pPr>
-  </w:style>
-  <w:style w:type="paragraph" w:customStyle="1" w:styleId="bulletitem">
-    <w:name w:val="bulletitem"/>
-    <w:basedOn w:val="Normlny"/>
-    <w:rsid w:val="00B17E0A"/>
-    <w:pPr>
-      <w:numPr>
-        <w:numId w:val="11"/>
-      </w:numPr>
-      <w:spacing w:before="160" w:after="160"/>
-      <w:contextualSpacing/>
-    </w:pPr>
-  </w:style>
-  <w:style w:type="paragraph" w:customStyle="1" w:styleId="dashitem">
-    <w:name w:val="dashitem"/>
-    <w:basedOn w:val="Normlny"/>
-    <w:rsid w:val="00B17E0A"/>
-    <w:pPr>
-      <w:numPr>
-        <w:numId w:val="12"/>
-      </w:numPr>
-      <w:spacing w:before="160" w:after="160"/>
-      <w:contextualSpacing/>
-    </w:pPr>
-  </w:style>
-  <w:style w:type="character" w:customStyle="1" w:styleId="e-mail">
-    <w:name w:val="e-mail"/>
-    <w:basedOn w:val="Predvolenpsmoodseku"/>
-    <w:rsid w:val="00B17E0A"/>
-    <w:rPr>
-      <w:rFonts w:ascii="Courier" w:hAnsi="Courier"/>
-      <w:noProof/>
-      <w:lang w:val="en-US"/>
-    </w:rPr>
-  </w:style>
-  <w:style w:type="paragraph" w:customStyle="1" w:styleId="equation">
-    <w:name w:val="equation"/>
-    <w:basedOn w:val="Normlny"/>
-    <w:next w:val="Normlny"/>
-    <w:rsid w:val="00B17E0A"/>
-    <w:pPr>
-      <w:tabs>
-        <w:tab w:val="center" w:pos="3289"/>
-        <w:tab w:val="right" w:pos="6917"/>
-      </w:tabs>
-      <w:spacing w:before="160" w:after="160"/>
-      <w:ind w:firstLine="0"/>
-    </w:pPr>
-  </w:style>
-  <w:style w:type="paragraph" w:customStyle="1" w:styleId="figurecaption">
-    <w:name w:val="figurecaption"/>
-    <w:basedOn w:val="Normlny"/>
-    <w:next w:val="Normlny"/>
-    <w:rsid w:val="00B17E0A"/>
-    <w:pPr>
-      <w:keepLines/>
-      <w:spacing w:before="120" w:after="240" w:line="220" w:lineRule="atLeast"/>
-      <w:ind w:firstLine="0"/>
-      <w:jc w:val="center"/>
-    </w:pPr>
-    <w:rPr>
-      <w:sz w:val="18"/>
-    </w:rPr>
-  </w:style>
-  <w:style w:type="character" w:styleId="Odkaznapoznmkupodiarou">
-    <w:name w:val="footnote reference"/>
-    <w:basedOn w:val="Predvolenpsmoodseku"/>
-    <w:rsid w:val="00B17E0A"/>
-    <w:rPr>
-      <w:position w:val="0"/>
-      <w:vertAlign w:val="superscript"/>
-    </w:rPr>
-  </w:style>
-  <w:style w:type="paragraph" w:styleId="Pta">
-    <w:name w:val="footer"/>
-    <w:basedOn w:val="Normlny"/>
-    <w:link w:val="PtaChar"/>
-    <w:rsid w:val="00B17E0A"/>
-    <w:pPr>
-      <w:tabs>
-        <w:tab w:val="center" w:pos="4536"/>
-        <w:tab w:val="right" w:pos="9072"/>
-      </w:tabs>
-    </w:pPr>
-  </w:style>
-  <w:style w:type="character" w:customStyle="1" w:styleId="PtaChar">
-    <w:name w:val="Päta Char"/>
-    <w:basedOn w:val="Predvolenpsmoodseku"/>
-    <w:link w:val="Pta"/>
-    <w:rsid w:val="0090666A"/>
-    <w:rPr>
-      <w:rFonts w:ascii="Times New Roman" w:eastAsia="Times New Roman" w:hAnsi="Times New Roman"/>
-      <w:sz w:val="20"/>
-      <w:szCs w:val="20"/>
-      <w:lang w:eastAsia="de-DE" w:bidi="ar-SA"/>
-    </w:rPr>
-  </w:style>
-  <w:style w:type="paragraph" w:customStyle="1" w:styleId="heading1">
-    <w:name w:val="heading1"/>
-    <w:basedOn w:val="Nadpis1"/>
-    <w:next w:val="Normlny"/>
-    <w:rsid w:val="00B17E0A"/>
-    <w:pPr>
-      <w:numPr>
-        <w:numId w:val="8"/>
-      </w:numPr>
-    </w:pPr>
-    <w:rPr>
-      <w:bCs/>
-    </w:rPr>
-  </w:style>
-  <w:style w:type="paragraph" w:customStyle="1" w:styleId="heading2">
-    <w:name w:val="heading2"/>
-    <w:basedOn w:val="Nadpis2"/>
-    <w:next w:val="Normlny"/>
-    <w:rsid w:val="00B17E0A"/>
-    <w:pPr>
-      <w:numPr>
-        <w:ilvl w:val="1"/>
-        <w:numId w:val="8"/>
-      </w:numPr>
-    </w:pPr>
-    <w:rPr>
-      <w:bCs/>
+      <w:i/>
       <w:iCs/>
-    </w:rPr>
-  </w:style>
-  <w:style w:type="character" w:customStyle="1" w:styleId="heading3">
-    <w:name w:val="heading3"/>
-    <w:basedOn w:val="Predvolenpsmoodseku"/>
-    <w:rsid w:val="00B17E0A"/>
-    <w:rPr>
-      <w:b/>
-    </w:rPr>
-  </w:style>
-  <w:style w:type="character" w:customStyle="1" w:styleId="heading4">
-    <w:name w:val="heading4"/>
-    <w:basedOn w:val="Predvolenpsmoodseku"/>
-    <w:rsid w:val="00B17E0A"/>
-    <w:rPr>
-      <w:i/>
-    </w:rPr>
-  </w:style>
-  <w:style w:type="numbering" w:customStyle="1" w:styleId="headings">
-    <w:name w:val="headings"/>
-    <w:basedOn w:val="arabnumitem"/>
-    <w:rsid w:val="00B17E0A"/>
-    <w:pPr>
-      <w:numPr>
-        <w:numId w:val="4"/>
-      </w:numPr>
-    </w:pPr>
-  </w:style>
-  <w:style w:type="character" w:styleId="Hypertextovprepojenie">
-    <w:name w:val="Hyperlink"/>
-    <w:basedOn w:val="Predvolenpsmoodseku"/>
-    <w:rsid w:val="00B17E0A"/>
-    <w:rPr>
-      <w:color w:val="auto"/>
-      <w:u w:val="none"/>
-    </w:rPr>
-  </w:style>
-  <w:style w:type="paragraph" w:customStyle="1" w:styleId="image">
-    <w:name w:val="image"/>
-    <w:basedOn w:val="Normlny"/>
-    <w:next w:val="Normlny"/>
-    <w:rsid w:val="00B17E0A"/>
-    <w:pPr>
-      <w:spacing w:before="240" w:after="120"/>
-      <w:ind w:firstLine="0"/>
-      <w:jc w:val="center"/>
-    </w:pPr>
-  </w:style>
-  <w:style w:type="numbering" w:customStyle="1" w:styleId="itemization">
-    <w:name w:val="itemization"/>
-    <w:basedOn w:val="Bezzoznamu"/>
-    <w:semiHidden/>
-    <w:rsid w:val="00B17E0A"/>
-  </w:style>
-  <w:style w:type="numbering" w:customStyle="1" w:styleId="itemization1">
-    <w:name w:val="itemization1"/>
-    <w:basedOn w:val="Bezzoznamu"/>
-    <w:rsid w:val="00B17E0A"/>
-    <w:pPr>
-      <w:numPr>
-        <w:numId w:val="2"/>
-      </w:numPr>
-    </w:pPr>
-  </w:style>
-  <w:style w:type="numbering" w:customStyle="1" w:styleId="itemization2">
-    <w:name w:val="itemization2"/>
-    <w:basedOn w:val="Bezzoznamu"/>
-    <w:rsid w:val="00B17E0A"/>
-    <w:pPr>
-      <w:numPr>
-        <w:numId w:val="3"/>
-      </w:numPr>
-    </w:pPr>
-  </w:style>
-  <w:style w:type="paragraph" w:customStyle="1" w:styleId="keywords">
-    <w:name w:val="keywords"/>
-    <w:basedOn w:val="abstract"/>
-    <w:next w:val="heading1"/>
-    <w:rsid w:val="007809D1"/>
-    <w:pPr>
-      <w:spacing w:before="220"/>
-      <w:ind w:firstLine="0"/>
-      <w:contextualSpacing w:val="0"/>
-      <w:jc w:val="left"/>
-    </w:pPr>
-  </w:style>
-  <w:style w:type="paragraph" w:styleId="Hlavika">
-    <w:name w:val="header"/>
-    <w:basedOn w:val="Normlny"/>
-    <w:link w:val="HlavikaChar"/>
-    <w:rsid w:val="00B17E0A"/>
-    <w:pPr>
-      <w:tabs>
-        <w:tab w:val="center" w:pos="4536"/>
-        <w:tab w:val="right" w:pos="9072"/>
-      </w:tabs>
-      <w:ind w:firstLine="0"/>
-    </w:pPr>
-    <w:rPr>
-      <w:sz w:val="18"/>
-    </w:rPr>
-  </w:style>
-  <w:style w:type="character" w:customStyle="1" w:styleId="HlavikaChar">
-    <w:name w:val="Hlavička Char"/>
-    <w:basedOn w:val="Predvolenpsmoodseku"/>
-    <w:link w:val="Hlavika"/>
-    <w:rsid w:val="0090666A"/>
-    <w:rPr>
-      <w:rFonts w:ascii="Times New Roman" w:eastAsia="Times New Roman" w:hAnsi="Times New Roman"/>
-      <w:sz w:val="18"/>
-      <w:szCs w:val="20"/>
-      <w:lang w:eastAsia="de-DE" w:bidi="ar-SA"/>
-    </w:rPr>
-  </w:style>
-  <w:style w:type="paragraph" w:styleId="slovanzoznam">
-    <w:name w:val="List Number"/>
-    <w:basedOn w:val="Normlny"/>
-    <w:rsid w:val="00B17E0A"/>
-    <w:pPr>
-      <w:numPr>
-        <w:numId w:val="9"/>
-      </w:numPr>
-    </w:pPr>
-  </w:style>
-  <w:style w:type="paragraph" w:customStyle="1" w:styleId="numitem">
-    <w:name w:val="numitem"/>
-    <w:basedOn w:val="Normlny"/>
-    <w:rsid w:val="00B17E0A"/>
-    <w:pPr>
-      <w:numPr>
-        <w:numId w:val="13"/>
-      </w:numPr>
-      <w:spacing w:before="160" w:after="160"/>
-      <w:contextualSpacing/>
-    </w:pPr>
-  </w:style>
-  <w:style w:type="paragraph" w:customStyle="1" w:styleId="p1a">
-    <w:name w:val="p1a"/>
-    <w:basedOn w:val="Normlny"/>
-    <w:rsid w:val="00B17E0A"/>
-    <w:pPr>
-      <w:ind w:firstLine="0"/>
-    </w:pPr>
-  </w:style>
-  <w:style w:type="paragraph" w:customStyle="1" w:styleId="programcode">
-    <w:name w:val="programcode"/>
-    <w:basedOn w:val="Normlny"/>
-    <w:rsid w:val="00B17E0A"/>
-    <w:pPr>
-      <w:tabs>
-        <w:tab w:val="left" w:pos="227"/>
-        <w:tab w:val="left" w:pos="454"/>
-        <w:tab w:val="left" w:pos="680"/>
-        <w:tab w:val="left" w:pos="907"/>
-        <w:tab w:val="left" w:pos="1134"/>
-        <w:tab w:val="left" w:pos="1361"/>
-        <w:tab w:val="left" w:pos="1588"/>
-        <w:tab w:val="left" w:pos="1814"/>
-        <w:tab w:val="left" w:pos="2041"/>
-        <w:tab w:val="left" w:pos="2268"/>
-        <w:tab w:val="left" w:pos="2495"/>
-        <w:tab w:val="left" w:pos="2722"/>
-        <w:tab w:val="left" w:pos="2948"/>
-        <w:tab w:val="left" w:pos="3175"/>
-        <w:tab w:val="left" w:pos="3402"/>
-        <w:tab w:val="left" w:pos="3629"/>
-        <w:tab w:val="left" w:pos="3856"/>
-        <w:tab w:val="left" w:pos="4082"/>
-        <w:tab w:val="left" w:pos="4309"/>
-        <w:tab w:val="left" w:pos="4536"/>
-        <w:tab w:val="left" w:pos="4763"/>
-        <w:tab w:val="left" w:pos="4990"/>
-        <w:tab w:val="left" w:pos="5216"/>
-        <w:tab w:val="left" w:pos="5443"/>
-        <w:tab w:val="left" w:pos="5670"/>
-        <w:tab w:val="left" w:pos="5897"/>
-        <w:tab w:val="left" w:pos="6124"/>
-        <w:tab w:val="left" w:pos="6350"/>
-        <w:tab w:val="left" w:pos="6577"/>
-      </w:tabs>
-      <w:spacing w:before="160" w:after="160"/>
-      <w:ind w:firstLine="0"/>
-      <w:contextualSpacing/>
-      <w:jc w:val="left"/>
-    </w:pPr>
-    <w:rPr>
-      <w:rFonts w:ascii="Courier" w:hAnsi="Courier"/>
-    </w:rPr>
-  </w:style>
-  <w:style w:type="paragraph" w:customStyle="1" w:styleId="referenceitem">
-    <w:name w:val="referenceitem"/>
-    <w:basedOn w:val="Normlny"/>
-    <w:rsid w:val="00B4592B"/>
-    <w:pPr>
-      <w:numPr>
-        <w:numId w:val="10"/>
-      </w:numPr>
-      <w:spacing w:line="220" w:lineRule="atLeast"/>
-    </w:pPr>
-    <w:rPr>
-      <w:sz w:val="18"/>
-    </w:rPr>
-  </w:style>
-  <w:style w:type="numbering" w:customStyle="1" w:styleId="referencelist">
-    <w:name w:val="referencelist"/>
-    <w:basedOn w:val="Bezzoznamu"/>
-    <w:semiHidden/>
-    <w:rsid w:val="00B17E0A"/>
-    <w:pPr>
-      <w:numPr>
-        <w:numId w:val="5"/>
-      </w:numPr>
-    </w:pPr>
-  </w:style>
-  <w:style w:type="paragraph" w:customStyle="1" w:styleId="runninghead-left">
-    <w:name w:val="running head - left"/>
-    <w:basedOn w:val="Normlny"/>
-    <w:rsid w:val="00B17E0A"/>
-    <w:pPr>
-      <w:ind w:firstLine="0"/>
-      <w:jc w:val="left"/>
-    </w:pPr>
-    <w:rPr>
+      <w:color w:val="1F497D" w:themeColor="text2"/>
       <w:sz w:val="18"/>
       <w:szCs w:val="18"/>
-    </w:rPr>
-  </w:style>
-  <w:style w:type="character" w:customStyle="1" w:styleId="Nadpis1Char">
-    <w:name w:val="Nadpis 1 Char"/>
-    <w:basedOn w:val="Predvolenpsmoodseku"/>
-    <w:link w:val="Nadpis1"/>
-    <w:rsid w:val="0090666A"/>
-    <w:rPr>
-      <w:rFonts w:ascii="Times New Roman" w:eastAsia="Times New Roman" w:hAnsi="Times New Roman"/>
-      <w:b/>
-      <w:sz w:val="24"/>
-      <w:szCs w:val="20"/>
-      <w:lang w:eastAsia="de-DE" w:bidi="ar-SA"/>
-    </w:rPr>
-  </w:style>
-  <w:style w:type="character" w:customStyle="1" w:styleId="Nadpis2Char">
-    <w:name w:val="Nadpis 2 Char"/>
-    <w:basedOn w:val="Predvolenpsmoodseku"/>
-    <w:link w:val="Nadpis2"/>
-    <w:rsid w:val="0090666A"/>
-    <w:rPr>
-      <w:rFonts w:ascii="Times New Roman" w:eastAsia="Times New Roman" w:hAnsi="Times New Roman"/>
-      <w:b/>
-      <w:sz w:val="20"/>
-      <w:szCs w:val="20"/>
-      <w:lang w:eastAsia="de-DE" w:bidi="ar-SA"/>
-    </w:rPr>
-  </w:style>
-  <w:style w:type="character" w:customStyle="1" w:styleId="Nadpis3Char">
-    <w:name w:val="Nadpis 3 Char"/>
-    <w:basedOn w:val="Predvolenpsmoodseku"/>
-    <w:link w:val="Nadpis3"/>
-    <w:rsid w:val="0090666A"/>
-    <w:rPr>
-      <w:rFonts w:ascii="Times New Roman" w:eastAsia="Times New Roman" w:hAnsi="Times New Roman"/>
-      <w:sz w:val="20"/>
-      <w:szCs w:val="20"/>
-      <w:lang w:eastAsia="de-DE" w:bidi="ar-SA"/>
-    </w:rPr>
-  </w:style>
-  <w:style w:type="character" w:customStyle="1" w:styleId="Nadpis4Char">
-    <w:name w:val="Nadpis 4 Char"/>
-    <w:basedOn w:val="Predvolenpsmoodseku"/>
-    <w:link w:val="Nadpis4"/>
-    <w:rsid w:val="0090666A"/>
-    <w:rPr>
-      <w:rFonts w:ascii="Times New Roman" w:eastAsia="Times New Roman" w:hAnsi="Times New Roman"/>
-      <w:sz w:val="20"/>
-      <w:szCs w:val="20"/>
-      <w:lang w:eastAsia="de-DE" w:bidi="ar-SA"/>
-    </w:rPr>
-  </w:style>
-  <w:style w:type="character" w:customStyle="1" w:styleId="Nadpis5Char">
-    <w:name w:val="Nadpis 5 Char"/>
-    <w:basedOn w:val="Predvolenpsmoodseku"/>
-    <w:link w:val="Nadpis5"/>
-    <w:rsid w:val="0090666A"/>
-    <w:rPr>
-      <w:rFonts w:ascii="Times New Roman" w:eastAsia="Times New Roman" w:hAnsi="Times New Roman"/>
-      <w:sz w:val="20"/>
-      <w:szCs w:val="20"/>
-      <w:lang w:eastAsia="de-DE" w:bidi="ar-SA"/>
-    </w:rPr>
-  </w:style>
-  <w:style w:type="character" w:customStyle="1" w:styleId="Nadpis6Char">
-    <w:name w:val="Nadpis 6 Char"/>
-    <w:basedOn w:val="Predvolenpsmoodseku"/>
-    <w:link w:val="Nadpis6"/>
-    <w:rsid w:val="0090666A"/>
-    <w:rPr>
-      <w:rFonts w:ascii="Times New Roman" w:eastAsia="Times New Roman" w:hAnsi="Times New Roman"/>
-      <w:sz w:val="20"/>
-      <w:szCs w:val="20"/>
-      <w:lang w:eastAsia="de-DE" w:bidi="ar-SA"/>
-    </w:rPr>
-  </w:style>
-  <w:style w:type="character" w:customStyle="1" w:styleId="Nadpis7Char">
-    <w:name w:val="Nadpis 7 Char"/>
-    <w:basedOn w:val="Predvolenpsmoodseku"/>
-    <w:link w:val="Nadpis7"/>
-    <w:rsid w:val="0090666A"/>
-    <w:rPr>
-      <w:rFonts w:ascii="Times New Roman" w:eastAsia="Times New Roman" w:hAnsi="Times New Roman"/>
-      <w:sz w:val="20"/>
-      <w:szCs w:val="20"/>
-      <w:lang w:eastAsia="de-DE" w:bidi="ar-SA"/>
-    </w:rPr>
-  </w:style>
-  <w:style w:type="character" w:customStyle="1" w:styleId="Nadpis8Char">
-    <w:name w:val="Nadpis 8 Char"/>
-    <w:basedOn w:val="Predvolenpsmoodseku"/>
-    <w:link w:val="Nadpis8"/>
-    <w:rsid w:val="0090666A"/>
-    <w:rPr>
-      <w:rFonts w:ascii="Times New Roman" w:eastAsia="Times New Roman" w:hAnsi="Times New Roman"/>
-      <w:sz w:val="20"/>
-      <w:szCs w:val="20"/>
-      <w:lang w:eastAsia="de-DE" w:bidi="ar-SA"/>
-    </w:rPr>
-  </w:style>
-  <w:style w:type="character" w:customStyle="1" w:styleId="Nadpis9Char">
-    <w:name w:val="Nadpis 9 Char"/>
-    <w:basedOn w:val="Predvolenpsmoodseku"/>
-    <w:link w:val="Nadpis9"/>
-    <w:rsid w:val="0090666A"/>
-    <w:rPr>
-      <w:rFonts w:ascii="Times New Roman" w:eastAsia="Times New Roman" w:hAnsi="Times New Roman"/>
-      <w:sz w:val="20"/>
-      <w:szCs w:val="20"/>
-      <w:lang w:eastAsia="de-DE" w:bidi="ar-SA"/>
-    </w:rPr>
-  </w:style>
-  <w:style w:type="paragraph" w:customStyle="1" w:styleId="runninghead-right">
-    <w:name w:val="running head - right"/>
-    <w:basedOn w:val="Normlny"/>
-    <w:rsid w:val="00B17E0A"/>
-    <w:pPr>
-      <w:ind w:firstLine="0"/>
-      <w:jc w:val="right"/>
-    </w:pPr>
-    <w:rPr>
-      <w:bCs/>
-      <w:sz w:val="18"/>
-      <w:szCs w:val="18"/>
-    </w:rPr>
-  </w:style>
-  <w:style w:type="character" w:styleId="slostrany">
-    <w:name w:val="page number"/>
-    <w:basedOn w:val="Predvolenpsmoodseku"/>
-    <w:rsid w:val="00B17E0A"/>
-    <w:rPr>
-      <w:sz w:val="18"/>
-    </w:rPr>
-  </w:style>
-  <w:style w:type="paragraph" w:customStyle="1" w:styleId="papertitle">
-    <w:name w:val="papertitle"/>
-    <w:basedOn w:val="Normlny"/>
-    <w:next w:val="author"/>
-    <w:rsid w:val="00B17E0A"/>
-    <w:pPr>
-      <w:keepNext/>
-      <w:keepLines/>
-      <w:suppressAutoHyphens/>
-      <w:spacing w:after="480" w:line="360" w:lineRule="atLeast"/>
-      <w:ind w:firstLine="0"/>
-      <w:jc w:val="center"/>
-    </w:pPr>
-    <w:rPr>
-      <w:b/>
-      <w:sz w:val="28"/>
-    </w:rPr>
-  </w:style>
-  <w:style w:type="paragraph" w:customStyle="1" w:styleId="papersubtitle">
-    <w:name w:val="papersubtitle"/>
-    <w:basedOn w:val="papertitle"/>
-    <w:next w:val="author"/>
-    <w:rsid w:val="00B17E0A"/>
-    <w:pPr>
-      <w:spacing w:before="120" w:line="280" w:lineRule="atLeast"/>
-    </w:pPr>
-    <w:rPr>
-      <w:sz w:val="24"/>
-    </w:rPr>
-  </w:style>
-  <w:style w:type="paragraph" w:customStyle="1" w:styleId="tablecaption">
-    <w:name w:val="tablecaption"/>
-    <w:basedOn w:val="Normlny"/>
-    <w:next w:val="Normlny"/>
-    <w:rsid w:val="00B17E0A"/>
-    <w:pPr>
-      <w:keepNext/>
-      <w:keepLines/>
-      <w:spacing w:before="240" w:after="120" w:line="220" w:lineRule="atLeast"/>
-      <w:ind w:firstLine="0"/>
-      <w:jc w:val="center"/>
-    </w:pPr>
-    <w:rPr>
-      <w:sz w:val="18"/>
-      <w:lang w:val="de-DE"/>
-    </w:rPr>
-  </w:style>
-  <w:style w:type="character" w:customStyle="1" w:styleId="url">
-    <w:name w:val="url"/>
-    <w:basedOn w:val="Predvolenpsmoodseku"/>
-    <w:rsid w:val="00B17E0A"/>
-    <w:rPr>
-      <w:rFonts w:ascii="Courier" w:hAnsi="Courier"/>
-      <w:noProof/>
-      <w:lang w:val="en-US"/>
-    </w:rPr>
-  </w:style>
-  <w:style w:type="paragraph" w:styleId="Textpoznmkypodiarou">
-    <w:name w:val="footnote text"/>
-    <w:basedOn w:val="Normlny"/>
-    <w:link w:val="TextpoznmkypodiarouChar"/>
-    <w:rsid w:val="00B17E0A"/>
-    <w:pPr>
-      <w:spacing w:line="220" w:lineRule="atLeast"/>
-      <w:ind w:left="227" w:hanging="227"/>
-    </w:pPr>
-    <w:rPr>
-      <w:sz w:val="18"/>
-    </w:rPr>
-  </w:style>
-  <w:style w:type="character" w:customStyle="1" w:styleId="TextpoznmkypodiarouChar">
-    <w:name w:val="Text poznámky pod čiarou Char"/>
-    <w:basedOn w:val="Predvolenpsmoodseku"/>
-    <w:link w:val="Textpoznmkypodiarou"/>
-    <w:rsid w:val="00364275"/>
-    <w:rPr>
-      <w:rFonts w:ascii="Times New Roman" w:eastAsia="Times New Roman" w:hAnsi="Times New Roman"/>
-      <w:sz w:val="18"/>
-      <w:szCs w:val="20"/>
-      <w:lang w:eastAsia="de-DE" w:bidi="ar-SA"/>
-    </w:rPr>
-  </w:style>
-  <w:style w:type="paragraph" w:styleId="Textbubliny">
-    <w:name w:val="Balloon Text"/>
-    <w:basedOn w:val="Normlny"/>
-    <w:link w:val="TextbublinyChar"/>
-    <w:rsid w:val="007D3F01"/>
-    <w:pPr>
-      <w:spacing w:line="240" w:lineRule="auto"/>
-    </w:pPr>
-    <w:rPr>
-      <w:rFonts w:ascii="Tahoma" w:hAnsi="Tahoma" w:cs="Tahoma"/>
-      <w:sz w:val="16"/>
-      <w:szCs w:val="16"/>
-    </w:rPr>
-  </w:style>
-  <w:style w:type="character" w:customStyle="1" w:styleId="TextbublinyChar">
-    <w:name w:val="Text bubliny Char"/>
-    <w:basedOn w:val="Predvolenpsmoodseku"/>
-    <w:link w:val="Textbubliny"/>
-    <w:rsid w:val="007D3F01"/>
-    <w:rPr>
-      <w:rFonts w:ascii="Tahoma" w:eastAsia="Times New Roman" w:hAnsi="Tahoma" w:cs="Tahoma"/>
-      <w:sz w:val="16"/>
-      <w:szCs w:val="16"/>
-      <w:lang w:eastAsia="de-DE" w:bidi="ar-SA"/>
-    </w:rPr>
-  </w:style>
-  <w:style w:type="character" w:customStyle="1" w:styleId="RH">
-    <w:name w:val="RH"/>
-    <w:basedOn w:val="Predvolenpsmoodseku"/>
-    <w:rsid w:val="000F1F28"/>
-  </w:style>
-  <w:style w:type="paragraph" w:customStyle="1" w:styleId="ReferenceLine">
-    <w:name w:val="ReferenceLine"/>
-    <w:basedOn w:val="p1a"/>
-    <w:rsid w:val="00B17E0A"/>
-    <w:pPr>
-      <w:spacing w:line="200" w:lineRule="exact"/>
-    </w:pPr>
-    <w:rPr>
-      <w:sz w:val="16"/>
-    </w:rPr>
-  </w:style>
-  <w:style w:type="paragraph" w:styleId="Odsekzoznamu">
-    <w:name w:val="List Paragraph"/>
-    <w:basedOn w:val="Normlny"/>
-    <w:uiPriority w:val="34"/>
-    <w:qFormat/>
-    <w:rsid w:val="003A7DB1"/>
-    <w:pPr>
-      <w:ind w:left="720"/>
-      <w:contextualSpacing/>
-    </w:pPr>
-  </w:style>
-  <w:style w:type="character" w:styleId="Odkaznakomentr">
-    <w:name w:val="annotation reference"/>
-    <w:basedOn w:val="Predvolenpsmoodseku"/>
-    <w:semiHidden/>
-    <w:unhideWhenUsed/>
-    <w:rsid w:val="00B66DE3"/>
-    <w:rPr>
-      <w:sz w:val="16"/>
-      <w:szCs w:val="16"/>
-    </w:rPr>
-  </w:style>
-  <w:style w:type="paragraph" w:styleId="Textkomentra">
-    <w:name w:val="annotation text"/>
-    <w:basedOn w:val="Normlny"/>
-    <w:link w:val="TextkomentraChar"/>
-    <w:semiHidden/>
-    <w:unhideWhenUsed/>
-    <w:rsid w:val="00B66DE3"/>
-    <w:pPr>
-      <w:spacing w:line="240" w:lineRule="auto"/>
-    </w:pPr>
-  </w:style>
-  <w:style w:type="character" w:customStyle="1" w:styleId="TextkomentraChar">
-    <w:name w:val="Text komentára Char"/>
-    <w:basedOn w:val="Predvolenpsmoodseku"/>
-    <w:link w:val="Textkomentra"/>
-    <w:semiHidden/>
-    <w:rsid w:val="00B66DE3"/>
-    <w:rPr>
-      <w:rFonts w:ascii="Times New Roman" w:eastAsia="Times New Roman" w:hAnsi="Times New Roman"/>
-      <w:sz w:val="20"/>
-      <w:szCs w:val="20"/>
-      <w:lang w:eastAsia="de-DE" w:bidi="ar-SA"/>
-    </w:rPr>
-  </w:style>
-  <w:style w:type="paragraph" w:styleId="Predmetkomentra">
-    <w:name w:val="annotation subject"/>
-    <w:basedOn w:val="Textkomentra"/>
-    <w:next w:val="Textkomentra"/>
-    <w:link w:val="PredmetkomentraChar"/>
-    <w:semiHidden/>
-    <w:unhideWhenUsed/>
-    <w:rsid w:val="00B66DE3"/>
-    <w:rPr>
-      <w:b/>
-      <w:bCs/>
-    </w:rPr>
-  </w:style>
-  <w:style w:type="character" w:customStyle="1" w:styleId="PredmetkomentraChar">
-    <w:name w:val="Predmet komentára Char"/>
-    <w:basedOn w:val="TextkomentraChar"/>
-    <w:link w:val="Predmetkomentra"/>
-    <w:semiHidden/>
-    <w:rsid w:val="00B66DE3"/>
-    <w:rPr>
-      <w:rFonts w:ascii="Times New Roman" w:eastAsia="Times New Roman" w:hAnsi="Times New Roman"/>
-      <w:b/>
-      <w:bCs/>
-      <w:sz w:val="20"/>
-      <w:szCs w:val="20"/>
-      <w:lang w:eastAsia="de-DE" w:bidi="ar-SA"/>
     </w:rPr>
   </w:style>
 </w:styles>
@@ -7716,7 +6726,7 @@
 </file>
 
 <file path=customXml/itemProps1.xml><?xml version="1.0" encoding="utf-8"?>
-<ds:datastoreItem xmlns:ds="http://schemas.openxmlformats.org/officeDocument/2006/customXml" ds:itemID="{81E26A14-57FA-495D-985A-1AC3FEFA8A45}">
+<ds:datastoreItem xmlns:ds="http://schemas.openxmlformats.org/officeDocument/2006/customXml" ds:itemID="{AF9BECE9-0871-4954-B202-4690B4465D5A}">
   <ds:schemaRefs>
     <ds:schemaRef ds:uri="http://schemas.openxmlformats.org/officeDocument/2006/bibliography"/>
   </ds:schemaRefs>

</xml_diff>